<commit_message>
ADD: information about Microsoft BI
</commit_message>
<xml_diff>
--- a/doc/Report.docx
+++ b/doc/Report.docx
@@ -60,7 +60,7 @@
           <w:r>
             <w:fldChar w:fldCharType="separate"/>
           </w:r>
-          <w:hyperlink w:anchor="_Toc81129516" w:history="1">
+          <w:hyperlink w:anchor="_Toc81132051" w:history="1">
             <w:r>
               <w:rPr>
                 <w:rStyle w:val="a4"/>
@@ -87,7 +87,7 @@
                 <w:noProof/>
                 <w:webHidden/>
               </w:rPr>
-              <w:instrText xml:space="preserve"> PAGEREF _Toc81129516 \h </w:instrText>
+              <w:instrText xml:space="preserve"> PAGEREF _Toc81132051 \h </w:instrText>
             </w:r>
             <w:r>
               <w:rPr>
@@ -108,6 +108,295 @@
                 <w:webHidden/>
               </w:rPr>
               <w:t>3</w:t>
+            </w:r>
+            <w:r>
+              <w:rPr>
+                <w:noProof/>
+                <w:webHidden/>
+              </w:rPr>
+              <w:fldChar w:fldCharType="end"/>
+            </w:r>
+          </w:hyperlink>
+        </w:p>
+        <w:p>
+          <w:pPr>
+            <w:pStyle w:val="11"/>
+            <w:tabs>
+              <w:tab w:val="right" w:leader="dot" w:pos="9345"/>
+            </w:tabs>
+            <w:rPr>
+              <w:rFonts w:asciiTheme="minorHAnsi" w:eastAsiaTheme="minorEastAsia" w:hAnsiTheme="minorHAnsi"/>
+              <w:noProof/>
+              <w:sz w:val="22"/>
+              <w:lang w:eastAsia="ru-RU"/>
+            </w:rPr>
+          </w:pPr>
+          <w:hyperlink w:anchor="_Toc81132052" w:history="1">
+            <w:r>
+              <w:rPr>
+                <w:rStyle w:val="a4"/>
+                <w:noProof/>
+              </w:rPr>
+              <w:t>1 Основная часть</w:t>
+            </w:r>
+            <w:r>
+              <w:rPr>
+                <w:noProof/>
+                <w:webHidden/>
+              </w:rPr>
+              <w:tab/>
+            </w:r>
+            <w:r>
+              <w:rPr>
+                <w:noProof/>
+                <w:webHidden/>
+              </w:rPr>
+              <w:fldChar w:fldCharType="begin"/>
+            </w:r>
+            <w:r>
+              <w:rPr>
+                <w:noProof/>
+                <w:webHidden/>
+              </w:rPr>
+              <w:instrText xml:space="preserve"> PAGEREF _Toc81132052 \h </w:instrText>
+            </w:r>
+            <w:r>
+              <w:rPr>
+                <w:noProof/>
+                <w:webHidden/>
+              </w:rPr>
+            </w:r>
+            <w:r>
+              <w:rPr>
+                <w:noProof/>
+                <w:webHidden/>
+              </w:rPr>
+              <w:fldChar w:fldCharType="separate"/>
+            </w:r>
+            <w:r>
+              <w:rPr>
+                <w:noProof/>
+                <w:webHidden/>
+              </w:rPr>
+              <w:t>4</w:t>
+            </w:r>
+            <w:r>
+              <w:rPr>
+                <w:noProof/>
+                <w:webHidden/>
+              </w:rPr>
+              <w:fldChar w:fldCharType="end"/>
+            </w:r>
+          </w:hyperlink>
+        </w:p>
+        <w:p>
+          <w:pPr>
+            <w:pStyle w:val="21"/>
+            <w:tabs>
+              <w:tab w:val="right" w:leader="dot" w:pos="9345"/>
+            </w:tabs>
+            <w:rPr>
+              <w:rFonts w:asciiTheme="minorHAnsi" w:eastAsiaTheme="minorEastAsia" w:hAnsiTheme="minorHAnsi"/>
+              <w:noProof/>
+              <w:sz w:val="22"/>
+              <w:lang w:eastAsia="ru-RU"/>
+            </w:rPr>
+          </w:pPr>
+          <w:hyperlink w:anchor="_Toc81132053" w:history="1">
+            <w:r>
+              <w:rPr>
+                <w:rStyle w:val="a4"/>
+                <w:noProof/>
+              </w:rPr>
+              <w:t>1.1 Анализ средств автоматизации отчётности</w:t>
+            </w:r>
+            <w:r>
+              <w:rPr>
+                <w:noProof/>
+                <w:webHidden/>
+              </w:rPr>
+              <w:tab/>
+            </w:r>
+            <w:r>
+              <w:rPr>
+                <w:noProof/>
+                <w:webHidden/>
+              </w:rPr>
+              <w:fldChar w:fldCharType="begin"/>
+            </w:r>
+            <w:r>
+              <w:rPr>
+                <w:noProof/>
+                <w:webHidden/>
+              </w:rPr>
+              <w:instrText xml:space="preserve"> PAGEREF _Toc81132053 \h </w:instrText>
+            </w:r>
+            <w:r>
+              <w:rPr>
+                <w:noProof/>
+                <w:webHidden/>
+              </w:rPr>
+            </w:r>
+            <w:r>
+              <w:rPr>
+                <w:noProof/>
+                <w:webHidden/>
+              </w:rPr>
+              <w:fldChar w:fldCharType="separate"/>
+            </w:r>
+            <w:r>
+              <w:rPr>
+                <w:noProof/>
+                <w:webHidden/>
+              </w:rPr>
+              <w:t>4</w:t>
+            </w:r>
+            <w:r>
+              <w:rPr>
+                <w:noProof/>
+                <w:webHidden/>
+              </w:rPr>
+              <w:fldChar w:fldCharType="end"/>
+            </w:r>
+          </w:hyperlink>
+        </w:p>
+        <w:p>
+          <w:pPr>
+            <w:pStyle w:val="31"/>
+            <w:tabs>
+              <w:tab w:val="right" w:leader="dot" w:pos="9345"/>
+            </w:tabs>
+            <w:rPr>
+              <w:noProof/>
+            </w:rPr>
+          </w:pPr>
+          <w:hyperlink w:anchor="_Toc81132054" w:history="1">
+            <w:r>
+              <w:rPr>
+                <w:rStyle w:val="a4"/>
+                <w:noProof/>
+              </w:rPr>
+              <w:t xml:space="preserve">1.1.1 </w:t>
+            </w:r>
+            <w:r>
+              <w:rPr>
+                <w:rStyle w:val="a4"/>
+                <w:noProof/>
+                <w:lang w:val="en-US"/>
+              </w:rPr>
+              <w:t>Power BI</w:t>
+            </w:r>
+            <w:r>
+              <w:rPr>
+                <w:noProof/>
+                <w:webHidden/>
+              </w:rPr>
+              <w:tab/>
+            </w:r>
+            <w:r>
+              <w:rPr>
+                <w:noProof/>
+                <w:webHidden/>
+              </w:rPr>
+              <w:fldChar w:fldCharType="begin"/>
+            </w:r>
+            <w:r>
+              <w:rPr>
+                <w:noProof/>
+                <w:webHidden/>
+              </w:rPr>
+              <w:instrText xml:space="preserve"> PAGEREF _Toc81132054 \h </w:instrText>
+            </w:r>
+            <w:r>
+              <w:rPr>
+                <w:noProof/>
+                <w:webHidden/>
+              </w:rPr>
+            </w:r>
+            <w:r>
+              <w:rPr>
+                <w:noProof/>
+                <w:webHidden/>
+              </w:rPr>
+              <w:fldChar w:fldCharType="separate"/>
+            </w:r>
+            <w:r>
+              <w:rPr>
+                <w:noProof/>
+                <w:webHidden/>
+              </w:rPr>
+              <w:t>4</w:t>
+            </w:r>
+            <w:r>
+              <w:rPr>
+                <w:noProof/>
+                <w:webHidden/>
+              </w:rPr>
+              <w:fldChar w:fldCharType="end"/>
+            </w:r>
+          </w:hyperlink>
+        </w:p>
+        <w:p>
+          <w:pPr>
+            <w:pStyle w:val="11"/>
+            <w:tabs>
+              <w:tab w:val="right" w:leader="dot" w:pos="9345"/>
+            </w:tabs>
+            <w:rPr>
+              <w:rFonts w:asciiTheme="minorHAnsi" w:eastAsiaTheme="minorEastAsia" w:hAnsiTheme="minorHAnsi"/>
+              <w:noProof/>
+              <w:sz w:val="22"/>
+              <w:lang w:eastAsia="ru-RU"/>
+            </w:rPr>
+          </w:pPr>
+          <w:hyperlink w:anchor="_Toc81132055" w:history="1">
+            <w:r>
+              <w:rPr>
+                <w:rStyle w:val="a4"/>
+                <w:noProof/>
+              </w:rPr>
+              <w:t>Литература</w:t>
+            </w:r>
+            <w:r>
+              <w:rPr>
+                <w:noProof/>
+                <w:webHidden/>
+              </w:rPr>
+              <w:tab/>
+            </w:r>
+            <w:r>
+              <w:rPr>
+                <w:noProof/>
+                <w:webHidden/>
+              </w:rPr>
+              <w:fldChar w:fldCharType="begin"/>
+            </w:r>
+            <w:r>
+              <w:rPr>
+                <w:noProof/>
+                <w:webHidden/>
+              </w:rPr>
+              <w:instrText xml:space="preserve"> PAGEREF _Toc81132055 \h </w:instrText>
+            </w:r>
+            <w:r>
+              <w:rPr>
+                <w:noProof/>
+                <w:webHidden/>
+              </w:rPr>
+            </w:r>
+            <w:r>
+              <w:rPr>
+                <w:noProof/>
+                <w:webHidden/>
+              </w:rPr>
+              <w:fldChar w:fldCharType="separate"/>
+            </w:r>
+            <w:r>
+              <w:rPr>
+                <w:noProof/>
+                <w:webHidden/>
+              </w:rPr>
+              <w:t>4</w:t>
             </w:r>
             <w:r>
               <w:rPr>
@@ -157,9 +446,8 @@
       <w:pPr>
         <w:pStyle w:val="1"/>
       </w:pPr>
-      <w:bookmarkStart w:id="0" w:name="_Toc81129516"/>
-      <w:r>
-        <w:lastRenderedPageBreak/>
+      <w:bookmarkStart w:id="0" w:name="_Toc81132051"/>
+      <w:r>
         <w:t>Введение</w:t>
       </w:r>
       <w:bookmarkEnd w:id="0"/>
@@ -276,43 +564,7 @@
         <w:t>провести анализ средств автоматизации отчётности</w:t>
       </w:r>
       <w:r>
-        <w:t xml:space="preserve"> (таких как </w:t>
-      </w:r>
-      <w:r>
-        <w:rPr>
-          <w:lang w:val="en-US"/>
-        </w:rPr>
-        <w:t>Power</w:t>
-      </w:r>
-      <w:r>
         <w:t xml:space="preserve"> </w:t>
-      </w:r>
-      <w:r>
-        <w:rPr>
-          <w:lang w:val="en-US"/>
-        </w:rPr>
-        <w:t>BI</w:t>
-      </w:r>
-      <w:r>
-        <w:t xml:space="preserve">, </w:t>
-      </w:r>
-      <w:r>
-        <w:rPr>
-          <w:lang w:val="en-US"/>
-        </w:rPr>
-        <w:t>SharePoint</w:t>
-      </w:r>
-      <w:r>
-        <w:t xml:space="preserve"> </w:t>
-      </w:r>
-      <w:r>
-        <w:rPr>
-          <w:lang w:val="en-US"/>
-        </w:rPr>
-        <w:t>Microsoft</w:t>
-      </w:r>
-      <w:r>
-        <w:t xml:space="preserve">) </w:t>
       </w:r>
       <w:r>
         <w:t xml:space="preserve">и сделать выводы о возможности применения данных средств в </w:t>
@@ -420,6 +672,7 @@
         </w:numPr>
       </w:pPr>
       <w:r>
+        <w:lastRenderedPageBreak/>
         <w:t>разработать программное обеспечения для автоматизации отчётности.</w:t>
       </w:r>
     </w:p>
@@ -428,10 +681,621 @@
       <w:pPr>
         <w:pStyle w:val="1"/>
       </w:pPr>
+      <w:bookmarkStart w:id="1" w:name="_Toc81132052"/>
+      <w:r>
+        <w:t xml:space="preserve">1 </w:t>
+      </w:r>
+      <w:bookmarkEnd w:id="1"/>
+      <w:r>
+        <w:t>Основной раздел</w:t>
+      </w:r>
+    </w:p>
+    <w:p>
+      <w:r>
+        <w:t>Данный раздел включает в себя содержание проделанной работы в соответствии с целями и задачами программы практики и индивидуальным заданием.</w:t>
+      </w:r>
+    </w:p>
+    <w:p>
+      <w:pPr>
+        <w:pStyle w:val="2"/>
+      </w:pPr>
+      <w:bookmarkStart w:id="2" w:name="_Toc81132053"/>
+      <w:r>
+        <w:t>1.1 Анализ средств автоматизации отчётности</w:t>
+      </w:r>
+      <w:bookmarkEnd w:id="2"/>
+    </w:p>
+    <w:p>
+      <w:r>
+        <w:t xml:space="preserve">Автоматизация отчётности – это комплекс программных средств, который позволяет контролировать систему показателей, характеризующих итоги деятельности предприятия, организации, учреждения за отчётный период. </w:t>
+      </w:r>
+      <w:r>
+        <w:rPr>
+          <w:lang w:val="en-US"/>
+        </w:rPr>
+        <w:t>[</w:t>
+      </w:r>
+      <w:r>
+        <w:t>2</w:t>
+      </w:r>
+      <w:r>
+        <w:rPr>
+          <w:lang w:val="en-US"/>
+        </w:rPr>
+        <w:t>]</w:t>
+      </w:r>
+    </w:p>
+    <w:p>
+      <w:pPr>
+        <w:rPr>
+          <w:lang w:val="en-US"/>
+        </w:rPr>
+      </w:pPr>
+      <w:r>
+        <w:t>Автоматизация процесса подготовки финансовой или управленческой отчетности позволяет компаниям решать такие задачи, как сокращение сроков подготовки отчетности, экономия времени ответственных сотрудников, минимизация ошибок и многие другие.</w:t>
+      </w:r>
+      <w:r>
+        <w:t xml:space="preserve"> </w:t>
+      </w:r>
+      <w:r>
+        <w:rPr>
+          <w:lang w:val="en-US"/>
+        </w:rPr>
+        <w:t>[3]</w:t>
+      </w:r>
+    </w:p>
+    <w:p>
+      <w:pPr>
+        <w:pStyle w:val="3"/>
+        <w:tabs>
+          <w:tab w:val="center" w:pos="5032"/>
+        </w:tabs>
+        <w:rPr>
+          <w:lang w:val="en-US"/>
+        </w:rPr>
+      </w:pPr>
+      <w:bookmarkStart w:id="3" w:name="_Toc81132054"/>
+      <w:r>
+        <w:t xml:space="preserve">1.1.1 </w:t>
+      </w:r>
+      <w:r>
+        <w:rPr>
+          <w:lang w:val="en-US"/>
+        </w:rPr>
+        <w:t xml:space="preserve">Microsoft </w:t>
+      </w:r>
+      <w:r>
+        <w:rPr>
+          <w:lang w:val="en-US"/>
+        </w:rPr>
+        <w:t>Power</w:t>
+      </w:r>
+      <w:r>
+        <w:t xml:space="preserve"> </w:t>
+      </w:r>
+      <w:r>
+        <w:rPr>
+          <w:lang w:val="en-US"/>
+        </w:rPr>
+        <w:t>BI</w:t>
+      </w:r>
+      <w:bookmarkEnd w:id="3"/>
+    </w:p>
+    <w:p>
+      <w:pPr>
+        <w:rPr>
+          <w:lang w:val="en-US"/>
+        </w:rPr>
+      </w:pPr>
+      <w:r>
+        <w:t xml:space="preserve">Power BI — это коллекция программных служб, приложений и соединителей, которые взаимодействуют друг с другом, чтобы превратить разрозненные источники данных в согласованные, визуально иммерсивные и интерактивные аналитические данные. </w:t>
+      </w:r>
+      <w:r>
+        <w:t>Д</w:t>
+      </w:r>
+      <w:r>
+        <w:t>анные могут быть представлены в виде таблицы Excel или коллекции облачных и локальных гибридных хранилищ данных. Power BI позволяет легко подключаться к источникам данных, визуализировать и выделять наиболее важную информацию и делиться ею с отдельными или всеми пользователями.</w:t>
+      </w:r>
+      <w:r>
+        <w:t xml:space="preserve"> </w:t>
+      </w:r>
+      <w:r>
+        <w:rPr>
+          <w:lang w:val="en-US"/>
+        </w:rPr>
+        <w:t>[4]</w:t>
+      </w:r>
+    </w:p>
+    <w:p>
+      <w:r>
+        <w:t>Power BI состоит из нескольких элементов, которые работают вместе</w:t>
+      </w:r>
+      <w:r>
+        <w:t xml:space="preserve"> [4]</w:t>
+      </w:r>
+      <w:r>
+        <w:t>:</w:t>
+      </w:r>
+    </w:p>
+    <w:p/>
+    <w:p>
+      <w:pPr>
+        <w:pStyle w:val="a5"/>
+        <w:numPr>
+          <w:ilvl w:val="0"/>
+          <w:numId w:val="2"/>
+        </w:numPr>
+      </w:pPr>
+      <w:r>
+        <w:lastRenderedPageBreak/>
+        <w:t>к</w:t>
+      </w:r>
+      <w:r>
+        <w:t>лассическое приложение Windows — Power BI Desktop</w:t>
+      </w:r>
+      <w:r>
+        <w:t>;</w:t>
+      </w:r>
+    </w:p>
+    <w:p>
+      <w:pPr>
+        <w:pStyle w:val="a5"/>
+        <w:numPr>
+          <w:ilvl w:val="0"/>
+          <w:numId w:val="2"/>
+        </w:numPr>
+      </w:pPr>
+      <w:r>
+        <w:t>в</w:t>
+      </w:r>
+      <w:r>
+        <w:t>еб-служба SaaS (программное обеспечение как услуга) — служба Power BI</w:t>
+      </w:r>
+      <w:r>
+        <w:t>;</w:t>
+      </w:r>
+    </w:p>
+    <w:p>
+      <w:pPr>
+        <w:pStyle w:val="a5"/>
+        <w:numPr>
+          <w:ilvl w:val="0"/>
+          <w:numId w:val="2"/>
+        </w:numPr>
+      </w:pPr>
+      <w:r>
+        <w:t>м</w:t>
+      </w:r>
+      <w:r>
+        <w:t>обильные приложения Power BI для Windows, iOS и Android.</w:t>
+      </w:r>
+    </w:p>
+    <w:p>
+      <w:r>
+        <w:t>Также</w:t>
+      </w:r>
+      <w:r>
+        <w:t xml:space="preserve"> </w:t>
+      </w:r>
+      <w:r>
+        <w:t>в</w:t>
+      </w:r>
+      <w:r>
+        <w:t xml:space="preserve"> </w:t>
+      </w:r>
+      <w:r>
+        <w:rPr>
+          <w:lang w:val="en-US"/>
+        </w:rPr>
+        <w:t>Power</w:t>
+      </w:r>
+      <w:r>
+        <w:t xml:space="preserve"> </w:t>
+      </w:r>
+      <w:r>
+        <w:rPr>
+          <w:lang w:val="en-US"/>
+        </w:rPr>
+        <w:t>BI</w:t>
+      </w:r>
+      <w:r>
+        <w:t xml:space="preserve"> </w:t>
+      </w:r>
+      <w:r>
+        <w:t xml:space="preserve">доступны элементы </w:t>
+      </w:r>
+      <w:r>
+        <w:rPr>
+          <w:lang w:val="en-US"/>
+        </w:rPr>
+        <w:t>Power</w:t>
+      </w:r>
+      <w:r>
+        <w:t xml:space="preserve"> </w:t>
+      </w:r>
+      <w:r>
+        <w:rPr>
+          <w:lang w:val="en-US"/>
+        </w:rPr>
+        <w:t>BI</w:t>
+      </w:r>
+      <w:r>
+        <w:t xml:space="preserve"> </w:t>
+      </w:r>
+      <w:r>
+        <w:rPr>
+          <w:lang w:val="en-US"/>
+        </w:rPr>
+        <w:t>Report</w:t>
+      </w:r>
+      <w:r>
+        <w:t xml:space="preserve"> </w:t>
+      </w:r>
+      <w:r>
+        <w:rPr>
+          <w:lang w:val="en-US"/>
+        </w:rPr>
+        <w:t>Builder</w:t>
+      </w:r>
+      <w:r>
+        <w:t xml:space="preserve"> (</w:t>
+      </w:r>
+      <w:r>
+        <w:t xml:space="preserve">создание отчётов с разбивкой на страницы для совместного использования в службе </w:t>
+      </w:r>
+      <w:r>
+        <w:rPr>
+          <w:lang w:val="en-US"/>
+        </w:rPr>
+        <w:t>Power</w:t>
+      </w:r>
+      <w:r>
+        <w:t xml:space="preserve"> </w:t>
+      </w:r>
+      <w:r>
+        <w:rPr>
+          <w:lang w:val="en-US"/>
+        </w:rPr>
+        <w:t>BI</w:t>
+      </w:r>
+      <w:r>
+        <w:t xml:space="preserve">), </w:t>
+      </w:r>
+      <w:r>
+        <w:t xml:space="preserve">сервер отчётов </w:t>
+      </w:r>
+      <w:r>
+        <w:rPr>
+          <w:lang w:val="en-US"/>
+        </w:rPr>
+        <w:t>Power</w:t>
+      </w:r>
+      <w:r>
+        <w:t xml:space="preserve"> </w:t>
+      </w:r>
+      <w:r>
+        <w:rPr>
+          <w:lang w:val="en-US"/>
+        </w:rPr>
+        <w:t>BI</w:t>
+      </w:r>
+      <w:r>
+        <w:t xml:space="preserve"> (</w:t>
+      </w:r>
+      <w:r>
+        <w:t>локальный сервер отчетов для публикаций).</w:t>
+      </w:r>
+      <w:r>
+        <w:t xml:space="preserve"> </w:t>
+      </w:r>
+      <w:r>
+        <w:t>[4]</w:t>
+      </w:r>
+    </w:p>
+    <w:p>
+      <w:r>
+        <w:t>В решении поставленной задачи данное программное обеспечение обладает следующими достоинствами:</w:t>
+      </w:r>
+    </w:p>
+    <w:p>
+      <w:pPr>
+        <w:pStyle w:val="a5"/>
+        <w:numPr>
+          <w:ilvl w:val="0"/>
+          <w:numId w:val="3"/>
+        </w:numPr>
+      </w:pPr>
+      <w:r>
+        <w:t xml:space="preserve">возможность использования информации из файлов </w:t>
+      </w:r>
+      <w:r>
+        <w:rPr>
+          <w:lang w:val="en-US"/>
+        </w:rPr>
+        <w:t>Excel</w:t>
+      </w:r>
+      <w:r>
+        <w:t xml:space="preserve"> </w:t>
+      </w:r>
+      <w:r>
+        <w:t>напрямую,</w:t>
+      </w:r>
+    </w:p>
+    <w:p>
+      <w:pPr>
+        <w:pStyle w:val="a5"/>
+        <w:numPr>
+          <w:ilvl w:val="0"/>
+          <w:numId w:val="3"/>
+        </w:numPr>
+      </w:pPr>
+      <w:r>
+        <w:t>большой инструментарий составления листа с информацией,</w:t>
+      </w:r>
+    </w:p>
+    <w:p>
+      <w:pPr>
+        <w:pStyle w:val="a5"/>
+        <w:numPr>
+          <w:ilvl w:val="0"/>
+          <w:numId w:val="3"/>
+        </w:numPr>
+      </w:pPr>
+      <w:r>
+        <w:t>возможность работы нескольких человек с одним проектом.</w:t>
+      </w:r>
+    </w:p>
+    <w:p>
+      <w:r>
+        <w:t>Недостатки:</w:t>
+      </w:r>
+    </w:p>
+    <w:p>
+      <w:pPr>
+        <w:pStyle w:val="a5"/>
+        <w:numPr>
+          <w:ilvl w:val="0"/>
+          <w:numId w:val="4"/>
+        </w:numPr>
+      </w:pPr>
+      <w:r>
+        <w:t>программный продукт для организаций доступен по подписке – 625</w:t>
+      </w:r>
+      <w:r>
+        <w:t xml:space="preserve"> (</w:t>
+      </w:r>
+      <w:r>
+        <w:rPr>
+          <w:lang w:val="en-US"/>
+        </w:rPr>
+        <w:t>Pro</w:t>
+      </w:r>
+      <w:r>
+        <w:t>)/1250 (</w:t>
+      </w:r>
+      <w:r>
+        <w:rPr>
+          <w:lang w:val="en-US"/>
+        </w:rPr>
+        <w:t>Premium</w:t>
+      </w:r>
+      <w:r>
+        <w:t>)</w:t>
+      </w:r>
+      <w:r>
+        <w:t xml:space="preserve"> рублей в месяц на человека, что является довольно внушительной суммой для единичного проекта</w:t>
+      </w:r>
+      <w:r>
+        <w:t>,</w:t>
+      </w:r>
+    </w:p>
+    <w:p>
+      <w:pPr>
+        <w:pStyle w:val="a5"/>
+        <w:numPr>
+          <w:ilvl w:val="0"/>
+          <w:numId w:val="4"/>
+        </w:numPr>
+      </w:pPr>
+      <w:r>
+        <w:t xml:space="preserve">инструмент не позволяет составлять </w:t>
+      </w:r>
+      <w:r>
+        <w:t>отчёты</w:t>
+      </w:r>
+      <w:r>
+        <w:t xml:space="preserve"> </w:t>
+      </w:r>
+      <w:r>
+        <w:t xml:space="preserve">в форме документа </w:t>
+      </w:r>
+      <w:r>
+        <w:rPr>
+          <w:lang w:val="en-US"/>
+        </w:rPr>
+        <w:t>Word</w:t>
+      </w:r>
+      <w:r>
+        <w:t>.</w:t>
+      </w:r>
+    </w:p>
+    <w:p>
+      <w:pPr>
+        <w:pStyle w:val="3"/>
+        <w:rPr>
+          <w:rFonts w:ascii="Cambria Math" w:hAnsi="Cambria Math" w:cs="Cambria Math"/>
+        </w:rPr>
+      </w:pPr>
+      <w:r>
+        <w:t>1</w:t>
+      </w:r>
+      <w:r>
+        <w:rPr>
+          <w:rFonts w:ascii="Cambria Math" w:hAnsi="Cambria Math" w:cs="Cambria Math"/>
+        </w:rPr>
+        <w:t xml:space="preserve">.1.2 </w:t>
+      </w:r>
+      <w:r>
+        <w:rPr>
+          <w:rFonts w:ascii="Cambria Math" w:hAnsi="Cambria Math" w:cs="Cambria Math"/>
+          <w:lang w:val="en-US"/>
+        </w:rPr>
+        <w:t>Microsoft</w:t>
+      </w:r>
+      <w:r>
+        <w:rPr>
+          <w:rFonts w:ascii="Cambria Math" w:hAnsi="Cambria Math" w:cs="Cambria Math"/>
+        </w:rPr>
+        <w:t xml:space="preserve"> </w:t>
+      </w:r>
+      <w:r>
+        <w:rPr>
+          <w:rFonts w:ascii="Cambria Math" w:hAnsi="Cambria Math" w:cs="Cambria Math"/>
+          <w:lang w:val="en-US"/>
+        </w:rPr>
+        <w:t>reporting</w:t>
+      </w:r>
+      <w:r>
+        <w:rPr>
+          <w:rFonts w:ascii="Cambria Math" w:hAnsi="Cambria Math" w:cs="Cambria Math"/>
+        </w:rPr>
+        <w:t xml:space="preserve"> </w:t>
+      </w:r>
+      <w:r>
+        <w:rPr>
+          <w:rFonts w:ascii="Cambria Math" w:hAnsi="Cambria Math" w:cs="Cambria Math"/>
+          <w:lang w:val="en-US"/>
+        </w:rPr>
+        <w:t>services</w:t>
+      </w:r>
+    </w:p>
+    <w:p>
+      <w:pPr>
+        <w:pStyle w:val="3"/>
+        <w:rPr>
+          <w:lang w:val="en-US"/>
+        </w:rPr>
+      </w:pPr>
+      <w:r>
+        <w:rPr>
+          <w:lang w:val="en-US"/>
+        </w:rPr>
+        <w:t>1.1.3</w:t>
+      </w:r>
+      <w:r>
+        <w:rPr>
+          <w:lang w:val="en-US"/>
+        </w:rPr>
+        <w:t xml:space="preserve"> Microsoft SharePoint</w:t>
+      </w:r>
+    </w:p>
+    <w:p>
+      <w:pPr>
+        <w:pStyle w:val="3"/>
+        <w:rPr>
+          <w:lang w:val="en-US"/>
+        </w:rPr>
+      </w:pPr>
+      <w:r>
+        <w:rPr>
+          <w:lang w:val="en-US"/>
+        </w:rPr>
+        <w:t>1.1.</w:t>
+      </w:r>
+      <w:r>
+        <w:rPr>
+          <w:lang w:val="en-US"/>
+        </w:rPr>
+        <w:t>4</w:t>
+      </w:r>
+      <w:r>
+        <w:rPr>
+          <w:lang w:val="en-US"/>
+        </w:rPr>
+        <w:t xml:space="preserve"> Tableau</w:t>
+      </w:r>
+    </w:p>
+    <w:p>
+      <w:pPr>
+        <w:pStyle w:val="3"/>
+        <w:rPr>
+          <w:lang w:val="en-US"/>
+        </w:rPr>
+      </w:pPr>
+      <w:r>
+        <w:rPr>
+          <w:lang w:val="en-US"/>
+        </w:rPr>
+        <w:t>1.1.</w:t>
+      </w:r>
+      <w:r>
+        <w:rPr>
+          <w:lang w:val="en-US"/>
+        </w:rPr>
+        <w:t>5</w:t>
+      </w:r>
+      <w:r>
+        <w:rPr>
+          <w:lang w:val="en-US"/>
+        </w:rPr>
+        <w:t xml:space="preserve"> </w:t>
+      </w:r>
+      <w:r>
+        <w:rPr>
+          <w:lang w:val="en-US"/>
+        </w:rPr>
+        <w:t>Plotly dash</w:t>
+      </w:r>
+    </w:p>
+    <w:p>
+      <w:pPr>
+        <w:pStyle w:val="3"/>
+        <w:rPr>
+          <w:lang w:val="en-US"/>
+        </w:rPr>
+      </w:pPr>
+      <w:r>
+        <w:rPr>
+          <w:lang w:val="en-US"/>
+        </w:rPr>
+        <w:t>1.1.</w:t>
+      </w:r>
+      <w:r>
+        <w:rPr>
+          <w:lang w:val="en-US"/>
+        </w:rPr>
+        <w:t>6</w:t>
+      </w:r>
+      <w:r>
+        <w:rPr>
+          <w:lang w:val="en-US"/>
+        </w:rPr>
+        <w:t xml:space="preserve"> </w:t>
+      </w:r>
+      <w:r>
+        <w:rPr>
+          <w:lang w:val="en-US"/>
+        </w:rPr>
+        <w:t>Google Data Studio</w:t>
+      </w:r>
+    </w:p>
+    <w:p>
+      <w:pPr>
+        <w:rPr>
+          <w:lang w:val="en-US"/>
+        </w:rPr>
+      </w:pPr>
+    </w:p>
+    <w:p>
+      <w:pPr>
+        <w:pStyle w:val="1"/>
+      </w:pPr>
+      <w:bookmarkStart w:id="4" w:name="_Toc81132055"/>
       <w:r>
         <w:lastRenderedPageBreak/>
         <w:t>Литература</w:t>
       </w:r>
+      <w:bookmarkEnd w:id="4"/>
     </w:p>
     <w:p>
       <w:r>
@@ -488,114 +1352,266 @@
       <w:r>
         <w:t xml:space="preserve">: </w:t>
       </w:r>
-      <w:r>
-        <w:rPr>
-          <w:lang w:val="en-US"/>
-        </w:rPr>
-        <w:t>https</w:t>
-      </w:r>
-      <w:r>
-        <w:t>://</w:t>
-      </w:r>
-      <w:r>
-        <w:rPr>
-          <w:lang w:val="en-US"/>
-        </w:rPr>
-        <w:t>www</w:t>
-      </w:r>
-      <w:r>
-        <w:t>.</w:t>
-      </w:r>
-      <w:r>
-        <w:rPr>
-          <w:lang w:val="en-US"/>
-        </w:rPr>
-        <w:t>adaptiveplanning</w:t>
-      </w:r>
-      <w:r>
-        <w:t>.</w:t>
-      </w:r>
-      <w:r>
-        <w:rPr>
-          <w:lang w:val="en-US"/>
-        </w:rPr>
-        <w:t>com</w:t>
-      </w:r>
-      <w:r>
-        <w:t>/</w:t>
-      </w:r>
-      <w:r>
-        <w:rPr>
-          <w:lang w:val="en-US"/>
-        </w:rPr>
-        <w:t>cfo</w:t>
-      </w:r>
-      <w:r>
-        <w:t>-</w:t>
-      </w:r>
-      <w:r>
-        <w:rPr>
-          <w:lang w:val="en-US"/>
-        </w:rPr>
-        <w:t>indicator</w:t>
-      </w:r>
-      <w:r>
-        <w:t>/</w:t>
-      </w:r>
-      <w:r>
-        <w:rPr>
-          <w:lang w:val="en-US"/>
-        </w:rPr>
-        <w:t>cfo</w:t>
-      </w:r>
-      <w:r>
-        <w:t>-</w:t>
-      </w:r>
-      <w:r>
-        <w:rPr>
-          <w:lang w:val="en-US"/>
-        </w:rPr>
-        <w:t>indicator</w:t>
-      </w:r>
-      <w:r>
-        <w:t>-</w:t>
-      </w:r>
-      <w:r>
-        <w:rPr>
-          <w:lang w:val="en-US"/>
-        </w:rPr>
-        <w:t>q</w:t>
-      </w:r>
-      <w:r>
-        <w:t>4-2016-</w:t>
-      </w:r>
-      <w:r>
-        <w:rPr>
-          <w:lang w:val="en-US"/>
-        </w:rPr>
-        <w:t>piece</w:t>
-      </w:r>
-      <w:r>
-        <w:t>-</w:t>
-      </w:r>
-      <w:r>
-        <w:rPr>
-          <w:lang w:val="en-US"/>
-        </w:rPr>
-        <w:t>by</w:t>
-      </w:r>
-      <w:r>
-        <w:t>-</w:t>
-      </w:r>
-      <w:r>
-        <w:rPr>
-          <w:lang w:val="en-US"/>
-        </w:rPr>
-        <w:t>piece</w:t>
-      </w:r>
-    </w:p>
+      <w:hyperlink r:id="rId7" w:history="1">
+        <w:r>
+          <w:rPr>
+            <w:rStyle w:val="a4"/>
+            <w:lang w:val="en-US"/>
+          </w:rPr>
+          <w:t>https</w:t>
+        </w:r>
+        <w:r>
+          <w:rPr>
+            <w:rStyle w:val="a4"/>
+          </w:rPr>
+          <w:t>://</w:t>
+        </w:r>
+        <w:r>
+          <w:rPr>
+            <w:rStyle w:val="a4"/>
+            <w:lang w:val="en-US"/>
+          </w:rPr>
+          <w:t>www</w:t>
+        </w:r>
+        <w:r>
+          <w:rPr>
+            <w:rStyle w:val="a4"/>
+          </w:rPr>
+          <w:t>.</w:t>
+        </w:r>
+        <w:r>
+          <w:rPr>
+            <w:rStyle w:val="a4"/>
+            <w:lang w:val="en-US"/>
+          </w:rPr>
+          <w:t>adaptiveplanning</w:t>
+        </w:r>
+        <w:r>
+          <w:rPr>
+            <w:rStyle w:val="a4"/>
+          </w:rPr>
+          <w:t>.</w:t>
+        </w:r>
+        <w:r>
+          <w:rPr>
+            <w:rStyle w:val="a4"/>
+            <w:lang w:val="en-US"/>
+          </w:rPr>
+          <w:t>com</w:t>
+        </w:r>
+        <w:r>
+          <w:rPr>
+            <w:rStyle w:val="a4"/>
+          </w:rPr>
+          <w:t>/</w:t>
+        </w:r>
+        <w:r>
+          <w:rPr>
+            <w:rStyle w:val="a4"/>
+            <w:lang w:val="en-US"/>
+          </w:rPr>
+          <w:t>cfo</w:t>
+        </w:r>
+        <w:r>
+          <w:rPr>
+            <w:rStyle w:val="a4"/>
+          </w:rPr>
+          <w:t>-</w:t>
+        </w:r>
+        <w:r>
+          <w:rPr>
+            <w:rStyle w:val="a4"/>
+            <w:lang w:val="en-US"/>
+          </w:rPr>
+          <w:t>indicator</w:t>
+        </w:r>
+        <w:r>
+          <w:rPr>
+            <w:rStyle w:val="a4"/>
+          </w:rPr>
+          <w:t>/</w:t>
+        </w:r>
+        <w:r>
+          <w:rPr>
+            <w:rStyle w:val="a4"/>
+            <w:lang w:val="en-US"/>
+          </w:rPr>
+          <w:t>cfo</w:t>
+        </w:r>
+        <w:r>
+          <w:rPr>
+            <w:rStyle w:val="a4"/>
+          </w:rPr>
+          <w:t>-</w:t>
+        </w:r>
+        <w:r>
+          <w:rPr>
+            <w:rStyle w:val="a4"/>
+            <w:lang w:val="en-US"/>
+          </w:rPr>
+          <w:t>indicator</w:t>
+        </w:r>
+        <w:r>
+          <w:rPr>
+            <w:rStyle w:val="a4"/>
+          </w:rPr>
+          <w:t>-</w:t>
+        </w:r>
+        <w:r>
+          <w:rPr>
+            <w:rStyle w:val="a4"/>
+            <w:lang w:val="en-US"/>
+          </w:rPr>
+          <w:t>q</w:t>
+        </w:r>
+        <w:r>
+          <w:rPr>
+            <w:rStyle w:val="a4"/>
+          </w:rPr>
+          <w:t>4-2016-</w:t>
+        </w:r>
+        <w:r>
+          <w:rPr>
+            <w:rStyle w:val="a4"/>
+            <w:lang w:val="en-US"/>
+          </w:rPr>
+          <w:t>piece</w:t>
+        </w:r>
+        <w:r>
+          <w:rPr>
+            <w:rStyle w:val="a4"/>
+          </w:rPr>
+          <w:t>-</w:t>
+        </w:r>
+        <w:r>
+          <w:rPr>
+            <w:rStyle w:val="a4"/>
+            <w:lang w:val="en-US"/>
+          </w:rPr>
+          <w:t>by</w:t>
+        </w:r>
+        <w:r>
+          <w:rPr>
+            <w:rStyle w:val="a4"/>
+          </w:rPr>
+          <w:t>-</w:t>
+        </w:r>
+        <w:r>
+          <w:rPr>
+            <w:rStyle w:val="a4"/>
+            <w:lang w:val="en-US"/>
+          </w:rPr>
+          <w:t>piece</w:t>
+        </w:r>
+      </w:hyperlink>
+    </w:p>
+    <w:p>
+      <w:r>
+        <w:t xml:space="preserve">[2] </w:t>
+      </w:r>
+      <w:r>
+        <w:t xml:space="preserve">1С-РАРУС, Центр отраслевой разработки </w:t>
+      </w:r>
+      <w:r>
+        <w:t>[</w:t>
+      </w:r>
+      <w:r>
+        <w:t>Электронный ресурс</w:t>
+      </w:r>
+      <w:r>
+        <w:t>]</w:t>
+      </w:r>
+      <w:r>
+        <w:t xml:space="preserve">. Режим доступа: </w:t>
+      </w:r>
+      <w:hyperlink r:id="rId8" w:history="1">
+        <w:r>
+          <w:rPr>
+            <w:rStyle w:val="a4"/>
+          </w:rPr>
+          <w:t>https://otr-soft.ru/1c80/slovar/avt_otchet/</w:t>
+        </w:r>
+      </w:hyperlink>
+    </w:p>
+    <w:p>
+      <w:r>
+        <w:t>[3]</w:t>
+      </w:r>
+      <w:r>
+        <w:t xml:space="preserve"> </w:t>
+      </w:r>
+      <w:r>
+        <w:rPr>
+          <w:lang w:val="en-US"/>
+        </w:rPr>
+        <w:t xml:space="preserve">PwC </w:t>
+      </w:r>
+      <w:r>
+        <w:t>[</w:t>
+      </w:r>
+      <w:r>
+        <w:t>Электронный ресурс</w:t>
+      </w:r>
+      <w:r>
+        <w:t>]</w:t>
+      </w:r>
+      <w:r>
+        <w:t xml:space="preserve">. Режим доступа: </w:t>
+      </w:r>
+      <w:hyperlink r:id="rId9" w:history="1">
+        <w:r>
+          <w:rPr>
+            <w:rStyle w:val="a4"/>
+          </w:rPr>
+          <w:t>https://www.pwc.ru/ru/services/audit/accountingadvisory/ifrs-automation.html</w:t>
+        </w:r>
+      </w:hyperlink>
+    </w:p>
+    <w:p>
+      <w:r>
+        <w:t xml:space="preserve">[4] </w:t>
+      </w:r>
+      <w:r>
+        <w:rPr>
+          <w:lang w:val="en-US"/>
+        </w:rPr>
+        <w:t>Microsoft</w:t>
+      </w:r>
+      <w:r>
+        <w:t xml:space="preserve"> </w:t>
+      </w:r>
+      <w:r>
+        <w:rPr>
+          <w:lang w:val="en-US"/>
+        </w:rPr>
+        <w:t>Docs</w:t>
+      </w:r>
+      <w:r>
+        <w:t xml:space="preserve"> [</w:t>
+      </w:r>
+      <w:r>
+        <w:t>Электронный ресурс</w:t>
+      </w:r>
+      <w:r>
+        <w:t xml:space="preserve">]. </w:t>
+      </w:r>
+      <w:r>
+        <w:t xml:space="preserve">Режим доступа: </w:t>
+      </w:r>
+      <w:hyperlink r:id="rId10" w:history="1">
+        <w:r>
+          <w:rPr>
+            <w:rStyle w:val="a4"/>
+          </w:rPr>
+          <w:t>https://docs.microsoft.com/ru-ru/power-bi/fundamentals/power-bi-overview</w:t>
+        </w:r>
+      </w:hyperlink>
+    </w:p>
+    <w:p/>
+    <w:p/>
+    <w:p/>
     <w:sectPr>
-      <w:footerReference w:type="default" r:id="rId7"/>
+      <w:footerReference w:type="default" r:id="rId11"/>
       <w:pgSz w:w="11906" w:h="16838"/>
       <w:pgMar w:top="1134" w:right="850" w:bottom="1134" w:left="1701" w:header="708" w:footer="708" w:gutter="0"/>
       <w:pgNumType w:start="2"/>
@@ -702,6 +1718,232 @@
 <file path=word/numbering.xml><?xml version="1.0" encoding="utf-8"?>
 <w:numbering xmlns:wpc="http://schemas.microsoft.com/office/word/2010/wordprocessingCanvas" xmlns:cx="http://schemas.microsoft.com/office/drawing/2014/chartex" xmlns:cx1="http://schemas.microsoft.com/office/drawing/2015/9/8/chartex" xmlns:cx2="http://schemas.microsoft.com/office/drawing/2015/10/21/chartex" xmlns:cx3="http://schemas.microsoft.com/office/drawing/2016/5/9/chartex" xmlns:cx4="http://schemas.microsoft.com/office/drawing/2016/5/10/chartex" xmlns:cx5="http://schemas.microsoft.com/office/drawing/2016/5/11/chartex" xmlns:cx6="http://schemas.microsoft.com/office/drawing/2016/5/12/chartex" xmlns:cx7="http://schemas.microsoft.com/office/drawing/2016/5/13/chartex" xmlns:cx8="http://schemas.microsoft.com/office/drawing/2016/5/14/chartex" xmlns:mc="http://schemas.openxmlformats.org/markup-compatibility/2006" xmlns:aink="http://schemas.microsoft.com/office/drawing/2016/ink" xmlns:am3d="http://schemas.microsoft.com/office/drawing/2017/model3d" xmlns:o="urn:schemas-microsoft-com:office:office" xmlns:r="http://schemas.openxmlformats.org/officeDocument/2006/relationships" xmlns:m="http://schemas.openxmlformats.org/officeDocument/2006/math" xmlns:v="urn:schemas-microsoft-com:vml" xmlns:wp14="http://schemas.microsoft.com/office/word/2010/wordprocessingDrawing" xmlns:wp="http://schemas.openxmlformats.org/drawingml/2006/wordprocessingDrawing" xmlns:w10="urn:schemas-microsoft-com:office:word" xmlns:w="http://schemas.openxmlformats.org/wordprocessingml/2006/main" xmlns:w14="http://schemas.microsoft.com/office/word/2010/wordml" xmlns:w15="http://schemas.microsoft.com/office/word/2012/wordml" xmlns:w16cex="http://schemas.microsoft.com/office/word/2018/wordml/cex" xmlns:w16cid="http://schemas.microsoft.com/office/word/2016/wordml/cid" xmlns:w16="http://schemas.microsoft.com/office/word/2018/wordml" xmlns:w16sdtdh="http://schemas.microsoft.com/office/word/2020/wordml/sdtdatahash" xmlns:w16se="http://schemas.microsoft.com/office/word/2015/wordml/symex" xmlns:wpg="http://schemas.microsoft.com/office/word/2010/wordprocessingGroup" xmlns:wpi="http://schemas.microsoft.com/office/word/2010/wordprocessingInk" xmlns:wne="http://schemas.microsoft.com/office/word/2006/wordml" xmlns:wps="http://schemas.microsoft.com/office/word/2010/wordprocessingShape" mc:Ignorable="w14 w15 w16se w16cid w16 w16cex w16sdtdh wp14">
   <w:abstractNum w:abstractNumId="0" w15:restartNumberingAfterBreak="0">
+    <w:nsid w:val="0BC83AC6"/>
+    <w:multiLevelType w:val="hybridMultilevel"/>
+    <w:tmpl w:val="481816B2"/>
+    <w:lvl w:ilvl="0" w:tplc="04190011">
+      <w:start w:val="1"/>
+      <w:numFmt w:val="decimal"/>
+      <w:lvlText w:val="%1)"/>
+      <w:lvlJc w:val="left"/>
+      <w:pPr>
+        <w:ind w:left="1429" w:hanging="360"/>
+      </w:pPr>
+      <w:rPr>
+        <w:rFonts w:hint="default"/>
+      </w:rPr>
+    </w:lvl>
+    <w:lvl w:ilvl="1" w:tplc="04190003" w:tentative="1">
+      <w:start w:val="1"/>
+      <w:numFmt w:val="bullet"/>
+      <w:lvlText w:val="o"/>
+      <w:lvlJc w:val="left"/>
+      <w:pPr>
+        <w:ind w:left="2149" w:hanging="360"/>
+      </w:pPr>
+      <w:rPr>
+        <w:rFonts w:ascii="Courier New" w:hAnsi="Courier New" w:cs="Courier New" w:hint="default"/>
+      </w:rPr>
+    </w:lvl>
+    <w:lvl w:ilvl="2" w:tplc="04190005" w:tentative="1">
+      <w:start w:val="1"/>
+      <w:numFmt w:val="bullet"/>
+      <w:lvlText w:val=""/>
+      <w:lvlJc w:val="left"/>
+      <w:pPr>
+        <w:ind w:left="2869" w:hanging="360"/>
+      </w:pPr>
+      <w:rPr>
+        <w:rFonts w:ascii="Wingdings" w:hAnsi="Wingdings" w:hint="default"/>
+      </w:rPr>
+    </w:lvl>
+    <w:lvl w:ilvl="3" w:tplc="04190001" w:tentative="1">
+      <w:start w:val="1"/>
+      <w:numFmt w:val="bullet"/>
+      <w:lvlText w:val=""/>
+      <w:lvlJc w:val="left"/>
+      <w:pPr>
+        <w:ind w:left="3589" w:hanging="360"/>
+      </w:pPr>
+      <w:rPr>
+        <w:rFonts w:ascii="Symbol" w:hAnsi="Symbol" w:hint="default"/>
+      </w:rPr>
+    </w:lvl>
+    <w:lvl w:ilvl="4" w:tplc="04190003" w:tentative="1">
+      <w:start w:val="1"/>
+      <w:numFmt w:val="bullet"/>
+      <w:lvlText w:val="o"/>
+      <w:lvlJc w:val="left"/>
+      <w:pPr>
+        <w:ind w:left="4309" w:hanging="360"/>
+      </w:pPr>
+      <w:rPr>
+        <w:rFonts w:ascii="Courier New" w:hAnsi="Courier New" w:cs="Courier New" w:hint="default"/>
+      </w:rPr>
+    </w:lvl>
+    <w:lvl w:ilvl="5" w:tplc="04190005" w:tentative="1">
+      <w:start w:val="1"/>
+      <w:numFmt w:val="bullet"/>
+      <w:lvlText w:val=""/>
+      <w:lvlJc w:val="left"/>
+      <w:pPr>
+        <w:ind w:left="5029" w:hanging="360"/>
+      </w:pPr>
+      <w:rPr>
+        <w:rFonts w:ascii="Wingdings" w:hAnsi="Wingdings" w:hint="default"/>
+      </w:rPr>
+    </w:lvl>
+    <w:lvl w:ilvl="6" w:tplc="04190001" w:tentative="1">
+      <w:start w:val="1"/>
+      <w:numFmt w:val="bullet"/>
+      <w:lvlText w:val=""/>
+      <w:lvlJc w:val="left"/>
+      <w:pPr>
+        <w:ind w:left="5749" w:hanging="360"/>
+      </w:pPr>
+      <w:rPr>
+        <w:rFonts w:ascii="Symbol" w:hAnsi="Symbol" w:hint="default"/>
+      </w:rPr>
+    </w:lvl>
+    <w:lvl w:ilvl="7" w:tplc="04190003" w:tentative="1">
+      <w:start w:val="1"/>
+      <w:numFmt w:val="bullet"/>
+      <w:lvlText w:val="o"/>
+      <w:lvlJc w:val="left"/>
+      <w:pPr>
+        <w:ind w:left="6469" w:hanging="360"/>
+      </w:pPr>
+      <w:rPr>
+        <w:rFonts w:ascii="Courier New" w:hAnsi="Courier New" w:cs="Courier New" w:hint="default"/>
+      </w:rPr>
+    </w:lvl>
+    <w:lvl w:ilvl="8" w:tplc="04190005" w:tentative="1">
+      <w:start w:val="1"/>
+      <w:numFmt w:val="bullet"/>
+      <w:lvlText w:val=""/>
+      <w:lvlJc w:val="left"/>
+      <w:pPr>
+        <w:ind w:left="7189" w:hanging="360"/>
+      </w:pPr>
+      <w:rPr>
+        <w:rFonts w:ascii="Wingdings" w:hAnsi="Wingdings" w:hint="default"/>
+      </w:rPr>
+    </w:lvl>
+  </w:abstractNum>
+  <w:abstractNum w:abstractNumId="1" w15:restartNumberingAfterBreak="0">
+    <w:nsid w:val="3E9C1516"/>
+    <w:multiLevelType w:val="hybridMultilevel"/>
+    <w:tmpl w:val="56BA7196"/>
+    <w:lvl w:ilvl="0" w:tplc="04190001">
+      <w:start w:val="1"/>
+      <w:numFmt w:val="bullet"/>
+      <w:lvlText w:val=""/>
+      <w:lvlJc w:val="left"/>
+      <w:pPr>
+        <w:ind w:left="1429" w:hanging="360"/>
+      </w:pPr>
+      <w:rPr>
+        <w:rFonts w:ascii="Symbol" w:hAnsi="Symbol" w:hint="default"/>
+      </w:rPr>
+    </w:lvl>
+    <w:lvl w:ilvl="1" w:tplc="04190003" w:tentative="1">
+      <w:start w:val="1"/>
+      <w:numFmt w:val="bullet"/>
+      <w:lvlText w:val="o"/>
+      <w:lvlJc w:val="left"/>
+      <w:pPr>
+        <w:ind w:left="2149" w:hanging="360"/>
+      </w:pPr>
+      <w:rPr>
+        <w:rFonts w:ascii="Courier New" w:hAnsi="Courier New" w:cs="Courier New" w:hint="default"/>
+      </w:rPr>
+    </w:lvl>
+    <w:lvl w:ilvl="2" w:tplc="04190005" w:tentative="1">
+      <w:start w:val="1"/>
+      <w:numFmt w:val="bullet"/>
+      <w:lvlText w:val=""/>
+      <w:lvlJc w:val="left"/>
+      <w:pPr>
+        <w:ind w:left="2869" w:hanging="360"/>
+      </w:pPr>
+      <w:rPr>
+        <w:rFonts w:ascii="Wingdings" w:hAnsi="Wingdings" w:hint="default"/>
+      </w:rPr>
+    </w:lvl>
+    <w:lvl w:ilvl="3" w:tplc="04190001" w:tentative="1">
+      <w:start w:val="1"/>
+      <w:numFmt w:val="bullet"/>
+      <w:lvlText w:val=""/>
+      <w:lvlJc w:val="left"/>
+      <w:pPr>
+        <w:ind w:left="3589" w:hanging="360"/>
+      </w:pPr>
+      <w:rPr>
+        <w:rFonts w:ascii="Symbol" w:hAnsi="Symbol" w:hint="default"/>
+      </w:rPr>
+    </w:lvl>
+    <w:lvl w:ilvl="4" w:tplc="04190003" w:tentative="1">
+      <w:start w:val="1"/>
+      <w:numFmt w:val="bullet"/>
+      <w:lvlText w:val="o"/>
+      <w:lvlJc w:val="left"/>
+      <w:pPr>
+        <w:ind w:left="4309" w:hanging="360"/>
+      </w:pPr>
+      <w:rPr>
+        <w:rFonts w:ascii="Courier New" w:hAnsi="Courier New" w:cs="Courier New" w:hint="default"/>
+      </w:rPr>
+    </w:lvl>
+    <w:lvl w:ilvl="5" w:tplc="04190005" w:tentative="1">
+      <w:start w:val="1"/>
+      <w:numFmt w:val="bullet"/>
+      <w:lvlText w:val=""/>
+      <w:lvlJc w:val="left"/>
+      <w:pPr>
+        <w:ind w:left="5029" w:hanging="360"/>
+      </w:pPr>
+      <w:rPr>
+        <w:rFonts w:ascii="Wingdings" w:hAnsi="Wingdings" w:hint="default"/>
+      </w:rPr>
+    </w:lvl>
+    <w:lvl w:ilvl="6" w:tplc="04190001" w:tentative="1">
+      <w:start w:val="1"/>
+      <w:numFmt w:val="bullet"/>
+      <w:lvlText w:val=""/>
+      <w:lvlJc w:val="left"/>
+      <w:pPr>
+        <w:ind w:left="5749" w:hanging="360"/>
+      </w:pPr>
+      <w:rPr>
+        <w:rFonts w:ascii="Symbol" w:hAnsi="Symbol" w:hint="default"/>
+      </w:rPr>
+    </w:lvl>
+    <w:lvl w:ilvl="7" w:tplc="04190003" w:tentative="1">
+      <w:start w:val="1"/>
+      <w:numFmt w:val="bullet"/>
+      <w:lvlText w:val="o"/>
+      <w:lvlJc w:val="left"/>
+      <w:pPr>
+        <w:ind w:left="6469" w:hanging="360"/>
+      </w:pPr>
+      <w:rPr>
+        <w:rFonts w:ascii="Courier New" w:hAnsi="Courier New" w:cs="Courier New" w:hint="default"/>
+      </w:rPr>
+    </w:lvl>
+    <w:lvl w:ilvl="8" w:tplc="04190005" w:tentative="1">
+      <w:start w:val="1"/>
+      <w:numFmt w:val="bullet"/>
+      <w:lvlText w:val=""/>
+      <w:lvlJc w:val="left"/>
+      <w:pPr>
+        <w:ind w:left="7189" w:hanging="360"/>
+      </w:pPr>
+      <w:rPr>
+        <w:rFonts w:ascii="Wingdings" w:hAnsi="Wingdings" w:hint="default"/>
+      </w:rPr>
+    </w:lvl>
+  </w:abstractNum>
+  <w:abstractNum w:abstractNumId="2" w15:restartNumberingAfterBreak="0">
     <w:nsid w:val="53314418"/>
     <w:multiLevelType w:val="hybridMultilevel"/>
     <w:tmpl w:val="0EAC4BAC"/>
@@ -787,8 +2029,130 @@
       </w:pPr>
     </w:lvl>
   </w:abstractNum>
+  <w:abstractNum w:abstractNumId="3" w15:restartNumberingAfterBreak="0">
+    <w:nsid w:val="7AE45ECE"/>
+    <w:multiLevelType w:val="hybridMultilevel"/>
+    <w:tmpl w:val="B31CB222"/>
+    <w:lvl w:ilvl="0" w:tplc="04190001">
+      <w:start w:val="1"/>
+      <w:numFmt w:val="bullet"/>
+      <w:lvlText w:val=""/>
+      <w:lvlJc w:val="left"/>
+      <w:pPr>
+        <w:ind w:left="1429" w:hanging="360"/>
+      </w:pPr>
+      <w:rPr>
+        <w:rFonts w:ascii="Symbol" w:hAnsi="Symbol" w:hint="default"/>
+      </w:rPr>
+    </w:lvl>
+    <w:lvl w:ilvl="1" w:tplc="04190003" w:tentative="1">
+      <w:start w:val="1"/>
+      <w:numFmt w:val="bullet"/>
+      <w:lvlText w:val="o"/>
+      <w:lvlJc w:val="left"/>
+      <w:pPr>
+        <w:ind w:left="2149" w:hanging="360"/>
+      </w:pPr>
+      <w:rPr>
+        <w:rFonts w:ascii="Courier New" w:hAnsi="Courier New" w:cs="Courier New" w:hint="default"/>
+      </w:rPr>
+    </w:lvl>
+    <w:lvl w:ilvl="2" w:tplc="04190005" w:tentative="1">
+      <w:start w:val="1"/>
+      <w:numFmt w:val="bullet"/>
+      <w:lvlText w:val=""/>
+      <w:lvlJc w:val="left"/>
+      <w:pPr>
+        <w:ind w:left="2869" w:hanging="360"/>
+      </w:pPr>
+      <w:rPr>
+        <w:rFonts w:ascii="Wingdings" w:hAnsi="Wingdings" w:hint="default"/>
+      </w:rPr>
+    </w:lvl>
+    <w:lvl w:ilvl="3" w:tplc="04190001" w:tentative="1">
+      <w:start w:val="1"/>
+      <w:numFmt w:val="bullet"/>
+      <w:lvlText w:val=""/>
+      <w:lvlJc w:val="left"/>
+      <w:pPr>
+        <w:ind w:left="3589" w:hanging="360"/>
+      </w:pPr>
+      <w:rPr>
+        <w:rFonts w:ascii="Symbol" w:hAnsi="Symbol" w:hint="default"/>
+      </w:rPr>
+    </w:lvl>
+    <w:lvl w:ilvl="4" w:tplc="04190003" w:tentative="1">
+      <w:start w:val="1"/>
+      <w:numFmt w:val="bullet"/>
+      <w:lvlText w:val="o"/>
+      <w:lvlJc w:val="left"/>
+      <w:pPr>
+        <w:ind w:left="4309" w:hanging="360"/>
+      </w:pPr>
+      <w:rPr>
+        <w:rFonts w:ascii="Courier New" w:hAnsi="Courier New" w:cs="Courier New" w:hint="default"/>
+      </w:rPr>
+    </w:lvl>
+    <w:lvl w:ilvl="5" w:tplc="04190005" w:tentative="1">
+      <w:start w:val="1"/>
+      <w:numFmt w:val="bullet"/>
+      <w:lvlText w:val=""/>
+      <w:lvlJc w:val="left"/>
+      <w:pPr>
+        <w:ind w:left="5029" w:hanging="360"/>
+      </w:pPr>
+      <w:rPr>
+        <w:rFonts w:ascii="Wingdings" w:hAnsi="Wingdings" w:hint="default"/>
+      </w:rPr>
+    </w:lvl>
+    <w:lvl w:ilvl="6" w:tplc="04190001" w:tentative="1">
+      <w:start w:val="1"/>
+      <w:numFmt w:val="bullet"/>
+      <w:lvlText w:val=""/>
+      <w:lvlJc w:val="left"/>
+      <w:pPr>
+        <w:ind w:left="5749" w:hanging="360"/>
+      </w:pPr>
+      <w:rPr>
+        <w:rFonts w:ascii="Symbol" w:hAnsi="Symbol" w:hint="default"/>
+      </w:rPr>
+    </w:lvl>
+    <w:lvl w:ilvl="7" w:tplc="04190003" w:tentative="1">
+      <w:start w:val="1"/>
+      <w:numFmt w:val="bullet"/>
+      <w:lvlText w:val="o"/>
+      <w:lvlJc w:val="left"/>
+      <w:pPr>
+        <w:ind w:left="6469" w:hanging="360"/>
+      </w:pPr>
+      <w:rPr>
+        <w:rFonts w:ascii="Courier New" w:hAnsi="Courier New" w:cs="Courier New" w:hint="default"/>
+      </w:rPr>
+    </w:lvl>
+    <w:lvl w:ilvl="8" w:tplc="04190005" w:tentative="1">
+      <w:start w:val="1"/>
+      <w:numFmt w:val="bullet"/>
+      <w:lvlText w:val=""/>
+      <w:lvlJc w:val="left"/>
+      <w:pPr>
+        <w:ind w:left="7189" w:hanging="360"/>
+      </w:pPr>
+      <w:rPr>
+        <w:rFonts w:ascii="Wingdings" w:hAnsi="Wingdings" w:hint="default"/>
+      </w:rPr>
+    </w:lvl>
+  </w:abstractNum>
   <w:num w:numId="1">
+    <w:abstractNumId w:val="2"/>
+  </w:num>
+  <w:num w:numId="2">
     <w:abstractNumId w:val="0"/>
+  </w:num>
+  <w:num w:numId="3">
+    <w:abstractNumId w:val="1"/>
+  </w:num>
+  <w:num w:numId="4">
+    <w:abstractNumId w:val="3"/>
   </w:num>
 </w:numbering>
 </file>
@@ -1229,7 +2593,6 @@
     <w:next w:val="a"/>
     <w:link w:val="20"/>
     <w:uiPriority w:val="9"/>
-    <w:semiHidden/>
     <w:unhideWhenUsed/>
     <w:qFormat/>
     <w:rsid w:val="008D434F"/>
@@ -1244,6 +2607,28 @@
       <w:b/>
       <w:color w:val="000000" w:themeColor="text1"/>
       <w:szCs w:val="26"/>
+    </w:rPr>
+  </w:style>
+  <w:style w:type="paragraph" w:styleId="3">
+    <w:name w:val="heading 3"/>
+    <w:basedOn w:val="a"/>
+    <w:next w:val="a"/>
+    <w:link w:val="30"/>
+    <w:uiPriority w:val="9"/>
+    <w:unhideWhenUsed/>
+    <w:qFormat/>
+    <w:rsid w:val="007B11A2"/>
+    <w:pPr>
+      <w:keepNext/>
+      <w:keepLines/>
+      <w:spacing w:before="40" w:after="0"/>
+      <w:outlineLvl w:val="2"/>
+    </w:pPr>
+    <w:rPr>
+      <w:rFonts w:eastAsiaTheme="majorEastAsia" w:cstheme="majorBidi"/>
+      <w:b/>
+      <w:color w:val="000000" w:themeColor="text1"/>
+      <w:szCs w:val="24"/>
     </w:rPr>
   </w:style>
   <w:style w:type="character" w:default="1" w:styleId="a0">
@@ -1292,7 +2677,6 @@
     <w:basedOn w:val="a0"/>
     <w:link w:val="2"/>
     <w:uiPriority w:val="9"/>
-    <w:semiHidden/>
     <w:rsid w:val="008D434F"/>
     <w:rPr>
       <w:rFonts w:ascii="Times New Roman" w:eastAsiaTheme="majorEastAsia" w:hAnsi="Times New Roman" w:cstheme="majorBidi"/>
@@ -1408,6 +2792,58 @@
     <w:rPr>
       <w:rFonts w:ascii="Times New Roman" w:hAnsi="Times New Roman"/>
       <w:sz w:val="28"/>
+    </w:rPr>
+  </w:style>
+  <w:style w:type="paragraph" w:styleId="21">
+    <w:name w:val="toc 2"/>
+    <w:basedOn w:val="a"/>
+    <w:next w:val="a"/>
+    <w:autoRedefine/>
+    <w:uiPriority w:val="39"/>
+    <w:unhideWhenUsed/>
+    <w:rsid w:val="007B11A2"/>
+    <w:pPr>
+      <w:spacing w:after="100"/>
+      <w:ind w:left="280"/>
+    </w:pPr>
+  </w:style>
+  <w:style w:type="character" w:customStyle="1" w:styleId="30">
+    <w:name w:val="Заголовок 3 Знак"/>
+    <w:basedOn w:val="a0"/>
+    <w:link w:val="3"/>
+    <w:uiPriority w:val="9"/>
+    <w:rsid w:val="007B11A2"/>
+    <w:rPr>
+      <w:rFonts w:ascii="Times New Roman" w:eastAsiaTheme="majorEastAsia" w:hAnsi="Times New Roman" w:cstheme="majorBidi"/>
+      <w:b/>
+      <w:color w:val="000000" w:themeColor="text1"/>
+      <w:sz w:val="28"/>
+      <w:szCs w:val="24"/>
+    </w:rPr>
+  </w:style>
+  <w:style w:type="paragraph" w:styleId="31">
+    <w:name w:val="toc 3"/>
+    <w:basedOn w:val="a"/>
+    <w:next w:val="a"/>
+    <w:autoRedefine/>
+    <w:uiPriority w:val="39"/>
+    <w:unhideWhenUsed/>
+    <w:rsid w:val="00AE2AC1"/>
+    <w:pPr>
+      <w:spacing w:after="100"/>
+      <w:ind w:left="560"/>
+    </w:pPr>
+  </w:style>
+  <w:style w:type="character" w:styleId="aa">
+    <w:name w:val="Unresolved Mention"/>
+    <w:basedOn w:val="a0"/>
+    <w:uiPriority w:val="99"/>
+    <w:semiHidden/>
+    <w:unhideWhenUsed/>
+    <w:rsid w:val="00FA5D9B"/>
+    <w:rPr>
+      <w:color w:val="605E5C"/>
+      <w:shd w:val="clear" w:color="auto" w:fill="E1DFDD"/>
     </w:rPr>
   </w:style>
 </w:styles>

</xml_diff>

<commit_message>
ADD: SRS and Tableau
</commit_message>
<xml_diff>
--- a/doc/Report.docx
+++ b/doc/Report.docx
@@ -788,7 +788,15 @@
         </w:rPr>
       </w:pPr>
       <w:r>
-        <w:t xml:space="preserve">Power BI — это коллекция программных служб, приложений и соединителей, которые взаимодействуют друг с другом, чтобы превратить разрозненные источники данных в согласованные, визуально иммерсивные и интерактивные аналитические данные. </w:t>
+        <w:t xml:space="preserve">Power BI — это коллекция программных служб, приложений и соединителей, которые взаимодействуют друг с другом, чтобы превратить разрозненные источники данных в согласованные, визуально </w:t>
+      </w:r>
+      <w:proofErr w:type="spellStart"/>
+      <w:r>
+        <w:t>иммерсивные</w:t>
+      </w:r>
+      <w:proofErr w:type="spellEnd"/>
+      <w:r>
+        <w:t xml:space="preserve"> и интерактивные аналитические данные. </w:t>
       </w:r>
       <w:r>
         <w:t>Д</w:t>
@@ -849,7 +857,15 @@
         <w:t>в</w:t>
       </w:r>
       <w:r>
-        <w:t>еб-служба SaaS (программное обеспечение как услуга) — служба Power BI</w:t>
+        <w:t xml:space="preserve">еб-служба </w:t>
+      </w:r>
+      <w:proofErr w:type="spellStart"/>
+      <w:r>
+        <w:t>SaaS</w:t>
+      </w:r>
+      <w:proofErr w:type="spellEnd"/>
+      <w:r>
+        <w:t xml:space="preserve"> (программное обеспечение как услуга) — служба Power BI</w:t>
       </w:r>
       <w:r>
         <w:t>;</w:t>
@@ -867,7 +883,23 @@
         <w:t>м</w:t>
       </w:r>
       <w:r>
-        <w:t>обильные приложения Power BI для Windows, iOS и Android.</w:t>
+        <w:t xml:space="preserve">обильные приложения Power BI для Windows, </w:t>
+      </w:r>
+      <w:proofErr w:type="spellStart"/>
+      <w:r>
+        <w:t>iOS</w:t>
+      </w:r>
+      <w:proofErr w:type="spellEnd"/>
+      <w:r>
+        <w:t xml:space="preserve"> и </w:t>
+      </w:r>
+      <w:proofErr w:type="spellStart"/>
+      <w:r>
+        <w:t>Android</w:t>
+      </w:r>
+      <w:proofErr w:type="spellEnd"/>
+      <w:r>
+        <w:t>.</w:t>
       </w:r>
     </w:p>
     <w:p>
@@ -1042,7 +1074,27 @@
         </w:numPr>
       </w:pPr>
       <w:r>
-        <w:t>возможность работы нескольких человек с одним проектом.</w:t>
+        <w:t>возможность работы нескольких человек с одним проектом</w:t>
+      </w:r>
+      <w:r>
+        <w:t>,</w:t>
+      </w:r>
+    </w:p>
+    <w:p>
+      <w:pPr>
+        <w:pStyle w:val="a5"/>
+      </w:pPr>
+      <w:r>
+        <w:t xml:space="preserve">возможность экспорта отчётов в формат </w:t>
+      </w:r>
+      <w:r>
+        <w:rPr>
+          <w:lang w:val="en-US"/>
+        </w:rPr>
+        <w:t>Word</w:t>
+      </w:r>
+      <w:r>
+        <w:t>.</w:t>
       </w:r>
     </w:p>
     <w:p>
@@ -1086,7 +1138,136 @@
         <w:t xml:space="preserve"> рублей в месяц на человека, что является довольно внушительной суммой для единичного проекта</w:t>
       </w:r>
       <w:r>
-        <w:t>,</w:t>
+        <w:t>.</w:t>
+      </w:r>
+    </w:p>
+    <w:p>
+      <w:pPr>
+        <w:pStyle w:val="3"/>
+        <w:rPr>
+          <w:rFonts w:ascii="Cambria Math" w:hAnsi="Cambria Math" w:cs="Cambria Math"/>
+        </w:rPr>
+      </w:pPr>
+      <w:r>
+        <w:t>1</w:t>
+      </w:r>
+      <w:r>
+        <w:rPr>
+          <w:rFonts w:ascii="Cambria Math" w:hAnsi="Cambria Math" w:cs="Cambria Math"/>
+        </w:rPr>
+        <w:t xml:space="preserve">.1.2 </w:t>
+      </w:r>
+      <w:r>
+        <w:rPr>
+          <w:rFonts w:ascii="Cambria Math" w:hAnsi="Cambria Math" w:cs="Cambria Math"/>
+          <w:lang w:val="en-US"/>
+        </w:rPr>
+        <w:t>SQL</w:t>
+      </w:r>
+      <w:r>
+        <w:rPr>
+          <w:rFonts w:ascii="Cambria Math" w:hAnsi="Cambria Math" w:cs="Cambria Math"/>
+        </w:rPr>
+        <w:t xml:space="preserve"> </w:t>
+      </w:r>
+      <w:r>
+        <w:rPr>
+          <w:rFonts w:ascii="Cambria Math" w:hAnsi="Cambria Math" w:cs="Cambria Math"/>
+          <w:lang w:val="en-US"/>
+        </w:rPr>
+        <w:t>Server</w:t>
+      </w:r>
+      <w:r>
+        <w:rPr>
+          <w:rFonts w:ascii="Cambria Math" w:hAnsi="Cambria Math" w:cs="Cambria Math"/>
+        </w:rPr>
+        <w:t xml:space="preserve"> </w:t>
+      </w:r>
+      <w:r>
+        <w:rPr>
+          <w:rFonts w:ascii="Cambria Math" w:hAnsi="Cambria Math" w:cs="Cambria Math"/>
+          <w:lang w:val="en-US"/>
+        </w:rPr>
+        <w:t>Reporting</w:t>
+      </w:r>
+      <w:r>
+        <w:rPr>
+          <w:rFonts w:ascii="Cambria Math" w:hAnsi="Cambria Math" w:cs="Cambria Math"/>
+        </w:rPr>
+        <w:t xml:space="preserve"> </w:t>
+      </w:r>
+      <w:r>
+        <w:rPr>
+          <w:rFonts w:ascii="Cambria Math" w:hAnsi="Cambria Math" w:cs="Cambria Math"/>
+          <w:lang w:val="en-US"/>
+        </w:rPr>
+        <w:t>Services</w:t>
+      </w:r>
+    </w:p>
+    <w:p>
+      <w:r>
+        <w:t>Службы SQL Server Reporting Services (SSRS) предоставляют набор локальных средств и служб для создания и развертывания мобильных отчетов и отчетов с разбиением на страницы, а также управления ими.</w:t>
+      </w:r>
+      <w:r>
+        <w:t xml:space="preserve"> </w:t>
+      </w:r>
+      <w:r>
+        <w:t>[5]</w:t>
+      </w:r>
+    </w:p>
+    <w:p>
+      <w:pPr>
+        <w:rPr>
+          <w:lang w:val="en-US"/>
+        </w:rPr>
+      </w:pPr>
+      <w:r>
+        <w:t>Решение SSRS гибко доставляет нужную информацию нужным пользователям. Пользователи могут получать отчеты через веб-браузер на мобильном устройстве или по электронной почте.</w:t>
+      </w:r>
+      <w:r>
+        <w:t xml:space="preserve"> </w:t>
+      </w:r>
+      <w:r>
+        <w:rPr>
+          <w:lang w:val="en-US"/>
+        </w:rPr>
+        <w:t>[5]</w:t>
+      </w:r>
+    </w:p>
+    <w:p>
+      <w:r>
+        <w:lastRenderedPageBreak/>
+        <w:t>С помощью Reporting Services создаются "традиционные" отчеты с разбивкой на страницы, которые идеально подходят для оптимизированных для печати документов с фиксированным макетом таких форматов, как PDF и Word.</w:t>
+      </w:r>
+      <w:r>
+        <w:t xml:space="preserve"> </w:t>
+      </w:r>
+      <w:r>
+        <w:t>[5]</w:t>
+      </w:r>
+    </w:p>
+    <w:p>
+      <w:pPr>
+        <w:rPr>
+          <w:lang w:val="en-US"/>
+        </w:rPr>
+      </w:pPr>
+      <w:r>
+        <w:t>Для пользователей, которые работают в собственном режиме служб Reporting Services, интерфейсом служит современный веб-портал, который можно открыть в большинстве браузеров. На новом портале доступны все мобильные отчеты, отчеты с разбивкой на страницы и ключевые показатели эффективности служб Reporting Services. Ключевые показатели эффективности позволяют быстро отслеживать основные бизнес-метрики в браузере без открытия отчета.</w:t>
+      </w:r>
+      <w:r>
+        <w:t xml:space="preserve"> </w:t>
+      </w:r>
+      <w:r>
+        <w:rPr>
+          <w:lang w:val="en-US"/>
+        </w:rPr>
+        <w:t>[5]</w:t>
+      </w:r>
+    </w:p>
+    <w:p>
+      <w:r>
+        <w:t>В решении поставленной задачи данное программное обеспечение обладает следующими достоинствами:</w:t>
       </w:r>
     </w:p>
     <w:p>
@@ -1098,16 +1279,341 @@
         </w:numPr>
       </w:pPr>
       <w:r>
-        <w:t xml:space="preserve">инструмент не позволяет составлять </w:t>
-      </w:r>
-      <w:r>
-        <w:t>отчёты</w:t>
-      </w:r>
-      <w:r>
-        <w:t xml:space="preserve"> </w:t>
-      </w:r>
-      <w:r>
-        <w:t xml:space="preserve">в форме документа </w:t>
+        <w:t>все созданные отчёты можно экспортировать в различные форматы (</w:t>
+      </w:r>
+      <w:r>
+        <w:rPr>
+          <w:lang w:val="en-US"/>
+        </w:rPr>
+        <w:t>E</w:t>
+      </w:r>
+      <w:r>
+        <w:rPr>
+          <w:lang w:val="en-US"/>
+        </w:rPr>
+        <w:t>xcel</w:t>
+      </w:r>
+      <w:r>
+        <w:t xml:space="preserve">, </w:t>
+      </w:r>
+      <w:r>
+        <w:rPr>
+          <w:lang w:val="en-US"/>
+        </w:rPr>
+        <w:t>W</w:t>
+      </w:r>
+      <w:r>
+        <w:rPr>
+          <w:lang w:val="en-US"/>
+        </w:rPr>
+        <w:t>ord</w:t>
+      </w:r>
+      <w:r>
+        <w:t xml:space="preserve">, </w:t>
+      </w:r>
+      <w:r>
+        <w:rPr>
+          <w:lang w:val="en-US"/>
+        </w:rPr>
+        <w:t>PDF</w:t>
+      </w:r>
+      <w:r>
+        <w:t xml:space="preserve">, </w:t>
+      </w:r>
+      <w:r>
+        <w:rPr>
+          <w:lang w:val="en-US"/>
+        </w:rPr>
+        <w:t>CSV</w:t>
+      </w:r>
+      <w:r>
+        <w:t xml:space="preserve">, </w:t>
+      </w:r>
+      <w:r>
+        <w:rPr>
+          <w:lang w:val="en-US"/>
+        </w:rPr>
+        <w:t>XML</w:t>
+      </w:r>
+      <w:r>
+        <w:t xml:space="preserve"> </w:t>
+      </w:r>
+      <w:r>
+        <w:t>и др.),</w:t>
+      </w:r>
+    </w:p>
+    <w:p>
+      <w:r>
+        <w:t>Недостатки:</w:t>
+      </w:r>
+    </w:p>
+    <w:p>
+      <w:pPr>
+        <w:pStyle w:val="a5"/>
+        <w:numPr>
+          <w:ilvl w:val="0"/>
+          <w:numId w:val="4"/>
+        </w:numPr>
+      </w:pPr>
+      <w:r>
+        <w:t xml:space="preserve">для создания отчётов отсутствует возможность использования в качестве источника данных локальный </w:t>
+      </w:r>
+      <w:r>
+        <w:rPr>
+          <w:lang w:val="en-US"/>
+        </w:rPr>
+        <w:t>Excel</w:t>
+      </w:r>
+      <w:r>
+        <w:t>-</w:t>
+      </w:r>
+      <w:r>
+        <w:t>документ</w:t>
+      </w:r>
+      <w:r>
+        <w:t>,</w:t>
+      </w:r>
+    </w:p>
+    <w:p>
+      <w:pPr>
+        <w:pStyle w:val="a5"/>
+        <w:numPr>
+          <w:ilvl w:val="0"/>
+          <w:numId w:val="4"/>
+        </w:numPr>
+      </w:pPr>
+      <w:r>
+        <w:t xml:space="preserve">так как </w:t>
+      </w:r>
+      <w:r>
+        <w:rPr>
+          <w:lang w:val="en-US"/>
+        </w:rPr>
+        <w:t>SSRS</w:t>
+      </w:r>
+      <w:r>
+        <w:t xml:space="preserve"> </w:t>
+      </w:r>
+      <w:r>
+        <w:t xml:space="preserve">является </w:t>
+      </w:r>
+      <w:r>
+        <w:rPr>
+          <w:lang w:val="en-US"/>
+        </w:rPr>
+        <w:t>web</w:t>
+      </w:r>
+      <w:r>
+        <w:t>-</w:t>
+      </w:r>
+      <w:r>
+        <w:t xml:space="preserve">службой, для её работы требуется </w:t>
+      </w:r>
+      <w:r>
+        <w:rPr>
+          <w:lang w:val="en-US"/>
+        </w:rPr>
+        <w:t>web</w:t>
+      </w:r>
+      <w:r>
+        <w:t>-</w:t>
+      </w:r>
+      <w:r>
+        <w:t>сервер,</w:t>
+      </w:r>
+    </w:p>
+    <w:p>
+      <w:pPr>
+        <w:pStyle w:val="a5"/>
+        <w:numPr>
+          <w:ilvl w:val="0"/>
+          <w:numId w:val="4"/>
+        </w:numPr>
+      </w:pPr>
+      <w:r>
+        <w:t xml:space="preserve">стоимость лицензии </w:t>
+      </w:r>
+      <w:r>
+        <w:rPr>
+          <w:lang w:val="en-US"/>
+        </w:rPr>
+        <w:t>CAL</w:t>
+      </w:r>
+      <w:r>
+        <w:t xml:space="preserve"> </w:t>
+      </w:r>
+      <w:r>
+        <w:t>составляет 209 американских долларов, что является довольно внушительной суммой для единичного проекта.</w:t>
+      </w:r>
+    </w:p>
+    <w:p>
+      <w:pPr>
+        <w:pStyle w:val="3"/>
+      </w:pPr>
+      <w:r>
+        <w:t>1.1.</w:t>
+      </w:r>
+      <w:r>
+        <w:t>3</w:t>
+      </w:r>
+      <w:r>
+        <w:t xml:space="preserve"> </w:t>
+      </w:r>
+      <w:r>
+        <w:rPr>
+          <w:lang w:val="en-US"/>
+        </w:rPr>
+        <w:t>Tableau</w:t>
+      </w:r>
+      <w:r>
+        <w:t xml:space="preserve"> </w:t>
+      </w:r>
+      <w:r>
+        <w:rPr>
+          <w:lang w:val="en-US"/>
+        </w:rPr>
+        <w:t>Desktop</w:t>
+      </w:r>
+    </w:p>
+    <w:p>
+      <w:r>
+        <w:rPr>
+          <w:lang w:val="en-US"/>
+        </w:rPr>
+        <w:t>Tableau</w:t>
+      </w:r>
+      <w:r>
+        <w:t xml:space="preserve"> – </w:t>
+      </w:r>
+      <w:r>
+        <w:t xml:space="preserve">это система интерактивной бизнес аналитики, позволяющая в кратчайшие сроки проводить глубокий и разносторонний анализ больших </w:t>
+      </w:r>
+      <w:r>
+        <w:lastRenderedPageBreak/>
+        <w:t xml:space="preserve">массивов информации и не требующая обучения </w:t>
+      </w:r>
+      <w:proofErr w:type="spellStart"/>
+      <w:r>
+        <w:t>безнес</w:t>
+      </w:r>
+      <w:proofErr w:type="spellEnd"/>
+      <w:r>
+        <w:t>-пользователей и дорогостоящего внедрения.</w:t>
+      </w:r>
+      <w:r>
+        <w:t xml:space="preserve"> </w:t>
+      </w:r>
+      <w:r>
+        <w:t>[6]</w:t>
+      </w:r>
+    </w:p>
+    <w:p>
+      <w:proofErr w:type="spellStart"/>
+      <w:r>
+        <w:t>Tableau</w:t>
+      </w:r>
+      <w:proofErr w:type="spellEnd"/>
+      <w:r>
+        <w:t xml:space="preserve"> Desktop – это аналитическая (Business Intelligence) программа, с помощью которой не только легко делать </w:t>
+      </w:r>
+      <w:proofErr w:type="spellStart"/>
+      <w:r>
+        <w:t>глубокаю</w:t>
+      </w:r>
+      <w:proofErr w:type="spellEnd"/>
+      <w:r>
+        <w:t xml:space="preserve"> аналитику всех бизнес-процессов в компании. Это еще и отличный инструмент для визуализации данных – построения красивых и понятных графиков, </w:t>
+      </w:r>
+      <w:proofErr w:type="spellStart"/>
+      <w:r>
+        <w:t>дашбордов</w:t>
+      </w:r>
+      <w:proofErr w:type="spellEnd"/>
+      <w:r>
+        <w:t xml:space="preserve"> и диаграмм.</w:t>
+      </w:r>
+      <w:r>
+        <w:t xml:space="preserve"> </w:t>
+      </w:r>
+      <w:r>
+        <w:t>[7]</w:t>
+      </w:r>
+    </w:p>
+    <w:p>
+      <w:pPr>
+        <w:rPr>
+          <w:lang w:val="en-US"/>
+        </w:rPr>
+      </w:pPr>
+      <w:r>
+        <w:t>Это программное решение создано для быстрого анализа, быстрой разработки интерактивных отчетов.</w:t>
+      </w:r>
+      <w:r>
+        <w:t xml:space="preserve"> </w:t>
+      </w:r>
+      <w:r>
+        <w:rPr>
+          <w:lang w:val="en-US"/>
+        </w:rPr>
+        <w:t>[7]</w:t>
+      </w:r>
+    </w:p>
+    <w:p>
+      <w:r>
+        <w:t>В решении поставленной задачи данное программное обеспечение обладает следующими достоинствами:</w:t>
+      </w:r>
+    </w:p>
+    <w:p>
+      <w:pPr>
+        <w:pStyle w:val="a5"/>
+        <w:numPr>
+          <w:ilvl w:val="0"/>
+          <w:numId w:val="3"/>
+        </w:numPr>
+      </w:pPr>
+      <w:r>
+        <w:t xml:space="preserve">возможность использования информации из файлов </w:t>
+      </w:r>
+      <w:r>
+        <w:rPr>
+          <w:lang w:val="en-US"/>
+        </w:rPr>
+        <w:t>Excel</w:t>
+      </w:r>
+      <w:r>
+        <w:t xml:space="preserve"> </w:t>
+      </w:r>
+      <w:r>
+        <w:t>напрямую,</w:t>
+      </w:r>
+    </w:p>
+    <w:p>
+      <w:pPr>
+        <w:pStyle w:val="a5"/>
+        <w:numPr>
+          <w:ilvl w:val="0"/>
+          <w:numId w:val="3"/>
+        </w:numPr>
+      </w:pPr>
+      <w:r>
+        <w:t>широкие возможности визуализации информации.</w:t>
+      </w:r>
+    </w:p>
+    <w:p>
+      <w:r>
+        <w:t>Недостатки:</w:t>
+      </w:r>
+    </w:p>
+    <w:p>
+      <w:pPr>
+        <w:pStyle w:val="a5"/>
+        <w:numPr>
+          <w:ilvl w:val="0"/>
+          <w:numId w:val="6"/>
+        </w:numPr>
+      </w:pPr>
+      <w:r>
+        <w:t xml:space="preserve">отсутствие возможности экспорта данных в формат </w:t>
       </w:r>
       <w:r>
         <w:rPr>
@@ -1116,57 +1622,50 @@
         <w:t>Word</w:t>
       </w:r>
       <w:r>
-        <w:t>.</w:t>
+        <w:t xml:space="preserve"> (экспортируется лишь изображение),</w:t>
+      </w:r>
+    </w:p>
+    <w:p>
+      <w:pPr>
+        <w:pStyle w:val="a5"/>
+        <w:numPr>
+          <w:ilvl w:val="0"/>
+          <w:numId w:val="6"/>
+        </w:numPr>
+      </w:pPr>
+      <w:r>
+        <w:t>стоимость индивидуального использования составляет 70 американских долларов в месяц, что является довольно внушительной суммой для единичного проекта.</w:t>
       </w:r>
     </w:p>
     <w:p>
       <w:pPr>
         <w:pStyle w:val="3"/>
-        <w:rPr>
-          <w:rFonts w:ascii="Cambria Math" w:hAnsi="Cambria Math" w:cs="Cambria Math"/>
-        </w:rPr>
-      </w:pPr>
-      <w:r>
-        <w:t>1</w:t>
-      </w:r>
-      <w:r>
-        <w:rPr>
-          <w:rFonts w:ascii="Cambria Math" w:hAnsi="Cambria Math" w:cs="Cambria Math"/>
-        </w:rPr>
-        <w:t xml:space="preserve">.1.2 </w:t>
-      </w:r>
-      <w:r>
-        <w:rPr>
-          <w:rFonts w:ascii="Cambria Math" w:hAnsi="Cambria Math" w:cs="Cambria Math"/>
-          <w:lang w:val="en-US"/>
-        </w:rPr>
-        <w:t>Microsoft</w:t>
-      </w:r>
-      <w:r>
-        <w:rPr>
-          <w:rFonts w:ascii="Cambria Math" w:hAnsi="Cambria Math" w:cs="Cambria Math"/>
-        </w:rPr>
-        <w:t xml:space="preserve"> </w:t>
-      </w:r>
-      <w:r>
-        <w:rPr>
-          <w:rFonts w:ascii="Cambria Math" w:hAnsi="Cambria Math" w:cs="Cambria Math"/>
-          <w:lang w:val="en-US"/>
-        </w:rPr>
-        <w:t>reporting</w:t>
-      </w:r>
-      <w:r>
-        <w:rPr>
-          <w:rFonts w:ascii="Cambria Math" w:hAnsi="Cambria Math" w:cs="Cambria Math"/>
-        </w:rPr>
-        <w:t xml:space="preserve"> </w:t>
-      </w:r>
-      <w:r>
-        <w:rPr>
-          <w:rFonts w:ascii="Cambria Math" w:hAnsi="Cambria Math" w:cs="Cambria Math"/>
-          <w:lang w:val="en-US"/>
-        </w:rPr>
-        <w:t>services</w:t>
+      </w:pPr>
+      <w:r>
+        <w:t>1.1.</w:t>
+      </w:r>
+      <w:r>
+        <w:t>4</w:t>
+      </w:r>
+      <w:r>
+        <w:t xml:space="preserve"> </w:t>
+      </w:r>
+      <w:proofErr w:type="spellStart"/>
+      <w:r>
+        <w:rPr>
+          <w:lang w:val="en-US"/>
+        </w:rPr>
+        <w:t>Plotly</w:t>
+      </w:r>
+      <w:proofErr w:type="spellEnd"/>
+      <w:r>
+        <w:t xml:space="preserve"> </w:t>
+      </w:r>
+      <w:r>
+        <w:rPr>
+          <w:lang w:val="en-US"/>
+        </w:rPr>
+        <w:t>dash</w:t>
       </w:r>
     </w:p>
     <w:p>
@@ -1180,91 +1679,13 @@
         <w:rPr>
           <w:lang w:val="en-US"/>
         </w:rPr>
-        <w:t>1.1.3</w:t>
-      </w:r>
-      <w:r>
-        <w:rPr>
-          <w:lang w:val="en-US"/>
-        </w:rPr>
-        <w:t xml:space="preserve"> Microsoft SharePoint</w:t>
-      </w:r>
-    </w:p>
-    <w:p>
-      <w:pPr>
-        <w:pStyle w:val="3"/>
-        <w:rPr>
-          <w:lang w:val="en-US"/>
-        </w:rPr>
-      </w:pPr>
-      <w:r>
-        <w:rPr>
-          <w:lang w:val="en-US"/>
-        </w:rPr>
         <w:t>1.1.</w:t>
       </w:r>
       <w:r>
         <w:rPr>
           <w:lang w:val="en-US"/>
         </w:rPr>
-        <w:t>4</w:t>
-      </w:r>
-      <w:r>
-        <w:rPr>
-          <w:lang w:val="en-US"/>
-        </w:rPr>
-        <w:t xml:space="preserve"> Tableau</w:t>
-      </w:r>
-    </w:p>
-    <w:p>
-      <w:pPr>
-        <w:pStyle w:val="3"/>
-        <w:rPr>
-          <w:lang w:val="en-US"/>
-        </w:rPr>
-      </w:pPr>
-      <w:r>
-        <w:rPr>
-          <w:lang w:val="en-US"/>
-        </w:rPr>
-        <w:t>1.1.</w:t>
-      </w:r>
-      <w:r>
-        <w:rPr>
-          <w:lang w:val="en-US"/>
-        </w:rPr>
         <w:t>5</w:t>
-      </w:r>
-      <w:r>
-        <w:rPr>
-          <w:lang w:val="en-US"/>
-        </w:rPr>
-        <w:t xml:space="preserve"> </w:t>
-      </w:r>
-      <w:r>
-        <w:rPr>
-          <w:lang w:val="en-US"/>
-        </w:rPr>
-        <w:t>Plotly dash</w:t>
-      </w:r>
-    </w:p>
-    <w:p>
-      <w:pPr>
-        <w:pStyle w:val="3"/>
-        <w:rPr>
-          <w:lang w:val="en-US"/>
-        </w:rPr>
-      </w:pPr>
-      <w:r>
-        <w:rPr>
-          <w:lang w:val="en-US"/>
-        </w:rPr>
-        <w:t>1.1.</w:t>
-      </w:r>
-      <w:r>
-        <w:rPr>
-          <w:lang w:val="en-US"/>
-        </w:rPr>
-        <w:t>6</w:t>
       </w:r>
       <w:r>
         <w:rPr>
@@ -1379,6 +1800,7 @@
           </w:rPr>
           <w:t>.</w:t>
         </w:r>
+        <w:proofErr w:type="spellStart"/>
         <w:r>
           <w:rPr>
             <w:rStyle w:val="a4"/>
@@ -1386,6 +1808,7 @@
           </w:rPr>
           <w:t>adaptiveplanning</w:t>
         </w:r>
+        <w:proofErr w:type="spellEnd"/>
         <w:r>
           <w:rPr>
             <w:rStyle w:val="a4"/>
@@ -1405,6 +1828,7 @@
           </w:rPr>
           <w:t>/</w:t>
         </w:r>
+        <w:proofErr w:type="spellStart"/>
         <w:r>
           <w:rPr>
             <w:rStyle w:val="a4"/>
@@ -1412,6 +1836,7 @@
           </w:rPr>
           <w:t>cfo</w:t>
         </w:r>
+        <w:proofErr w:type="spellEnd"/>
         <w:r>
           <w:rPr>
             <w:rStyle w:val="a4"/>
@@ -1431,6 +1856,7 @@
           </w:rPr>
           <w:t>/</w:t>
         </w:r>
+        <w:proofErr w:type="spellStart"/>
         <w:r>
           <w:rPr>
             <w:rStyle w:val="a4"/>
@@ -1438,6 +1864,7 @@
           </w:rPr>
           <w:t>cfo</w:t>
         </w:r>
+        <w:proofErr w:type="spellEnd"/>
         <w:r>
           <w:rPr>
             <w:rStyle w:val="a4"/>
@@ -1587,6 +2014,24 @@
         <w:t>Docs</w:t>
       </w:r>
       <w:r>
+        <w:t xml:space="preserve"> – </w:t>
+      </w:r>
+      <w:r>
+        <w:rPr>
+          <w:lang w:val="en-US"/>
+        </w:rPr>
+        <w:t>Power</w:t>
+      </w:r>
+      <w:r>
+        <w:t xml:space="preserve"> </w:t>
+      </w:r>
+      <w:r>
+        <w:rPr>
+          <w:lang w:val="en-US"/>
+        </w:rPr>
+        <w:t>BI</w:t>
+      </w:r>
+      <w:r>
         <w:t xml:space="preserve"> [</w:t>
       </w:r>
       <w:r>
@@ -1607,11 +2052,157 @@
         </w:r>
       </w:hyperlink>
     </w:p>
+    <w:p>
+      <w:r>
+        <w:t xml:space="preserve">[5] </w:t>
+      </w:r>
+      <w:r>
+        <w:rPr>
+          <w:lang w:val="en-US"/>
+        </w:rPr>
+        <w:t>Microsoft</w:t>
+      </w:r>
+      <w:r>
+        <w:t xml:space="preserve"> </w:t>
+      </w:r>
+      <w:r>
+        <w:rPr>
+          <w:lang w:val="en-US"/>
+        </w:rPr>
+        <w:t>Docs</w:t>
+      </w:r>
+      <w:r>
+        <w:t xml:space="preserve"> – </w:t>
+      </w:r>
+      <w:r>
+        <w:t xml:space="preserve">Документация по </w:t>
+      </w:r>
+      <w:r>
+        <w:rPr>
+          <w:lang w:val="en-US"/>
+        </w:rPr>
+        <w:t>SQL</w:t>
+      </w:r>
+      <w:r>
+        <w:t xml:space="preserve"> [</w:t>
+      </w:r>
+      <w:r>
+        <w:t>Электронный ресурс</w:t>
+      </w:r>
+      <w:r>
+        <w:t>]</w:t>
+      </w:r>
+      <w:r>
+        <w:t xml:space="preserve">. Режим доступа: </w:t>
+      </w:r>
+      <w:hyperlink r:id="rId11" w:history="1">
+        <w:r>
+          <w:rPr>
+            <w:rStyle w:val="a4"/>
+          </w:rPr>
+          <w:t>https://docs.microsoft.com/ru-ru/sql/reporting-services/create-deploy-and-manage-mobile-and-paginated-reports?view=sql-server-ver15</w:t>
+        </w:r>
+      </w:hyperlink>
+    </w:p>
+    <w:p>
+      <w:r>
+        <w:t xml:space="preserve">[6] </w:t>
+      </w:r>
+      <w:r>
+        <w:rPr>
+          <w:lang w:val="en-US"/>
+        </w:rPr>
+        <w:t>BI</w:t>
+      </w:r>
+      <w:r>
+        <w:t xml:space="preserve"> </w:t>
+      </w:r>
+      <w:r>
+        <w:rPr>
+          <w:lang w:val="en-US"/>
+        </w:rPr>
+        <w:t>Consult</w:t>
+      </w:r>
+      <w:r>
+        <w:t xml:space="preserve"> – </w:t>
+      </w:r>
+      <w:r>
+        <w:rPr>
+          <w:lang w:val="en-US"/>
+        </w:rPr>
+        <w:t>Tableau</w:t>
+      </w:r>
+      <w:r>
+        <w:t xml:space="preserve"> [</w:t>
+      </w:r>
+      <w:r>
+        <w:t>Электронный ресурс</w:t>
+      </w:r>
+      <w:r>
+        <w:t>]</w:t>
+      </w:r>
+      <w:r>
+        <w:t xml:space="preserve">. Режим доступа: </w:t>
+      </w:r>
+      <w:hyperlink r:id="rId12" w:history="1">
+        <w:r>
+          <w:rPr>
+            <w:rStyle w:val="a4"/>
+          </w:rPr>
+          <w:t>https://biconsult.ru/products/tableau</w:t>
+        </w:r>
+      </w:hyperlink>
+    </w:p>
+    <w:p>
+      <w:r>
+        <w:t xml:space="preserve">[7] </w:t>
+      </w:r>
+      <w:r>
+        <w:t xml:space="preserve">Аналитика Плюс – </w:t>
+      </w:r>
+      <w:r>
+        <w:rPr>
+          <w:lang w:val="en-US"/>
+        </w:rPr>
+        <w:t>Tableau</w:t>
+      </w:r>
+      <w:r>
+        <w:t xml:space="preserve"> </w:t>
+      </w:r>
+      <w:r>
+        <w:rPr>
+          <w:lang w:val="en-US"/>
+        </w:rPr>
+        <w:t>Desktop</w:t>
+      </w:r>
+      <w:r>
+        <w:t xml:space="preserve"> [</w:t>
+      </w:r>
+      <w:r>
+        <w:t>Электронный ресурс</w:t>
+      </w:r>
+      <w:r>
+        <w:t>]</w:t>
+      </w:r>
+      <w:r>
+        <w:t xml:space="preserve">. Режим доступа: </w:t>
+      </w:r>
+      <w:hyperlink r:id="rId13" w:history="1">
+        <w:r>
+          <w:rPr>
+            <w:rStyle w:val="a4"/>
+          </w:rPr>
+          <w:t>https://analytikaplus.ru/tableau-desktop/</w:t>
+        </w:r>
+      </w:hyperlink>
+    </w:p>
+    <w:p/>
+    <w:p/>
     <w:p/>
     <w:p/>
     <w:p/>
     <w:sectPr>
-      <w:footerReference w:type="default" r:id="rId11"/>
+      <w:footerReference w:type="default" r:id="rId14"/>
       <w:pgSz w:w="11906" w:h="16838"/>
       <w:pgMar w:top="1134" w:right="850" w:bottom="1134" w:left="1701" w:header="708" w:footer="708" w:gutter="0"/>
       <w:pgNumType w:start="2"/>
@@ -1718,6 +2309,119 @@
 <file path=word/numbering.xml><?xml version="1.0" encoding="utf-8"?>
 <w:numbering xmlns:wpc="http://schemas.microsoft.com/office/word/2010/wordprocessingCanvas" xmlns:cx="http://schemas.microsoft.com/office/drawing/2014/chartex" xmlns:cx1="http://schemas.microsoft.com/office/drawing/2015/9/8/chartex" xmlns:cx2="http://schemas.microsoft.com/office/drawing/2015/10/21/chartex" xmlns:cx3="http://schemas.microsoft.com/office/drawing/2016/5/9/chartex" xmlns:cx4="http://schemas.microsoft.com/office/drawing/2016/5/10/chartex" xmlns:cx5="http://schemas.microsoft.com/office/drawing/2016/5/11/chartex" xmlns:cx6="http://schemas.microsoft.com/office/drawing/2016/5/12/chartex" xmlns:cx7="http://schemas.microsoft.com/office/drawing/2016/5/13/chartex" xmlns:cx8="http://schemas.microsoft.com/office/drawing/2016/5/14/chartex" xmlns:mc="http://schemas.openxmlformats.org/markup-compatibility/2006" xmlns:aink="http://schemas.microsoft.com/office/drawing/2016/ink" xmlns:am3d="http://schemas.microsoft.com/office/drawing/2017/model3d" xmlns:o="urn:schemas-microsoft-com:office:office" xmlns:r="http://schemas.openxmlformats.org/officeDocument/2006/relationships" xmlns:m="http://schemas.openxmlformats.org/officeDocument/2006/math" xmlns:v="urn:schemas-microsoft-com:vml" xmlns:wp14="http://schemas.microsoft.com/office/word/2010/wordprocessingDrawing" xmlns:wp="http://schemas.openxmlformats.org/drawingml/2006/wordprocessingDrawing" xmlns:w10="urn:schemas-microsoft-com:office:word" xmlns:w="http://schemas.openxmlformats.org/wordprocessingml/2006/main" xmlns:w14="http://schemas.microsoft.com/office/word/2010/wordml" xmlns:w15="http://schemas.microsoft.com/office/word/2012/wordml" xmlns:w16cex="http://schemas.microsoft.com/office/word/2018/wordml/cex" xmlns:w16cid="http://schemas.microsoft.com/office/word/2016/wordml/cid" xmlns:w16="http://schemas.microsoft.com/office/word/2018/wordml" xmlns:w16sdtdh="http://schemas.microsoft.com/office/word/2020/wordml/sdtdatahash" xmlns:w16se="http://schemas.microsoft.com/office/word/2015/wordml/symex" xmlns:wpg="http://schemas.microsoft.com/office/word/2010/wordprocessingGroup" xmlns:wpi="http://schemas.microsoft.com/office/word/2010/wordprocessingInk" xmlns:wne="http://schemas.microsoft.com/office/word/2006/wordml" xmlns:wps="http://schemas.microsoft.com/office/word/2010/wordprocessingShape" mc:Ignorable="w14 w15 w16se w16cid w16 w16cex w16sdtdh wp14">
   <w:abstractNum w:abstractNumId="0" w15:restartNumberingAfterBreak="0">
+    <w:nsid w:val="0B142B23"/>
+    <w:multiLevelType w:val="hybridMultilevel"/>
+    <w:tmpl w:val="4106D2E6"/>
+    <w:lvl w:ilvl="0" w:tplc="04190001">
+      <w:start w:val="1"/>
+      <w:numFmt w:val="bullet"/>
+      <w:lvlText w:val=""/>
+      <w:lvlJc w:val="left"/>
+      <w:pPr>
+        <w:ind w:left="1429" w:hanging="360"/>
+      </w:pPr>
+      <w:rPr>
+        <w:rFonts w:ascii="Symbol" w:hAnsi="Symbol" w:hint="default"/>
+      </w:rPr>
+    </w:lvl>
+    <w:lvl w:ilvl="1" w:tplc="04190003" w:tentative="1">
+      <w:start w:val="1"/>
+      <w:numFmt w:val="bullet"/>
+      <w:lvlText w:val="o"/>
+      <w:lvlJc w:val="left"/>
+      <w:pPr>
+        <w:ind w:left="2149" w:hanging="360"/>
+      </w:pPr>
+      <w:rPr>
+        <w:rFonts w:ascii="Courier New" w:hAnsi="Courier New" w:cs="Courier New" w:hint="default"/>
+      </w:rPr>
+    </w:lvl>
+    <w:lvl w:ilvl="2" w:tplc="04190005" w:tentative="1">
+      <w:start w:val="1"/>
+      <w:numFmt w:val="bullet"/>
+      <w:lvlText w:val=""/>
+      <w:lvlJc w:val="left"/>
+      <w:pPr>
+        <w:ind w:left="2869" w:hanging="360"/>
+      </w:pPr>
+      <w:rPr>
+        <w:rFonts w:ascii="Wingdings" w:hAnsi="Wingdings" w:hint="default"/>
+      </w:rPr>
+    </w:lvl>
+    <w:lvl w:ilvl="3" w:tplc="04190001" w:tentative="1">
+      <w:start w:val="1"/>
+      <w:numFmt w:val="bullet"/>
+      <w:lvlText w:val=""/>
+      <w:lvlJc w:val="left"/>
+      <w:pPr>
+        <w:ind w:left="3589" w:hanging="360"/>
+      </w:pPr>
+      <w:rPr>
+        <w:rFonts w:ascii="Symbol" w:hAnsi="Symbol" w:hint="default"/>
+      </w:rPr>
+    </w:lvl>
+    <w:lvl w:ilvl="4" w:tplc="04190003" w:tentative="1">
+      <w:start w:val="1"/>
+      <w:numFmt w:val="bullet"/>
+      <w:lvlText w:val="o"/>
+      <w:lvlJc w:val="left"/>
+      <w:pPr>
+        <w:ind w:left="4309" w:hanging="360"/>
+      </w:pPr>
+      <w:rPr>
+        <w:rFonts w:ascii="Courier New" w:hAnsi="Courier New" w:cs="Courier New" w:hint="default"/>
+      </w:rPr>
+    </w:lvl>
+    <w:lvl w:ilvl="5" w:tplc="04190005" w:tentative="1">
+      <w:start w:val="1"/>
+      <w:numFmt w:val="bullet"/>
+      <w:lvlText w:val=""/>
+      <w:lvlJc w:val="left"/>
+      <w:pPr>
+        <w:ind w:left="5029" w:hanging="360"/>
+      </w:pPr>
+      <w:rPr>
+        <w:rFonts w:ascii="Wingdings" w:hAnsi="Wingdings" w:hint="default"/>
+      </w:rPr>
+    </w:lvl>
+    <w:lvl w:ilvl="6" w:tplc="04190001" w:tentative="1">
+      <w:start w:val="1"/>
+      <w:numFmt w:val="bullet"/>
+      <w:lvlText w:val=""/>
+      <w:lvlJc w:val="left"/>
+      <w:pPr>
+        <w:ind w:left="5749" w:hanging="360"/>
+      </w:pPr>
+      <w:rPr>
+        <w:rFonts w:ascii="Symbol" w:hAnsi="Symbol" w:hint="default"/>
+      </w:rPr>
+    </w:lvl>
+    <w:lvl w:ilvl="7" w:tplc="04190003" w:tentative="1">
+      <w:start w:val="1"/>
+      <w:numFmt w:val="bullet"/>
+      <w:lvlText w:val="o"/>
+      <w:lvlJc w:val="left"/>
+      <w:pPr>
+        <w:ind w:left="6469" w:hanging="360"/>
+      </w:pPr>
+      <w:rPr>
+        <w:rFonts w:ascii="Courier New" w:hAnsi="Courier New" w:cs="Courier New" w:hint="default"/>
+      </w:rPr>
+    </w:lvl>
+    <w:lvl w:ilvl="8" w:tplc="04190005" w:tentative="1">
+      <w:start w:val="1"/>
+      <w:numFmt w:val="bullet"/>
+      <w:lvlText w:val=""/>
+      <w:lvlJc w:val="left"/>
+      <w:pPr>
+        <w:ind w:left="7189" w:hanging="360"/>
+      </w:pPr>
+      <w:rPr>
+        <w:rFonts w:ascii="Wingdings" w:hAnsi="Wingdings" w:hint="default"/>
+      </w:rPr>
+    </w:lvl>
+  </w:abstractNum>
+  <w:abstractNum w:abstractNumId="1" w15:restartNumberingAfterBreak="0">
     <w:nsid w:val="0BC83AC6"/>
     <w:multiLevelType w:val="hybridMultilevel"/>
     <w:tmpl w:val="481816B2"/>
@@ -1830,7 +2534,7 @@
       </w:rPr>
     </w:lvl>
   </w:abstractNum>
-  <w:abstractNum w:abstractNumId="1" w15:restartNumberingAfterBreak="0">
+  <w:abstractNum w:abstractNumId="2" w15:restartNumberingAfterBreak="0">
     <w:nsid w:val="3E9C1516"/>
     <w:multiLevelType w:val="hybridMultilevel"/>
     <w:tmpl w:val="56BA7196"/>
@@ -1943,7 +2647,7 @@
       </w:rPr>
     </w:lvl>
   </w:abstractNum>
-  <w:abstractNum w:abstractNumId="2" w15:restartNumberingAfterBreak="0">
+  <w:abstractNum w:abstractNumId="3" w15:restartNumberingAfterBreak="0">
     <w:nsid w:val="53314418"/>
     <w:multiLevelType w:val="hybridMultilevel"/>
     <w:tmpl w:val="0EAC4BAC"/>
@@ -2029,10 +2733,123 @@
       </w:pPr>
     </w:lvl>
   </w:abstractNum>
-  <w:abstractNum w:abstractNumId="3" w15:restartNumberingAfterBreak="0">
+  <w:abstractNum w:abstractNumId="4" w15:restartNumberingAfterBreak="0">
+    <w:nsid w:val="57EC3BE1"/>
+    <w:multiLevelType w:val="hybridMultilevel"/>
+    <w:tmpl w:val="D43472F0"/>
+    <w:lvl w:ilvl="0" w:tplc="04190001">
+      <w:start w:val="1"/>
+      <w:numFmt w:val="bullet"/>
+      <w:lvlText w:val=""/>
+      <w:lvlJc w:val="left"/>
+      <w:pPr>
+        <w:ind w:left="1429" w:hanging="360"/>
+      </w:pPr>
+      <w:rPr>
+        <w:rFonts w:ascii="Symbol" w:hAnsi="Symbol" w:hint="default"/>
+      </w:rPr>
+    </w:lvl>
+    <w:lvl w:ilvl="1" w:tplc="04190003" w:tentative="1">
+      <w:start w:val="1"/>
+      <w:numFmt w:val="bullet"/>
+      <w:lvlText w:val="o"/>
+      <w:lvlJc w:val="left"/>
+      <w:pPr>
+        <w:ind w:left="2149" w:hanging="360"/>
+      </w:pPr>
+      <w:rPr>
+        <w:rFonts w:ascii="Courier New" w:hAnsi="Courier New" w:cs="Courier New" w:hint="default"/>
+      </w:rPr>
+    </w:lvl>
+    <w:lvl w:ilvl="2" w:tplc="04190005" w:tentative="1">
+      <w:start w:val="1"/>
+      <w:numFmt w:val="bullet"/>
+      <w:lvlText w:val=""/>
+      <w:lvlJc w:val="left"/>
+      <w:pPr>
+        <w:ind w:left="2869" w:hanging="360"/>
+      </w:pPr>
+      <w:rPr>
+        <w:rFonts w:ascii="Wingdings" w:hAnsi="Wingdings" w:hint="default"/>
+      </w:rPr>
+    </w:lvl>
+    <w:lvl w:ilvl="3" w:tplc="04190001" w:tentative="1">
+      <w:start w:val="1"/>
+      <w:numFmt w:val="bullet"/>
+      <w:lvlText w:val=""/>
+      <w:lvlJc w:val="left"/>
+      <w:pPr>
+        <w:ind w:left="3589" w:hanging="360"/>
+      </w:pPr>
+      <w:rPr>
+        <w:rFonts w:ascii="Symbol" w:hAnsi="Symbol" w:hint="default"/>
+      </w:rPr>
+    </w:lvl>
+    <w:lvl w:ilvl="4" w:tplc="04190003" w:tentative="1">
+      <w:start w:val="1"/>
+      <w:numFmt w:val="bullet"/>
+      <w:lvlText w:val="o"/>
+      <w:lvlJc w:val="left"/>
+      <w:pPr>
+        <w:ind w:left="4309" w:hanging="360"/>
+      </w:pPr>
+      <w:rPr>
+        <w:rFonts w:ascii="Courier New" w:hAnsi="Courier New" w:cs="Courier New" w:hint="default"/>
+      </w:rPr>
+    </w:lvl>
+    <w:lvl w:ilvl="5" w:tplc="04190005" w:tentative="1">
+      <w:start w:val="1"/>
+      <w:numFmt w:val="bullet"/>
+      <w:lvlText w:val=""/>
+      <w:lvlJc w:val="left"/>
+      <w:pPr>
+        <w:ind w:left="5029" w:hanging="360"/>
+      </w:pPr>
+      <w:rPr>
+        <w:rFonts w:ascii="Wingdings" w:hAnsi="Wingdings" w:hint="default"/>
+      </w:rPr>
+    </w:lvl>
+    <w:lvl w:ilvl="6" w:tplc="04190001" w:tentative="1">
+      <w:start w:val="1"/>
+      <w:numFmt w:val="bullet"/>
+      <w:lvlText w:val=""/>
+      <w:lvlJc w:val="left"/>
+      <w:pPr>
+        <w:ind w:left="5749" w:hanging="360"/>
+      </w:pPr>
+      <w:rPr>
+        <w:rFonts w:ascii="Symbol" w:hAnsi="Symbol" w:hint="default"/>
+      </w:rPr>
+    </w:lvl>
+    <w:lvl w:ilvl="7" w:tplc="04190003" w:tentative="1">
+      <w:start w:val="1"/>
+      <w:numFmt w:val="bullet"/>
+      <w:lvlText w:val="o"/>
+      <w:lvlJc w:val="left"/>
+      <w:pPr>
+        <w:ind w:left="6469" w:hanging="360"/>
+      </w:pPr>
+      <w:rPr>
+        <w:rFonts w:ascii="Courier New" w:hAnsi="Courier New" w:cs="Courier New" w:hint="default"/>
+      </w:rPr>
+    </w:lvl>
+    <w:lvl w:ilvl="8" w:tplc="04190005" w:tentative="1">
+      <w:start w:val="1"/>
+      <w:numFmt w:val="bullet"/>
+      <w:lvlText w:val=""/>
+      <w:lvlJc w:val="left"/>
+      <w:pPr>
+        <w:ind w:left="7189" w:hanging="360"/>
+      </w:pPr>
+      <w:rPr>
+        <w:rFonts w:ascii="Wingdings" w:hAnsi="Wingdings" w:hint="default"/>
+      </w:rPr>
+    </w:lvl>
+  </w:abstractNum>
+  <w:abstractNum w:abstractNumId="5" w15:restartNumberingAfterBreak="0">
     <w:nsid w:val="7AE45ECE"/>
     <w:multiLevelType w:val="hybridMultilevel"/>
-    <w:tmpl w:val="B31CB222"/>
+    <w:tmpl w:val="36442C94"/>
     <w:lvl w:ilvl="0" w:tplc="04190001">
       <w:start w:val="1"/>
       <w:numFmt w:val="bullet"/>
@@ -2143,16 +2960,22 @@
     </w:lvl>
   </w:abstractNum>
   <w:num w:numId="1">
+    <w:abstractNumId w:val="3"/>
+  </w:num>
+  <w:num w:numId="2">
+    <w:abstractNumId w:val="1"/>
+  </w:num>
+  <w:num w:numId="3">
     <w:abstractNumId w:val="2"/>
   </w:num>
-  <w:num w:numId="2">
+  <w:num w:numId="4">
+    <w:abstractNumId w:val="5"/>
+  </w:num>
+  <w:num w:numId="5">
+    <w:abstractNumId w:val="4"/>
+  </w:num>
+  <w:num w:numId="6">
     <w:abstractNumId w:val="0"/>
-  </w:num>
-  <w:num w:numId="3">
-    <w:abstractNumId w:val="1"/>
-  </w:num>
-  <w:num w:numId="4">
-    <w:abstractNumId w:val="3"/>
   </w:num>
 </w:numbering>
 </file>
@@ -2555,7 +3378,7 @@
   <w:style w:type="paragraph" w:default="1" w:styleId="a">
     <w:name w:val="Normal"/>
     <w:qFormat/>
-    <w:rsid w:val="008D434F"/>
+    <w:rsid w:val="002B0D77"/>
     <w:pPr>
       <w:spacing w:line="360" w:lineRule="auto"/>
       <w:ind w:firstLine="709"/>

</xml_diff>

<commit_message>
ADD: outtro from start
</commit_message>
<xml_diff>
--- a/doc/Report.docx
+++ b/doc/Report.docx
@@ -1621,25 +1621,51 @@
       </w:r>
     </w:p>
     <w:p>
+      <w:pPr>
+        <w:rPr>
+          <w:lang w:val="en-US"/>
+        </w:rPr>
+      </w:pPr>
       <w:r>
         <w:t>Plotly Dash – это аналитический программный фреймворк Python для быстрого создания информационных панелей (дашбордов) для веб-браузера с использованием технологий ИАД, МО и ИИ.</w:t>
       </w:r>
+      <w:r>
+        <w:t xml:space="preserve"> </w:t>
+      </w:r>
+      <w:r>
+        <w:rPr>
+          <w:lang w:val="en-US"/>
+        </w:rPr>
+        <w:t>[8]</w:t>
+      </w:r>
     </w:p>
     <w:p/>
     <w:p>
-      <w:pPr>
-        <w:rPr>
-          <w:lang w:val="en-US"/>
-        </w:rPr>
-      </w:pPr>
       <w:r>
         <w:lastRenderedPageBreak/>
         <w:t>Программный продукт Plotly Dash (рус. Плотли Дэш) от компании Plotly предназначен для работы с моделями Python и R, позволяя исследовтельским и аналитическим группам сосредотачиваться на данных и моделях, одновременно создавая и развертывая готовые к работе приложения и информационные панели. Система Dash хорошо подходит для создания приложений визуализации данных на базе нетривиальных алгоритмов с высоко настраиваемыми пользовательскими интерфейсами и на чистом языке Python.</w:t>
       </w:r>
-    </w:p>
-    <w:p>
+      <w:r>
+        <w:t xml:space="preserve"> [8]</w:t>
+      </w:r>
+    </w:p>
+    <w:p>
+      <w:pPr>
+        <w:rPr>
+          <w:lang w:val="en-US"/>
+        </w:rPr>
+      </w:pPr>
       <w:r>
         <w:t>Задачи, обычно требующие обращения к команде программистов, применяя программный пакет Plotly Dash можно сделать с минимальным обращением к программированию.</w:t>
+      </w:r>
+      <w:r>
+        <w:t xml:space="preserve"> </w:t>
+      </w:r>
+      <w:r>
+        <w:rPr>
+          <w:lang w:val="en-US"/>
+        </w:rPr>
+        <w:t>[8]</w:t>
       </w:r>
     </w:p>
     <w:p>
@@ -1680,6 +1706,27 @@
         </w:numPr>
       </w:pPr>
       <w:r>
+        <w:t xml:space="preserve">возможность использования информации из файлов </w:t>
+      </w:r>
+      <w:r>
+        <w:rPr>
+          <w:lang w:val="en-US"/>
+        </w:rPr>
+        <w:t>Excel</w:t>
+      </w:r>
+      <w:r>
+        <w:t>,</w:t>
+      </w:r>
+    </w:p>
+    <w:p>
+      <w:pPr>
+        <w:pStyle w:val="a5"/>
+        <w:numPr>
+          <w:ilvl w:val="0"/>
+          <w:numId w:val="7"/>
+        </w:numPr>
+      </w:pPr>
+      <w:r>
         <w:t>возможность использования сторонних библиотек при выполнении конвертация исходного файла.</w:t>
       </w:r>
     </w:p>
@@ -1712,48 +1759,225 @@
     <w:p>
       <w:pPr>
         <w:pStyle w:val="3"/>
-        <w:rPr>
-          <w:lang w:val="en-US"/>
-        </w:rPr>
-      </w:pPr>
-      <w:r>
-        <w:rPr>
-          <w:lang w:val="en-US"/>
-        </w:rPr>
+      </w:pPr>
+      <w:r>
         <w:t>1.1.</w:t>
       </w:r>
       <w:r>
-        <w:rPr>
-          <w:lang w:val="en-US"/>
-        </w:rPr>
         <w:t>5</w:t>
       </w:r>
       <w:r>
-        <w:rPr>
-          <w:lang w:val="en-US"/>
-        </w:rPr>
-        <w:t xml:space="preserve"> </w:t>
-      </w:r>
-      <w:r>
-        <w:rPr>
-          <w:lang w:val="en-US"/>
-        </w:rPr>
-        <w:t>Google Data Studio</w:t>
-      </w:r>
-    </w:p>
-    <w:p>
-      <w:pPr>
-        <w:rPr>
-          <w:lang w:val="en-US"/>
-        </w:rPr>
-      </w:pPr>
+        <w:t xml:space="preserve"> </w:t>
+      </w:r>
+      <w:r>
+        <w:rPr>
+          <w:lang w:val="en-US"/>
+        </w:rPr>
+        <w:t>Google</w:t>
+      </w:r>
+      <w:r>
+        <w:t xml:space="preserve"> </w:t>
+      </w:r>
+      <w:r>
+        <w:rPr>
+          <w:lang w:val="en-US"/>
+        </w:rPr>
+        <w:t>Data</w:t>
+      </w:r>
+      <w:r>
+        <w:t xml:space="preserve"> </w:t>
+      </w:r>
+      <w:r>
+        <w:rPr>
+          <w:lang w:val="en-US"/>
+        </w:rPr>
+        <w:t>Studio</w:t>
+      </w:r>
+    </w:p>
+    <w:p>
+      <w:pPr>
+        <w:rPr>
+          <w:lang w:val="en-US"/>
+        </w:rPr>
+      </w:pPr>
+      <w:r>
+        <w:t xml:space="preserve">Google Data Studio — сервис для создания интерактивных отчетов, куда можно импортировать данные из разных систем (таких как: Adwords, Attribution 360, BigQuery, Google Analytics, Google Sheets, YouTube Analytics), оформлять их в наглядные диаграммы, таблицы, схемы и </w:t>
+      </w:r>
+      <w:r>
+        <w:t>просматривать</w:t>
+      </w:r>
+      <w:r>
+        <w:t xml:space="preserve"> изменения в режиме реального времени.</w:t>
+      </w:r>
+      <w:r>
+        <w:t xml:space="preserve"> </w:t>
+      </w:r>
+      <w:r>
+        <w:rPr>
+          <w:lang w:val="en-US"/>
+        </w:rPr>
+        <w:t>[9]</w:t>
+      </w:r>
+    </w:p>
+    <w:p/>
+    <w:p>
+      <w:r>
+        <w:lastRenderedPageBreak/>
+        <w:t>В бесплатной версии предусмотрена возможность делиться полученными отчетами с коллегами и клиентами. Они, в свою очередь, смогут вносить правки или дополнения, если им предоставят соответствующие права. К тому же, всегда есть возможность просто скопировать готовый отчет (если на это выдан соответствующий доступ) и наполнить его собственными данными</w:t>
+      </w:r>
+      <w:r>
+        <w:t>.</w:t>
+      </w:r>
+      <w:r>
+        <w:t>[9]</w:t>
+      </w:r>
+    </w:p>
+    <w:p>
+      <w:r>
+        <w:t>В решении поставленной задачи данное программное обеспечение обладает следующими достоинствами:</w:t>
+      </w:r>
+    </w:p>
+    <w:p>
+      <w:pPr>
+        <w:pStyle w:val="a5"/>
+        <w:numPr>
+          <w:ilvl w:val="0"/>
+          <w:numId w:val="6"/>
+        </w:numPr>
+      </w:pPr>
+      <w:r>
+        <w:t xml:space="preserve">возможность использования информации из файлов </w:t>
+      </w:r>
+      <w:r>
+        <w:rPr>
+          <w:lang w:val="en-US"/>
+        </w:rPr>
+        <w:t>Excel</w:t>
+      </w:r>
+      <w:r>
+        <w:t>,</w:t>
+      </w:r>
+    </w:p>
+    <w:p>
+      <w:pPr>
+        <w:pStyle w:val="a5"/>
+        <w:numPr>
+          <w:ilvl w:val="0"/>
+          <w:numId w:val="6"/>
+        </w:numPr>
+      </w:pPr>
+      <w:r>
+        <w:t>возможность использования большого количества различных источников на одной странице.</w:t>
+      </w:r>
+    </w:p>
+    <w:p>
+      <w:r>
+        <w:t>Недостаток:</w:t>
+      </w:r>
+    </w:p>
+    <w:p>
+      <w:pPr>
+        <w:pStyle w:val="a5"/>
+        <w:numPr>
+          <w:ilvl w:val="0"/>
+          <w:numId w:val="6"/>
+        </w:numPr>
+      </w:pPr>
+      <w:bookmarkStart w:id="4" w:name="_Toc81132055"/>
+      <w:r>
+        <w:t xml:space="preserve">отсутствие возможности экспорта данных в формат </w:t>
+      </w:r>
+      <w:r>
+        <w:rPr>
+          <w:lang w:val="en-US"/>
+        </w:rPr>
+        <w:t>Word</w:t>
+      </w:r>
+      <w:r>
+        <w:t xml:space="preserve"> или иной другой изменяемый формат,</w:t>
+      </w:r>
+    </w:p>
+    <w:p>
+      <w:pPr>
+        <w:pStyle w:val="a5"/>
+        <w:numPr>
+          <w:ilvl w:val="0"/>
+          <w:numId w:val="6"/>
+        </w:numPr>
+      </w:pPr>
+      <w:r>
+        <w:t>сложность работы с платформой.</w:t>
+      </w:r>
+    </w:p>
+    <w:p>
+      <w:pPr>
+        <w:pStyle w:val="4"/>
+      </w:pPr>
+      <w:r>
+        <w:t>Вывод</w:t>
+      </w:r>
+    </w:p>
+    <w:p>
+      <w:r>
+        <w:t>Из перечисленного перечня программных решений в области рассматриваемой проблемы, ни один из рассмотренных продуктов не позволит полноценно решить поставленную задачу. Две основные проблемы:</w:t>
+      </w:r>
+    </w:p>
+    <w:p>
+      <w:pPr>
+        <w:pStyle w:val="a5"/>
+        <w:numPr>
+          <w:ilvl w:val="0"/>
+          <w:numId w:val="10"/>
+        </w:numPr>
+      </w:pPr>
+      <w:r>
+        <w:t>дорогостоящая лицензия,</w:t>
+      </w:r>
+    </w:p>
+    <w:p>
+      <w:pPr>
+        <w:pStyle w:val="a5"/>
+        <w:numPr>
+          <w:ilvl w:val="0"/>
+          <w:numId w:val="10"/>
+        </w:numPr>
+      </w:pPr>
+      <w:r>
+        <w:t xml:space="preserve">отсутствие экспорта в файл </w:t>
+      </w:r>
+      <w:r>
+        <w:rPr>
+          <w:lang w:val="en-US"/>
+        </w:rPr>
+        <w:t>Word</w:t>
+      </w:r>
+      <w:r>
+        <w:t xml:space="preserve">, </w:t>
+      </w:r>
+      <w:r>
+        <w:t xml:space="preserve">либо импорта информации из таблицы </w:t>
+      </w:r>
+      <w:r>
+        <w:rPr>
+          <w:lang w:val="en-US"/>
+        </w:rPr>
+        <w:t>Excel</w:t>
+      </w:r>
+      <w:r>
+        <w:t>.</w:t>
+      </w:r>
+    </w:p>
+    <w:p>
+      <w:r>
+        <w:t>Для решения поставленной задачи было решено написать собственное оконное приложение, которое не будет включать в себя два выделенных недостатка.</w:t>
+      </w:r>
     </w:p>
     <w:p>
       <w:pPr>
         <w:pStyle w:val="1"/>
       </w:pPr>
-      <w:bookmarkStart w:id="4" w:name="_Toc81132055"/>
-      <w:r>
+      <w:r>
+        <w:lastRenderedPageBreak/>
         <w:t>Литература</w:t>
       </w:r>
       <w:bookmarkEnd w:id="4"/>
@@ -1996,7 +2220,6 @@
     </w:p>
     <w:p>
       <w:r>
-        <w:lastRenderedPageBreak/>
         <w:t>[3]</w:t>
       </w:r>
       <w:r>
@@ -2281,13 +2504,50 @@
       </w:hyperlink>
     </w:p>
     <w:p/>
+    <w:p>
+      <w:r>
+        <w:t xml:space="preserve">[9] </w:t>
+      </w:r>
+      <w:r>
+        <w:rPr>
+          <w:lang w:val="en-US"/>
+        </w:rPr>
+        <w:t>OWOX</w:t>
+      </w:r>
+      <w:r>
+        <w:t xml:space="preserve"> </w:t>
+      </w:r>
+      <w:r>
+        <w:t xml:space="preserve">Блок </w:t>
+      </w:r>
+      <w:r>
+        <w:t>[</w:t>
+      </w:r>
+      <w:r>
+        <w:t>Электронный ресурс</w:t>
+      </w:r>
+      <w:r>
+        <w:t>]</w:t>
+      </w:r>
+      <w:r>
+        <w:t xml:space="preserve">. Режим доступа: </w:t>
+      </w:r>
+      <w:hyperlink r:id="rId15" w:history="1">
+        <w:r>
+          <w:rPr>
+            <w:rStyle w:val="a4"/>
+          </w:rPr>
+          <w:t>https://www.owox.ru/blog/use-cases/google-data-studio-tutorial/#what_gds</w:t>
+        </w:r>
+      </w:hyperlink>
+    </w:p>
     <w:p/>
     <w:p/>
     <w:p/>
     <w:p/>
     <w:p/>
     <w:sectPr>
-      <w:footerReference w:type="default" r:id="rId15"/>
+      <w:footerReference w:type="default" r:id="rId16"/>
       <w:pgSz w:w="11906" w:h="16838"/>
       <w:pgMar w:top="1134" w:right="850" w:bottom="1134" w:left="1701" w:header="708" w:footer="708" w:gutter="0"/>
       <w:pgNumType w:start="2"/>
@@ -2396,7 +2656,7 @@
   <w:abstractNum w:abstractNumId="0" w15:restartNumberingAfterBreak="0">
     <w:nsid w:val="0B142B23"/>
     <w:multiLevelType w:val="hybridMultilevel"/>
-    <w:tmpl w:val="4106D2E6"/>
+    <w:tmpl w:val="5008A848"/>
     <w:lvl w:ilvl="0" w:tplc="04190001">
       <w:start w:val="1"/>
       <w:numFmt w:val="bullet"/>
@@ -2846,6 +3106,119 @@
     </w:lvl>
   </w:abstractNum>
   <w:abstractNum w:abstractNumId="4" w15:restartNumberingAfterBreak="0">
+    <w:nsid w:val="4EEC6DE6"/>
+    <w:multiLevelType w:val="hybridMultilevel"/>
+    <w:tmpl w:val="B3868A0C"/>
+    <w:lvl w:ilvl="0" w:tplc="04190001">
+      <w:start w:val="1"/>
+      <w:numFmt w:val="bullet"/>
+      <w:lvlText w:val=""/>
+      <w:lvlJc w:val="left"/>
+      <w:pPr>
+        <w:ind w:left="1429" w:hanging="360"/>
+      </w:pPr>
+      <w:rPr>
+        <w:rFonts w:ascii="Symbol" w:hAnsi="Symbol" w:hint="default"/>
+      </w:rPr>
+    </w:lvl>
+    <w:lvl w:ilvl="1" w:tplc="04190003" w:tentative="1">
+      <w:start w:val="1"/>
+      <w:numFmt w:val="bullet"/>
+      <w:lvlText w:val="o"/>
+      <w:lvlJc w:val="left"/>
+      <w:pPr>
+        <w:ind w:left="2149" w:hanging="360"/>
+      </w:pPr>
+      <w:rPr>
+        <w:rFonts w:ascii="Courier New" w:hAnsi="Courier New" w:cs="Courier New" w:hint="default"/>
+      </w:rPr>
+    </w:lvl>
+    <w:lvl w:ilvl="2" w:tplc="04190005" w:tentative="1">
+      <w:start w:val="1"/>
+      <w:numFmt w:val="bullet"/>
+      <w:lvlText w:val=""/>
+      <w:lvlJc w:val="left"/>
+      <w:pPr>
+        <w:ind w:left="2869" w:hanging="360"/>
+      </w:pPr>
+      <w:rPr>
+        <w:rFonts w:ascii="Wingdings" w:hAnsi="Wingdings" w:hint="default"/>
+      </w:rPr>
+    </w:lvl>
+    <w:lvl w:ilvl="3" w:tplc="04190001" w:tentative="1">
+      <w:start w:val="1"/>
+      <w:numFmt w:val="bullet"/>
+      <w:lvlText w:val=""/>
+      <w:lvlJc w:val="left"/>
+      <w:pPr>
+        <w:ind w:left="3589" w:hanging="360"/>
+      </w:pPr>
+      <w:rPr>
+        <w:rFonts w:ascii="Symbol" w:hAnsi="Symbol" w:hint="default"/>
+      </w:rPr>
+    </w:lvl>
+    <w:lvl w:ilvl="4" w:tplc="04190003" w:tentative="1">
+      <w:start w:val="1"/>
+      <w:numFmt w:val="bullet"/>
+      <w:lvlText w:val="o"/>
+      <w:lvlJc w:val="left"/>
+      <w:pPr>
+        <w:ind w:left="4309" w:hanging="360"/>
+      </w:pPr>
+      <w:rPr>
+        <w:rFonts w:ascii="Courier New" w:hAnsi="Courier New" w:cs="Courier New" w:hint="default"/>
+      </w:rPr>
+    </w:lvl>
+    <w:lvl w:ilvl="5" w:tplc="04190005" w:tentative="1">
+      <w:start w:val="1"/>
+      <w:numFmt w:val="bullet"/>
+      <w:lvlText w:val=""/>
+      <w:lvlJc w:val="left"/>
+      <w:pPr>
+        <w:ind w:left="5029" w:hanging="360"/>
+      </w:pPr>
+      <w:rPr>
+        <w:rFonts w:ascii="Wingdings" w:hAnsi="Wingdings" w:hint="default"/>
+      </w:rPr>
+    </w:lvl>
+    <w:lvl w:ilvl="6" w:tplc="04190001" w:tentative="1">
+      <w:start w:val="1"/>
+      <w:numFmt w:val="bullet"/>
+      <w:lvlText w:val=""/>
+      <w:lvlJc w:val="left"/>
+      <w:pPr>
+        <w:ind w:left="5749" w:hanging="360"/>
+      </w:pPr>
+      <w:rPr>
+        <w:rFonts w:ascii="Symbol" w:hAnsi="Symbol" w:hint="default"/>
+      </w:rPr>
+    </w:lvl>
+    <w:lvl w:ilvl="7" w:tplc="04190003" w:tentative="1">
+      <w:start w:val="1"/>
+      <w:numFmt w:val="bullet"/>
+      <w:lvlText w:val="o"/>
+      <w:lvlJc w:val="left"/>
+      <w:pPr>
+        <w:ind w:left="6469" w:hanging="360"/>
+      </w:pPr>
+      <w:rPr>
+        <w:rFonts w:ascii="Courier New" w:hAnsi="Courier New" w:cs="Courier New" w:hint="default"/>
+      </w:rPr>
+    </w:lvl>
+    <w:lvl w:ilvl="8" w:tplc="04190005" w:tentative="1">
+      <w:start w:val="1"/>
+      <w:numFmt w:val="bullet"/>
+      <w:lvlText w:val=""/>
+      <w:lvlJc w:val="left"/>
+      <w:pPr>
+        <w:ind w:left="7189" w:hanging="360"/>
+      </w:pPr>
+      <w:rPr>
+        <w:rFonts w:ascii="Wingdings" w:hAnsi="Wingdings" w:hint="default"/>
+      </w:rPr>
+    </w:lvl>
+  </w:abstractNum>
+  <w:abstractNum w:abstractNumId="5" w15:restartNumberingAfterBreak="0">
     <w:nsid w:val="53314418"/>
     <w:multiLevelType w:val="hybridMultilevel"/>
     <w:tmpl w:val="0EAC4BAC"/>
@@ -2931,7 +3304,7 @@
       </w:pPr>
     </w:lvl>
   </w:abstractNum>
-  <w:abstractNum w:abstractNumId="5" w15:restartNumberingAfterBreak="0">
+  <w:abstractNum w:abstractNumId="6" w15:restartNumberingAfterBreak="0">
     <w:nsid w:val="57EC3BE1"/>
     <w:multiLevelType w:val="hybridMultilevel"/>
     <w:tmpl w:val="D43472F0"/>
@@ -3044,7 +3417,120 @@
       </w:rPr>
     </w:lvl>
   </w:abstractNum>
-  <w:abstractNum w:abstractNumId="6" w15:restartNumberingAfterBreak="0">
+  <w:abstractNum w:abstractNumId="7" w15:restartNumberingAfterBreak="0">
+    <w:nsid w:val="6B3C300F"/>
+    <w:multiLevelType w:val="hybridMultilevel"/>
+    <w:tmpl w:val="F24AAF36"/>
+    <w:lvl w:ilvl="0" w:tplc="04190001">
+      <w:start w:val="1"/>
+      <w:numFmt w:val="bullet"/>
+      <w:lvlText w:val=""/>
+      <w:lvlJc w:val="left"/>
+      <w:pPr>
+        <w:ind w:left="1429" w:hanging="360"/>
+      </w:pPr>
+      <w:rPr>
+        <w:rFonts w:ascii="Symbol" w:hAnsi="Symbol" w:hint="default"/>
+      </w:rPr>
+    </w:lvl>
+    <w:lvl w:ilvl="1" w:tplc="04190003" w:tentative="1">
+      <w:start w:val="1"/>
+      <w:numFmt w:val="bullet"/>
+      <w:lvlText w:val="o"/>
+      <w:lvlJc w:val="left"/>
+      <w:pPr>
+        <w:ind w:left="2149" w:hanging="360"/>
+      </w:pPr>
+      <w:rPr>
+        <w:rFonts w:ascii="Courier New" w:hAnsi="Courier New" w:cs="Courier New" w:hint="default"/>
+      </w:rPr>
+    </w:lvl>
+    <w:lvl w:ilvl="2" w:tplc="04190005" w:tentative="1">
+      <w:start w:val="1"/>
+      <w:numFmt w:val="bullet"/>
+      <w:lvlText w:val=""/>
+      <w:lvlJc w:val="left"/>
+      <w:pPr>
+        <w:ind w:left="2869" w:hanging="360"/>
+      </w:pPr>
+      <w:rPr>
+        <w:rFonts w:ascii="Wingdings" w:hAnsi="Wingdings" w:hint="default"/>
+      </w:rPr>
+    </w:lvl>
+    <w:lvl w:ilvl="3" w:tplc="04190001" w:tentative="1">
+      <w:start w:val="1"/>
+      <w:numFmt w:val="bullet"/>
+      <w:lvlText w:val=""/>
+      <w:lvlJc w:val="left"/>
+      <w:pPr>
+        <w:ind w:left="3589" w:hanging="360"/>
+      </w:pPr>
+      <w:rPr>
+        <w:rFonts w:ascii="Symbol" w:hAnsi="Symbol" w:hint="default"/>
+      </w:rPr>
+    </w:lvl>
+    <w:lvl w:ilvl="4" w:tplc="04190003" w:tentative="1">
+      <w:start w:val="1"/>
+      <w:numFmt w:val="bullet"/>
+      <w:lvlText w:val="o"/>
+      <w:lvlJc w:val="left"/>
+      <w:pPr>
+        <w:ind w:left="4309" w:hanging="360"/>
+      </w:pPr>
+      <w:rPr>
+        <w:rFonts w:ascii="Courier New" w:hAnsi="Courier New" w:cs="Courier New" w:hint="default"/>
+      </w:rPr>
+    </w:lvl>
+    <w:lvl w:ilvl="5" w:tplc="04190005" w:tentative="1">
+      <w:start w:val="1"/>
+      <w:numFmt w:val="bullet"/>
+      <w:lvlText w:val=""/>
+      <w:lvlJc w:val="left"/>
+      <w:pPr>
+        <w:ind w:left="5029" w:hanging="360"/>
+      </w:pPr>
+      <w:rPr>
+        <w:rFonts w:ascii="Wingdings" w:hAnsi="Wingdings" w:hint="default"/>
+      </w:rPr>
+    </w:lvl>
+    <w:lvl w:ilvl="6" w:tplc="04190001" w:tentative="1">
+      <w:start w:val="1"/>
+      <w:numFmt w:val="bullet"/>
+      <w:lvlText w:val=""/>
+      <w:lvlJc w:val="left"/>
+      <w:pPr>
+        <w:ind w:left="5749" w:hanging="360"/>
+      </w:pPr>
+      <w:rPr>
+        <w:rFonts w:ascii="Symbol" w:hAnsi="Symbol" w:hint="default"/>
+      </w:rPr>
+    </w:lvl>
+    <w:lvl w:ilvl="7" w:tplc="04190003" w:tentative="1">
+      <w:start w:val="1"/>
+      <w:numFmt w:val="bullet"/>
+      <w:lvlText w:val="o"/>
+      <w:lvlJc w:val="left"/>
+      <w:pPr>
+        <w:ind w:left="6469" w:hanging="360"/>
+      </w:pPr>
+      <w:rPr>
+        <w:rFonts w:ascii="Courier New" w:hAnsi="Courier New" w:cs="Courier New" w:hint="default"/>
+      </w:rPr>
+    </w:lvl>
+    <w:lvl w:ilvl="8" w:tplc="04190005" w:tentative="1">
+      <w:start w:val="1"/>
+      <w:numFmt w:val="bullet"/>
+      <w:lvlText w:val=""/>
+      <w:lvlJc w:val="left"/>
+      <w:pPr>
+        <w:ind w:left="7189" w:hanging="360"/>
+      </w:pPr>
+      <w:rPr>
+        <w:rFonts w:ascii="Wingdings" w:hAnsi="Wingdings" w:hint="default"/>
+      </w:rPr>
+    </w:lvl>
+  </w:abstractNum>
+  <w:abstractNum w:abstractNumId="8" w15:restartNumberingAfterBreak="0">
     <w:nsid w:val="78FD59E0"/>
     <w:multiLevelType w:val="hybridMultilevel"/>
     <w:tmpl w:val="667055D0"/>
@@ -3157,7 +3643,7 @@
       </w:rPr>
     </w:lvl>
   </w:abstractNum>
-  <w:abstractNum w:abstractNumId="7" w15:restartNumberingAfterBreak="0">
+  <w:abstractNum w:abstractNumId="9" w15:restartNumberingAfterBreak="0">
     <w:nsid w:val="7AE45ECE"/>
     <w:multiLevelType w:val="hybridMultilevel"/>
     <w:tmpl w:val="36442C94"/>
@@ -3271,7 +3757,7 @@
     </w:lvl>
   </w:abstractNum>
   <w:num w:numId="1">
-    <w:abstractNumId w:val="4"/>
+    <w:abstractNumId w:val="5"/>
   </w:num>
   <w:num w:numId="2">
     <w:abstractNumId w:val="1"/>
@@ -3280,19 +3766,25 @@
     <w:abstractNumId w:val="3"/>
   </w:num>
   <w:num w:numId="4">
-    <w:abstractNumId w:val="7"/>
+    <w:abstractNumId w:val="9"/>
   </w:num>
   <w:num w:numId="5">
-    <w:abstractNumId w:val="5"/>
+    <w:abstractNumId w:val="6"/>
   </w:num>
   <w:num w:numId="6">
     <w:abstractNumId w:val="0"/>
   </w:num>
   <w:num w:numId="7">
-    <w:abstractNumId w:val="6"/>
+    <w:abstractNumId w:val="8"/>
   </w:num>
   <w:num w:numId="8">
     <w:abstractNumId w:val="2"/>
+  </w:num>
+  <w:num w:numId="9">
+    <w:abstractNumId w:val="7"/>
+  </w:num>
+  <w:num w:numId="10">
+    <w:abstractNumId w:val="4"/>
   </w:num>
 </w:numbering>
 </file>
@@ -3695,7 +4187,7 @@
   <w:style w:type="paragraph" w:default="1" w:styleId="a">
     <w:name w:val="Normal"/>
     <w:qFormat/>
-    <w:rsid w:val="00563DDF"/>
+    <w:rsid w:val="00A246B1"/>
     <w:pPr>
       <w:spacing w:line="360" w:lineRule="auto"/>
       <w:ind w:firstLine="709"/>
@@ -3769,6 +4261,28 @@
       <w:b/>
       <w:color w:val="000000" w:themeColor="text1"/>
       <w:szCs w:val="24"/>
+    </w:rPr>
+  </w:style>
+  <w:style w:type="paragraph" w:styleId="4">
+    <w:name w:val="heading 4"/>
+    <w:basedOn w:val="a"/>
+    <w:next w:val="a"/>
+    <w:link w:val="40"/>
+    <w:uiPriority w:val="9"/>
+    <w:unhideWhenUsed/>
+    <w:qFormat/>
+    <w:rsid w:val="00534435"/>
+    <w:pPr>
+      <w:keepNext/>
+      <w:keepLines/>
+      <w:spacing w:before="40" w:after="0"/>
+      <w:outlineLvl w:val="3"/>
+    </w:pPr>
+    <w:rPr>
+      <w:rFonts w:eastAsiaTheme="majorEastAsia" w:cstheme="majorBidi"/>
+      <w:b/>
+      <w:iCs/>
+      <w:color w:val="000000" w:themeColor="text1"/>
     </w:rPr>
   </w:style>
   <w:style w:type="character" w:default="1" w:styleId="a0">
@@ -3984,6 +4498,20 @@
     <w:rPr>
       <w:color w:val="605E5C"/>
       <w:shd w:val="clear" w:color="auto" w:fill="E1DFDD"/>
+    </w:rPr>
+  </w:style>
+  <w:style w:type="character" w:customStyle="1" w:styleId="40">
+    <w:name w:val="Заголовок 4 Знак"/>
+    <w:basedOn w:val="a0"/>
+    <w:link w:val="4"/>
+    <w:uiPriority w:val="9"/>
+    <w:rsid w:val="00534435"/>
+    <w:rPr>
+      <w:rFonts w:ascii="Times New Roman" w:eastAsiaTheme="majorEastAsia" w:hAnsi="Times New Roman" w:cstheme="majorBidi"/>
+      <w:b/>
+      <w:iCs/>
+      <w:color w:val="000000" w:themeColor="text1"/>
+      <w:sz w:val="28"/>
     </w:rPr>
   </w:style>
 </w:styles>

</xml_diff>

<commit_message>
ADD: starts of second part
Programming languages and reference to the technical requiriment
</commit_message>
<xml_diff>
--- a/doc/Report.docx
+++ b/doc/Report.docx
@@ -710,27 +710,16 @@
         <w:t xml:space="preserve">Автоматизация отчётности – это комплекс программных средств, который позволяет контролировать систему показателей, характеризующих итоги деятельности предприятия, организации, учреждения за отчётный период. </w:t>
       </w:r>
       <w:r>
-        <w:rPr>
-          <w:lang w:val="en-US"/>
-        </w:rPr>
         <w:t>[</w:t>
       </w:r>
       <w:r>
         <w:t>2</w:t>
       </w:r>
       <w:r>
-        <w:rPr>
-          <w:lang w:val="en-US"/>
-        </w:rPr>
         <w:t>]</w:t>
       </w:r>
     </w:p>
     <w:p>
-      <w:pPr>
-        <w:rPr>
-          <w:lang w:val="en-US"/>
-        </w:rPr>
-      </w:pPr>
       <w:r>
         <w:t>Автоматизация процесса подготовки финансовой или управленческой отчетности позволяет компаниям решать такие задачи, как сокращение сроков подготовки отчетности, экономия времени ответственных сотрудников, минимизация ошибок и многие другие.</w:t>
       </w:r>
@@ -738,9 +727,6 @@
         <w:t xml:space="preserve"> </w:t>
       </w:r>
       <w:r>
-        <w:rPr>
-          <w:lang w:val="en-US"/>
-        </w:rPr>
         <w:t>[3]</w:t>
       </w:r>
     </w:p>
@@ -750,9 +736,6 @@
         <w:tabs>
           <w:tab w:val="center" w:pos="5032"/>
         </w:tabs>
-        <w:rPr>
-          <w:lang w:val="en-US"/>
-        </w:rPr>
       </w:pPr>
       <w:bookmarkStart w:id="3" w:name="_Toc81132054"/>
       <w:r>
@@ -762,7 +745,10 @@
         <w:rPr>
           <w:lang w:val="en-US"/>
         </w:rPr>
-        <w:t xml:space="preserve">Microsoft </w:t>
+        <w:t>Microsoft</w:t>
+      </w:r>
+      <w:r>
+        <w:t xml:space="preserve"> </w:t>
       </w:r>
       <w:r>
         <w:rPr>
@@ -828,10 +814,7 @@
       </w:pPr>
       <w:r>
         <w:lastRenderedPageBreak/>
-        <w:t>к</w:t>
-      </w:r>
-      <w:r>
-        <w:t>лассическое приложение Windows — Power BI Desktop</w:t>
+        <w:t>классическое приложение Windows — Power BI Desktop</w:t>
       </w:r>
       <w:r>
         <w:t>;</w:t>
@@ -846,10 +829,7 @@
         </w:numPr>
       </w:pPr>
       <w:r>
-        <w:t>в</w:t>
-      </w:r>
-      <w:r>
-        <w:t>еб-служба SaaS (программное обеспечение как услуга) — служба Power BI</w:t>
+        <w:t>веб-служба SaaS (программное обеспечение как услуга) — служба Power BI</w:t>
       </w:r>
       <w:r>
         <w:t>;</w:t>
@@ -864,10 +844,7 @@
         </w:numPr>
       </w:pPr>
       <w:r>
-        <w:t>м</w:t>
-      </w:r>
-      <w:r>
-        <w:t>обильные приложения Power BI для Windows, iOS и Android.</w:t>
+        <w:t>мобильные приложения Power BI для Windows, iOS и Android.</w:t>
       </w:r>
     </w:p>
     <w:p>
@@ -1177,21 +1154,13 @@
     </w:p>
     <w:p>
       <w:r>
-        <w:t>Службы SQL Server Reporting Services (SSRS) предоставляют набор локальных средств и служб для создания и развертывания мобильных отчетов и отчетов с разбиением на страницы, а также управления ими.</w:t>
-      </w:r>
-      <w:r>
-        <w:t xml:space="preserve"> </w:t>
+        <w:t xml:space="preserve">Службы SQL Server Reporting Services (SSRS) предоставляют набор локальных средств и служб для создания и развертывания мобильных отчетов и отчетов с разбиением на страницы, а также управления ими. </w:t>
       </w:r>
       <w:r>
         <w:t>[5]</w:t>
       </w:r>
     </w:p>
     <w:p>
-      <w:pPr>
-        <w:rPr>
-          <w:lang w:val="en-US"/>
-        </w:rPr>
-      </w:pPr>
       <w:r>
         <w:t>Решение SSRS гибко доставляет нужную информацию нужным пользователям. Пользователи могут получать отчеты через веб-браузер на мобильном устройстве или по электронной почте.</w:t>
       </w:r>
@@ -1199,9 +1168,6 @@
         <w:t xml:space="preserve"> </w:t>
       </w:r>
       <w:r>
-        <w:rPr>
-          <w:lang w:val="en-US"/>
-        </w:rPr>
         <w:t>[5]</w:t>
       </w:r>
     </w:p>
@@ -1218,21 +1184,10 @@
       </w:r>
     </w:p>
     <w:p>
-      <w:pPr>
-        <w:rPr>
-          <w:lang w:val="en-US"/>
-        </w:rPr>
-      </w:pPr>
-      <w:r>
-        <w:t>Для пользователей, которые работают в собственном режиме служб Reporting Services, интерфейсом служит современный веб-портал, который можно открыть в большинстве браузеров. На новом портале доступны все мобильные отчеты, отчеты с разбивкой на страницы и ключевые показатели эффективности служб Reporting Services. Ключевые показатели эффективности позволяют быстро отслеживать основные бизнес-метрики в браузере без открытия отчета.</w:t>
-      </w:r>
-      <w:r>
-        <w:t xml:space="preserve"> </w:t>
-      </w:r>
-      <w:r>
-        <w:rPr>
-          <w:lang w:val="en-US"/>
-        </w:rPr>
+      <w:r>
+        <w:t xml:space="preserve">Для пользователей, которые работают в собственном режиме служб Reporting Services, интерфейсом служит современный веб-портал, который можно открыть в большинстве браузеров. На новом портале доступны все мобильные отчеты, отчеты с разбивкой на страницы и ключевые показатели эффективности служб Reporting Services. Ключевые показатели эффективности позволяют быстро отслеживать основные бизнес-метрики в браузере без открытия отчета. </w:t>
+      </w:r>
+      <w:r>
         <w:t>[5]</w:t>
       </w:r>
     </w:p>
@@ -1478,31 +1433,17 @@
     </w:p>
     <w:p>
       <w:r>
-        <w:t>Tableau Desktop – это аналитическая (Business Intelligence) программа, с помощью которой не только легко делать глубокаю аналитику всех бизнес-процессов в компании. Это еще и отличный инструмент для визуализации данных – построения красивых и понятных графиков, дашбордов и диаграмм.</w:t>
-      </w:r>
-      <w:r>
-        <w:t xml:space="preserve"> </w:t>
+        <w:t xml:space="preserve">Tableau Desktop – это аналитическая (Business Intelligence) программа, с помощью которой не только легко делать глубокаю аналитику всех бизнес-процессов в компании. Это еще и отличный инструмент для визуализации данных – построения красивых и понятных графиков, дашбордов и диаграмм. </w:t>
       </w:r>
       <w:r>
         <w:t>[7]</w:t>
       </w:r>
     </w:p>
     <w:p>
-      <w:pPr>
-        <w:rPr>
-          <w:lang w:val="en-US"/>
-        </w:rPr>
-      </w:pPr>
-      <w:r>
-        <w:t>Это программное решение создано для быстрого анализа, быстрой разработки интерактивных отчетов.</w:t>
-      </w:r>
-      <w:r>
-        <w:t xml:space="preserve"> </w:t>
-      </w:r>
-      <w:r>
-        <w:rPr>
-          <w:lang w:val="en-US"/>
-        </w:rPr>
+      <w:r>
+        <w:t xml:space="preserve">Это программное решение создано для быстрого анализа, быстрой разработки интерактивных отчетов. </w:t>
+      </w:r>
+      <w:r>
         <w:t>[7]</w:t>
       </w:r>
     </w:p>
@@ -1591,9 +1532,6 @@
         <w:tabs>
           <w:tab w:val="left" w:pos="3220"/>
         </w:tabs>
-        <w:rPr>
-          <w:lang w:val="en-US"/>
-        </w:rPr>
       </w:pPr>
       <w:r>
         <w:t>1.1.</w:t>
@@ -1621,11 +1559,6 @@
       </w:r>
     </w:p>
     <w:p>
-      <w:pPr>
-        <w:rPr>
-          <w:lang w:val="en-US"/>
-        </w:rPr>
-      </w:pPr>
       <w:r>
         <w:t>Plotly Dash – это аналитический программный фреймворк Python для быстрого создания информационных панелей (дашбордов) для веб-браузера с использованием технологий ИАД, МО и ИИ.</w:t>
       </w:r>
@@ -1633,9 +1566,6 @@
         <w:t xml:space="preserve"> </w:t>
       </w:r>
       <w:r>
-        <w:rPr>
-          <w:lang w:val="en-US"/>
-        </w:rPr>
         <w:t>[8]</w:t>
       </w:r>
     </w:p>
@@ -1650,11 +1580,6 @@
       </w:r>
     </w:p>
     <w:p>
-      <w:pPr>
-        <w:rPr>
-          <w:lang w:val="en-US"/>
-        </w:rPr>
-      </w:pPr>
       <w:r>
         <w:t>Задачи, обычно требующие обращения к команде программистов, применяя программный пакет Plotly Dash можно сделать с минимальным обращением к программированию.</w:t>
       </w:r>
@@ -1662,9 +1587,6 @@
         <w:t xml:space="preserve"> </w:t>
       </w:r>
       <w:r>
-        <w:rPr>
-          <w:lang w:val="en-US"/>
-        </w:rPr>
         <w:t>[8]</w:t>
       </w:r>
     </w:p>
@@ -1795,11 +1717,6 @@
       </w:r>
     </w:p>
     <w:p>
-      <w:pPr>
-        <w:rPr>
-          <w:lang w:val="en-US"/>
-        </w:rPr>
-      </w:pPr>
       <w:r>
         <w:t xml:space="preserve">Google Data Studio — сервис для создания интерактивных отчетов, куда можно импортировать данные из разных систем (таких как: Adwords, Attribution 360, BigQuery, Google Analytics, Google Sheets, YouTube Analytics), оформлять их в наглядные диаграммы, таблицы, схемы и </w:t>
       </w:r>
@@ -1813,9 +1730,6 @@
         <w:t xml:space="preserve"> </w:t>
       </w:r>
       <w:r>
-        <w:rPr>
-          <w:lang w:val="en-US"/>
-        </w:rPr>
         <w:t>[9]</w:t>
       </w:r>
     </w:p>
@@ -1974,10 +1888,599 @@
     </w:p>
     <w:p>
       <w:pPr>
+        <w:pStyle w:val="2"/>
+      </w:pPr>
+      <w:r>
+        <w:lastRenderedPageBreak/>
+        <w:t xml:space="preserve">1.2 </w:t>
+      </w:r>
+      <w:r>
+        <w:t>Выбор средств программирования</w:t>
+      </w:r>
+    </w:p>
+    <w:p>
+      <w:r>
+        <w:t>В данном подразделе представлен анализ языков программирования, подходящих для реализации конкретного программного обеспечения.</w:t>
+      </w:r>
+    </w:p>
+    <w:p>
+      <w:pPr>
+        <w:pStyle w:val="3"/>
+      </w:pPr>
+      <w:r>
+        <w:t>1.2.1 Требования</w:t>
+      </w:r>
+      <w:r>
+        <w:t xml:space="preserve"> к реализации программного продукта</w:t>
+      </w:r>
+    </w:p>
+    <w:p>
+      <w:r>
+        <w:t xml:space="preserve">Техническим </w:t>
+      </w:r>
+      <w:r>
+        <w:t>заданием обозначены следующие ограничения:</w:t>
+      </w:r>
+    </w:p>
+    <w:p>
+      <w:pPr>
+        <w:pStyle w:val="a5"/>
+        <w:numPr>
+          <w:ilvl w:val="0"/>
+          <w:numId w:val="11"/>
+        </w:numPr>
+      </w:pPr>
+      <w:r>
+        <w:t>программное обеспечение должно задействовать менее 500 Мб доступной оперативной памяти</w:t>
+      </w:r>
+      <w:r>
+        <w:t>,</w:t>
+      </w:r>
+    </w:p>
+    <w:p>
+      <w:pPr>
+        <w:pStyle w:val="a5"/>
+        <w:numPr>
+          <w:ilvl w:val="0"/>
+          <w:numId w:val="11"/>
+        </w:numPr>
+      </w:pPr>
+      <w:r>
+        <w:t xml:space="preserve">программное обеспечение должно быть совместимо с ОС </w:t>
+      </w:r>
+      <w:r>
+        <w:rPr>
+          <w:lang w:val="en-US"/>
+        </w:rPr>
+        <w:t>Windows</w:t>
+      </w:r>
+      <w:r>
+        <w:t xml:space="preserve"> 10</w:t>
+      </w:r>
+      <w:r>
+        <w:t>,</w:t>
+      </w:r>
+    </w:p>
+    <w:p>
+      <w:pPr>
+        <w:pStyle w:val="a5"/>
+        <w:numPr>
+          <w:ilvl w:val="0"/>
+          <w:numId w:val="11"/>
+        </w:numPr>
+      </w:pPr>
+      <w:r>
+        <w:t xml:space="preserve">программное обеспечение должно формировать один отчёт не более чем за 30 секунд </w:t>
+      </w:r>
+      <w:r>
+        <w:t xml:space="preserve">на </w:t>
+      </w:r>
+      <w:r>
+        <w:t>ЭВМ</w:t>
+      </w:r>
+      <w:r>
+        <w:t xml:space="preserve"> предприятия </w:t>
+      </w:r>
+      <w:r>
+        <w:t>(в случае ненагруженной машины)</w:t>
+      </w:r>
+      <w:r>
+        <w:t xml:space="preserve"> </w:t>
+      </w:r>
+      <w:r>
+        <w:t>,</w:t>
+      </w:r>
+    </w:p>
+    <w:p>
+      <w:pPr>
+        <w:pStyle w:val="a5"/>
+        <w:numPr>
+          <w:ilvl w:val="0"/>
+          <w:numId w:val="11"/>
+        </w:numPr>
+      </w:pPr>
+      <w:r>
+        <w:t>установка программного обеспечения</w:t>
+      </w:r>
+      <w:r>
+        <w:t xml:space="preserve"> на ЭВМ предприятия</w:t>
+      </w:r>
+      <w:r>
+        <w:t xml:space="preserve"> должна занимать менее 10 минут</w:t>
+      </w:r>
+      <w:r>
+        <w:t>,</w:t>
+      </w:r>
+    </w:p>
+    <w:p>
+      <w:pPr>
+        <w:pStyle w:val="a5"/>
+        <w:numPr>
+          <w:ilvl w:val="0"/>
+          <w:numId w:val="11"/>
+        </w:numPr>
+      </w:pPr>
+      <w:r>
+        <w:t>при разработке использовать объектно-ориентированную парадигму программирования.</w:t>
+      </w:r>
+    </w:p>
+    <w:p>
+      <w:r>
+        <w:t>Допущения:</w:t>
+      </w:r>
+    </w:p>
+    <w:p>
+      <w:pPr>
+        <w:pStyle w:val="a5"/>
+        <w:numPr>
+          <w:ilvl w:val="0"/>
+          <w:numId w:val="11"/>
+        </w:numPr>
+      </w:pPr>
+      <w:r>
+        <w:t>занимаемое исполняемыми файлами место не ограничено</w:t>
+      </w:r>
+      <w:r>
+        <w:t>,</w:t>
+      </w:r>
+    </w:p>
+    <w:p>
+      <w:pPr>
+        <w:pStyle w:val="a5"/>
+        <w:numPr>
+          <w:ilvl w:val="0"/>
+          <w:numId w:val="11"/>
+        </w:numPr>
+      </w:pPr>
+      <w:r>
+        <w:t xml:space="preserve">программный продукт не обязательно должен быть совместим с ОС </w:t>
+      </w:r>
+      <w:r>
+        <w:rPr>
+          <w:lang w:val="en-US"/>
+        </w:rPr>
+        <w:t>Linux</w:t>
+      </w:r>
+      <w:r>
+        <w:t xml:space="preserve">, </w:t>
+      </w:r>
+      <w:r>
+        <w:rPr>
+          <w:lang w:val="en-US"/>
+        </w:rPr>
+        <w:t>MacOS</w:t>
+      </w:r>
+      <w:r>
+        <w:t xml:space="preserve"> </w:t>
+      </w:r>
+      <w:r>
+        <w:t>и пр</w:t>
+      </w:r>
+      <w:r>
+        <w:t>очими</w:t>
+      </w:r>
+      <w:r>
+        <w:t>.</w:t>
+      </w:r>
+    </w:p>
+    <w:p>
+      <w:pPr>
+        <w:pStyle w:val="2"/>
+      </w:pPr>
+      <w:r>
+        <w:t>1.2.2 Выбор языка программирования</w:t>
+      </w:r>
+    </w:p>
+    <w:p>
+      <w:pPr>
+        <w:pStyle w:val="4"/>
+      </w:pPr>
+      <w:r>
+        <w:t xml:space="preserve">Язык программирования </w:t>
+      </w:r>
+      <w:r>
+        <w:rPr>
+          <w:lang w:val="en-US"/>
+        </w:rPr>
+        <w:t>C</w:t>
+      </w:r>
+      <w:r>
+        <w:t>++</w:t>
+      </w:r>
+    </w:p>
+    <w:p>
+      <w:pPr>
+        <w:rPr>
+          <w:lang w:val="en-US"/>
+        </w:rPr>
+      </w:pPr>
+      <w:r>
+        <w:t>C++ — компилируемый, статически типизированный язык программирования общего назначения.</w:t>
+      </w:r>
+      <w:r>
+        <w:t xml:space="preserve"> </w:t>
+      </w:r>
+      <w:r>
+        <w:rPr>
+          <w:lang w:val="en-US"/>
+        </w:rPr>
+        <w:t>[10]</w:t>
+      </w:r>
+    </w:p>
+    <w:p>
+      <w:pPr>
+        <w:rPr>
+          <w:lang w:val="en-US"/>
+        </w:rPr>
+      </w:pPr>
+      <w:r>
+        <w:t xml:space="preserve">C++ широко используется для разработки программного обеспечения, являясь одним из самых популярных языков программирования. Область его применения включает создание операционных систем, разнообразных </w:t>
+      </w:r>
+      <w:r>
+        <w:lastRenderedPageBreak/>
+        <w:t>прикладных программ, драйверов устройств, приложений для встраиваемых систем, высокопроизводительных серверов, а также развлекательных приложений. Существует множество реализаций языка C++, как бесплатных, так и коммерческих и для различных платформ.</w:t>
+      </w:r>
+      <w:r>
+        <w:t xml:space="preserve"> </w:t>
+      </w:r>
+      <w:r>
+        <w:rPr>
+          <w:lang w:val="en-US"/>
+        </w:rPr>
+        <w:t>[10]</w:t>
+      </w:r>
+    </w:p>
+    <w:p>
+      <w:r>
+        <w:t>Достоинства, отвечающие требованиям проекта</w:t>
+      </w:r>
+      <w:r>
+        <w:t xml:space="preserve"> </w:t>
+      </w:r>
+      <w:r>
+        <w:rPr>
+          <w:lang w:val="en-US"/>
+        </w:rPr>
+        <w:t>[10]</w:t>
+      </w:r>
+      <w:r>
+        <w:t>:</w:t>
+      </w:r>
+    </w:p>
+    <w:p>
+      <w:pPr>
+        <w:pStyle w:val="a5"/>
+        <w:numPr>
+          <w:ilvl w:val="0"/>
+          <w:numId w:val="12"/>
+        </w:numPr>
+      </w:pPr>
+      <w:r>
+        <w:t>вычислительная производительность,</w:t>
+      </w:r>
+    </w:p>
+    <w:p>
+      <w:pPr>
+        <w:pStyle w:val="a5"/>
+        <w:numPr>
+          <w:ilvl w:val="0"/>
+          <w:numId w:val="12"/>
+        </w:numPr>
+      </w:pPr>
+      <w:r>
+        <w:t>п</w:t>
+      </w:r>
+      <w:r>
+        <w:t>оддержка различных стилей программирования: структурное, объектно-ориентированное, обобщённое программирование, функциональное программирование, порождающее метапрограммирование</w:t>
+      </w:r>
+      <w:r>
+        <w:t>,</w:t>
+      </w:r>
+    </w:p>
+    <w:p>
+      <w:pPr>
+        <w:pStyle w:val="a5"/>
+        <w:numPr>
+          <w:ilvl w:val="0"/>
+          <w:numId w:val="12"/>
+        </w:numPr>
+      </w:pPr>
+      <w:r>
+        <w:t>а</w:t>
+      </w:r>
+      <w:r>
+        <w:t>втоматический вызов деструкторов объектов (в порядке обратном вызову конструкторов) упрощает и повышает надёжность управления памятью и другими ресурсами (открытыми файлами, сетевыми соединениями, т. п.)</w:t>
+      </w:r>
+      <w:r>
+        <w:t>,</w:t>
+      </w:r>
+    </w:p>
+    <w:p>
+      <w:pPr>
+        <w:pStyle w:val="a5"/>
+        <w:numPr>
+          <w:ilvl w:val="0"/>
+          <w:numId w:val="12"/>
+        </w:numPr>
+      </w:pPr>
+      <w:r>
+        <w:t>доступность учебной литературы.</w:t>
+      </w:r>
+    </w:p>
+    <w:p>
+      <w:r>
+        <w:t>Недостатки</w:t>
+      </w:r>
+      <w:r>
+        <w:rPr>
+          <w:lang w:val="en-US"/>
+        </w:rPr>
+        <w:t xml:space="preserve"> [10]</w:t>
+      </w:r>
+      <w:r>
+        <w:t>:</w:t>
+      </w:r>
+    </w:p>
+    <w:p>
+      <w:pPr>
+        <w:pStyle w:val="a5"/>
+        <w:numPr>
+          <w:ilvl w:val="0"/>
+          <w:numId w:val="13"/>
+        </w:numPr>
+      </w:pPr>
+      <w:r>
+        <w:t>я</w:t>
+      </w:r>
+      <w:r>
+        <w:t>зык содержит опасные возможности</w:t>
+      </w:r>
+      <w:r>
+        <w:t>,</w:t>
+      </w:r>
+    </w:p>
+    <w:p>
+      <w:pPr>
+        <w:pStyle w:val="a5"/>
+        <w:numPr>
+          <w:ilvl w:val="0"/>
+          <w:numId w:val="13"/>
+        </w:numPr>
+      </w:pPr>
+      <w:r>
+        <w:t>г</w:t>
+      </w:r>
+      <w:r>
+        <w:t>ромоздкость синтаксиса</w:t>
+      </w:r>
+      <w:r>
+        <w:t>,</w:t>
+      </w:r>
+    </w:p>
+    <w:p>
+      <w:pPr>
+        <w:pStyle w:val="a5"/>
+        <w:numPr>
+          <w:ilvl w:val="0"/>
+          <w:numId w:val="13"/>
+        </w:numPr>
+      </w:pPr>
+      <w:r>
+        <w:t>н</w:t>
+      </w:r>
+      <w:r>
+        <w:t>еобходимость следить за памятью</w:t>
+      </w:r>
+      <w:r>
+        <w:t>.</w:t>
+      </w:r>
+    </w:p>
+    <w:p>
+      <w:pPr>
+        <w:pStyle w:val="4"/>
+        <w:rPr>
+          <w:lang w:val="en-US"/>
+        </w:rPr>
+      </w:pPr>
+      <w:r>
+        <w:t xml:space="preserve">Язык программирования </w:t>
+      </w:r>
+      <w:r>
+        <w:rPr>
+          <w:lang w:val="en-US"/>
+        </w:rPr>
+        <w:t>Python</w:t>
+      </w:r>
+    </w:p>
+    <w:p>
+      <w:pPr>
+        <w:rPr>
+          <w:lang w:val="en-US"/>
+        </w:rPr>
+      </w:pPr>
+      <w:r>
+        <w:t>Python является широко используемым языком программирования общего назначения, высокого уровня. Его философия дизайна подчеркивает читаемость кода, а его синтаксис позволяет программистам, выразить понятия в меньшем количестве строк кода, чем было бы возможно в таких языках, как С ++ или Java. Язык обеспечивает конструкции, предназначенные для того, чтобы программы были четкие на обоих малых и больших масштабах.</w:t>
+      </w:r>
+      <w:r>
+        <w:t xml:space="preserve"> </w:t>
+      </w:r>
+      <w:r>
+        <w:rPr>
+          <w:lang w:val="en-US"/>
+        </w:rPr>
+        <w:t>[10]</w:t>
+      </w:r>
+    </w:p>
+    <w:p>
+      <w:pPr>
+        <w:rPr>
+          <w:lang w:val="en-US"/>
+        </w:rPr>
+      </w:pPr>
+      <w:r>
+        <w:t xml:space="preserve">Достоинства, отвечающие требованиям проекта </w:t>
+      </w:r>
+      <w:r>
+        <w:rPr>
+          <w:lang w:val="en-US"/>
+        </w:rPr>
+        <w:t>[11]</w:t>
+      </w:r>
+      <w:r>
+        <w:t xml:space="preserve"> </w:t>
+      </w:r>
+      <w:r>
+        <w:rPr>
+          <w:lang w:val="en-US"/>
+        </w:rPr>
+        <w:t>[12]:</w:t>
+      </w:r>
+    </w:p>
+    <w:p>
+      <w:pPr>
+        <w:pStyle w:val="a5"/>
+        <w:numPr>
+          <w:ilvl w:val="0"/>
+          <w:numId w:val="14"/>
+        </w:numPr>
+        <w:rPr>
+          <w:lang w:val="en-US"/>
+        </w:rPr>
+      </w:pPr>
+      <w:r>
+        <w:lastRenderedPageBreak/>
+        <w:t>универсальность, гибкость,</w:t>
+      </w:r>
+    </w:p>
+    <w:p>
+      <w:pPr>
+        <w:pStyle w:val="a5"/>
+        <w:numPr>
+          <w:ilvl w:val="0"/>
+          <w:numId w:val="14"/>
+        </w:numPr>
+        <w:rPr>
+          <w:lang w:val="en-US"/>
+        </w:rPr>
+      </w:pPr>
+      <w:r>
+        <w:t>расширяемость,</w:t>
+      </w:r>
+    </w:p>
+    <w:p>
+      <w:pPr>
+        <w:pStyle w:val="a5"/>
+        <w:numPr>
+          <w:ilvl w:val="0"/>
+          <w:numId w:val="14"/>
+        </w:numPr>
+      </w:pPr>
+      <w:r>
+        <w:t>простота синтаксиса и скорость разработки,</w:t>
+      </w:r>
+    </w:p>
+    <w:p>
+      <w:pPr>
+        <w:pStyle w:val="a5"/>
+        <w:numPr>
+          <w:ilvl w:val="0"/>
+          <w:numId w:val="14"/>
+        </w:numPr>
+      </w:pPr>
+      <w:r>
+        <w:t>поддержка процедурной и объектно-ориентированной парадигм разработки программного обеспечения</w:t>
+      </w:r>
+      <w:r>
+        <w:t>,</w:t>
+      </w:r>
+    </w:p>
+    <w:p>
+      <w:pPr>
+        <w:pStyle w:val="a5"/>
+        <w:numPr>
+          <w:ilvl w:val="0"/>
+          <w:numId w:val="14"/>
+        </w:numPr>
+      </w:pPr>
+      <w:r>
+        <w:t xml:space="preserve">возможность создания исполняемого файла для семейства ОС </w:t>
+      </w:r>
+      <w:r>
+        <w:rPr>
+          <w:lang w:val="en-US"/>
+        </w:rPr>
+        <w:t>Windows</w:t>
+      </w:r>
+      <w:r>
+        <w:t xml:space="preserve"> </w:t>
+      </w:r>
+      <w:r>
+        <w:t>из интерпретируемого кода.</w:t>
+      </w:r>
+    </w:p>
+    <w:p>
+      <w:r>
+        <w:t xml:space="preserve">Недостатки </w:t>
+      </w:r>
+      <w:r>
+        <w:rPr>
+          <w:lang w:val="en-US"/>
+        </w:rPr>
+        <w:t>[11] [12]</w:t>
+      </w:r>
+      <w:r>
+        <w:t>:</w:t>
+      </w:r>
+    </w:p>
+    <w:p>
+      <w:pPr>
+        <w:pStyle w:val="a5"/>
+        <w:numPr>
+          <w:ilvl w:val="0"/>
+          <w:numId w:val="15"/>
+        </w:numPr>
+      </w:pPr>
+      <w:r>
+        <w:t>производительность,</w:t>
+      </w:r>
+    </w:p>
+    <w:p>
+      <w:pPr>
+        <w:pStyle w:val="a5"/>
+        <w:numPr>
+          <w:ilvl w:val="0"/>
+          <w:numId w:val="15"/>
+        </w:numPr>
+      </w:pPr>
+      <w:r>
+        <w:t>потребление ресурсов.</w:t>
+      </w:r>
+    </w:p>
+    <w:p>
+      <w:pPr>
         <w:pStyle w:val="1"/>
       </w:pPr>
       <w:r>
-        <w:lastRenderedPageBreak/>
         <w:t>Литература</w:t>
       </w:r>
       <w:bookmarkEnd w:id="4"/>
@@ -2229,7 +2732,10 @@
         <w:rPr>
           <w:lang w:val="en-US"/>
         </w:rPr>
-        <w:t xml:space="preserve">PwC </w:t>
+        <w:t>PwC</w:t>
+      </w:r>
+      <w:r>
+        <w:t xml:space="preserve"> </w:t>
       </w:r>
       <w:r>
         <w:t>[</w:t>
@@ -2413,6 +2919,7 @@
     </w:p>
     <w:p>
       <w:r>
+        <w:lastRenderedPageBreak/>
         <w:t xml:space="preserve">[7] </w:t>
       </w:r>
       <w:r>
@@ -2503,8 +3010,13 @@
         </w:r>
       </w:hyperlink>
     </w:p>
-    <w:p/>
-    <w:p>
+    <w:p>
+      <w:pPr>
+        <w:rPr>
+          <w:color w:val="0563C1" w:themeColor="hyperlink"/>
+          <w:u w:val="single"/>
+        </w:rPr>
+      </w:pPr>
       <w:r>
         <w:t xml:space="preserve">[9] </w:t>
       </w:r>
@@ -2518,7 +3030,13 @@
         <w:t xml:space="preserve"> </w:t>
       </w:r>
       <w:r>
-        <w:t xml:space="preserve">Блок </w:t>
+        <w:t>Бло</w:t>
+      </w:r>
+      <w:r>
+        <w:t>г</w:t>
+      </w:r>
+      <w:r>
+        <w:t xml:space="preserve"> </w:t>
       </w:r>
       <w:r>
         <w:t>[</w:t>
@@ -2532,7 +3050,7 @@
       <w:r>
         <w:t xml:space="preserve">. Режим доступа: </w:t>
       </w:r>
-      <w:hyperlink r:id="rId15" w:history="1">
+      <w:hyperlink r:id="rId15" w:anchor="what_gds" w:history="1">
         <w:r>
           <w:rPr>
             <w:rStyle w:val="a4"/>
@@ -2541,13 +3059,154 @@
         </w:r>
       </w:hyperlink>
     </w:p>
+    <w:p>
+      <w:r>
+        <w:t xml:space="preserve">[10] </w:t>
+      </w:r>
+      <w:r>
+        <w:t>Национальная библиотека им. Н</w:t>
+      </w:r>
+      <w:r>
+        <w:t xml:space="preserve">. </w:t>
+      </w:r>
+      <w:r>
+        <w:t>Э</w:t>
+      </w:r>
+      <w:r>
+        <w:t xml:space="preserve">. </w:t>
+      </w:r>
+      <w:r>
+        <w:t>Баумана</w:t>
+      </w:r>
+      <w:r>
+        <w:t xml:space="preserve"> (</w:t>
+      </w:r>
+      <w:r>
+        <w:rPr>
+          <w:lang w:val="en-US"/>
+        </w:rPr>
+        <w:t>Bauman</w:t>
+      </w:r>
+      <w:r>
+        <w:t xml:space="preserve"> </w:t>
+      </w:r>
+      <w:r>
+        <w:rPr>
+          <w:lang w:val="en-US"/>
+        </w:rPr>
+        <w:t>National</w:t>
+      </w:r>
+      <w:r>
+        <w:t xml:space="preserve"> </w:t>
+      </w:r>
+      <w:r>
+        <w:rPr>
+          <w:lang w:val="en-US"/>
+        </w:rPr>
+        <w:t>Library</w:t>
+      </w:r>
+      <w:r>
+        <w:t>) [</w:t>
+      </w:r>
+      <w:r>
+        <w:t>Электронный ресурс</w:t>
+      </w:r>
+      <w:r>
+        <w:t>]</w:t>
+      </w:r>
+      <w:r>
+        <w:t xml:space="preserve">. Режим доступа: </w:t>
+      </w:r>
+      <w:hyperlink r:id="rId16" w:history="1">
+        <w:r>
+          <w:rPr>
+            <w:rStyle w:val="a4"/>
+          </w:rPr>
+          <w:t>https://ru.bmstu.wiki/%D0%97%D0%B0%D0%B3%D0%BB%D0%B0%D0%B2%D0%BD%D0%B0%D1%8F_%D1%81%D1%82%D1%80%D0%B0%D0%BD%D0%B8%D1%86%D0%B0</w:t>
+        </w:r>
+      </w:hyperlink>
+    </w:p>
+    <w:p>
+      <w:r>
+        <w:t xml:space="preserve">[11] </w:t>
+      </w:r>
+      <w:r>
+        <w:rPr>
+          <w:lang w:val="en-US"/>
+        </w:rPr>
+        <w:t>Brain</w:t>
+      </w:r>
+      <w:r>
+        <w:t xml:space="preserve"> </w:t>
+      </w:r>
+      <w:r>
+        <w:rPr>
+          <w:lang w:val="en-US"/>
+        </w:rPr>
+        <w:t>Skills</w:t>
+      </w:r>
+      <w:r>
+        <w:t xml:space="preserve"> [</w:t>
+      </w:r>
+      <w:r>
+        <w:t>Электронный ресурс</w:t>
+      </w:r>
+      <w:r>
+        <w:t>]</w:t>
+      </w:r>
+      <w:r>
+        <w:t xml:space="preserve">. Режим доступа: </w:t>
+      </w:r>
+      <w:hyperlink r:id="rId17" w:history="1">
+        <w:r>
+          <w:rPr>
+            <w:rStyle w:val="a4"/>
+          </w:rPr>
+          <w:t>https://brainskills.ru/blog/plyusy-i-minusy-python/</w:t>
+        </w:r>
+      </w:hyperlink>
+    </w:p>
+    <w:p>
+      <w:r>
+        <w:t xml:space="preserve">[12] </w:t>
+      </w:r>
+      <w:r>
+        <w:rPr>
+          <w:lang w:val="en-US"/>
+        </w:rPr>
+        <w:t>hillelblog</w:t>
+      </w:r>
+      <w:r>
+        <w:t xml:space="preserve"> </w:t>
+      </w:r>
+      <w:r>
+        <w:t>[</w:t>
+      </w:r>
+      <w:r>
+        <w:t>Электронный ресурс</w:t>
+      </w:r>
+      <w:r>
+        <w:t>]</w:t>
+      </w:r>
+      <w:r>
+        <w:t xml:space="preserve">. Режим доступа: </w:t>
+      </w:r>
+      <w:hyperlink r:id="rId18" w:history="1">
+        <w:r>
+          <w:rPr>
+            <w:rStyle w:val="a4"/>
+          </w:rPr>
+          <w:t>https://blog.ithillel.ua/articles/preimushchestva-i-nedostatki-yazyka-python</w:t>
+        </w:r>
+      </w:hyperlink>
+    </w:p>
     <w:p/>
     <w:p/>
     <w:p/>
     <w:p/>
     <w:p/>
     <w:sectPr>
-      <w:footerReference w:type="default" r:id="rId16"/>
+      <w:footerReference w:type="default" r:id="rId19"/>
       <w:pgSz w:w="11906" w:h="16838"/>
       <w:pgMar w:top="1134" w:right="850" w:bottom="1134" w:left="1701" w:header="708" w:footer="708" w:gutter="0"/>
       <w:pgNumType w:start="2"/>
@@ -2654,6 +3313,119 @@
 <file path=word/numbering.xml><?xml version="1.0" encoding="utf-8"?>
 <w:numbering xmlns:wpc="http://schemas.microsoft.com/office/word/2010/wordprocessingCanvas" xmlns:cx="http://schemas.microsoft.com/office/drawing/2014/chartex" xmlns:cx1="http://schemas.microsoft.com/office/drawing/2015/9/8/chartex" xmlns:cx2="http://schemas.microsoft.com/office/drawing/2015/10/21/chartex" xmlns:cx3="http://schemas.microsoft.com/office/drawing/2016/5/9/chartex" xmlns:cx4="http://schemas.microsoft.com/office/drawing/2016/5/10/chartex" xmlns:cx5="http://schemas.microsoft.com/office/drawing/2016/5/11/chartex" xmlns:cx6="http://schemas.microsoft.com/office/drawing/2016/5/12/chartex" xmlns:cx7="http://schemas.microsoft.com/office/drawing/2016/5/13/chartex" xmlns:cx8="http://schemas.microsoft.com/office/drawing/2016/5/14/chartex" xmlns:mc="http://schemas.openxmlformats.org/markup-compatibility/2006" xmlns:aink="http://schemas.microsoft.com/office/drawing/2016/ink" xmlns:am3d="http://schemas.microsoft.com/office/drawing/2017/model3d" xmlns:o="urn:schemas-microsoft-com:office:office" xmlns:r="http://schemas.openxmlformats.org/officeDocument/2006/relationships" xmlns:m="http://schemas.openxmlformats.org/officeDocument/2006/math" xmlns:v="urn:schemas-microsoft-com:vml" xmlns:wp14="http://schemas.microsoft.com/office/word/2010/wordprocessingDrawing" xmlns:wp="http://schemas.openxmlformats.org/drawingml/2006/wordprocessingDrawing" xmlns:w10="urn:schemas-microsoft-com:office:word" xmlns:w="http://schemas.openxmlformats.org/wordprocessingml/2006/main" xmlns:w14="http://schemas.microsoft.com/office/word/2010/wordml" xmlns:w15="http://schemas.microsoft.com/office/word/2012/wordml" xmlns:w16cex="http://schemas.microsoft.com/office/word/2018/wordml/cex" xmlns:w16cid="http://schemas.microsoft.com/office/word/2016/wordml/cid" xmlns:w16="http://schemas.microsoft.com/office/word/2018/wordml" xmlns:w16sdtdh="http://schemas.microsoft.com/office/word/2020/wordml/sdtdatahash" xmlns:w16se="http://schemas.microsoft.com/office/word/2015/wordml/symex" xmlns:wpg="http://schemas.microsoft.com/office/word/2010/wordprocessingGroup" xmlns:wpi="http://schemas.microsoft.com/office/word/2010/wordprocessingInk" xmlns:wne="http://schemas.microsoft.com/office/word/2006/wordml" xmlns:wps="http://schemas.microsoft.com/office/word/2010/wordprocessingShape" mc:Ignorable="w14 w15 w16se w16cid w16 w16cex w16sdtdh wp14">
   <w:abstractNum w:abstractNumId="0" w15:restartNumberingAfterBreak="0">
+    <w:nsid w:val="09733D95"/>
+    <w:multiLevelType w:val="hybridMultilevel"/>
+    <w:tmpl w:val="9CD8818A"/>
+    <w:lvl w:ilvl="0" w:tplc="04190001">
+      <w:start w:val="1"/>
+      <w:numFmt w:val="bullet"/>
+      <w:lvlText w:val=""/>
+      <w:lvlJc w:val="left"/>
+      <w:pPr>
+        <w:ind w:left="1429" w:hanging="360"/>
+      </w:pPr>
+      <w:rPr>
+        <w:rFonts w:ascii="Symbol" w:hAnsi="Symbol" w:hint="default"/>
+      </w:rPr>
+    </w:lvl>
+    <w:lvl w:ilvl="1" w:tplc="04190003" w:tentative="1">
+      <w:start w:val="1"/>
+      <w:numFmt w:val="bullet"/>
+      <w:lvlText w:val="o"/>
+      <w:lvlJc w:val="left"/>
+      <w:pPr>
+        <w:ind w:left="2149" w:hanging="360"/>
+      </w:pPr>
+      <w:rPr>
+        <w:rFonts w:ascii="Courier New" w:hAnsi="Courier New" w:cs="Courier New" w:hint="default"/>
+      </w:rPr>
+    </w:lvl>
+    <w:lvl w:ilvl="2" w:tplc="04190005" w:tentative="1">
+      <w:start w:val="1"/>
+      <w:numFmt w:val="bullet"/>
+      <w:lvlText w:val=""/>
+      <w:lvlJc w:val="left"/>
+      <w:pPr>
+        <w:ind w:left="2869" w:hanging="360"/>
+      </w:pPr>
+      <w:rPr>
+        <w:rFonts w:ascii="Wingdings" w:hAnsi="Wingdings" w:hint="default"/>
+      </w:rPr>
+    </w:lvl>
+    <w:lvl w:ilvl="3" w:tplc="04190001" w:tentative="1">
+      <w:start w:val="1"/>
+      <w:numFmt w:val="bullet"/>
+      <w:lvlText w:val=""/>
+      <w:lvlJc w:val="left"/>
+      <w:pPr>
+        <w:ind w:left="3589" w:hanging="360"/>
+      </w:pPr>
+      <w:rPr>
+        <w:rFonts w:ascii="Symbol" w:hAnsi="Symbol" w:hint="default"/>
+      </w:rPr>
+    </w:lvl>
+    <w:lvl w:ilvl="4" w:tplc="04190003" w:tentative="1">
+      <w:start w:val="1"/>
+      <w:numFmt w:val="bullet"/>
+      <w:lvlText w:val="o"/>
+      <w:lvlJc w:val="left"/>
+      <w:pPr>
+        <w:ind w:left="4309" w:hanging="360"/>
+      </w:pPr>
+      <w:rPr>
+        <w:rFonts w:ascii="Courier New" w:hAnsi="Courier New" w:cs="Courier New" w:hint="default"/>
+      </w:rPr>
+    </w:lvl>
+    <w:lvl w:ilvl="5" w:tplc="04190005" w:tentative="1">
+      <w:start w:val="1"/>
+      <w:numFmt w:val="bullet"/>
+      <w:lvlText w:val=""/>
+      <w:lvlJc w:val="left"/>
+      <w:pPr>
+        <w:ind w:left="5029" w:hanging="360"/>
+      </w:pPr>
+      <w:rPr>
+        <w:rFonts w:ascii="Wingdings" w:hAnsi="Wingdings" w:hint="default"/>
+      </w:rPr>
+    </w:lvl>
+    <w:lvl w:ilvl="6" w:tplc="04190001" w:tentative="1">
+      <w:start w:val="1"/>
+      <w:numFmt w:val="bullet"/>
+      <w:lvlText w:val=""/>
+      <w:lvlJc w:val="left"/>
+      <w:pPr>
+        <w:ind w:left="5749" w:hanging="360"/>
+      </w:pPr>
+      <w:rPr>
+        <w:rFonts w:ascii="Symbol" w:hAnsi="Symbol" w:hint="default"/>
+      </w:rPr>
+    </w:lvl>
+    <w:lvl w:ilvl="7" w:tplc="04190003" w:tentative="1">
+      <w:start w:val="1"/>
+      <w:numFmt w:val="bullet"/>
+      <w:lvlText w:val="o"/>
+      <w:lvlJc w:val="left"/>
+      <w:pPr>
+        <w:ind w:left="6469" w:hanging="360"/>
+      </w:pPr>
+      <w:rPr>
+        <w:rFonts w:ascii="Courier New" w:hAnsi="Courier New" w:cs="Courier New" w:hint="default"/>
+      </w:rPr>
+    </w:lvl>
+    <w:lvl w:ilvl="8" w:tplc="04190005" w:tentative="1">
+      <w:start w:val="1"/>
+      <w:numFmt w:val="bullet"/>
+      <w:lvlText w:val=""/>
+      <w:lvlJc w:val="left"/>
+      <w:pPr>
+        <w:ind w:left="7189" w:hanging="360"/>
+      </w:pPr>
+      <w:rPr>
+        <w:rFonts w:ascii="Wingdings" w:hAnsi="Wingdings" w:hint="default"/>
+      </w:rPr>
+    </w:lvl>
+  </w:abstractNum>
+  <w:abstractNum w:abstractNumId="1" w15:restartNumberingAfterBreak="0">
     <w:nsid w:val="0B142B23"/>
     <w:multiLevelType w:val="hybridMultilevel"/>
     <w:tmpl w:val="5008A848"/>
@@ -2766,7 +3538,7 @@
       </w:rPr>
     </w:lvl>
   </w:abstractNum>
-  <w:abstractNum w:abstractNumId="1" w15:restartNumberingAfterBreak="0">
+  <w:abstractNum w:abstractNumId="2" w15:restartNumberingAfterBreak="0">
     <w:nsid w:val="0BC83AC6"/>
     <w:multiLevelType w:val="hybridMultilevel"/>
     <w:tmpl w:val="481816B2"/>
@@ -2879,7 +3651,233 @@
       </w:rPr>
     </w:lvl>
   </w:abstractNum>
-  <w:abstractNum w:abstractNumId="2" w15:restartNumberingAfterBreak="0">
+  <w:abstractNum w:abstractNumId="3" w15:restartNumberingAfterBreak="0">
+    <w:nsid w:val="258644E3"/>
+    <w:multiLevelType w:val="hybridMultilevel"/>
+    <w:tmpl w:val="163EA3E6"/>
+    <w:lvl w:ilvl="0" w:tplc="04190001">
+      <w:start w:val="1"/>
+      <w:numFmt w:val="bullet"/>
+      <w:lvlText w:val=""/>
+      <w:lvlJc w:val="left"/>
+      <w:pPr>
+        <w:ind w:left="1429" w:hanging="360"/>
+      </w:pPr>
+      <w:rPr>
+        <w:rFonts w:ascii="Symbol" w:hAnsi="Symbol" w:hint="default"/>
+      </w:rPr>
+    </w:lvl>
+    <w:lvl w:ilvl="1" w:tplc="04190003" w:tentative="1">
+      <w:start w:val="1"/>
+      <w:numFmt w:val="bullet"/>
+      <w:lvlText w:val="o"/>
+      <w:lvlJc w:val="left"/>
+      <w:pPr>
+        <w:ind w:left="2149" w:hanging="360"/>
+      </w:pPr>
+      <w:rPr>
+        <w:rFonts w:ascii="Courier New" w:hAnsi="Courier New" w:cs="Courier New" w:hint="default"/>
+      </w:rPr>
+    </w:lvl>
+    <w:lvl w:ilvl="2" w:tplc="04190005" w:tentative="1">
+      <w:start w:val="1"/>
+      <w:numFmt w:val="bullet"/>
+      <w:lvlText w:val=""/>
+      <w:lvlJc w:val="left"/>
+      <w:pPr>
+        <w:ind w:left="2869" w:hanging="360"/>
+      </w:pPr>
+      <w:rPr>
+        <w:rFonts w:ascii="Wingdings" w:hAnsi="Wingdings" w:hint="default"/>
+      </w:rPr>
+    </w:lvl>
+    <w:lvl w:ilvl="3" w:tplc="04190001" w:tentative="1">
+      <w:start w:val="1"/>
+      <w:numFmt w:val="bullet"/>
+      <w:lvlText w:val=""/>
+      <w:lvlJc w:val="left"/>
+      <w:pPr>
+        <w:ind w:left="3589" w:hanging="360"/>
+      </w:pPr>
+      <w:rPr>
+        <w:rFonts w:ascii="Symbol" w:hAnsi="Symbol" w:hint="default"/>
+      </w:rPr>
+    </w:lvl>
+    <w:lvl w:ilvl="4" w:tplc="04190003" w:tentative="1">
+      <w:start w:val="1"/>
+      <w:numFmt w:val="bullet"/>
+      <w:lvlText w:val="o"/>
+      <w:lvlJc w:val="left"/>
+      <w:pPr>
+        <w:ind w:left="4309" w:hanging="360"/>
+      </w:pPr>
+      <w:rPr>
+        <w:rFonts w:ascii="Courier New" w:hAnsi="Courier New" w:cs="Courier New" w:hint="default"/>
+      </w:rPr>
+    </w:lvl>
+    <w:lvl w:ilvl="5" w:tplc="04190005" w:tentative="1">
+      <w:start w:val="1"/>
+      <w:numFmt w:val="bullet"/>
+      <w:lvlText w:val=""/>
+      <w:lvlJc w:val="left"/>
+      <w:pPr>
+        <w:ind w:left="5029" w:hanging="360"/>
+      </w:pPr>
+      <w:rPr>
+        <w:rFonts w:ascii="Wingdings" w:hAnsi="Wingdings" w:hint="default"/>
+      </w:rPr>
+    </w:lvl>
+    <w:lvl w:ilvl="6" w:tplc="04190001" w:tentative="1">
+      <w:start w:val="1"/>
+      <w:numFmt w:val="bullet"/>
+      <w:lvlText w:val=""/>
+      <w:lvlJc w:val="left"/>
+      <w:pPr>
+        <w:ind w:left="5749" w:hanging="360"/>
+      </w:pPr>
+      <w:rPr>
+        <w:rFonts w:ascii="Symbol" w:hAnsi="Symbol" w:hint="default"/>
+      </w:rPr>
+    </w:lvl>
+    <w:lvl w:ilvl="7" w:tplc="04190003" w:tentative="1">
+      <w:start w:val="1"/>
+      <w:numFmt w:val="bullet"/>
+      <w:lvlText w:val="o"/>
+      <w:lvlJc w:val="left"/>
+      <w:pPr>
+        <w:ind w:left="6469" w:hanging="360"/>
+      </w:pPr>
+      <w:rPr>
+        <w:rFonts w:ascii="Courier New" w:hAnsi="Courier New" w:cs="Courier New" w:hint="default"/>
+      </w:rPr>
+    </w:lvl>
+    <w:lvl w:ilvl="8" w:tplc="04190005" w:tentative="1">
+      <w:start w:val="1"/>
+      <w:numFmt w:val="bullet"/>
+      <w:lvlText w:val=""/>
+      <w:lvlJc w:val="left"/>
+      <w:pPr>
+        <w:ind w:left="7189" w:hanging="360"/>
+      </w:pPr>
+      <w:rPr>
+        <w:rFonts w:ascii="Wingdings" w:hAnsi="Wingdings" w:hint="default"/>
+      </w:rPr>
+    </w:lvl>
+  </w:abstractNum>
+  <w:abstractNum w:abstractNumId="4" w15:restartNumberingAfterBreak="0">
+    <w:nsid w:val="2AE66D28"/>
+    <w:multiLevelType w:val="hybridMultilevel"/>
+    <w:tmpl w:val="B1464ECA"/>
+    <w:lvl w:ilvl="0" w:tplc="04190001">
+      <w:start w:val="1"/>
+      <w:numFmt w:val="bullet"/>
+      <w:lvlText w:val=""/>
+      <w:lvlJc w:val="left"/>
+      <w:pPr>
+        <w:ind w:left="1429" w:hanging="360"/>
+      </w:pPr>
+      <w:rPr>
+        <w:rFonts w:ascii="Symbol" w:hAnsi="Symbol" w:hint="default"/>
+      </w:rPr>
+    </w:lvl>
+    <w:lvl w:ilvl="1" w:tplc="04190003" w:tentative="1">
+      <w:start w:val="1"/>
+      <w:numFmt w:val="bullet"/>
+      <w:lvlText w:val="o"/>
+      <w:lvlJc w:val="left"/>
+      <w:pPr>
+        <w:ind w:left="2149" w:hanging="360"/>
+      </w:pPr>
+      <w:rPr>
+        <w:rFonts w:ascii="Courier New" w:hAnsi="Courier New" w:cs="Courier New" w:hint="default"/>
+      </w:rPr>
+    </w:lvl>
+    <w:lvl w:ilvl="2" w:tplc="04190005" w:tentative="1">
+      <w:start w:val="1"/>
+      <w:numFmt w:val="bullet"/>
+      <w:lvlText w:val=""/>
+      <w:lvlJc w:val="left"/>
+      <w:pPr>
+        <w:ind w:left="2869" w:hanging="360"/>
+      </w:pPr>
+      <w:rPr>
+        <w:rFonts w:ascii="Wingdings" w:hAnsi="Wingdings" w:hint="default"/>
+      </w:rPr>
+    </w:lvl>
+    <w:lvl w:ilvl="3" w:tplc="04190001" w:tentative="1">
+      <w:start w:val="1"/>
+      <w:numFmt w:val="bullet"/>
+      <w:lvlText w:val=""/>
+      <w:lvlJc w:val="left"/>
+      <w:pPr>
+        <w:ind w:left="3589" w:hanging="360"/>
+      </w:pPr>
+      <w:rPr>
+        <w:rFonts w:ascii="Symbol" w:hAnsi="Symbol" w:hint="default"/>
+      </w:rPr>
+    </w:lvl>
+    <w:lvl w:ilvl="4" w:tplc="04190003" w:tentative="1">
+      <w:start w:val="1"/>
+      <w:numFmt w:val="bullet"/>
+      <w:lvlText w:val="o"/>
+      <w:lvlJc w:val="left"/>
+      <w:pPr>
+        <w:ind w:left="4309" w:hanging="360"/>
+      </w:pPr>
+      <w:rPr>
+        <w:rFonts w:ascii="Courier New" w:hAnsi="Courier New" w:cs="Courier New" w:hint="default"/>
+      </w:rPr>
+    </w:lvl>
+    <w:lvl w:ilvl="5" w:tplc="04190005" w:tentative="1">
+      <w:start w:val="1"/>
+      <w:numFmt w:val="bullet"/>
+      <w:lvlText w:val=""/>
+      <w:lvlJc w:val="left"/>
+      <w:pPr>
+        <w:ind w:left="5029" w:hanging="360"/>
+      </w:pPr>
+      <w:rPr>
+        <w:rFonts w:ascii="Wingdings" w:hAnsi="Wingdings" w:hint="default"/>
+      </w:rPr>
+    </w:lvl>
+    <w:lvl w:ilvl="6" w:tplc="04190001" w:tentative="1">
+      <w:start w:val="1"/>
+      <w:numFmt w:val="bullet"/>
+      <w:lvlText w:val=""/>
+      <w:lvlJc w:val="left"/>
+      <w:pPr>
+        <w:ind w:left="5749" w:hanging="360"/>
+      </w:pPr>
+      <w:rPr>
+        <w:rFonts w:ascii="Symbol" w:hAnsi="Symbol" w:hint="default"/>
+      </w:rPr>
+    </w:lvl>
+    <w:lvl w:ilvl="7" w:tplc="04190003" w:tentative="1">
+      <w:start w:val="1"/>
+      <w:numFmt w:val="bullet"/>
+      <w:lvlText w:val="o"/>
+      <w:lvlJc w:val="left"/>
+      <w:pPr>
+        <w:ind w:left="6469" w:hanging="360"/>
+      </w:pPr>
+      <w:rPr>
+        <w:rFonts w:ascii="Courier New" w:hAnsi="Courier New" w:cs="Courier New" w:hint="default"/>
+      </w:rPr>
+    </w:lvl>
+    <w:lvl w:ilvl="8" w:tplc="04190005" w:tentative="1">
+      <w:start w:val="1"/>
+      <w:numFmt w:val="bullet"/>
+      <w:lvlText w:val=""/>
+      <w:lvlJc w:val="left"/>
+      <w:pPr>
+        <w:ind w:left="7189" w:hanging="360"/>
+      </w:pPr>
+      <w:rPr>
+        <w:rFonts w:ascii="Wingdings" w:hAnsi="Wingdings" w:hint="default"/>
+      </w:rPr>
+    </w:lvl>
+  </w:abstractNum>
+  <w:abstractNum w:abstractNumId="5" w15:restartNumberingAfterBreak="0">
     <w:nsid w:val="39BD3721"/>
     <w:multiLevelType w:val="hybridMultilevel"/>
     <w:tmpl w:val="642A1DC2"/>
@@ -2992,7 +3990,7 @@
       </w:rPr>
     </w:lvl>
   </w:abstractNum>
-  <w:abstractNum w:abstractNumId="3" w15:restartNumberingAfterBreak="0">
+  <w:abstractNum w:abstractNumId="6" w15:restartNumberingAfterBreak="0">
     <w:nsid w:val="3E9C1516"/>
     <w:multiLevelType w:val="hybridMultilevel"/>
     <w:tmpl w:val="56BA7196"/>
@@ -3105,7 +4103,7 @@
       </w:rPr>
     </w:lvl>
   </w:abstractNum>
-  <w:abstractNum w:abstractNumId="4" w15:restartNumberingAfterBreak="0">
+  <w:abstractNum w:abstractNumId="7" w15:restartNumberingAfterBreak="0">
     <w:nsid w:val="4EEC6DE6"/>
     <w:multiLevelType w:val="hybridMultilevel"/>
     <w:tmpl w:val="B3868A0C"/>
@@ -3218,7 +4216,120 @@
       </w:rPr>
     </w:lvl>
   </w:abstractNum>
-  <w:abstractNum w:abstractNumId="5" w15:restartNumberingAfterBreak="0">
+  <w:abstractNum w:abstractNumId="8" w15:restartNumberingAfterBreak="0">
+    <w:nsid w:val="4F647D4E"/>
+    <w:multiLevelType w:val="hybridMultilevel"/>
+    <w:tmpl w:val="E5825F70"/>
+    <w:lvl w:ilvl="0" w:tplc="04190001">
+      <w:start w:val="1"/>
+      <w:numFmt w:val="bullet"/>
+      <w:lvlText w:val=""/>
+      <w:lvlJc w:val="left"/>
+      <w:pPr>
+        <w:ind w:left="1429" w:hanging="360"/>
+      </w:pPr>
+      <w:rPr>
+        <w:rFonts w:ascii="Symbol" w:hAnsi="Symbol" w:hint="default"/>
+      </w:rPr>
+    </w:lvl>
+    <w:lvl w:ilvl="1" w:tplc="04190003" w:tentative="1">
+      <w:start w:val="1"/>
+      <w:numFmt w:val="bullet"/>
+      <w:lvlText w:val="o"/>
+      <w:lvlJc w:val="left"/>
+      <w:pPr>
+        <w:ind w:left="2149" w:hanging="360"/>
+      </w:pPr>
+      <w:rPr>
+        <w:rFonts w:ascii="Courier New" w:hAnsi="Courier New" w:cs="Courier New" w:hint="default"/>
+      </w:rPr>
+    </w:lvl>
+    <w:lvl w:ilvl="2" w:tplc="04190005" w:tentative="1">
+      <w:start w:val="1"/>
+      <w:numFmt w:val="bullet"/>
+      <w:lvlText w:val=""/>
+      <w:lvlJc w:val="left"/>
+      <w:pPr>
+        <w:ind w:left="2869" w:hanging="360"/>
+      </w:pPr>
+      <w:rPr>
+        <w:rFonts w:ascii="Wingdings" w:hAnsi="Wingdings" w:hint="default"/>
+      </w:rPr>
+    </w:lvl>
+    <w:lvl w:ilvl="3" w:tplc="04190001" w:tentative="1">
+      <w:start w:val="1"/>
+      <w:numFmt w:val="bullet"/>
+      <w:lvlText w:val=""/>
+      <w:lvlJc w:val="left"/>
+      <w:pPr>
+        <w:ind w:left="3589" w:hanging="360"/>
+      </w:pPr>
+      <w:rPr>
+        <w:rFonts w:ascii="Symbol" w:hAnsi="Symbol" w:hint="default"/>
+      </w:rPr>
+    </w:lvl>
+    <w:lvl w:ilvl="4" w:tplc="04190003" w:tentative="1">
+      <w:start w:val="1"/>
+      <w:numFmt w:val="bullet"/>
+      <w:lvlText w:val="o"/>
+      <w:lvlJc w:val="left"/>
+      <w:pPr>
+        <w:ind w:left="4309" w:hanging="360"/>
+      </w:pPr>
+      <w:rPr>
+        <w:rFonts w:ascii="Courier New" w:hAnsi="Courier New" w:cs="Courier New" w:hint="default"/>
+      </w:rPr>
+    </w:lvl>
+    <w:lvl w:ilvl="5" w:tplc="04190005" w:tentative="1">
+      <w:start w:val="1"/>
+      <w:numFmt w:val="bullet"/>
+      <w:lvlText w:val=""/>
+      <w:lvlJc w:val="left"/>
+      <w:pPr>
+        <w:ind w:left="5029" w:hanging="360"/>
+      </w:pPr>
+      <w:rPr>
+        <w:rFonts w:ascii="Wingdings" w:hAnsi="Wingdings" w:hint="default"/>
+      </w:rPr>
+    </w:lvl>
+    <w:lvl w:ilvl="6" w:tplc="04190001" w:tentative="1">
+      <w:start w:val="1"/>
+      <w:numFmt w:val="bullet"/>
+      <w:lvlText w:val=""/>
+      <w:lvlJc w:val="left"/>
+      <w:pPr>
+        <w:ind w:left="5749" w:hanging="360"/>
+      </w:pPr>
+      <w:rPr>
+        <w:rFonts w:ascii="Symbol" w:hAnsi="Symbol" w:hint="default"/>
+      </w:rPr>
+    </w:lvl>
+    <w:lvl w:ilvl="7" w:tplc="04190003" w:tentative="1">
+      <w:start w:val="1"/>
+      <w:numFmt w:val="bullet"/>
+      <w:lvlText w:val="o"/>
+      <w:lvlJc w:val="left"/>
+      <w:pPr>
+        <w:ind w:left="6469" w:hanging="360"/>
+      </w:pPr>
+      <w:rPr>
+        <w:rFonts w:ascii="Courier New" w:hAnsi="Courier New" w:cs="Courier New" w:hint="default"/>
+      </w:rPr>
+    </w:lvl>
+    <w:lvl w:ilvl="8" w:tplc="04190005" w:tentative="1">
+      <w:start w:val="1"/>
+      <w:numFmt w:val="bullet"/>
+      <w:lvlText w:val=""/>
+      <w:lvlJc w:val="left"/>
+      <w:pPr>
+        <w:ind w:left="7189" w:hanging="360"/>
+      </w:pPr>
+      <w:rPr>
+        <w:rFonts w:ascii="Wingdings" w:hAnsi="Wingdings" w:hint="default"/>
+      </w:rPr>
+    </w:lvl>
+  </w:abstractNum>
+  <w:abstractNum w:abstractNumId="9" w15:restartNumberingAfterBreak="0">
     <w:nsid w:val="53314418"/>
     <w:multiLevelType w:val="hybridMultilevel"/>
     <w:tmpl w:val="0EAC4BAC"/>
@@ -3304,7 +4415,7 @@
       </w:pPr>
     </w:lvl>
   </w:abstractNum>
-  <w:abstractNum w:abstractNumId="6" w15:restartNumberingAfterBreak="0">
+  <w:abstractNum w:abstractNumId="10" w15:restartNumberingAfterBreak="0">
     <w:nsid w:val="57EC3BE1"/>
     <w:multiLevelType w:val="hybridMultilevel"/>
     <w:tmpl w:val="D43472F0"/>
@@ -3417,7 +4528,7 @@
       </w:rPr>
     </w:lvl>
   </w:abstractNum>
-  <w:abstractNum w:abstractNumId="7" w15:restartNumberingAfterBreak="0">
+  <w:abstractNum w:abstractNumId="11" w15:restartNumberingAfterBreak="0">
     <w:nsid w:val="6B3C300F"/>
     <w:multiLevelType w:val="hybridMultilevel"/>
     <w:tmpl w:val="F24AAF36"/>
@@ -3530,7 +4641,7 @@
       </w:rPr>
     </w:lvl>
   </w:abstractNum>
-  <w:abstractNum w:abstractNumId="8" w15:restartNumberingAfterBreak="0">
+  <w:abstractNum w:abstractNumId="12" w15:restartNumberingAfterBreak="0">
     <w:nsid w:val="78FD59E0"/>
     <w:multiLevelType w:val="hybridMultilevel"/>
     <w:tmpl w:val="667055D0"/>
@@ -3643,7 +4754,7 @@
       </w:rPr>
     </w:lvl>
   </w:abstractNum>
-  <w:abstractNum w:abstractNumId="9" w15:restartNumberingAfterBreak="0">
+  <w:abstractNum w:abstractNumId="13" w15:restartNumberingAfterBreak="0">
     <w:nsid w:val="7AE45ECE"/>
     <w:multiLevelType w:val="hybridMultilevel"/>
     <w:tmpl w:val="36442C94"/>
@@ -3756,35 +4867,163 @@
       </w:rPr>
     </w:lvl>
   </w:abstractNum>
+  <w:abstractNum w:abstractNumId="14" w15:restartNumberingAfterBreak="0">
+    <w:nsid w:val="7B610F2E"/>
+    <w:multiLevelType w:val="hybridMultilevel"/>
+    <w:tmpl w:val="9E966FCE"/>
+    <w:lvl w:ilvl="0" w:tplc="04190001">
+      <w:start w:val="1"/>
+      <w:numFmt w:val="bullet"/>
+      <w:lvlText w:val=""/>
+      <w:lvlJc w:val="left"/>
+      <w:pPr>
+        <w:ind w:left="1429" w:hanging="360"/>
+      </w:pPr>
+      <w:rPr>
+        <w:rFonts w:ascii="Symbol" w:hAnsi="Symbol" w:hint="default"/>
+      </w:rPr>
+    </w:lvl>
+    <w:lvl w:ilvl="1" w:tplc="04190003" w:tentative="1">
+      <w:start w:val="1"/>
+      <w:numFmt w:val="bullet"/>
+      <w:lvlText w:val="o"/>
+      <w:lvlJc w:val="left"/>
+      <w:pPr>
+        <w:ind w:left="2149" w:hanging="360"/>
+      </w:pPr>
+      <w:rPr>
+        <w:rFonts w:ascii="Courier New" w:hAnsi="Courier New" w:cs="Courier New" w:hint="default"/>
+      </w:rPr>
+    </w:lvl>
+    <w:lvl w:ilvl="2" w:tplc="04190005" w:tentative="1">
+      <w:start w:val="1"/>
+      <w:numFmt w:val="bullet"/>
+      <w:lvlText w:val=""/>
+      <w:lvlJc w:val="left"/>
+      <w:pPr>
+        <w:ind w:left="2869" w:hanging="360"/>
+      </w:pPr>
+      <w:rPr>
+        <w:rFonts w:ascii="Wingdings" w:hAnsi="Wingdings" w:hint="default"/>
+      </w:rPr>
+    </w:lvl>
+    <w:lvl w:ilvl="3" w:tplc="04190001" w:tentative="1">
+      <w:start w:val="1"/>
+      <w:numFmt w:val="bullet"/>
+      <w:lvlText w:val=""/>
+      <w:lvlJc w:val="left"/>
+      <w:pPr>
+        <w:ind w:left="3589" w:hanging="360"/>
+      </w:pPr>
+      <w:rPr>
+        <w:rFonts w:ascii="Symbol" w:hAnsi="Symbol" w:hint="default"/>
+      </w:rPr>
+    </w:lvl>
+    <w:lvl w:ilvl="4" w:tplc="04190003" w:tentative="1">
+      <w:start w:val="1"/>
+      <w:numFmt w:val="bullet"/>
+      <w:lvlText w:val="o"/>
+      <w:lvlJc w:val="left"/>
+      <w:pPr>
+        <w:ind w:left="4309" w:hanging="360"/>
+      </w:pPr>
+      <w:rPr>
+        <w:rFonts w:ascii="Courier New" w:hAnsi="Courier New" w:cs="Courier New" w:hint="default"/>
+      </w:rPr>
+    </w:lvl>
+    <w:lvl w:ilvl="5" w:tplc="04190005" w:tentative="1">
+      <w:start w:val="1"/>
+      <w:numFmt w:val="bullet"/>
+      <w:lvlText w:val=""/>
+      <w:lvlJc w:val="left"/>
+      <w:pPr>
+        <w:ind w:left="5029" w:hanging="360"/>
+      </w:pPr>
+      <w:rPr>
+        <w:rFonts w:ascii="Wingdings" w:hAnsi="Wingdings" w:hint="default"/>
+      </w:rPr>
+    </w:lvl>
+    <w:lvl w:ilvl="6" w:tplc="04190001" w:tentative="1">
+      <w:start w:val="1"/>
+      <w:numFmt w:val="bullet"/>
+      <w:lvlText w:val=""/>
+      <w:lvlJc w:val="left"/>
+      <w:pPr>
+        <w:ind w:left="5749" w:hanging="360"/>
+      </w:pPr>
+      <w:rPr>
+        <w:rFonts w:ascii="Symbol" w:hAnsi="Symbol" w:hint="default"/>
+      </w:rPr>
+    </w:lvl>
+    <w:lvl w:ilvl="7" w:tplc="04190003" w:tentative="1">
+      <w:start w:val="1"/>
+      <w:numFmt w:val="bullet"/>
+      <w:lvlText w:val="o"/>
+      <w:lvlJc w:val="left"/>
+      <w:pPr>
+        <w:ind w:left="6469" w:hanging="360"/>
+      </w:pPr>
+      <w:rPr>
+        <w:rFonts w:ascii="Courier New" w:hAnsi="Courier New" w:cs="Courier New" w:hint="default"/>
+      </w:rPr>
+    </w:lvl>
+    <w:lvl w:ilvl="8" w:tplc="04190005" w:tentative="1">
+      <w:start w:val="1"/>
+      <w:numFmt w:val="bullet"/>
+      <w:lvlText w:val=""/>
+      <w:lvlJc w:val="left"/>
+      <w:pPr>
+        <w:ind w:left="7189" w:hanging="360"/>
+      </w:pPr>
+      <w:rPr>
+        <w:rFonts w:ascii="Wingdings" w:hAnsi="Wingdings" w:hint="default"/>
+      </w:rPr>
+    </w:lvl>
+  </w:abstractNum>
   <w:num w:numId="1">
+    <w:abstractNumId w:val="9"/>
+  </w:num>
+  <w:num w:numId="2">
+    <w:abstractNumId w:val="2"/>
+  </w:num>
+  <w:num w:numId="3">
+    <w:abstractNumId w:val="6"/>
+  </w:num>
+  <w:num w:numId="4">
+    <w:abstractNumId w:val="13"/>
+  </w:num>
+  <w:num w:numId="5">
+    <w:abstractNumId w:val="10"/>
+  </w:num>
+  <w:num w:numId="6">
+    <w:abstractNumId w:val="1"/>
+  </w:num>
+  <w:num w:numId="7">
+    <w:abstractNumId w:val="12"/>
+  </w:num>
+  <w:num w:numId="8">
     <w:abstractNumId w:val="5"/>
   </w:num>
-  <w:num w:numId="2">
-    <w:abstractNumId w:val="1"/>
+  <w:num w:numId="9">
+    <w:abstractNumId w:val="11"/>
   </w:num>
-  <w:num w:numId="3">
+  <w:num w:numId="10">
+    <w:abstractNumId w:val="7"/>
+  </w:num>
+  <w:num w:numId="11">
+    <w:abstractNumId w:val="14"/>
+  </w:num>
+  <w:num w:numId="12">
+    <w:abstractNumId w:val="0"/>
+  </w:num>
+  <w:num w:numId="13">
+    <w:abstractNumId w:val="4"/>
+  </w:num>
+  <w:num w:numId="14">
     <w:abstractNumId w:val="3"/>
   </w:num>
-  <w:num w:numId="4">
-    <w:abstractNumId w:val="9"/>
-  </w:num>
-  <w:num w:numId="5">
-    <w:abstractNumId w:val="6"/>
-  </w:num>
-  <w:num w:numId="6">
-    <w:abstractNumId w:val="0"/>
-  </w:num>
-  <w:num w:numId="7">
+  <w:num w:numId="15">
     <w:abstractNumId w:val="8"/>
-  </w:num>
-  <w:num w:numId="8">
-    <w:abstractNumId w:val="2"/>
-  </w:num>
-  <w:num w:numId="9">
-    <w:abstractNumId w:val="7"/>
-  </w:num>
-  <w:num w:numId="10">
-    <w:abstractNumId w:val="4"/>
   </w:num>
 </w:numbering>
 </file>

</xml_diff>

<commit_message>
ADD: remark about me
</commit_message>
<xml_diff>
--- a/doc/Report.docx
+++ b/doc/Report.docx
@@ -2092,6 +2092,17 @@
       </w:r>
     </w:p>
     <w:p>
+      <w:r>
+        <w:t>Список языков программирования составлен из факта наличия опыта программирования у проходящего практику студента</w:t>
+      </w:r>
+      <w:r>
+        <w:t xml:space="preserve"> на том или ином ЯП</w:t>
+      </w:r>
+      <w:r>
+        <w:t>.</w:t>
+      </w:r>
+    </w:p>
+    <w:p>
       <w:pPr>
         <w:pStyle w:val="4"/>
       </w:pPr>
@@ -2134,11 +2145,8 @@
         </w:rPr>
       </w:pPr>
       <w:r>
-        <w:t xml:space="preserve">C++ широко используется для разработки программного обеспечения, являясь одним из самых популярных языков программирования. Область его применения включает создание операционных систем, разнообразных </w:t>
-      </w:r>
-      <w:r>
         <w:lastRenderedPageBreak/>
-        <w:t>прикладных программ, драйверов устройств, приложений для встраиваемых систем, высокопроизводительных серверов, а также развлекательных приложений. Существует множество реализаций языка C++, как бесплатных, так и коммерческих и для различных платформ.</w:t>
+        <w:t>C++ широко используется для разработки программного обеспечения, являясь одним из самых популярных языков программирования. Область его применения включает создание операционных систем, разнообразных прикладных программ, драйверов устройств, приложений для встраиваемых систем, высокопроизводительных серверов, а также развлекательных приложений. Существует множество реализаций языка C++, как бесплатных, так и коммерческих и для различных платформ.</w:t>
       </w:r>
       <w:r>
         <w:t xml:space="preserve"> </w:t>
@@ -2319,7 +2327,11 @@
         </w:rPr>
       </w:pPr>
       <w:r>
-        <w:t>Python является широко используемым языком программирования общего назначения, высокого уровня. Его философия дизайна подчеркивает читаемость кода, а его синтаксис позволяет программистам, выразить понятия в меньшем количестве строк кода, чем было бы возможно в таких языках, как С ++ или Java. Язык обеспечивает конструкции, предназначенные для того, чтобы программы были четкие на обоих малых и больших масштабах.</w:t>
+        <w:t xml:space="preserve">Python является широко используемым языком программирования общего назначения, высокого уровня. Его философия дизайна подчеркивает читаемость кода, а его синтаксис позволяет программистам, выразить понятия в меньшем количестве строк кода, чем было бы возможно в таких языках, как </w:t>
+      </w:r>
+      <w:r>
+        <w:lastRenderedPageBreak/>
+        <w:t>С ++ или Java. Язык обеспечивает конструкции, предназначенные для того, чтобы программы были четкие на обоих малых и больших масштабах.</w:t>
       </w:r>
       <w:r>
         <w:t xml:space="preserve"> </w:t>
@@ -2368,7 +2380,6 @@
         </w:rPr>
       </w:pPr>
       <w:r>
-        <w:lastRenderedPageBreak/>
         <w:t>универсальность, гибкость,</w:t>
       </w:r>
     </w:p>
@@ -2660,6 +2671,7 @@
         </w:rPr>
       </w:pPr>
       <w:r>
+        <w:lastRenderedPageBreak/>
         <w:t>сложность синтаксиса,</w:t>
       </w:r>
     </w:p>
@@ -2705,12 +2717,12 @@
         <w:t>.</w:t>
       </w:r>
     </w:p>
+    <w:p/>
     <w:p>
       <w:pPr>
         <w:pStyle w:val="1"/>
       </w:pPr>
       <w:r>
-        <w:lastRenderedPageBreak/>
         <w:t>Литература</w:t>
       </w:r>
       <w:bookmarkEnd w:id="4"/>
@@ -3357,7 +3369,6 @@
     </w:p>
     <w:p>
       <w:r>
-        <w:lastRenderedPageBreak/>
         <w:t xml:space="preserve">[11] </w:t>
       </w:r>
       <w:r>

</xml_diff>

<commit_message>
ADD: end of second part
</commit_message>
<xml_diff>
--- a/doc/Report.docx
+++ b/doc/Report.docx
@@ -2717,7 +2717,88 @@
         <w:t>.</w:t>
       </w:r>
     </w:p>
-    <w:p/>
+    <w:p>
+      <w:pPr>
+        <w:pStyle w:val="4"/>
+      </w:pPr>
+      <w:r>
+        <w:t>Вывод</w:t>
+      </w:r>
+    </w:p>
+    <w:p>
+      <w:r>
+        <w:t xml:space="preserve">В качестве используемых были выбраны два языка программирования: </w:t>
+      </w:r>
+      <w:r>
+        <w:rPr>
+          <w:lang w:val="en-US"/>
+        </w:rPr>
+        <w:t>C</w:t>
+      </w:r>
+      <w:r>
+        <w:t xml:space="preserve">++ </w:t>
+      </w:r>
+      <w:r>
+        <w:t xml:space="preserve">и </w:t>
+      </w:r>
+      <w:r>
+        <w:rPr>
+          <w:lang w:val="en-US"/>
+        </w:rPr>
+        <w:t>Python</w:t>
+      </w:r>
+      <w:r>
+        <w:t xml:space="preserve">. </w:t>
+      </w:r>
+      <w:r>
+        <w:t xml:space="preserve">Данный выбор обусловлен тем, что ЯП </w:t>
+      </w:r>
+      <w:r>
+        <w:rPr>
+          <w:lang w:val="en-US"/>
+        </w:rPr>
+        <w:t>C</w:t>
+      </w:r>
+      <w:r>
+        <w:t xml:space="preserve">++ </w:t>
+      </w:r>
+      <w:r>
+        <w:t xml:space="preserve">отвечает требованиям скорости и использования объектно-ориентированной парадигмы программирования. Выбор </w:t>
+      </w:r>
+      <w:r>
+        <w:rPr>
+          <w:lang w:val="en-US"/>
+        </w:rPr>
+        <w:t>Python</w:t>
+      </w:r>
+      <w:r>
+        <w:t xml:space="preserve"> </w:t>
+      </w:r>
+      <w:r>
+        <w:t xml:space="preserve">обусловлен скорости разработки на данном языке программирования, а также широким выбором библиотек, которые позволят производить работу с специфичными файлами: </w:t>
+      </w:r>
+      <w:r>
+        <w:rPr>
+          <w:lang w:val="en-US"/>
+        </w:rPr>
+        <w:t>Excel</w:t>
+      </w:r>
+      <w:r>
+        <w:t xml:space="preserve"> </w:t>
+      </w:r>
+      <w:r>
+        <w:t xml:space="preserve">и </w:t>
+      </w:r>
+      <w:r>
+        <w:rPr>
+          <w:lang w:val="en-US"/>
+        </w:rPr>
+        <w:t>Word</w:t>
+      </w:r>
+      <w:r>
+        <w:t>.</w:t>
+      </w:r>
+    </w:p>
     <w:p>
       <w:pPr>
         <w:pStyle w:val="1"/>
@@ -3204,6 +3285,7 @@
     </w:p>
     <w:p>
       <w:r>
+        <w:lastRenderedPageBreak/>
         <w:t xml:space="preserve">[8] </w:t>
       </w:r>
       <w:r>

</xml_diff>

<commit_message>
ADD: a few moments with DuckX and DocxFactory
</commit_message>
<xml_diff>
--- a/doc/Report.docx
+++ b/doc/Report.docx
@@ -2800,6 +2800,276 @@
       </w:r>
     </w:p>
     <w:p>
+      <w:r>
+        <w:t xml:space="preserve">Так как одним из используемых языков выбран </w:t>
+      </w:r>
+      <w:r>
+        <w:rPr>
+          <w:lang w:val="en-US"/>
+        </w:rPr>
+        <w:t>C</w:t>
+      </w:r>
+      <w:r>
+        <w:t xml:space="preserve">++, </w:t>
+      </w:r>
+      <w:r>
+        <w:t xml:space="preserve">для разработки интерфейса оконного приложения будет использоваться фреймворк для разработки </w:t>
+      </w:r>
+      <w:r>
+        <w:t>кроссплатформенного</w:t>
+      </w:r>
+      <w:r>
+        <w:t xml:space="preserve"> программного обеспечения </w:t>
+      </w:r>
+      <w:r>
+        <w:rPr>
+          <w:lang w:val="en-US"/>
+        </w:rPr>
+        <w:t>Qt</w:t>
+      </w:r>
+      <w:r>
+        <w:t xml:space="preserve"> [</w:t>
+      </w:r>
+      <w:r>
+        <w:t>17</w:t>
+      </w:r>
+      <w:r>
+        <w:t>]</w:t>
+      </w:r>
+      <w:r>
+        <w:t>, как наиболее удобный и изученный вариант организации оконного интерфейса</w:t>
+      </w:r>
+      <w:r>
+        <w:t>.</w:t>
+      </w:r>
+    </w:p>
+    <w:p>
+      <w:pPr>
+        <w:pStyle w:val="3"/>
+      </w:pPr>
+      <w:r>
+        <w:t xml:space="preserve">1.2.3 </w:t>
+      </w:r>
+      <w:r>
+        <w:t>Выбор библиотек</w:t>
+      </w:r>
+    </w:p>
+    <w:p>
+      <w:r>
+        <w:t xml:space="preserve">Данный подраздел содержит в себе описание библиотек, позволяющих производить работу с файлами </w:t>
+      </w:r>
+      <w:r>
+        <w:rPr>
+          <w:lang w:val="en-US"/>
+        </w:rPr>
+        <w:t>Word</w:t>
+      </w:r>
+      <w:r>
+        <w:t xml:space="preserve"> </w:t>
+      </w:r>
+      <w:r>
+        <w:t xml:space="preserve">и </w:t>
+      </w:r>
+      <w:r>
+        <w:rPr>
+          <w:lang w:val="en-US"/>
+        </w:rPr>
+        <w:t>Excel</w:t>
+      </w:r>
+      <w:r>
+        <w:t>.</w:t>
+      </w:r>
+    </w:p>
+    <w:p>
+      <w:pPr>
+        <w:pStyle w:val="4"/>
+        <w:rPr>
+          <w:lang w:val="en-US"/>
+        </w:rPr>
+      </w:pPr>
+      <w:r>
+        <w:t xml:space="preserve"> </w:t>
+      </w:r>
+      <w:r>
+        <w:rPr>
+          <w:lang w:val="en-US"/>
+        </w:rPr>
+        <w:t>DuckX</w:t>
+      </w:r>
+    </w:p>
+    <w:p>
+      <w:r>
+        <w:rPr>
+          <w:lang w:val="en-US"/>
+        </w:rPr>
+        <w:t>DuckX</w:t>
+      </w:r>
+      <w:r>
+        <w:t xml:space="preserve"> – </w:t>
+      </w:r>
+      <w:r>
+        <w:t xml:space="preserve">это библиотека, написанная для </w:t>
+      </w:r>
+      <w:r>
+        <w:rPr>
+          <w:lang w:val="en-US"/>
+        </w:rPr>
+        <w:t>C</w:t>
+      </w:r>
+      <w:r>
+        <w:t xml:space="preserve">++, </w:t>
+      </w:r>
+      <w:r>
+        <w:t xml:space="preserve">позволяющая создавать и редактировать файлы с расширением </w:t>
+      </w:r>
+      <w:r>
+        <w:t>.</w:t>
+      </w:r>
+      <w:r>
+        <w:rPr>
+          <w:lang w:val="en-US"/>
+        </w:rPr>
+        <w:t>docx</w:t>
+      </w:r>
+      <w:r>
+        <w:t xml:space="preserve"> </w:t>
+      </w:r>
+      <w:r>
+        <w:t>[1</w:t>
+      </w:r>
+      <w:r>
+        <w:t>8</w:t>
+      </w:r>
+      <w:r>
+        <w:t>].</w:t>
+      </w:r>
+    </w:p>
+    <w:p>
+      <w:r>
+        <w:t>Для данной библиотек</w:t>
+      </w:r>
+      <w:r>
+        <w:t>и</w:t>
+      </w:r>
+      <w:r>
+        <w:t xml:space="preserve"> предоставлена документация, а также</w:t>
+      </w:r>
+      <w:r>
+        <w:t xml:space="preserve"> </w:t>
+      </w:r>
+      <w:r>
+        <w:t xml:space="preserve">множество примеров использования. На момент написания отчёта последней версией библиотеки является 1.2.2, которая была выпущена 5 ноября 2019 года </w:t>
+      </w:r>
+      <w:r>
+        <w:t>[</w:t>
+      </w:r>
+      <w:r>
+        <w:t>1</w:t>
+      </w:r>
+      <w:r>
+        <w:t>9</w:t>
+      </w:r>
+      <w:r>
+        <w:t>]</w:t>
+      </w:r>
+      <w:r>
+        <w:t>.</w:t>
+      </w:r>
+      <w:r>
+        <w:t xml:space="preserve"> На текущих версиях языка </w:t>
+      </w:r>
+      <w:r>
+        <w:rPr>
+          <w:lang w:val="en-US"/>
+        </w:rPr>
+        <w:t>C</w:t>
+      </w:r>
+      <w:r>
+        <w:t xml:space="preserve">++ </w:t>
+      </w:r>
+      <w:r>
+        <w:t>библиотека не исполняет своих функций, что также отмечено в репозитории.</w:t>
+      </w:r>
+    </w:p>
+    <w:p>
+      <w:pPr>
+        <w:pStyle w:val="4"/>
+        <w:rPr>
+          <w:lang w:val="en-US"/>
+        </w:rPr>
+      </w:pPr>
+      <w:r>
+        <w:rPr>
+          <w:lang w:val="en-US"/>
+        </w:rPr>
+        <w:lastRenderedPageBreak/>
+        <w:t>DocxFactory</w:t>
+      </w:r>
+    </w:p>
+    <w:p>
+      <w:r>
+        <w:rPr>
+          <w:lang w:val="en-US"/>
+        </w:rPr>
+        <w:t>DocxFactory</w:t>
+      </w:r>
+      <w:r>
+        <w:t xml:space="preserve"> – </w:t>
+      </w:r>
+      <w:r>
+        <w:t xml:space="preserve">это бесплатная кроссплатформенная библиотека для </w:t>
+      </w:r>
+      <w:r>
+        <w:rPr>
+          <w:lang w:val="en-US"/>
+        </w:rPr>
+        <w:t>C</w:t>
+      </w:r>
+      <w:r>
+        <w:t>/</w:t>
+      </w:r>
+      <w:r>
+        <w:rPr>
+          <w:lang w:val="en-US"/>
+        </w:rPr>
+        <w:t>C</w:t>
+      </w:r>
+      <w:r>
+        <w:t xml:space="preserve">++ </w:t>
+      </w:r>
+      <w:r>
+        <w:t xml:space="preserve">для генерации файлов с расширением </w:t>
+      </w:r>
+      <w:r>
+        <w:t>.</w:t>
+      </w:r>
+      <w:r>
+        <w:rPr>
+          <w:lang w:val="en-US"/>
+        </w:rPr>
+        <w:t>docx</w:t>
+      </w:r>
+      <w:r>
+        <w:t xml:space="preserve"> [</w:t>
+      </w:r>
+      <w:r>
+        <w:t>20</w:t>
+      </w:r>
+      <w:r>
+        <w:t>].</w:t>
+      </w:r>
+    </w:p>
+    <w:p>
+      <w:r>
+        <w:t>Для данной библиотеки предоставлена документация и примеры использования, но на момент написания отчёта источники недоступны. Также загрузка бинарных файлов для используемой системы недоступна по тем же причинам.</w:t>
+      </w:r>
+    </w:p>
+    <w:p>
+      <w:r>
+        <w:t>За отсутствием доступа к документации использование данной библиотеки представляется невозможным.</w:t>
+      </w:r>
+    </w:p>
+    <w:p>
       <w:pPr>
         <w:pStyle w:val="1"/>
       </w:pPr>
@@ -3692,37 +3962,191 @@
         </w:r>
       </w:hyperlink>
     </w:p>
+    <w:p>
+      <w:r>
+        <w:t xml:space="preserve">[17] </w:t>
+      </w:r>
+      <w:r>
+        <w:rPr>
+          <w:lang w:val="en-US"/>
+        </w:rPr>
+        <w:t>Qt</w:t>
+      </w:r>
+      <w:r>
+        <w:t xml:space="preserve"> </w:t>
+      </w:r>
+      <w:r>
+        <w:rPr>
+          <w:lang w:val="en-US"/>
+        </w:rPr>
+        <w:t>Documentation</w:t>
+      </w:r>
+      <w:r>
+        <w:t xml:space="preserve"> [</w:t>
+      </w:r>
+      <w:r>
+        <w:t>Электронный ресурс</w:t>
+      </w:r>
+      <w:r>
+        <w:t>]</w:t>
+      </w:r>
+      <w:r>
+        <w:t xml:space="preserve">. Режим доступа: </w:t>
+      </w:r>
+      <w:hyperlink r:id="rId23" w:history="1">
+        <w:r>
+          <w:rPr>
+            <w:rStyle w:val="a4"/>
+          </w:rPr>
+          <w:t>https://doc.qt.io/</w:t>
+        </w:r>
+      </w:hyperlink>
+    </w:p>
+    <w:p>
+      <w:r>
+        <w:t>[1</w:t>
+      </w:r>
+      <w:r>
+        <w:t>8</w:t>
+      </w:r>
+      <w:r>
+        <w:t xml:space="preserve">] </w:t>
+      </w:r>
+      <w:r>
+        <w:rPr>
+          <w:lang w:val="en-US"/>
+        </w:rPr>
+        <w:t>DuckX</w:t>
+      </w:r>
+      <w:r>
+        <w:t xml:space="preserve"> </w:t>
+      </w:r>
+      <w:r>
+        <w:rPr>
+          <w:lang w:val="en-US"/>
+        </w:rPr>
+        <w:t>documentation</w:t>
+      </w:r>
+      <w:r>
+        <w:t xml:space="preserve"> [</w:t>
+      </w:r>
+      <w:r>
+        <w:t>Электронный ресурс</w:t>
+      </w:r>
+      <w:r>
+        <w:t>]</w:t>
+      </w:r>
+      <w:r>
+        <w:t xml:space="preserve">. Режим доступа: </w:t>
+      </w:r>
+      <w:hyperlink r:id="rId24" w:history="1">
+        <w:r>
+          <w:rPr>
+            <w:rStyle w:val="a4"/>
+          </w:rPr>
+          <w:t>https://duckx.readthedocs.io/en/latest/</w:t>
+        </w:r>
+      </w:hyperlink>
+    </w:p>
+    <w:p>
+      <w:r>
+        <w:lastRenderedPageBreak/>
+        <w:t>[1</w:t>
+      </w:r>
+      <w:r>
+        <w:rPr>
+          <w:lang w:val="en-US"/>
+        </w:rPr>
+        <w:t>9</w:t>
+      </w:r>
+      <w:r>
+        <w:t xml:space="preserve">] </w:t>
+      </w:r>
+      <w:r>
+        <w:rPr>
+          <w:lang w:val="en-US"/>
+        </w:rPr>
+        <w:t>DuckX</w:t>
+      </w:r>
+      <w:r>
+        <w:t xml:space="preserve"> </w:t>
+      </w:r>
+      <w:r>
+        <w:rPr>
+          <w:lang w:val="en-US"/>
+        </w:rPr>
+        <w:t>GitHub</w:t>
+      </w:r>
+      <w:r>
+        <w:t xml:space="preserve"> [</w:t>
+      </w:r>
+      <w:r>
+        <w:t>Электронный ресурс</w:t>
+      </w:r>
+      <w:r>
+        <w:t>]</w:t>
+      </w:r>
+      <w:r>
+        <w:t xml:space="preserve">. Режим доступа: </w:t>
+      </w:r>
+      <w:hyperlink r:id="rId25" w:history="1">
+        <w:r>
+          <w:rPr>
+            <w:rStyle w:val="a4"/>
+          </w:rPr>
+          <w:t>https://github.com/amiremohamadi/DuckX</w:t>
+        </w:r>
+      </w:hyperlink>
+    </w:p>
+    <w:p>
+      <w:r>
+        <w:t xml:space="preserve">[20] </w:t>
+      </w:r>
+      <w:r>
+        <w:rPr>
+          <w:lang w:val="en-US"/>
+        </w:rPr>
+        <w:t>DocxFactory</w:t>
+      </w:r>
+      <w:r>
+        <w:t xml:space="preserve"> </w:t>
+      </w:r>
+      <w:r>
+        <w:rPr>
+          <w:lang w:val="en-US"/>
+        </w:rPr>
+        <w:t>GitHub</w:t>
+      </w:r>
+      <w:r>
+        <w:t xml:space="preserve"> [</w:t>
+      </w:r>
+      <w:r>
+        <w:t>Электронный ресурс</w:t>
+      </w:r>
+      <w:r>
+        <w:t>]</w:t>
+      </w:r>
+      <w:r>
+        <w:t xml:space="preserve">. Режим доступа: </w:t>
+      </w:r>
+      <w:hyperlink r:id="rId26" w:history="1">
+        <w:r>
+          <w:rPr>
+            <w:rStyle w:val="a4"/>
+          </w:rPr>
+          <w:t>https://github.com/DocxFactory/DocxFactory</w:t>
+        </w:r>
+      </w:hyperlink>
+    </w:p>
     <w:p/>
-    <w:p>
-      <w:pPr>
-        <w:rPr>
-          <w:lang w:val="en-US"/>
-        </w:rPr>
-      </w:pPr>
-    </w:p>
-    <w:p>
-      <w:pPr>
-        <w:rPr>
-          <w:lang w:val="en-US"/>
-        </w:rPr>
-      </w:pPr>
-    </w:p>
-    <w:p>
-      <w:pPr>
-        <w:rPr>
-          <w:lang w:val="en-US"/>
-        </w:rPr>
-      </w:pPr>
-    </w:p>
-    <w:p>
-      <w:pPr>
-        <w:rPr>
-          <w:lang w:val="en-US"/>
-        </w:rPr>
-      </w:pPr>
-    </w:p>
+    <w:p/>
+    <w:p/>
+    <w:p/>
+    <w:p/>
+    <w:p/>
+    <w:p/>
     <w:sectPr>
-      <w:footerReference w:type="default" r:id="rId23"/>
+      <w:footerReference w:type="default" r:id="rId27"/>
       <w:pgSz w:w="11906" w:h="16838"/>
       <w:pgMar w:top="1134" w:right="850" w:bottom="1134" w:left="1701" w:header="708" w:footer="708" w:gutter="0"/>
       <w:pgNumType w:start="2"/>

</xml_diff>

<commit_message>
ADD: all information about analyze of libraries in c++ and python
</commit_message>
<xml_diff>
--- a/doc/Report.docx
+++ b/doc/Report.docx
@@ -774,7 +774,15 @@
         </w:rPr>
       </w:pPr>
       <w:r>
-        <w:t xml:space="preserve">Power BI — это коллекция программных служб, приложений и соединителей, которые взаимодействуют друг с другом, чтобы превратить разрозненные источники данных в согласованные, визуально иммерсивные и интерактивные аналитические данные. </w:t>
+        <w:t xml:space="preserve">Power BI — это коллекция программных служб, приложений и соединителей, которые взаимодействуют друг с другом, чтобы превратить разрозненные источники данных в согласованные, визуально </w:t>
+      </w:r>
+      <w:proofErr w:type="spellStart"/>
+      <w:r>
+        <w:t>иммерсивные</w:t>
+      </w:r>
+      <w:proofErr w:type="spellEnd"/>
+      <w:r>
+        <w:t xml:space="preserve"> и интерактивные аналитические данные. </w:t>
       </w:r>
       <w:r>
         <w:t>Д</w:t>
@@ -829,7 +837,15 @@
         </w:numPr>
       </w:pPr>
       <w:r>
-        <w:t>веб-служба SaaS (программное обеспечение как услуга) — служба Power BI</w:t>
+        <w:t xml:space="preserve">веб-служба </w:t>
+      </w:r>
+      <w:proofErr w:type="spellStart"/>
+      <w:r>
+        <w:t>SaaS</w:t>
+      </w:r>
+      <w:proofErr w:type="spellEnd"/>
+      <w:r>
+        <w:t xml:space="preserve"> (программное обеспечение как услуга) — служба Power BI</w:t>
       </w:r>
       <w:r>
         <w:t>;</w:t>
@@ -844,7 +860,23 @@
         </w:numPr>
       </w:pPr>
       <w:r>
-        <w:t>мобильные приложения Power BI для Windows, iOS и Android.</w:t>
+        <w:t xml:space="preserve">мобильные приложения Power BI для Windows, </w:t>
+      </w:r>
+      <w:proofErr w:type="spellStart"/>
+      <w:r>
+        <w:t>iOS</w:t>
+      </w:r>
+      <w:proofErr w:type="spellEnd"/>
+      <w:r>
+        <w:t xml:space="preserve"> и </w:t>
+      </w:r>
+      <w:proofErr w:type="spellStart"/>
+      <w:r>
+        <w:t>Android</w:t>
+      </w:r>
+      <w:proofErr w:type="spellEnd"/>
+      <w:r>
+        <w:t>.</w:t>
       </w:r>
     </w:p>
     <w:p>
@@ -1422,7 +1454,15 @@
       </w:r>
       <w:r>
         <w:lastRenderedPageBreak/>
-        <w:t>массивов информации и не требующая обучения безнес-пользователей и дорогостоящего внедрения.</w:t>
+        <w:t xml:space="preserve">массивов информации и не требующая обучения </w:t>
+      </w:r>
+      <w:proofErr w:type="spellStart"/>
+      <w:r>
+        <w:t>безнес</w:t>
+      </w:r>
+      <w:proofErr w:type="spellEnd"/>
+      <w:r>
+        <w:t>-пользователей и дорогостоящего внедрения.</w:t>
       </w:r>
       <w:r>
         <w:t xml:space="preserve"> </w:t>
@@ -1432,8 +1472,29 @@
       </w:r>
     </w:p>
     <w:p>
-      <w:r>
-        <w:t xml:space="preserve">Tableau Desktop – это аналитическая (Business Intelligence) программа, с помощью которой не только легко делать глубокаю аналитику всех бизнес-процессов в компании. Это еще и отличный инструмент для визуализации данных – построения красивых и понятных графиков, дашбордов и диаграмм. </w:t>
+      <w:proofErr w:type="spellStart"/>
+      <w:r>
+        <w:t>Tableau</w:t>
+      </w:r>
+      <w:proofErr w:type="spellEnd"/>
+      <w:r>
+        <w:t xml:space="preserve"> Desktop – это аналитическая (Business Intelligence) программа, с помощью которой не только легко делать </w:t>
+      </w:r>
+      <w:proofErr w:type="spellStart"/>
+      <w:r>
+        <w:t>глубокаю</w:t>
+      </w:r>
+      <w:proofErr w:type="spellEnd"/>
+      <w:r>
+        <w:t xml:space="preserve"> аналитику всех бизнес-процессов в компании. Это еще и отличный инструмент для визуализации данных – построения красивых и понятных графиков, </w:t>
+      </w:r>
+      <w:proofErr w:type="spellStart"/>
+      <w:r>
+        <w:t>дашбордов</w:t>
+      </w:r>
+      <w:proofErr w:type="spellEnd"/>
+      <w:r>
+        <w:t xml:space="preserve"> и диаграмм. </w:t>
       </w:r>
       <w:r>
         <w:t>[7]</w:t>
@@ -1542,12 +1603,14 @@
       <w:r>
         <w:t xml:space="preserve"> </w:t>
       </w:r>
+      <w:proofErr w:type="spellStart"/>
       <w:r>
         <w:rPr>
           <w:lang w:val="en-US"/>
         </w:rPr>
         <w:t>Plotly</w:t>
       </w:r>
+      <w:proofErr w:type="spellEnd"/>
       <w:r>
         <w:t xml:space="preserve"> </w:t>
       </w:r>
@@ -1559,8 +1622,29 @@
       </w:r>
     </w:p>
     <w:p>
-      <w:r>
-        <w:t>Plotly Dash – это аналитический программный фреймворк Python для быстрого создания информационных панелей (дашбордов) для веб-браузера с использованием технологий ИАД, МО и ИИ.</w:t>
+      <w:proofErr w:type="spellStart"/>
+      <w:r>
+        <w:t>Plotly</w:t>
+      </w:r>
+      <w:proofErr w:type="spellEnd"/>
+      <w:r>
+        <w:t xml:space="preserve"> </w:t>
+      </w:r>
+      <w:proofErr w:type="spellStart"/>
+      <w:r>
+        <w:t>Dash</w:t>
+      </w:r>
+      <w:proofErr w:type="spellEnd"/>
+      <w:r>
+        <w:t xml:space="preserve"> – это аналитический программный фреймворк Python для быстрого создания информационных панелей (</w:t>
+      </w:r>
+      <w:proofErr w:type="spellStart"/>
+      <w:r>
+        <w:t>дашбордов</w:t>
+      </w:r>
+      <w:proofErr w:type="spellEnd"/>
+      <w:r>
+        <w:t>) для веб-браузера с использованием технологий ИАД, МО и ИИ.</w:t>
       </w:r>
       <w:r>
         <w:t xml:space="preserve"> </w:t>
@@ -1573,7 +1657,63 @@
     <w:p>
       <w:r>
         <w:lastRenderedPageBreak/>
-        <w:t>Программный продукт Plotly Dash (рус. Плотли Дэш) от компании Plotly предназначен для работы с моделями Python и R, позволяя исследовтельским и аналитическим группам сосредотачиваться на данных и моделях, одновременно создавая и развертывая готовые к работе приложения и информационные панели. Система Dash хорошо подходит для создания приложений визуализации данных на базе нетривиальных алгоритмов с высоко настраиваемыми пользовательскими интерфейсами и на чистом языке Python.</w:t>
+        <w:t xml:space="preserve">Программный продукт </w:t>
+      </w:r>
+      <w:proofErr w:type="spellStart"/>
+      <w:r>
+        <w:t>Plotly</w:t>
+      </w:r>
+      <w:proofErr w:type="spellEnd"/>
+      <w:r>
+        <w:t xml:space="preserve"> </w:t>
+      </w:r>
+      <w:proofErr w:type="spellStart"/>
+      <w:r>
+        <w:t>Dash</w:t>
+      </w:r>
+      <w:proofErr w:type="spellEnd"/>
+      <w:r>
+        <w:t xml:space="preserve"> (рус. </w:t>
+      </w:r>
+      <w:proofErr w:type="spellStart"/>
+      <w:r>
+        <w:t>Плотли</w:t>
+      </w:r>
+      <w:proofErr w:type="spellEnd"/>
+      <w:r>
+        <w:t xml:space="preserve"> </w:t>
+      </w:r>
+      <w:proofErr w:type="spellStart"/>
+      <w:r>
+        <w:t>Дэш</w:t>
+      </w:r>
+      <w:proofErr w:type="spellEnd"/>
+      <w:r>
+        <w:t xml:space="preserve">) от компании </w:t>
+      </w:r>
+      <w:proofErr w:type="spellStart"/>
+      <w:r>
+        <w:t>Plotly</w:t>
+      </w:r>
+      <w:proofErr w:type="spellEnd"/>
+      <w:r>
+        <w:t xml:space="preserve"> предназначен для работы с моделями Python и R, позволяя </w:t>
+      </w:r>
+      <w:proofErr w:type="spellStart"/>
+      <w:r>
+        <w:t>исследовтельским</w:t>
+      </w:r>
+      <w:proofErr w:type="spellEnd"/>
+      <w:r>
+        <w:t xml:space="preserve"> и аналитическим группам сосредотачиваться на данных и моделях, одновременно создавая и развертывая готовые к работе приложения и информационные панели. Система </w:t>
+      </w:r>
+      <w:proofErr w:type="spellStart"/>
+      <w:r>
+        <w:t>Dash</w:t>
+      </w:r>
+      <w:proofErr w:type="spellEnd"/>
+      <w:r>
+        <w:t xml:space="preserve"> хорошо подходит для создания приложений визуализации данных на базе нетривиальных алгоритмов с высоко настраиваемыми пользовательскими интерфейсами и на чистом языке Python.</w:t>
       </w:r>
       <w:r>
         <w:t xml:space="preserve"> [8]</w:t>
@@ -1581,7 +1721,23 @@
     </w:p>
     <w:p>
       <w:r>
-        <w:t>Задачи, обычно требующие обращения к команде программистов, применяя программный пакет Plotly Dash можно сделать с минимальным обращением к программированию.</w:t>
+        <w:t xml:space="preserve">Задачи, обычно требующие обращения к команде программистов, применяя программный пакет </w:t>
+      </w:r>
+      <w:proofErr w:type="spellStart"/>
+      <w:r>
+        <w:t>Plotly</w:t>
+      </w:r>
+      <w:proofErr w:type="spellEnd"/>
+      <w:r>
+        <w:t xml:space="preserve"> </w:t>
+      </w:r>
+      <w:proofErr w:type="spellStart"/>
+      <w:r>
+        <w:t>Dash</w:t>
+      </w:r>
+      <w:proofErr w:type="spellEnd"/>
+      <w:r>
+        <w:t xml:space="preserve"> можно сделать с минимальным обращением к программированию.</w:t>
       </w:r>
       <w:r>
         <w:t xml:space="preserve"> </w:t>
@@ -1718,7 +1874,39 @@
     </w:p>
     <w:p>
       <w:r>
-        <w:t xml:space="preserve">Google Data Studio — сервис для создания интерактивных отчетов, куда можно импортировать данные из разных систем (таких как: Adwords, Attribution 360, BigQuery, Google Analytics, Google Sheets, YouTube Analytics), оформлять их в наглядные диаграммы, таблицы, схемы и </w:t>
+        <w:t xml:space="preserve">Google Data Studio — сервис для создания интерактивных отчетов, куда можно импортировать данные из разных систем (таких как: </w:t>
+      </w:r>
+      <w:proofErr w:type="spellStart"/>
+      <w:r>
+        <w:t>Adwords</w:t>
+      </w:r>
+      <w:proofErr w:type="spellEnd"/>
+      <w:r>
+        <w:t xml:space="preserve">, </w:t>
+      </w:r>
+      <w:proofErr w:type="spellStart"/>
+      <w:r>
+        <w:t>Attribution</w:t>
+      </w:r>
+      <w:proofErr w:type="spellEnd"/>
+      <w:r>
+        <w:t xml:space="preserve"> 360, </w:t>
+      </w:r>
+      <w:proofErr w:type="spellStart"/>
+      <w:r>
+        <w:t>BigQuery</w:t>
+      </w:r>
+      <w:proofErr w:type="spellEnd"/>
+      <w:r>
+        <w:t xml:space="preserve">, Google Analytics, Google </w:t>
+      </w:r>
+      <w:proofErr w:type="spellStart"/>
+      <w:r>
+        <w:t>Sheets</w:t>
+      </w:r>
+      <w:proofErr w:type="spellEnd"/>
+      <w:r>
+        <w:t xml:space="preserve">, YouTube Analytics), оформлять их в наглядные диаграммы, таблицы, схемы и </w:t>
       </w:r>
       <w:r>
         <w:t>просматривать</w:t>
@@ -1982,7 +2170,11 @@
         <w:t xml:space="preserve"> предприятия </w:t>
       </w:r>
       <w:r>
-        <w:t>(в случае ненагруженной машины)</w:t>
+        <w:t>(в случае ненагруженной машины</w:t>
+      </w:r>
+      <w:proofErr w:type="gramStart"/>
+      <w:r>
+        <w:t>)</w:t>
       </w:r>
       <w:r>
         <w:t xml:space="preserve"> </w:t>
@@ -1990,6 +2182,7 @@
       <w:r>
         <w:t>,</w:t>
       </w:r>
+      <w:proofErr w:type="gramEnd"/>
     </w:p>
     <w:p>
       <w:pPr>
@@ -2085,7 +2278,7 @@
     </w:p>
     <w:p>
       <w:pPr>
-        <w:pStyle w:val="2"/>
+        <w:pStyle w:val="3"/>
       </w:pPr>
       <w:r>
         <w:t>1.2.2 Выбор языка программирования</w:t>
@@ -2120,11 +2313,6 @@
       </w:r>
     </w:p>
     <w:p>
-      <w:pPr>
-        <w:rPr>
-          <w:lang w:val="en-US"/>
-        </w:rPr>
-      </w:pPr>
       <w:r>
         <w:t>C++ — компилируемый, статически типизированный язык программирования общего назначения.</w:t>
       </w:r>
@@ -2132,9 +2320,6 @@
         <w:t xml:space="preserve"> </w:t>
       </w:r>
       <w:r>
-        <w:rPr>
-          <w:lang w:val="en-US"/>
-        </w:rPr>
         <w:t>[10]</w:t>
       </w:r>
     </w:p>
@@ -2146,10 +2331,7 @@
       </w:pPr>
       <w:r>
         <w:lastRenderedPageBreak/>
-        <w:t>C++ широко используется для разработки программного обеспечения, являясь одним из самых популярных языков программирования. Область его применения включает создание операционных систем, разнообразных прикладных программ, драйверов устройств, приложений для встраиваемых систем, высокопроизводительных серверов, а также развлекательных приложений. Существует множество реализаций языка C++, как бесплатных, так и коммерческих и для различных платформ.</w:t>
-      </w:r>
-      <w:r>
-        <w:t xml:space="preserve"> </w:t>
+        <w:t xml:space="preserve">C++ широко используется для разработки программного обеспечения, являясь одним из самых популярных языков программирования. Область его применения включает создание операционных систем, разнообразных прикладных программ, драйверов устройств, приложений для встраиваемых систем, высокопроизводительных серверов, а также развлекательных приложений. Существует множество реализаций языка C++, как бесплатных, так и коммерческих и для различных платформ. </w:t>
       </w:r>
       <w:r>
         <w:rPr>
@@ -2199,8 +2381,13 @@
         <w:t>п</w:t>
       </w:r>
       <w:r>
-        <w:t>оддержка различных стилей программирования: структурное, объектно-ориентированное, обобщённое программирование, функциональное программирование, порождающее метапрограммирование</w:t>
-      </w:r>
+        <w:t xml:space="preserve">оддержка различных стилей программирования: структурное, объектно-ориентированное, обобщённое программирование, функциональное программирование, порождающее </w:t>
+      </w:r>
+      <w:proofErr w:type="spellStart"/>
+      <w:r>
+        <w:t>метапрограммирование</w:t>
+      </w:r>
+      <w:proofErr w:type="spellEnd"/>
       <w:r>
         <w:t>,</w:t>
       </w:r>
@@ -2505,8 +2692,26 @@
       </w:r>
     </w:p>
     <w:p>
-      <w:r>
-        <w:t>Kotlin  — статически типизированный, объектно-ориентированный язык программирования, работающий поверх Java Virtual Machine и разрабатываемый компанией JetBrains. Также компилируется в JavaScript и в исполняемый код ряда платформ через инфраструктуру LLVM.</w:t>
+      <w:proofErr w:type="spellStart"/>
+      <w:proofErr w:type="gramStart"/>
+      <w:r>
+        <w:t>Kotlin</w:t>
+      </w:r>
+      <w:proofErr w:type="spellEnd"/>
+      <w:r>
+        <w:t xml:space="preserve">  —</w:t>
+      </w:r>
+      <w:proofErr w:type="gramEnd"/>
+      <w:r>
+        <w:t xml:space="preserve"> статически типизированный, объектно-ориентированный язык программирования, работающий поверх Java Virtual Machine и разрабатываемый компанией </w:t>
+      </w:r>
+      <w:proofErr w:type="spellStart"/>
+      <w:r>
+        <w:t>JetBrains</w:t>
+      </w:r>
+      <w:proofErr w:type="spellEnd"/>
+      <w:r>
+        <w:t>. Также компилируется в JavaScript и в исполняемый код ряда платформ через инфраструктуру LLVM.</w:t>
       </w:r>
     </w:p>
     <w:p>
@@ -2519,7 +2724,31 @@
         <w:t>К</w:t>
       </w:r>
       <w:r>
-        <w:t>руг платформ, для которых можно создавать приложения на Kotlin, чрезвычайно широк - Windows, Linux, Mac OS, iOS, Android.</w:t>
+        <w:t xml:space="preserve">руг платформ, для которых можно создавать приложения на </w:t>
+      </w:r>
+      <w:proofErr w:type="spellStart"/>
+      <w:r>
+        <w:t>Kotlin</w:t>
+      </w:r>
+      <w:proofErr w:type="spellEnd"/>
+      <w:r>
+        <w:t xml:space="preserve">, чрезвычайно широк - Windows, Linux, Mac OS, </w:t>
+      </w:r>
+      <w:proofErr w:type="spellStart"/>
+      <w:r>
+        <w:t>iOS</w:t>
+      </w:r>
+      <w:proofErr w:type="spellEnd"/>
+      <w:r>
+        <w:t xml:space="preserve">, </w:t>
+      </w:r>
+      <w:proofErr w:type="spellStart"/>
+      <w:r>
+        <w:t>Android</w:t>
+      </w:r>
+      <w:proofErr w:type="spellEnd"/>
+      <w:r>
+        <w:t>.</w:t>
       </w:r>
       <w:r>
         <w:t xml:space="preserve"> </w:t>
@@ -2883,32 +3112,45 @@
     <w:p>
       <w:pPr>
         <w:pStyle w:val="4"/>
-        <w:rPr>
-          <w:lang w:val="en-US"/>
-        </w:rPr>
-      </w:pPr>
-      <w:r>
-        <w:t xml:space="preserve"> </w:t>
-      </w:r>
+      </w:pPr>
+      <w:r>
+        <w:t xml:space="preserve"> </w:t>
+      </w:r>
+      <w:proofErr w:type="spellStart"/>
       <w:r>
         <w:rPr>
           <w:lang w:val="en-US"/>
         </w:rPr>
         <w:t>DuckX</w:t>
       </w:r>
-    </w:p>
-    <w:p>
+      <w:proofErr w:type="spellEnd"/>
+    </w:p>
+    <w:p>
+      <w:proofErr w:type="spellStart"/>
       <w:r>
         <w:rPr>
           <w:lang w:val="en-US"/>
         </w:rPr>
         <w:t>DuckX</w:t>
       </w:r>
+      <w:proofErr w:type="spellEnd"/>
       <w:r>
         <w:t xml:space="preserve"> – </w:t>
       </w:r>
       <w:r>
-        <w:t xml:space="preserve">это библиотека, написанная для </w:t>
+        <w:t xml:space="preserve">это </w:t>
+      </w:r>
+      <w:r>
+        <w:t xml:space="preserve">бесплатная </w:t>
+      </w:r>
+      <w:r>
+        <w:t>библиотека</w:t>
+      </w:r>
+      <w:r>
+        <w:t xml:space="preserve"> с открытым исходным кодом</w:t>
+      </w:r>
+      <w:r>
+        <w:t xml:space="preserve">, написанная для </w:t>
       </w:r>
       <w:r>
         <w:rPr>
@@ -2994,10 +3236,8 @@
     <w:p>
       <w:pPr>
         <w:pStyle w:val="4"/>
-        <w:rPr>
-          <w:lang w:val="en-US"/>
-        </w:rPr>
-      </w:pPr>
+      </w:pPr>
+      <w:proofErr w:type="spellStart"/>
       <w:r>
         <w:rPr>
           <w:lang w:val="en-US"/>
@@ -3005,19 +3245,28 @@
         <w:lastRenderedPageBreak/>
         <w:t>DocxFactory</w:t>
       </w:r>
-    </w:p>
-    <w:p>
+      <w:proofErr w:type="spellEnd"/>
+    </w:p>
+    <w:p>
+      <w:proofErr w:type="spellStart"/>
       <w:r>
         <w:rPr>
           <w:lang w:val="en-US"/>
         </w:rPr>
         <w:t>DocxFactory</w:t>
       </w:r>
+      <w:proofErr w:type="spellEnd"/>
       <w:r>
         <w:t xml:space="preserve"> – </w:t>
       </w:r>
       <w:r>
-        <w:t xml:space="preserve">это бесплатная кроссплатформенная библиотека для </w:t>
+        <w:t>это бесплатная кроссплатформенная библиотека</w:t>
+      </w:r>
+      <w:r>
+        <w:t xml:space="preserve"> с открытым исходным кодом</w:t>
+      </w:r>
+      <w:r>
+        <w:t xml:space="preserve"> для </w:t>
       </w:r>
       <w:r>
         <w:rPr>
@@ -3071,7 +3320,785 @@
     </w:p>
     <w:p>
       <w:pPr>
+        <w:pStyle w:val="4"/>
+      </w:pPr>
+      <w:proofErr w:type="spellStart"/>
+      <w:r>
+        <w:rPr>
+          <w:lang w:val="en-US"/>
+        </w:rPr>
+        <w:t>OpenXLSX</w:t>
+      </w:r>
+      <w:proofErr w:type="spellEnd"/>
+    </w:p>
+    <w:p>
+      <w:proofErr w:type="spellStart"/>
+      <w:r>
+        <w:rPr>
+          <w:lang w:val="en-US"/>
+        </w:rPr>
+        <w:t>OpenXLSX</w:t>
+      </w:r>
+      <w:proofErr w:type="spellEnd"/>
+      <w:r>
+        <w:t xml:space="preserve"> – </w:t>
+      </w:r>
+      <w:r>
+        <w:t>это бесплатная библиотека</w:t>
+      </w:r>
+      <w:r>
+        <w:t xml:space="preserve"> с открытым исходным кодом</w:t>
+      </w:r>
+      <w:r>
+        <w:t xml:space="preserve"> для чтения, записи, создания и дополнения файлов с расширением </w:t>
+      </w:r>
+      <w:r>
+        <w:t>.</w:t>
+      </w:r>
+      <w:r>
+        <w:rPr>
+          <w:lang w:val="en-US"/>
+        </w:rPr>
+        <w:t>xlsx</w:t>
+      </w:r>
+      <w:r>
+        <w:t xml:space="preserve"> [</w:t>
+      </w:r>
+      <w:r>
+        <w:t>21</w:t>
+      </w:r>
+      <w:r>
+        <w:t>].</w:t>
+      </w:r>
+    </w:p>
+    <w:p>
+      <w:r>
+        <w:t>Для данной библиотеки представлены примеры работы, тесты производительности, а также информация о совместимости библиотеки с некоторыми компиляторами.</w:t>
+      </w:r>
+    </w:p>
+    <w:p>
+      <w:r>
+        <w:t xml:space="preserve">Существует несколько дополнений данной библиотеки, например: </w:t>
+      </w:r>
+      <w:proofErr w:type="spellStart"/>
+      <w:r>
+        <w:rPr>
+          <w:lang w:val="en-US"/>
+        </w:rPr>
+        <w:t>QtXlsxWriter</w:t>
+      </w:r>
+      <w:proofErr w:type="spellEnd"/>
+      <w:r>
+        <w:t xml:space="preserve"> [22]</w:t>
+      </w:r>
+      <w:r>
+        <w:t xml:space="preserve"> </w:t>
+      </w:r>
+      <w:r>
+        <w:t xml:space="preserve">и </w:t>
+      </w:r>
+      <w:proofErr w:type="spellStart"/>
+      <w:r>
+        <w:rPr>
+          <w:lang w:val="en-US"/>
+        </w:rPr>
+        <w:t>libxlsxwriter</w:t>
+      </w:r>
+      <w:proofErr w:type="spellEnd"/>
+      <w:r>
+        <w:t xml:space="preserve"> [23]. </w:t>
+      </w:r>
+      <w:r>
+        <w:t xml:space="preserve">Данные дополнения позволяют создавать файл с расширением </w:t>
+      </w:r>
+      <w:r>
+        <w:t>.</w:t>
+      </w:r>
+      <w:r>
+        <w:rPr>
+          <w:lang w:val="en-US"/>
+        </w:rPr>
+        <w:t>xlsx</w:t>
+      </w:r>
+      <w:r>
+        <w:t xml:space="preserve">, </w:t>
+      </w:r>
+      <w:r>
+        <w:t>но не изменять</w:t>
+      </w:r>
+      <w:r>
+        <w:t xml:space="preserve"> или удалять</w:t>
+      </w:r>
+      <w:r>
+        <w:t xml:space="preserve"> его.</w:t>
+      </w:r>
+    </w:p>
+    <w:p>
+      <w:pPr>
+        <w:pStyle w:val="4"/>
+      </w:pPr>
+      <w:proofErr w:type="spellStart"/>
+      <w:r>
+        <w:t>QXlsx</w:t>
+      </w:r>
+      <w:proofErr w:type="spellEnd"/>
+    </w:p>
+    <w:p>
+      <w:proofErr w:type="spellStart"/>
+      <w:r>
+        <w:rPr>
+          <w:lang w:val="en-US"/>
+        </w:rPr>
+        <w:t>QXlsx</w:t>
+      </w:r>
+      <w:proofErr w:type="spellEnd"/>
+      <w:r>
+        <w:t xml:space="preserve"> – </w:t>
+      </w:r>
+      <w:r>
+        <w:t>это бесплатная библиотека</w:t>
+      </w:r>
+      <w:r>
+        <w:t xml:space="preserve"> с открытым исходным кодом</w:t>
+      </w:r>
+      <w:r>
+        <w:t xml:space="preserve"> для создания и изменения</w:t>
+      </w:r>
+      <w:r>
+        <w:t xml:space="preserve"> файлов с расширением </w:t>
+      </w:r>
+      <w:r>
+        <w:t>.</w:t>
+      </w:r>
+      <w:r>
+        <w:rPr>
+          <w:lang w:val="en-US"/>
+        </w:rPr>
+        <w:t>xlsx</w:t>
+      </w:r>
+      <w:r>
+        <w:t xml:space="preserve">, </w:t>
+      </w:r>
+      <w:r>
+        <w:t xml:space="preserve">написанная с использованием библиотек, предоставляемых </w:t>
+      </w:r>
+      <w:r>
+        <w:rPr>
+          <w:lang w:val="en-US"/>
+        </w:rPr>
+        <w:t>Qt</w:t>
+      </w:r>
+      <w:r>
+        <w:t xml:space="preserve"> </w:t>
+      </w:r>
+      <w:r>
+        <w:t>(версия 5 и старше).</w:t>
+      </w:r>
+      <w:r>
+        <w:t xml:space="preserve"> </w:t>
+      </w:r>
+      <w:r>
+        <w:t>[24]</w:t>
+      </w:r>
+    </w:p>
+    <w:p>
+      <w:r>
+        <w:t xml:space="preserve">Данная библиотека работает на большом множестве операционных систем: </w:t>
+      </w:r>
+      <w:r>
+        <w:rPr>
+          <w:lang w:val="en-US"/>
+        </w:rPr>
+        <w:t>Linux</w:t>
+      </w:r>
+      <w:r>
+        <w:t xml:space="preserve">, </w:t>
+      </w:r>
+      <w:r>
+        <w:rPr>
+          <w:lang w:val="en-US"/>
+        </w:rPr>
+        <w:t>MacOS</w:t>
+      </w:r>
+      <w:r>
+        <w:t xml:space="preserve">, </w:t>
+      </w:r>
+      <w:r>
+        <w:rPr>
+          <w:lang w:val="en-US"/>
+        </w:rPr>
+        <w:t>Windows</w:t>
+      </w:r>
+      <w:r>
+        <w:t xml:space="preserve">, </w:t>
+      </w:r>
+      <w:r>
+        <w:rPr>
+          <w:lang w:val="en-US"/>
+        </w:rPr>
+        <w:t>iOS</w:t>
+      </w:r>
+      <w:r>
+        <w:t xml:space="preserve">, </w:t>
+      </w:r>
+      <w:r>
+        <w:rPr>
+          <w:lang w:val="en-US"/>
+        </w:rPr>
+        <w:t>Android</w:t>
+      </w:r>
+      <w:r>
+        <w:t xml:space="preserve">. </w:t>
+      </w:r>
+      <w:r>
+        <w:t>[24]</w:t>
+      </w:r>
+    </w:p>
+    <w:p>
+      <w:pPr>
+        <w:pStyle w:val="4"/>
+      </w:pPr>
+      <w:proofErr w:type="spellStart"/>
+      <w:r>
+        <w:rPr>
+          <w:lang w:val="en-US"/>
+        </w:rPr>
+        <w:lastRenderedPageBreak/>
+        <w:t>LibXL</w:t>
+      </w:r>
+      <w:proofErr w:type="spellEnd"/>
+    </w:p>
+    <w:p>
+      <w:proofErr w:type="spellStart"/>
+      <w:r>
+        <w:rPr>
+          <w:lang w:val="en-US"/>
+        </w:rPr>
+        <w:t>LibXL</w:t>
+      </w:r>
+      <w:proofErr w:type="spellEnd"/>
+      <w:r>
+        <w:t xml:space="preserve"> – </w:t>
+      </w:r>
+      <w:r>
+        <w:t>это</w:t>
+      </w:r>
+      <w:r>
+        <w:t xml:space="preserve"> платная</w:t>
+      </w:r>
+      <w:r>
+        <w:t xml:space="preserve"> библиотека для чтения и изменения файлов с расширением </w:t>
+      </w:r>
+      <w:r>
+        <w:t>.</w:t>
+      </w:r>
+      <w:r>
+        <w:rPr>
+          <w:lang w:val="en-US"/>
+        </w:rPr>
+        <w:t>xlsx</w:t>
+      </w:r>
+      <w:r>
+        <w:t xml:space="preserve">, </w:t>
+      </w:r>
+      <w:r>
+        <w:t xml:space="preserve">не использующая </w:t>
+      </w:r>
+      <w:r>
+        <w:t>.</w:t>
+      </w:r>
+      <w:r>
+        <w:rPr>
+          <w:lang w:val="en-US"/>
+        </w:rPr>
+        <w:t>NET</w:t>
+      </w:r>
+      <w:r>
+        <w:t xml:space="preserve"> </w:t>
+      </w:r>
+      <w:r>
+        <w:rPr>
+          <w:lang w:val="en-US"/>
+        </w:rPr>
+        <w:t>framework</w:t>
+      </w:r>
+      <w:r>
+        <w:t xml:space="preserve"> [</w:t>
+      </w:r>
+      <w:r>
+        <w:t>25</w:t>
+      </w:r>
+      <w:r>
+        <w:t>]. [</w:t>
+      </w:r>
+      <w:r>
+        <w:t>26</w:t>
+      </w:r>
+      <w:r>
+        <w:t>]</w:t>
+      </w:r>
+    </w:p>
+    <w:p>
+      <w:r>
+        <w:t xml:space="preserve">Заявленная скорость записи – 2 100 000 ячеек в секунду для чисел и 240 000 ячеек в секунду для строк с случайными восьмью символами для процессора, работающего с частотой в </w:t>
+      </w:r>
+      <w:r>
+        <w:t xml:space="preserve">3.2 </w:t>
+      </w:r>
+      <w:r>
+        <w:t>ГГц</w:t>
+      </w:r>
+      <w:r>
+        <w:t>.</w:t>
+      </w:r>
+    </w:p>
+    <w:p>
+      <w:r>
+        <w:t>Использование данной библиотеки в коммерческом программном обеспечении не облагается</w:t>
+      </w:r>
+      <w:r>
+        <w:t xml:space="preserve"> дополнительными</w:t>
+      </w:r>
+      <w:r>
+        <w:t xml:space="preserve"> платежами.</w:t>
+      </w:r>
+    </w:p>
+    <w:p>
+      <w:pPr>
+        <w:pStyle w:val="4"/>
+      </w:pPr>
+      <w:r>
+        <w:rPr>
+          <w:lang w:val="en-US"/>
+        </w:rPr>
+        <w:t>Python</w:t>
+      </w:r>
+      <w:r>
+        <w:t>-</w:t>
+      </w:r>
+      <w:r>
+        <w:rPr>
+          <w:lang w:val="en-US"/>
+        </w:rPr>
+        <w:t>docx</w:t>
+      </w:r>
+    </w:p>
+    <w:p>
+      <w:r>
+        <w:rPr>
+          <w:lang w:val="en-US"/>
+        </w:rPr>
+        <w:t>Python</w:t>
+      </w:r>
+      <w:r>
+        <w:t>-</w:t>
+      </w:r>
+      <w:r>
+        <w:rPr>
+          <w:lang w:val="en-US"/>
+        </w:rPr>
+        <w:t>docx</w:t>
+      </w:r>
+      <w:r>
+        <w:t xml:space="preserve"> – </w:t>
+      </w:r>
+      <w:r>
+        <w:t>это</w:t>
+      </w:r>
+      <w:r>
+        <w:t xml:space="preserve"> </w:t>
+      </w:r>
+      <w:r>
+        <w:t>бесплатная библиотека</w:t>
+      </w:r>
+      <w:r>
+        <w:t xml:space="preserve"> с открытым исходным кодом</w:t>
+      </w:r>
+      <w:r>
+        <w:t xml:space="preserve">, которая позволяет создавать и изменять файлы с расширением </w:t>
+      </w:r>
+      <w:r>
+        <w:t>.</w:t>
+      </w:r>
+      <w:r>
+        <w:rPr>
+          <w:lang w:val="en-US"/>
+        </w:rPr>
+        <w:t>docx</w:t>
+      </w:r>
+      <w:r>
+        <w:t>. [</w:t>
+      </w:r>
+      <w:r>
+        <w:t>27</w:t>
+      </w:r>
+      <w:r>
+        <w:t>]</w:t>
+      </w:r>
+    </w:p>
+    <w:p>
+      <w:r>
+        <w:t xml:space="preserve">Файлы </w:t>
+      </w:r>
+      <w:r>
+        <w:rPr>
+          <w:lang w:val="en-US"/>
+        </w:rPr>
+        <w:t>Word</w:t>
+      </w:r>
+      <w:r>
+        <w:t xml:space="preserve"> 2003 </w:t>
+      </w:r>
+      <w:r>
+        <w:t xml:space="preserve">и позднее открыты с использованием данной библиотеки быть не могут. </w:t>
+      </w:r>
+    </w:p>
+    <w:p>
+      <w:r>
+        <w:t>Для данной библиотеки представлена документация и примеры использования. Также в сети Интернет находится множество вопросов и ответов о возможностях, которые данная библиотека предоставляет.</w:t>
+      </w:r>
+    </w:p>
+    <w:p>
+      <w:pPr>
+        <w:pStyle w:val="4"/>
+      </w:pPr>
+      <w:proofErr w:type="spellStart"/>
+      <w:r>
+        <w:rPr>
+          <w:lang w:val="en-US"/>
+        </w:rPr>
+        <w:t>OpenPyXL</w:t>
+      </w:r>
+      <w:proofErr w:type="spellEnd"/>
+    </w:p>
+    <w:p>
+      <w:proofErr w:type="spellStart"/>
+      <w:r>
+        <w:rPr>
+          <w:lang w:val="en-US"/>
+        </w:rPr>
+        <w:t>OpenPyXL</w:t>
+      </w:r>
+      <w:proofErr w:type="spellEnd"/>
+      <w:r>
+        <w:t xml:space="preserve"> – </w:t>
+      </w:r>
+      <w:r>
+        <w:t>это</w:t>
+      </w:r>
+      <w:r>
+        <w:t xml:space="preserve"> </w:t>
+      </w:r>
+      <w:r>
+        <w:t>бесплатная библиотека</w:t>
+      </w:r>
+      <w:r>
+        <w:t xml:space="preserve"> с открытым исходным кодом</w:t>
+      </w:r>
+      <w:r>
+        <w:t xml:space="preserve">, основанная на </w:t>
+      </w:r>
+      <w:proofErr w:type="spellStart"/>
+      <w:r>
+        <w:rPr>
+          <w:lang w:val="en-US"/>
+        </w:rPr>
+        <w:t>PHPExcel</w:t>
+      </w:r>
+      <w:proofErr w:type="spellEnd"/>
+      <w:r>
+        <w:t xml:space="preserve"> [28]</w:t>
+      </w:r>
+      <w:r>
+        <w:t xml:space="preserve">, </w:t>
+      </w:r>
+      <w:r>
+        <w:t xml:space="preserve">которая используется для чтения и изменения файлов с расширениями </w:t>
+      </w:r>
+      <w:r>
+        <w:t>.</w:t>
+      </w:r>
+      <w:r>
+        <w:rPr>
+          <w:lang w:val="en-US"/>
+        </w:rPr>
+        <w:t>xlsx</w:t>
+      </w:r>
+      <w:r>
+        <w:t xml:space="preserve"> </w:t>
+      </w:r>
+      <w:r>
+        <w:t xml:space="preserve">и </w:t>
+      </w:r>
+      <w:r>
+        <w:t>.</w:t>
+      </w:r>
+      <w:proofErr w:type="spellStart"/>
+      <w:r>
+        <w:rPr>
+          <w:lang w:val="en-US"/>
+        </w:rPr>
+        <w:t>xlsm</w:t>
+      </w:r>
+      <w:proofErr w:type="spellEnd"/>
+      <w:r>
+        <w:t>. [</w:t>
+      </w:r>
+      <w:r>
+        <w:t>2</w:t>
+      </w:r>
+      <w:r>
+        <w:t>9</w:t>
+      </w:r>
+      <w:r>
+        <w:t>]</w:t>
+      </w:r>
+    </w:p>
+    <w:p>
+      <w:r>
+        <w:t xml:space="preserve">Главной проблемой данной библиотеки является её незащищённость – автор предупреждает, что по умолчанию </w:t>
+      </w:r>
+      <w:proofErr w:type="spellStart"/>
+      <w:r>
+        <w:rPr>
+          <w:lang w:val="en-US"/>
+        </w:rPr>
+        <w:t>openpyexcel</w:t>
+      </w:r>
+      <w:proofErr w:type="spellEnd"/>
+      <w:r>
+        <w:t xml:space="preserve"> </w:t>
+      </w:r>
+      <w:r>
+        <w:t xml:space="preserve">не защищает от так называемых </w:t>
+      </w:r>
+      <w:r>
+        <w:rPr>
+          <w:lang w:val="en-US"/>
+        </w:rPr>
+        <w:t>xml</w:t>
+      </w:r>
+      <w:r>
+        <w:t>-</w:t>
+      </w:r>
+      <w:r>
+        <w:t xml:space="preserve">атак </w:t>
+      </w:r>
+      <w:r>
+        <w:t>[</w:t>
+      </w:r>
+      <w:r>
+        <w:t>30</w:t>
+      </w:r>
+      <w:r>
+        <w:t>].</w:t>
+      </w:r>
+    </w:p>
+    <w:p>
+      <w:pPr>
+        <w:pStyle w:val="4"/>
+      </w:pPr>
+      <w:r>
+        <w:t>Вывод</w:t>
+      </w:r>
+    </w:p>
+    <w:p>
+      <w:r>
+        <w:t xml:space="preserve">При анализе не было выявлено работоспособных библиотек с простым синтаксисом для обработки и создания файлов </w:t>
+      </w:r>
+      <w:r>
+        <w:rPr>
+          <w:lang w:val="en-US"/>
+        </w:rPr>
+        <w:t>Word</w:t>
+      </w:r>
+      <w:r>
+        <w:t xml:space="preserve"> на ЯП </w:t>
+      </w:r>
+      <w:r>
+        <w:rPr>
+          <w:lang w:val="en-US"/>
+        </w:rPr>
+        <w:t>C</w:t>
+      </w:r>
+      <w:r>
+        <w:t xml:space="preserve">++. </w:t>
+      </w:r>
+      <w:r>
+        <w:t xml:space="preserve">Таким </w:t>
+      </w:r>
+      <w:r>
+        <w:lastRenderedPageBreak/>
+        <w:t xml:space="preserve">образом, обработка и создание файлов с расширением </w:t>
+      </w:r>
+      <w:r>
+        <w:t>.</w:t>
+      </w:r>
+      <w:r>
+        <w:rPr>
+          <w:lang w:val="en-US"/>
+        </w:rPr>
+        <w:t>docx</w:t>
+      </w:r>
+      <w:r>
+        <w:t xml:space="preserve"> </w:t>
+      </w:r>
+      <w:r>
+        <w:t xml:space="preserve">будет производиться на языке </w:t>
+      </w:r>
+      <w:r>
+        <w:rPr>
+          <w:lang w:val="en-US"/>
+        </w:rPr>
+        <w:t>Python</w:t>
+      </w:r>
+      <w:r>
+        <w:t xml:space="preserve"> </w:t>
+      </w:r>
+      <w:r>
+        <w:t xml:space="preserve">с использованием библиотеки </w:t>
+      </w:r>
+      <w:r>
+        <w:rPr>
+          <w:lang w:val="en-US"/>
+        </w:rPr>
+        <w:t>p</w:t>
+      </w:r>
+      <w:r>
+        <w:rPr>
+          <w:lang w:val="en-US"/>
+        </w:rPr>
+        <w:t>ython</w:t>
+      </w:r>
+      <w:r>
+        <w:t>-</w:t>
+      </w:r>
+      <w:r>
+        <w:rPr>
+          <w:lang w:val="en-US"/>
+        </w:rPr>
+        <w:t>d</w:t>
+      </w:r>
+      <w:r>
+        <w:rPr>
+          <w:lang w:val="en-US"/>
+        </w:rPr>
+        <w:t>ocx</w:t>
+      </w:r>
+      <w:r>
+        <w:t xml:space="preserve">. </w:t>
+      </w:r>
+    </w:p>
+    <w:p>
+      <w:r>
+        <w:t xml:space="preserve">Для обработки </w:t>
+      </w:r>
+      <w:r>
+        <w:rPr>
+          <w:lang w:val="en-US"/>
+        </w:rPr>
+        <w:t>Excel</w:t>
+      </w:r>
+      <w:r>
+        <w:t>-</w:t>
+      </w:r>
+      <w:r>
+        <w:t xml:space="preserve">файлов (отображения заголовков в оконном интерфейсе) на </w:t>
+      </w:r>
+      <w:r>
+        <w:t>ЯП</w:t>
+      </w:r>
+      <w:r>
+        <w:t xml:space="preserve"> </w:t>
+      </w:r>
+      <w:r>
+        <w:rPr>
+          <w:lang w:val="en-US"/>
+        </w:rPr>
+        <w:t>C</w:t>
+      </w:r>
+      <w:r>
+        <w:t xml:space="preserve">++ </w:t>
+      </w:r>
+      <w:r>
+        <w:t xml:space="preserve">будет использоваться библиотека </w:t>
+      </w:r>
+      <w:proofErr w:type="spellStart"/>
+      <w:r>
+        <w:rPr>
+          <w:lang w:val="en-US"/>
+        </w:rPr>
+        <w:t>QXlsx</w:t>
+      </w:r>
+      <w:proofErr w:type="spellEnd"/>
+      <w:r>
+        <w:t xml:space="preserve">, </w:t>
+      </w:r>
+      <w:r>
+        <w:t xml:space="preserve">как совместимая с используемым инструментом создания оконного интерфейса </w:t>
+      </w:r>
+      <w:r>
+        <w:rPr>
+          <w:lang w:val="en-US"/>
+        </w:rPr>
+        <w:t>Qt</w:t>
+      </w:r>
+      <w:r>
+        <w:t>.</w:t>
+      </w:r>
+    </w:p>
+    <w:p>
+      <w:r>
+        <w:t xml:space="preserve">Для обработки файлов с расширением </w:t>
+      </w:r>
+      <w:r>
+        <w:t>.</w:t>
+      </w:r>
+      <w:r>
+        <w:rPr>
+          <w:lang w:val="en-US"/>
+        </w:rPr>
+        <w:t>xlsx</w:t>
+      </w:r>
+      <w:r>
+        <w:t xml:space="preserve"> </w:t>
+      </w:r>
+      <w:r>
+        <w:t xml:space="preserve">на ЯП </w:t>
+      </w:r>
+      <w:r>
+        <w:rPr>
+          <w:lang w:val="en-US"/>
+        </w:rPr>
+        <w:t>Python</w:t>
+      </w:r>
+      <w:r>
+        <w:t xml:space="preserve"> </w:t>
+      </w:r>
+      <w:r>
+        <w:t xml:space="preserve">будет использоваться библиотека </w:t>
+      </w:r>
+      <w:proofErr w:type="spellStart"/>
+      <w:r>
+        <w:rPr>
+          <w:lang w:val="en-US"/>
+        </w:rPr>
+        <w:t>OpenPyXlsx</w:t>
+      </w:r>
+      <w:proofErr w:type="spellEnd"/>
+      <w:r>
+        <w:t xml:space="preserve">, </w:t>
+      </w:r>
+      <w:r>
+        <w:t>так как безопасность работы с создаваемым файлом не является критичной. Также для данной библиотеки существует множество руководств по использованию в сети Интернет.</w:t>
+      </w:r>
+    </w:p>
+    <w:p>
+      <w:pPr>
         <w:pStyle w:val="1"/>
+        <w:rPr>
+          <w:lang w:val="en-US"/>
+        </w:rPr>
       </w:pPr>
       <w:r>
         <w:t>Литература</w:t>
@@ -3160,6 +4187,7 @@
           </w:rPr>
           <w:t>.</w:t>
         </w:r>
+        <w:proofErr w:type="spellStart"/>
         <w:r>
           <w:rPr>
             <w:rStyle w:val="a4"/>
@@ -3167,6 +4195,7 @@
           </w:rPr>
           <w:t>adaptiveplanning</w:t>
         </w:r>
+        <w:proofErr w:type="spellEnd"/>
         <w:r>
           <w:rPr>
             <w:rStyle w:val="a4"/>
@@ -3186,6 +4215,7 @@
           </w:rPr>
           <w:t>/</w:t>
         </w:r>
+        <w:proofErr w:type="spellStart"/>
         <w:r>
           <w:rPr>
             <w:rStyle w:val="a4"/>
@@ -3193,6 +4223,7 @@
           </w:rPr>
           <w:t>cfo</w:t>
         </w:r>
+        <w:proofErr w:type="spellEnd"/>
         <w:r>
           <w:rPr>
             <w:rStyle w:val="a4"/>
@@ -3212,6 +4243,7 @@
           </w:rPr>
           <w:t>/</w:t>
         </w:r>
+        <w:proofErr w:type="spellStart"/>
         <w:r>
           <w:rPr>
             <w:rStyle w:val="a4"/>
@@ -3219,6 +4251,7 @@
           </w:rPr>
           <w:t>cfo</w:t>
         </w:r>
+        <w:proofErr w:type="spellEnd"/>
         <w:r>
           <w:rPr>
             <w:rStyle w:val="a4"/>
@@ -3512,6 +4545,7 @@
     </w:p>
     <w:p>
       <w:r>
+        <w:lastRenderedPageBreak/>
         <w:t xml:space="preserve">[7] </w:t>
       </w:r>
       <w:r>
@@ -3555,24 +4589,27 @@
     </w:p>
     <w:p>
       <w:r>
-        <w:lastRenderedPageBreak/>
         <w:t xml:space="preserve">[8] </w:t>
       </w:r>
+      <w:proofErr w:type="spellStart"/>
       <w:r>
         <w:rPr>
           <w:lang w:val="en-US"/>
         </w:rPr>
         <w:t>Soware</w:t>
       </w:r>
+      <w:proofErr w:type="spellEnd"/>
       <w:r>
         <w:t xml:space="preserve"> – </w:t>
       </w:r>
+      <w:proofErr w:type="spellStart"/>
       <w:r>
         <w:rPr>
           <w:lang w:val="en-US"/>
         </w:rPr>
         <w:t>Plotly</w:t>
       </w:r>
+      <w:proofErr w:type="spellEnd"/>
       <w:r>
         <w:t xml:space="preserve"> </w:t>
       </w:r>
@@ -3763,12 +4800,14 @@
       <w:r>
         <w:t xml:space="preserve">[12] </w:t>
       </w:r>
+      <w:proofErr w:type="spellStart"/>
       <w:r>
         <w:rPr>
           <w:lang w:val="en-US"/>
         </w:rPr>
         <w:t>hillelblog</w:t>
       </w:r>
+      <w:proofErr w:type="spellEnd"/>
       <w:r>
         <w:t xml:space="preserve"> </w:t>
       </w:r>
@@ -3837,12 +4876,14 @@
       <w:r>
         <w:t xml:space="preserve">[14] </w:t>
       </w:r>
+      <w:proofErr w:type="spellStart"/>
       <w:r>
         <w:rPr>
           <w:lang w:val="en-US"/>
         </w:rPr>
         <w:t>oxozle</w:t>
       </w:r>
+      <w:proofErr w:type="spellEnd"/>
       <w:r>
         <w:t>.</w:t>
       </w:r>
@@ -3883,21 +4924,25 @@
       <w:r>
         <w:t xml:space="preserve">[15] </w:t>
       </w:r>
+      <w:proofErr w:type="spellStart"/>
       <w:r>
         <w:rPr>
           <w:lang w:val="en-US"/>
         </w:rPr>
         <w:t>prognote</w:t>
       </w:r>
+      <w:proofErr w:type="spellEnd"/>
       <w:r>
         <w:t>.</w:t>
       </w:r>
+      <w:proofErr w:type="spellStart"/>
       <w:r>
         <w:rPr>
           <w:lang w:val="en-US"/>
         </w:rPr>
         <w:t>ru</w:t>
       </w:r>
+      <w:proofErr w:type="spellEnd"/>
       <w:r>
         <w:t xml:space="preserve"> [</w:t>
       </w:r>
@@ -4004,6 +5049,7 @@
     </w:p>
     <w:p>
       <w:r>
+        <w:lastRenderedPageBreak/>
         <w:t>[1</w:t>
       </w:r>
       <w:r>
@@ -4012,12 +5058,14 @@
       <w:r>
         <w:t xml:space="preserve">] </w:t>
       </w:r>
+      <w:proofErr w:type="spellStart"/>
       <w:r>
         <w:rPr>
           <w:lang w:val="en-US"/>
         </w:rPr>
         <w:t>DuckX</w:t>
       </w:r>
+      <w:proofErr w:type="spellEnd"/>
       <w:r>
         <w:t xml:space="preserve"> </w:t>
       </w:r>
@@ -4050,24 +5098,22 @@
     </w:p>
     <w:p>
       <w:r>
-        <w:lastRenderedPageBreak/>
         <w:t>[1</w:t>
       </w:r>
       <w:r>
-        <w:rPr>
-          <w:lang w:val="en-US"/>
-        </w:rPr>
         <w:t>9</w:t>
       </w:r>
       <w:r>
         <w:t xml:space="preserve">] </w:t>
       </w:r>
+      <w:proofErr w:type="spellStart"/>
       <w:r>
         <w:rPr>
           <w:lang w:val="en-US"/>
         </w:rPr>
         <w:t>DuckX</w:t>
       </w:r>
+      <w:proofErr w:type="spellEnd"/>
       <w:r>
         <w:t xml:space="preserve"> </w:t>
       </w:r>
@@ -4102,12 +5148,14 @@
       <w:r>
         <w:t xml:space="preserve">[20] </w:t>
       </w:r>
+      <w:proofErr w:type="spellStart"/>
       <w:r>
         <w:rPr>
           <w:lang w:val="en-US"/>
         </w:rPr>
         <w:t>DocxFactory</w:t>
       </w:r>
+      <w:proofErr w:type="spellEnd"/>
       <w:r>
         <w:t xml:space="preserve"> </w:t>
       </w:r>
@@ -4138,15 +5186,530 @@
         </w:r>
       </w:hyperlink>
     </w:p>
-    <w:p/>
-    <w:p/>
+    <w:p>
+      <w:pPr>
+        <w:ind w:firstLine="0"/>
+      </w:pPr>
+      <w:r>
+        <w:tab/>
+      </w:r>
+      <w:r>
+        <w:t xml:space="preserve">[21] </w:t>
+      </w:r>
+      <w:proofErr w:type="spellStart"/>
+      <w:r>
+        <w:rPr>
+          <w:lang w:val="en-US"/>
+        </w:rPr>
+        <w:t>OpenXLSX</w:t>
+      </w:r>
+      <w:proofErr w:type="spellEnd"/>
+      <w:r>
+        <w:t xml:space="preserve"> </w:t>
+      </w:r>
+      <w:r>
+        <w:rPr>
+          <w:lang w:val="en-US"/>
+        </w:rPr>
+        <w:t>GitHub</w:t>
+      </w:r>
+      <w:r>
+        <w:t xml:space="preserve"> [</w:t>
+      </w:r>
+      <w:r>
+        <w:t>Электронный ресурс</w:t>
+      </w:r>
+      <w:r>
+        <w:t xml:space="preserve">]. </w:t>
+      </w:r>
+      <w:r>
+        <w:t xml:space="preserve">Режим доступа: </w:t>
+      </w:r>
+      <w:hyperlink r:id="rId27" w:history="1">
+        <w:r>
+          <w:rPr>
+            <w:rStyle w:val="a4"/>
+          </w:rPr>
+          <w:t>https://github.com/troldal/OpenXLSX</w:t>
+        </w:r>
+      </w:hyperlink>
+    </w:p>
+    <w:p>
+      <w:pPr>
+        <w:ind w:firstLine="0"/>
+      </w:pPr>
+      <w:r>
+        <w:tab/>
+      </w:r>
+      <w:r>
+        <w:t xml:space="preserve">[22] </w:t>
+      </w:r>
+      <w:proofErr w:type="spellStart"/>
+      <w:r>
+        <w:rPr>
+          <w:lang w:val="en-US"/>
+        </w:rPr>
+        <w:t>QtXlsxWriter</w:t>
+      </w:r>
+      <w:proofErr w:type="spellEnd"/>
+      <w:r>
+        <w:t xml:space="preserve"> </w:t>
+      </w:r>
+      <w:r>
+        <w:rPr>
+          <w:lang w:val="en-US"/>
+        </w:rPr>
+        <w:t>GitHub</w:t>
+      </w:r>
+      <w:r>
+        <w:t xml:space="preserve"> [</w:t>
+      </w:r>
+      <w:r>
+        <w:t>Электронный ресурс</w:t>
+      </w:r>
+      <w:r>
+        <w:t>]</w:t>
+      </w:r>
+      <w:r>
+        <w:t xml:space="preserve">. Режим доступа: </w:t>
+      </w:r>
+      <w:hyperlink r:id="rId28" w:history="1">
+        <w:r>
+          <w:rPr>
+            <w:rStyle w:val="a4"/>
+          </w:rPr>
+          <w:t>https://github.com/dbzhang800/QtXlsxWriter</w:t>
+        </w:r>
+      </w:hyperlink>
+    </w:p>
+    <w:p>
+      <w:pPr>
+        <w:ind w:firstLine="0"/>
+      </w:pPr>
+      <w:r>
+        <w:tab/>
+      </w:r>
+      <w:r>
+        <w:t xml:space="preserve">[23] </w:t>
+      </w:r>
+      <w:proofErr w:type="spellStart"/>
+      <w:r>
+        <w:rPr>
+          <w:lang w:val="en-US"/>
+        </w:rPr>
+        <w:t>libxlsxwriter</w:t>
+      </w:r>
+      <w:proofErr w:type="spellEnd"/>
+      <w:r>
+        <w:t xml:space="preserve"> [</w:t>
+      </w:r>
+      <w:r>
+        <w:t>Электронный ресурс</w:t>
+      </w:r>
+      <w:r>
+        <w:t>]</w:t>
+      </w:r>
+      <w:r>
+        <w:t xml:space="preserve">. Режим доступа: </w:t>
+      </w:r>
+      <w:hyperlink r:id="rId29" w:history="1">
+        <w:r>
+          <w:rPr>
+            <w:rStyle w:val="a4"/>
+          </w:rPr>
+          <w:t>https://libxlsxwriter.github.io/</w:t>
+        </w:r>
+      </w:hyperlink>
+    </w:p>
+    <w:p>
+      <w:pPr>
+        <w:ind w:firstLine="0"/>
+      </w:pPr>
+      <w:r>
+        <w:tab/>
+      </w:r>
+      <w:r>
+        <w:t xml:space="preserve">[24] </w:t>
+      </w:r>
+      <w:proofErr w:type="spellStart"/>
+      <w:r>
+        <w:rPr>
+          <w:lang w:val="en-US"/>
+        </w:rPr>
+        <w:t>QXlsx</w:t>
+      </w:r>
+      <w:proofErr w:type="spellEnd"/>
+      <w:r>
+        <w:t xml:space="preserve"> </w:t>
+      </w:r>
+      <w:r>
+        <w:rPr>
+          <w:lang w:val="en-US"/>
+        </w:rPr>
+        <w:t>GitHub</w:t>
+      </w:r>
+      <w:r>
+        <w:t xml:space="preserve"> [</w:t>
+      </w:r>
+      <w:r>
+        <w:t>Электронный ресурс</w:t>
+      </w:r>
+      <w:r>
+        <w:t>]</w:t>
+      </w:r>
+      <w:r>
+        <w:t xml:space="preserve">. Режим доступа: </w:t>
+      </w:r>
+      <w:hyperlink r:id="rId30" w:history="1">
+        <w:r>
+          <w:rPr>
+            <w:rStyle w:val="a4"/>
+          </w:rPr>
+          <w:t>https://github.com/QtExcel/QXlsx</w:t>
+        </w:r>
+      </w:hyperlink>
+    </w:p>
+    <w:p>
+      <w:pPr>
+        <w:ind w:firstLine="0"/>
+      </w:pPr>
+      <w:r>
+        <w:tab/>
+      </w:r>
+      <w:r>
+        <w:t xml:space="preserve">[25] </w:t>
+      </w:r>
+      <w:r>
+        <w:rPr>
+          <w:lang w:val="en-US"/>
+        </w:rPr>
+        <w:t>Microsoft</w:t>
+      </w:r>
+      <w:r>
+        <w:t xml:space="preserve"> </w:t>
+      </w:r>
+      <w:r>
+        <w:rPr>
+          <w:lang w:val="en-US"/>
+        </w:rPr>
+        <w:t>Docs</w:t>
+      </w:r>
+      <w:r>
+        <w:t xml:space="preserve"> – </w:t>
+      </w:r>
+      <w:r>
+        <w:t xml:space="preserve">Документация по </w:t>
+      </w:r>
+      <w:r>
+        <w:t>.</w:t>
+      </w:r>
+      <w:r>
+        <w:rPr>
+          <w:lang w:val="en-US"/>
+        </w:rPr>
+        <w:t>NET</w:t>
+      </w:r>
+      <w:r>
+        <w:t xml:space="preserve"> [</w:t>
+      </w:r>
+      <w:r>
+        <w:t>Электронный ресурс</w:t>
+      </w:r>
+      <w:r>
+        <w:t>]</w:t>
+      </w:r>
+      <w:r>
+        <w:t xml:space="preserve">. Режим доступа: </w:t>
+      </w:r>
+      <w:hyperlink r:id="rId31" w:history="1">
+        <w:r>
+          <w:rPr>
+            <w:rStyle w:val="a4"/>
+          </w:rPr>
+          <w:t>https://docs.microsoft.com/ru-ru/dotnet/</w:t>
+        </w:r>
+      </w:hyperlink>
+    </w:p>
+    <w:p>
+      <w:pPr>
+        <w:ind w:firstLine="0"/>
+      </w:pPr>
+      <w:r>
+        <w:tab/>
+      </w:r>
+      <w:r>
+        <w:t xml:space="preserve">[26] </w:t>
+      </w:r>
+      <w:proofErr w:type="spellStart"/>
+      <w:r>
+        <w:rPr>
+          <w:lang w:val="en-US"/>
+        </w:rPr>
+        <w:t>LibXL</w:t>
+      </w:r>
+      <w:proofErr w:type="spellEnd"/>
+      <w:r>
+        <w:t xml:space="preserve"> [</w:t>
+      </w:r>
+      <w:r>
+        <w:t>Электронный ресурс</w:t>
+      </w:r>
+      <w:r>
+        <w:t>]</w:t>
+      </w:r>
+      <w:r>
+        <w:t xml:space="preserve">. Режим доступа: </w:t>
+      </w:r>
+      <w:hyperlink r:id="rId32" w:history="1">
+        <w:r>
+          <w:rPr>
+            <w:rStyle w:val="a4"/>
+          </w:rPr>
+          <w:t>https://www.libxl.com/</w:t>
+        </w:r>
+      </w:hyperlink>
+    </w:p>
+    <w:p>
+      <w:pPr>
+        <w:ind w:firstLine="0"/>
+      </w:pPr>
+      <w:r>
+        <w:tab/>
+      </w:r>
+      <w:r>
+        <w:t xml:space="preserve">[27] </w:t>
+      </w:r>
+      <w:r>
+        <w:rPr>
+          <w:lang w:val="en-US"/>
+        </w:rPr>
+        <w:t>python</w:t>
+      </w:r>
+      <w:r>
+        <w:t>-</w:t>
+      </w:r>
+      <w:r>
+        <w:rPr>
+          <w:lang w:val="en-US"/>
+        </w:rPr>
+        <w:t>docx</w:t>
+      </w:r>
+      <w:r>
+        <w:t xml:space="preserve"> </w:t>
+      </w:r>
+      <w:r>
+        <w:rPr>
+          <w:lang w:val="en-US"/>
+        </w:rPr>
+        <w:t>documentation</w:t>
+      </w:r>
+      <w:r>
+        <w:t xml:space="preserve"> [</w:t>
+      </w:r>
+      <w:r>
+        <w:t>Электронный ресурс</w:t>
+      </w:r>
+      <w:r>
+        <w:t>]</w:t>
+      </w:r>
+      <w:r>
+        <w:t xml:space="preserve">. Режим доступа: </w:t>
+      </w:r>
+      <w:hyperlink r:id="rId33" w:history="1">
+        <w:r>
+          <w:rPr>
+            <w:rStyle w:val="a4"/>
+          </w:rPr>
+          <w:t>https://python-docx.readthedocs.io/en/latest/user/documents.html</w:t>
+        </w:r>
+      </w:hyperlink>
+    </w:p>
+    <w:p>
+      <w:pPr>
+        <w:ind w:firstLine="0"/>
+      </w:pPr>
+      <w:r>
+        <w:tab/>
+      </w:r>
+      <w:r>
+        <w:t>[</w:t>
+      </w:r>
+      <w:r>
+        <w:t>28</w:t>
+      </w:r>
+      <w:r>
+        <w:t>]</w:t>
+      </w:r>
+      <w:r>
+        <w:t xml:space="preserve"> </w:t>
+      </w:r>
+      <w:proofErr w:type="spellStart"/>
+      <w:r>
+        <w:rPr>
+          <w:lang w:val="en-US"/>
+        </w:rPr>
+        <w:t>PHPExcel</w:t>
+      </w:r>
+      <w:proofErr w:type="spellEnd"/>
+      <w:r>
+        <w:t xml:space="preserve"> </w:t>
+      </w:r>
+      <w:r>
+        <w:rPr>
+          <w:lang w:val="en-US"/>
+        </w:rPr>
+        <w:t>GitHub</w:t>
+      </w:r>
+      <w:r>
+        <w:t xml:space="preserve"> [</w:t>
+      </w:r>
+      <w:r>
+        <w:t>Электронный ресурс</w:t>
+      </w:r>
+      <w:r>
+        <w:t>]</w:t>
+      </w:r>
+      <w:r>
+        <w:t xml:space="preserve">. Режим доступа: </w:t>
+      </w:r>
+      <w:hyperlink r:id="rId34" w:history="1">
+        <w:r>
+          <w:rPr>
+            <w:rStyle w:val="a4"/>
+          </w:rPr>
+          <w:t>https://github.com/PHPOffice/PHPExcel</w:t>
+        </w:r>
+      </w:hyperlink>
+    </w:p>
+    <w:p>
+      <w:pPr>
+        <w:ind w:firstLine="0"/>
+      </w:pPr>
+      <w:r>
+        <w:tab/>
+      </w:r>
+      <w:r>
+        <w:t>[29]</w:t>
+      </w:r>
+      <w:r>
+        <w:t xml:space="preserve"> </w:t>
+      </w:r>
+      <w:proofErr w:type="spellStart"/>
+      <w:r>
+        <w:rPr>
+          <w:lang w:val="en-US"/>
+        </w:rPr>
+        <w:t>OpenPyXL</w:t>
+      </w:r>
+      <w:proofErr w:type="spellEnd"/>
+      <w:r>
+        <w:t xml:space="preserve"> </w:t>
+      </w:r>
+      <w:r>
+        <w:rPr>
+          <w:lang w:val="en-US"/>
+        </w:rPr>
+        <w:t>documentation</w:t>
+      </w:r>
+      <w:r>
+        <w:t xml:space="preserve"> [</w:t>
+      </w:r>
+      <w:r>
+        <w:t>Электронный ресурс</w:t>
+      </w:r>
+      <w:r>
+        <w:t>]</w:t>
+      </w:r>
+      <w:r>
+        <w:t xml:space="preserve">. Режим доступа: </w:t>
+      </w:r>
+      <w:hyperlink r:id="rId35" w:history="1">
+        <w:r>
+          <w:rPr>
+            <w:rStyle w:val="a4"/>
+          </w:rPr>
+          <w:t>https://openpyxl.readthedocs.io/en/stable/</w:t>
+        </w:r>
+      </w:hyperlink>
+    </w:p>
+    <w:p>
+      <w:pPr>
+        <w:ind w:firstLine="0"/>
+      </w:pPr>
+      <w:r>
+        <w:tab/>
+      </w:r>
+      <w:r>
+        <w:t xml:space="preserve">[30] </w:t>
+      </w:r>
+      <w:r>
+        <w:t xml:space="preserve">Настольный справочник по атакам на </w:t>
+      </w:r>
+      <w:r>
+        <w:rPr>
+          <w:lang w:val="en-US"/>
+        </w:rPr>
+        <w:t>XML</w:t>
+      </w:r>
+      <w:r>
+        <w:t>-</w:t>
+      </w:r>
+      <w:r>
+        <w:t xml:space="preserve">приложения </w:t>
+      </w:r>
+      <w:r>
+        <w:t>[</w:t>
+      </w:r>
+      <w:r>
+        <w:t>Электронный ресурс</w:t>
+      </w:r>
+      <w:r>
+        <w:t>]</w:t>
+      </w:r>
+      <w:r>
+        <w:t xml:space="preserve">. Режим доступа: </w:t>
+      </w:r>
+      <w:hyperlink r:id="rId36" w:history="1">
+        <w:r>
+          <w:rPr>
+            <w:rStyle w:val="a4"/>
+          </w:rPr>
+          <w:t>https://xakep.ru/2012/12/11/xml-apps-attacks-manual/</w:t>
+        </w:r>
+      </w:hyperlink>
+    </w:p>
+    <w:p>
+      <w:pPr>
+        <w:ind w:firstLine="0"/>
+      </w:pPr>
+    </w:p>
+    <w:p>
+      <w:pPr>
+        <w:ind w:firstLine="0"/>
+      </w:pPr>
+    </w:p>
+    <w:p>
+      <w:pPr>
+        <w:ind w:firstLine="0"/>
+      </w:pPr>
+    </w:p>
+    <w:p>
+      <w:pPr>
+        <w:ind w:firstLine="0"/>
+      </w:pPr>
+    </w:p>
+    <w:p>
+      <w:pPr>
+        <w:ind w:firstLine="0"/>
+      </w:pPr>
+    </w:p>
     <w:p/>
     <w:p/>
     <w:p/>
     <w:p/>
     <w:p/>
     <w:sectPr>
-      <w:footerReference w:type="default" r:id="rId27"/>
+      <w:footerReference w:type="default" r:id="rId37"/>
       <w:pgSz w:w="11906" w:h="16838"/>
       <w:pgMar w:top="1134" w:right="850" w:bottom="1134" w:left="1701" w:header="708" w:footer="708" w:gutter="0"/>
       <w:pgNumType w:start="2"/>

</xml_diff>

<commit_message>
ADD: starts of new chapter and UML diagram for window app
</commit_message>
<xml_diff>
--- a/doc/Report.docx
+++ b/doc/Report.docx
@@ -2083,7 +2083,10 @@
         <w:t xml:space="preserve">1.2 </w:t>
       </w:r>
       <w:r>
-        <w:t>Выбор средств программирования</w:t>
+        <w:t xml:space="preserve">Выбор средств </w:t>
+      </w:r>
+      <w:r>
+        <w:t>реализации программного обеспечения</w:t>
       </w:r>
     </w:p>
     <w:p>
@@ -2170,19 +2173,11 @@
         <w:t xml:space="preserve"> предприятия </w:t>
       </w:r>
       <w:r>
-        <w:t>(в случае ненагруженной машины</w:t>
-      </w:r>
-      <w:proofErr w:type="gramStart"/>
-      <w:r>
-        <w:t>)</w:t>
-      </w:r>
-      <w:r>
-        <w:t xml:space="preserve"> </w:t>
+        <w:t>(в случае ненагруженной машины)</w:t>
       </w:r>
       <w:r>
         <w:t>,</w:t>
       </w:r>
-      <w:proofErr w:type="gramEnd"/>
     </w:p>
     <w:p>
       <w:pPr>
@@ -4095,10 +4090,327 @@
     </w:p>
     <w:p>
       <w:pPr>
+        <w:pStyle w:val="2"/>
+      </w:pPr>
+      <w:r>
+        <w:rPr>
+          <w:lang w:val="en-US"/>
+        </w:rPr>
+        <w:t xml:space="preserve">1.3 </w:t>
+      </w:r>
+      <w:r>
+        <w:t>Проектирование программного обеспечения</w:t>
+      </w:r>
+    </w:p>
+    <w:p>
+      <w:r>
+        <w:t>В данном подразделе приводятся схемы и диаграммы проектируемого программного обеспечения.</w:t>
+      </w:r>
+    </w:p>
+    <w:p>
+      <w:pPr>
+        <w:pStyle w:val="3"/>
+      </w:pPr>
+      <w:r>
+        <w:t>1.3.1 Принцип работы программного обеспечения</w:t>
+      </w:r>
+    </w:p>
+    <w:p>
+      <w:r>
+        <w:t xml:space="preserve">Так как для ЯП </w:t>
+      </w:r>
+      <w:r>
+        <w:rPr>
+          <w:lang w:val="en-US"/>
+        </w:rPr>
+        <w:t>C</w:t>
+      </w:r>
+      <w:r>
+        <w:t xml:space="preserve">++ </w:t>
+      </w:r>
+      <w:r>
+        <w:t xml:space="preserve">не было обнаружено библиотек обработки и создания </w:t>
+      </w:r>
+      <w:r>
+        <w:rPr>
+          <w:lang w:val="en-US"/>
+        </w:rPr>
+        <w:t>Word</w:t>
+      </w:r>
+      <w:r>
+        <w:t>-</w:t>
+      </w:r>
+      <w:r>
+        <w:t>файлов, которые удовлетворяли бы требованиям, программное обеспечение будет состоять из двух частей: из оконного приложения (</w:t>
+      </w:r>
+      <w:r>
+        <w:rPr>
+          <w:lang w:val="en-US"/>
+        </w:rPr>
+        <w:t>C</w:t>
+      </w:r>
+      <w:r>
+        <w:t xml:space="preserve">++) </w:t>
+      </w:r>
+      <w:r>
+        <w:t>и генератора отчёта (</w:t>
+      </w:r>
+      <w:r>
+        <w:rPr>
+          <w:lang w:val="en-US"/>
+        </w:rPr>
+        <w:t>Python</w:t>
+      </w:r>
+      <w:r>
+        <w:t xml:space="preserve">). </w:t>
+      </w:r>
+      <w:r>
+        <w:t xml:space="preserve">Оконное приложение будет вызывать преобразованный в исполняемый файл с расширением </w:t>
+      </w:r>
+      <w:r>
+        <w:t>.</w:t>
+      </w:r>
+      <w:r>
+        <w:rPr>
+          <w:lang w:val="en-US"/>
+        </w:rPr>
+        <w:t>exe</w:t>
+      </w:r>
+      <w:r>
+        <w:t xml:space="preserve"> </w:t>
+      </w:r>
+      <w:r>
+        <w:t xml:space="preserve">интерпретируемый код, написанный на </w:t>
+      </w:r>
+      <w:r>
+        <w:rPr>
+          <w:lang w:val="en-US"/>
+        </w:rPr>
+        <w:t>Python</w:t>
+      </w:r>
+      <w:r>
+        <w:t>.</w:t>
+      </w:r>
+      <w:r>
+        <w:t xml:space="preserve"> Подобное решение позволит избежать потребности в установке на компьютере потребителя интерпретатора </w:t>
+      </w:r>
+      <w:r>
+        <w:rPr>
+          <w:lang w:val="en-US"/>
+        </w:rPr>
+        <w:t>Python</w:t>
+      </w:r>
+      <w:r>
+        <w:t xml:space="preserve"> </w:t>
+      </w:r>
+      <w:r>
+        <w:t>определённой версии.</w:t>
+      </w:r>
+    </w:p>
+    <w:p>
+      <w:pPr>
+        <w:pStyle w:val="3"/>
+      </w:pPr>
+      <w:r>
+        <w:t xml:space="preserve">1.3.2 </w:t>
+      </w:r>
+      <w:r>
+        <w:rPr>
+          <w:lang w:val="en-US"/>
+        </w:rPr>
+        <w:t>UML</w:t>
+      </w:r>
+      <w:r>
+        <w:t>-</w:t>
+      </w:r>
+      <w:r>
+        <w:t>диаграмма оконного приложения</w:t>
+      </w:r>
+    </w:p>
+    <w:p>
+      <w:r>
+        <w:t xml:space="preserve">На рисунке 1.1 представлена </w:t>
+      </w:r>
+      <w:r>
+        <w:rPr>
+          <w:lang w:val="en-US"/>
+        </w:rPr>
+        <w:t>UML</w:t>
+      </w:r>
+      <w:r>
+        <w:t>-</w:t>
+      </w:r>
+      <w:r>
+        <w:t>диаграмма оконного приложения.</w:t>
+      </w:r>
+    </w:p>
+    <w:p>
+      <w:pPr>
+        <w:keepNext/>
+      </w:pPr>
+      <w:r>
+        <w:rPr>
+          <w:noProof/>
+        </w:rPr>
+        <w:lastRenderedPageBreak/>
+        <w:drawing>
+          <wp:inline distT="0" distB="0" distL="0" distR="0" wp14:anchorId="0C2B43E4" wp14:editId="4395F5CB">
+            <wp:extent cx="5459788" cy="3952875"/>
+            <wp:effectExtent l="0" t="0" r="7620" b="0"/>
+            <wp:docPr id="1" name="Рисунок 1"/>
+            <wp:cNvGraphicFramePr>
+              <a:graphicFrameLocks xmlns:a="http://schemas.openxmlformats.org/drawingml/2006/main" noChangeAspect="1"/>
+            </wp:cNvGraphicFramePr>
+            <a:graphic xmlns:a="http://schemas.openxmlformats.org/drawingml/2006/main">
+              <a:graphicData uri="http://schemas.openxmlformats.org/drawingml/2006/picture">
+                <pic:pic xmlns:pic="http://schemas.openxmlformats.org/drawingml/2006/picture">
+                  <pic:nvPicPr>
+                    <pic:cNvPr id="0" name="Picture 1"/>
+                    <pic:cNvPicPr>
+                      <a:picLocks noChangeAspect="1" noChangeArrowheads="1"/>
+                    </pic:cNvPicPr>
+                  </pic:nvPicPr>
+                  <pic:blipFill>
+                    <a:blip r:embed="rId7">
+                      <a:extLst>
+                        <a:ext uri="{28A0092B-C50C-407E-A947-70E740481C1C}">
+                          <a14:useLocalDpi xmlns:a14="http://schemas.microsoft.com/office/drawing/2010/main" val="0"/>
+                        </a:ext>
+                      </a:extLst>
+                    </a:blip>
+                    <a:srcRect/>
+                    <a:stretch>
+                      <a:fillRect/>
+                    </a:stretch>
+                  </pic:blipFill>
+                  <pic:spPr bwMode="auto">
+                    <a:xfrm>
+                      <a:off x="0" y="0"/>
+                      <a:ext cx="5463590" cy="3955628"/>
+                    </a:xfrm>
+                    <a:prstGeom prst="rect">
+                      <a:avLst/>
+                    </a:prstGeom>
+                    <a:noFill/>
+                    <a:ln>
+                      <a:noFill/>
+                    </a:ln>
+                  </pic:spPr>
+                </pic:pic>
+              </a:graphicData>
+            </a:graphic>
+          </wp:inline>
+        </w:drawing>
+      </w:r>
+    </w:p>
+    <w:p>
+      <w:pPr>
+        <w:pStyle w:val="ab"/>
+        <w:jc w:val="center"/>
+        <w:rPr>
+          <w:i w:val="0"/>
+          <w:iCs w:val="0"/>
+          <w:color w:val="000000" w:themeColor="text1"/>
+          <w:sz w:val="24"/>
+          <w:szCs w:val="24"/>
+        </w:rPr>
+      </w:pPr>
+      <w:r>
+        <w:rPr>
+          <w:i w:val="0"/>
+          <w:iCs w:val="0"/>
+          <w:color w:val="000000" w:themeColor="text1"/>
+          <w:sz w:val="24"/>
+          <w:szCs w:val="24"/>
+        </w:rPr>
+        <w:t xml:space="preserve">Рис.  </w:t>
+      </w:r>
+      <w:r>
+        <w:rPr>
+          <w:i w:val="0"/>
+          <w:iCs w:val="0"/>
+          <w:color w:val="000000" w:themeColor="text1"/>
+          <w:sz w:val="24"/>
+          <w:szCs w:val="24"/>
+        </w:rPr>
+        <w:fldChar w:fldCharType="begin"/>
+      </w:r>
+      <w:r>
+        <w:rPr>
+          <w:i w:val="0"/>
+          <w:iCs w:val="0"/>
+          <w:color w:val="000000" w:themeColor="text1"/>
+          <w:sz w:val="24"/>
+          <w:szCs w:val="24"/>
+        </w:rPr>
+        <w:instrText xml:space="preserve"> SEQ Рис._ \* ARABIC </w:instrText>
+      </w:r>
+      <w:r>
+        <w:rPr>
+          <w:i w:val="0"/>
+          <w:iCs w:val="0"/>
+          <w:color w:val="000000" w:themeColor="text1"/>
+          <w:sz w:val="24"/>
+          <w:szCs w:val="24"/>
+        </w:rPr>
+        <w:fldChar w:fldCharType="separate"/>
+      </w:r>
+      <w:r>
+        <w:rPr>
+          <w:i w:val="0"/>
+          <w:iCs w:val="0"/>
+          <w:noProof/>
+          <w:color w:val="000000" w:themeColor="text1"/>
+          <w:sz w:val="24"/>
+          <w:szCs w:val="24"/>
+        </w:rPr>
+        <w:t>1</w:t>
+      </w:r>
+      <w:r>
+        <w:rPr>
+          <w:i w:val="0"/>
+          <w:iCs w:val="0"/>
+          <w:color w:val="000000" w:themeColor="text1"/>
+          <w:sz w:val="24"/>
+          <w:szCs w:val="24"/>
+        </w:rPr>
+        <w:fldChar w:fldCharType="end"/>
+      </w:r>
+      <w:r>
+        <w:rPr>
+          <w:i w:val="0"/>
+          <w:iCs w:val="0"/>
+          <w:color w:val="000000" w:themeColor="text1"/>
+          <w:sz w:val="24"/>
+          <w:szCs w:val="24"/>
+        </w:rPr>
+        <w:t xml:space="preserve">.1 </w:t>
+      </w:r>
+      <w:r>
+        <w:rPr>
+          <w:i w:val="0"/>
+          <w:iCs w:val="0"/>
+          <w:color w:val="000000" w:themeColor="text1"/>
+          <w:sz w:val="24"/>
+          <w:szCs w:val="24"/>
+          <w:lang w:val="en-US"/>
+        </w:rPr>
+        <w:t>UML</w:t>
+      </w:r>
+      <w:r>
+        <w:rPr>
+          <w:i w:val="0"/>
+          <w:iCs w:val="0"/>
+          <w:color w:val="000000" w:themeColor="text1"/>
+          <w:sz w:val="24"/>
+          <w:szCs w:val="24"/>
+        </w:rPr>
+        <w:t>-диаграмма оконного приложения</w:t>
+      </w:r>
+    </w:p>
+    <w:p>
+      <w:pPr>
         <w:pStyle w:val="1"/>
-        <w:rPr>
-          <w:lang w:val="en-US"/>
-        </w:rPr>
       </w:pPr>
       <w:r>
         <w:t>Литература</w:t>
@@ -4160,7 +4472,7 @@
       <w:r>
         <w:t xml:space="preserve">: </w:t>
       </w:r>
-      <w:hyperlink r:id="rId7" w:history="1">
+      <w:hyperlink r:id="rId8" w:history="1">
         <w:r>
           <w:rPr>
             <w:rStyle w:val="a4"/>
@@ -4338,7 +4650,7 @@
       <w:r>
         <w:t xml:space="preserve">. Режим доступа: </w:t>
       </w:r>
-      <w:hyperlink r:id="rId8" w:history="1">
+      <w:hyperlink r:id="rId9" w:history="1">
         <w:r>
           <w:rPr>
             <w:rStyle w:val="a4"/>
@@ -4375,7 +4687,7 @@
       <w:r>
         <w:t xml:space="preserve">. Режим доступа: </w:t>
       </w:r>
-      <w:hyperlink r:id="rId9" w:history="1">
+      <w:hyperlink r:id="rId10" w:history="1">
         <w:r>
           <w:rPr>
             <w:rStyle w:val="a4"/>
@@ -4433,7 +4745,7 @@
       <w:r>
         <w:t xml:space="preserve">Режим доступа: </w:t>
       </w:r>
-      <w:hyperlink r:id="rId10" w:history="1">
+      <w:hyperlink r:id="rId11" w:history="1">
         <w:r>
           <w:rPr>
             <w:rStyle w:val="a4"/>
@@ -4485,7 +4797,7 @@
       <w:r>
         <w:t xml:space="preserve">. Режим доступа: </w:t>
       </w:r>
-      <w:hyperlink r:id="rId11" w:history="1">
+      <w:hyperlink r:id="rId12" w:history="1">
         <w:r>
           <w:rPr>
             <w:rStyle w:val="a4"/>
@@ -4496,6 +4808,7 @@
     </w:p>
     <w:p>
       <w:r>
+        <w:lastRenderedPageBreak/>
         <w:t xml:space="preserve">[6] </w:t>
       </w:r>
       <w:r>
@@ -4534,7 +4847,7 @@
       <w:r>
         <w:t xml:space="preserve">. Режим доступа: </w:t>
       </w:r>
-      <w:hyperlink r:id="rId12" w:history="1">
+      <w:hyperlink r:id="rId13" w:history="1">
         <w:r>
           <w:rPr>
             <w:rStyle w:val="a4"/>
@@ -4545,7 +4858,6 @@
     </w:p>
     <w:p>
       <w:r>
-        <w:lastRenderedPageBreak/>
         <w:t xml:space="preserve">[7] </w:t>
       </w:r>
       <w:r>
@@ -4578,7 +4890,7 @@
       <w:r>
         <w:t xml:space="preserve">. Режим доступа: </w:t>
       </w:r>
-      <w:hyperlink r:id="rId13" w:history="1">
+      <w:hyperlink r:id="rId14" w:history="1">
         <w:r>
           <w:rPr>
             <w:rStyle w:val="a4"/>
@@ -4631,7 +4943,7 @@
       <w:r>
         <w:t xml:space="preserve">. Режим доступа: </w:t>
       </w:r>
-      <w:hyperlink r:id="rId14" w:history="1">
+      <w:hyperlink r:id="rId15" w:history="1">
         <w:r>
           <w:rPr>
             <w:rStyle w:val="a4"/>
@@ -4680,7 +4992,7 @@
       <w:r>
         <w:t xml:space="preserve">. Режим доступа: </w:t>
       </w:r>
-      <w:hyperlink r:id="rId15" w:anchor="what_gds" w:history="1">
+      <w:hyperlink r:id="rId16" w:anchor="what_gds" w:history="1">
         <w:r>
           <w:rPr>
             <w:rStyle w:val="a4"/>
@@ -4747,7 +5059,7 @@
       <w:r>
         <w:t xml:space="preserve">. Режим доступа: </w:t>
       </w:r>
-      <w:hyperlink r:id="rId16" w:history="1">
+      <w:hyperlink r:id="rId17" w:history="1">
         <w:r>
           <w:rPr>
             <w:rStyle w:val="a4"/>
@@ -4787,7 +5099,7 @@
       <w:r>
         <w:t xml:space="preserve">. Режим доступа: </w:t>
       </w:r>
-      <w:hyperlink r:id="rId17" w:history="1">
+      <w:hyperlink r:id="rId18" w:history="1">
         <w:r>
           <w:rPr>
             <w:rStyle w:val="a4"/>
@@ -4823,7 +5135,7 @@
       <w:r>
         <w:t xml:space="preserve">. Режим доступа: </w:t>
       </w:r>
-      <w:hyperlink r:id="rId18" w:history="1">
+      <w:hyperlink r:id="rId19" w:history="1">
         <w:r>
           <w:rPr>
             <w:rStyle w:val="a4"/>
@@ -4863,7 +5175,7 @@
       <w:r>
         <w:t xml:space="preserve">. Режим доступа: </w:t>
       </w:r>
-      <w:hyperlink r:id="rId19" w:history="1">
+      <w:hyperlink r:id="rId20" w:history="1">
         <w:r>
           <w:rPr>
             <w:rStyle w:val="a4"/>
@@ -4911,7 +5223,7 @@
       <w:r>
         <w:t xml:space="preserve">. Режим доступа: </w:t>
       </w:r>
-      <w:hyperlink r:id="rId20" w:history="1">
+      <w:hyperlink r:id="rId21" w:history="1">
         <w:r>
           <w:rPr>
             <w:rStyle w:val="a4"/>
@@ -4955,7 +5267,7 @@
       <w:r>
         <w:t xml:space="preserve">. Режим доступа: </w:t>
       </w:r>
-      <w:hyperlink r:id="rId21" w:history="1">
+      <w:hyperlink r:id="rId22" w:history="1">
         <w:r>
           <w:rPr>
             <w:rStyle w:val="a4"/>
@@ -4998,7 +5310,7 @@
       <w:r>
         <w:t xml:space="preserve">Режим доступа: </w:t>
       </w:r>
-      <w:hyperlink r:id="rId22" w:history="1">
+      <w:hyperlink r:id="rId23" w:history="1">
         <w:r>
           <w:rPr>
             <w:rStyle w:val="a4"/>
@@ -5009,6 +5321,7 @@
     </w:p>
     <w:p>
       <w:r>
+        <w:lastRenderedPageBreak/>
         <w:t xml:space="preserve">[17] </w:t>
       </w:r>
       <w:r>
@@ -5038,7 +5351,7 @@
       <w:r>
         <w:t xml:space="preserve">. Режим доступа: </w:t>
       </w:r>
-      <w:hyperlink r:id="rId23" w:history="1">
+      <w:hyperlink r:id="rId24" w:history="1">
         <w:r>
           <w:rPr>
             <w:rStyle w:val="a4"/>
@@ -5049,7 +5362,6 @@
     </w:p>
     <w:p>
       <w:r>
-        <w:lastRenderedPageBreak/>
         <w:t>[1</w:t>
       </w:r>
       <w:r>
@@ -5087,7 +5399,7 @@
       <w:r>
         <w:t xml:space="preserve">. Режим доступа: </w:t>
       </w:r>
-      <w:hyperlink r:id="rId24" w:history="1">
+      <w:hyperlink r:id="rId25" w:history="1">
         <w:r>
           <w:rPr>
             <w:rStyle w:val="a4"/>
@@ -5135,7 +5447,7 @@
       <w:r>
         <w:t xml:space="preserve">. Режим доступа: </w:t>
       </w:r>
-      <w:hyperlink r:id="rId25" w:history="1">
+      <w:hyperlink r:id="rId26" w:history="1">
         <w:r>
           <w:rPr>
             <w:rStyle w:val="a4"/>
@@ -5177,7 +5489,7 @@
       <w:r>
         <w:t xml:space="preserve">. Режим доступа: </w:t>
       </w:r>
-      <w:hyperlink r:id="rId26" w:history="1">
+      <w:hyperlink r:id="rId27" w:history="1">
         <w:r>
           <w:rPr>
             <w:rStyle w:val="a4"/>
@@ -5225,7 +5537,7 @@
       <w:r>
         <w:t xml:space="preserve">Режим доступа: </w:t>
       </w:r>
-      <w:hyperlink r:id="rId27" w:history="1">
+      <w:hyperlink r:id="rId28" w:history="1">
         <w:r>
           <w:rPr>
             <w:rStyle w:val="a4"/>
@@ -5273,7 +5585,7 @@
       <w:r>
         <w:t xml:space="preserve">. Режим доступа: </w:t>
       </w:r>
-      <w:hyperlink r:id="rId28" w:history="1">
+      <w:hyperlink r:id="rId29" w:history="1">
         <w:r>
           <w:rPr>
             <w:rStyle w:val="a4"/>
@@ -5312,7 +5624,7 @@
       <w:r>
         <w:t xml:space="preserve">. Режим доступа: </w:t>
       </w:r>
-      <w:hyperlink r:id="rId29" w:history="1">
+      <w:hyperlink r:id="rId30" w:history="1">
         <w:r>
           <w:rPr>
             <w:rStyle w:val="a4"/>
@@ -5360,7 +5672,7 @@
       <w:r>
         <w:t xml:space="preserve">. Режим доступа: </w:t>
       </w:r>
-      <w:hyperlink r:id="rId30" w:history="1">
+      <w:hyperlink r:id="rId31" w:history="1">
         <w:r>
           <w:rPr>
             <w:rStyle w:val="a4"/>
@@ -5421,7 +5733,7 @@
       <w:r>
         <w:t xml:space="preserve">. Режим доступа: </w:t>
       </w:r>
-      <w:hyperlink r:id="rId31" w:history="1">
+      <w:hyperlink r:id="rId32" w:history="1">
         <w:r>
           <w:rPr>
             <w:rStyle w:val="a4"/>
@@ -5460,7 +5772,7 @@
       <w:r>
         <w:t xml:space="preserve">. Режим доступа: </w:t>
       </w:r>
-      <w:hyperlink r:id="rId32" w:history="1">
+      <w:hyperlink r:id="rId33" w:history="1">
         <w:r>
           <w:rPr>
             <w:rStyle w:val="a4"/>
@@ -5515,7 +5827,7 @@
       <w:r>
         <w:t xml:space="preserve">. Режим доступа: </w:t>
       </w:r>
-      <w:hyperlink r:id="rId33" w:history="1">
+      <w:hyperlink r:id="rId34" w:history="1">
         <w:r>
           <w:rPr>
             <w:rStyle w:val="a4"/>
@@ -5572,7 +5884,7 @@
       <w:r>
         <w:t xml:space="preserve">. Режим доступа: </w:t>
       </w:r>
-      <w:hyperlink r:id="rId34" w:history="1">
+      <w:hyperlink r:id="rId35" w:history="1">
         <w:r>
           <w:rPr>
             <w:rStyle w:val="a4"/>
@@ -5623,7 +5935,7 @@
       <w:r>
         <w:t xml:space="preserve">. Режим доступа: </w:t>
       </w:r>
-      <w:hyperlink r:id="rId35" w:history="1">
+      <w:hyperlink r:id="rId36" w:history="1">
         <w:r>
           <w:rPr>
             <w:rStyle w:val="a4"/>
@@ -5637,6 +5949,7 @@
         <w:ind w:firstLine="0"/>
       </w:pPr>
       <w:r>
+        <w:lastRenderedPageBreak/>
         <w:tab/>
       </w:r>
       <w:r>
@@ -5669,7 +5982,7 @@
       <w:r>
         <w:t xml:space="preserve">. Режим доступа: </w:t>
       </w:r>
-      <w:hyperlink r:id="rId36" w:history="1">
+      <w:hyperlink r:id="rId37" w:history="1">
         <w:r>
           <w:rPr>
             <w:rStyle w:val="a4"/>
@@ -5709,7 +6022,7 @@
     <w:p/>
     <w:p/>
     <w:sectPr>
-      <w:footerReference w:type="default" r:id="rId37"/>
+      <w:footerReference w:type="default" r:id="rId38"/>
       <w:pgSz w:w="11906" w:h="16838"/>
       <w:pgMar w:top="1134" w:right="850" w:bottom="1134" w:left="1701" w:header="708" w:footer="708" w:gutter="0"/>
       <w:pgNumType w:start="2"/>
@@ -8372,6 +8685,25 @@
       <w:sz w:val="28"/>
     </w:rPr>
   </w:style>
+  <w:style w:type="paragraph" w:styleId="ab">
+    <w:name w:val="caption"/>
+    <w:basedOn w:val="a"/>
+    <w:next w:val="a"/>
+    <w:uiPriority w:val="35"/>
+    <w:unhideWhenUsed/>
+    <w:qFormat/>
+    <w:rsid w:val="00784724"/>
+    <w:pPr>
+      <w:spacing w:after="200" w:line="240" w:lineRule="auto"/>
+    </w:pPr>
+    <w:rPr>
+      <w:i/>
+      <w:iCs/>
+      <w:color w:val="44546A" w:themeColor="text2"/>
+      <w:sz w:val="18"/>
+      <w:szCs w:val="18"/>
+    </w:rPr>
+  </w:style>
 </w:styles>
 </file>
 

</xml_diff>

<commit_message>
FIX: size of diagram for visibility
</commit_message>
<xml_diff>
--- a/doc/Report.docx
+++ b/doc/Report.docx
@@ -4212,6 +4212,7 @@
         <w:pStyle w:val="3"/>
       </w:pPr>
       <w:r>
+        <w:lastRenderedPageBreak/>
         <w:t xml:space="preserve">1.3.2 </w:t>
       </w:r>
       <w:r>
@@ -4229,35 +4230,22 @@
     </w:p>
     <w:p>
       <w:r>
-        <w:t xml:space="preserve">На рисунке 1.1 представлена </w:t>
-      </w:r>
-      <w:r>
-        <w:rPr>
-          <w:lang w:val="en-US"/>
-        </w:rPr>
-        <w:t>UML</w:t>
-      </w:r>
-      <w:r>
-        <w:t>-</w:t>
-      </w:r>
-      <w:r>
-        <w:t>диаграмма оконного приложения.</w:t>
-      </w:r>
-    </w:p>
-    <w:p>
-      <w:pPr>
-        <w:keepNext/>
-      </w:pPr>
-      <w:r>
         <w:rPr>
           <w:noProof/>
         </w:rPr>
-        <w:lastRenderedPageBreak/>
         <w:drawing>
-          <wp:inline distT="0" distB="0" distL="0" distR="0" wp14:anchorId="0C2B43E4" wp14:editId="4395F5CB">
-            <wp:extent cx="5459788" cy="3952875"/>
-            <wp:effectExtent l="0" t="0" r="7620" b="0"/>
-            <wp:docPr id="1" name="Рисунок 1"/>
+          <wp:anchor distT="0" distB="0" distL="114300" distR="114300" simplePos="0" relativeHeight="251658240" behindDoc="0" locked="0" layoutInCell="1" allowOverlap="1" wp14:anchorId="78F143E9" wp14:editId="493224A3">
+            <wp:simplePos x="0" y="0"/>
+            <wp:positionH relativeFrom="column">
+              <wp:posOffset>-19050</wp:posOffset>
+            </wp:positionH>
+            <wp:positionV relativeFrom="paragraph">
+              <wp:posOffset>249555</wp:posOffset>
+            </wp:positionV>
+            <wp:extent cx="5940425" cy="4276090"/>
+            <wp:effectExtent l="0" t="0" r="3175" b="0"/>
+            <wp:wrapTopAndBottom/>
+            <wp:docPr id="2" name="Рисунок 2"/>
             <wp:cNvGraphicFramePr>
               <a:graphicFrameLocks xmlns:a="http://schemas.openxmlformats.org/drawingml/2006/main" noChangeAspect="1"/>
             </wp:cNvGraphicFramePr>
@@ -4265,13 +4253,13 @@
               <a:graphicData uri="http://schemas.openxmlformats.org/drawingml/2006/picture">
                 <pic:pic xmlns:pic="http://schemas.openxmlformats.org/drawingml/2006/picture">
                   <pic:nvPicPr>
-                    <pic:cNvPr id="0" name="Picture 1"/>
+                    <pic:cNvPr id="0" name="Picture 3"/>
                     <pic:cNvPicPr>
                       <a:picLocks noChangeAspect="1" noChangeArrowheads="1"/>
                     </pic:cNvPicPr>
                   </pic:nvPicPr>
                   <pic:blipFill>
-                    <a:blip r:embed="rId7">
+                    <a:blip r:embed="rId7" cstate="print">
                       <a:extLst>
                         <a:ext uri="{28A0092B-C50C-407E-A947-70E740481C1C}">
                           <a14:useLocalDpi xmlns:a14="http://schemas.microsoft.com/office/drawing/2010/main" val="0"/>
@@ -4286,7 +4274,7 @@
                   <pic:spPr bwMode="auto">
                     <a:xfrm>
                       <a:off x="0" y="0"/>
-                      <a:ext cx="5463590" cy="3955628"/>
+                      <a:ext cx="5940425" cy="4276090"/>
                     </a:xfrm>
                     <a:prstGeom prst="rect">
                       <a:avLst/>
@@ -4299,8 +4287,23 @@
                 </pic:pic>
               </a:graphicData>
             </a:graphic>
-          </wp:inline>
+          </wp:anchor>
         </w:drawing>
+      </w:r>
+      <w:r>
+        <w:t xml:space="preserve">На рисунке 1.1 представлена </w:t>
+      </w:r>
+      <w:r>
+        <w:rPr>
+          <w:lang w:val="en-US"/>
+        </w:rPr>
+        <w:t>UML</w:t>
+      </w:r>
+      <w:r>
+        <w:t>-</w:t>
+      </w:r>
+      <w:r>
+        <w:t>диаграмма оконного приложения.</w:t>
       </w:r>
     </w:p>
     <w:p>
@@ -4756,6 +4759,7 @@
     </w:p>
     <w:p>
       <w:r>
+        <w:lastRenderedPageBreak/>
         <w:t xml:space="preserve">[5] </w:t>
       </w:r>
       <w:r>
@@ -4808,7 +4812,6 @@
     </w:p>
     <w:p>
       <w:r>
-        <w:lastRenderedPageBreak/>
         <w:t xml:space="preserve">[6] </w:t>
       </w:r>
       <w:r>
@@ -5234,6 +5237,7 @@
     </w:p>
     <w:p>
       <w:r>
+        <w:lastRenderedPageBreak/>
         <w:t xml:space="preserve">[15] </w:t>
       </w:r>
       <w:proofErr w:type="spellStart"/>
@@ -5321,7 +5325,6 @@
     </w:p>
     <w:p>
       <w:r>
-        <w:lastRenderedPageBreak/>
         <w:t xml:space="preserve">[17] </w:t>
       </w:r>
       <w:r>
@@ -5841,6 +5844,7 @@
         <w:ind w:firstLine="0"/>
       </w:pPr>
       <w:r>
+        <w:lastRenderedPageBreak/>
         <w:tab/>
       </w:r>
       <w:r>
@@ -5949,7 +5953,6 @@
         <w:ind w:firstLine="0"/>
       </w:pPr>
       <w:r>
-        <w:lastRenderedPageBreak/>
         <w:tab/>
       </w:r>
       <w:r>

</xml_diff>

<commit_message>
ADD: starts of block scheme
</commit_message>
<xml_diff>
--- a/doc/Report.docx
+++ b/doc/Report.docx
@@ -2688,17 +2688,12 @@
     </w:p>
     <w:p>
       <w:proofErr w:type="spellStart"/>
-      <w:proofErr w:type="gramStart"/>
       <w:r>
         <w:t>Kotlin</w:t>
       </w:r>
       <w:proofErr w:type="spellEnd"/>
       <w:r>
-        <w:t xml:space="preserve">  —</w:t>
-      </w:r>
-      <w:proofErr w:type="gramEnd"/>
-      <w:r>
-        <w:t xml:space="preserve"> статически типизированный, объектно-ориентированный язык программирования, работающий поверх Java Virtual Machine и разрабатываемый компанией </w:t>
+        <w:t xml:space="preserve">  — статически типизированный, объектно-ориентированный язык программирования, работающий поверх Java Virtual Machine и разрабатываемый компанией </w:t>
       </w:r>
       <w:proofErr w:type="spellStart"/>
       <w:r>
@@ -4411,6 +4406,15 @@
         <w:t>-диаграмма оконного приложения</w:t>
       </w:r>
     </w:p>
+    <w:p>
+      <w:pPr>
+        <w:pStyle w:val="3"/>
+      </w:pPr>
+      <w:r>
+        <w:t>1.3.3 Схема работы генератора отчёта</w:t>
+      </w:r>
+    </w:p>
+    <w:p/>
     <w:p>
       <w:pPr>
         <w:pStyle w:val="1"/>
@@ -4701,6 +4705,7 @@
     </w:p>
     <w:p>
       <w:r>
+        <w:lastRenderedPageBreak/>
         <w:t xml:space="preserve">[4] </w:t>
       </w:r>
       <w:r>
@@ -4759,7 +4764,6 @@
     </w:p>
     <w:p>
       <w:r>
-        <w:lastRenderedPageBreak/>
         <w:t xml:space="preserve">[5] </w:t>
       </w:r>
       <w:r>
@@ -5189,6 +5193,7 @@
     </w:p>
     <w:p>
       <w:r>
+        <w:lastRenderedPageBreak/>
         <w:t xml:space="preserve">[14] </w:t>
       </w:r>
       <w:proofErr w:type="spellStart"/>
@@ -5237,7 +5242,6 @@
     </w:p>
     <w:p>
       <w:r>
-        <w:lastRenderedPageBreak/>
         <w:t xml:space="preserve">[15] </w:t>
       </w:r>
       <w:proofErr w:type="spellStart"/>
@@ -5789,6 +5793,7 @@
         <w:ind w:firstLine="0"/>
       </w:pPr>
       <w:r>
+        <w:lastRenderedPageBreak/>
         <w:tab/>
       </w:r>
       <w:r>
@@ -5844,7 +5849,6 @@
         <w:ind w:firstLine="0"/>
       </w:pPr>
       <w:r>
-        <w:lastRenderedPageBreak/>
         <w:tab/>
       </w:r>
       <w:r>

</xml_diff>

<commit_message>
ADD: ostov for the end (i gues this is not the end, lol
</commit_message>
<xml_diff>
--- a/doc/Report.docx
+++ b/doc/Report.docx
@@ -4955,9 +4955,410 @@
     </w:p>
     <w:p>
       <w:pPr>
+        <w:pStyle w:val="2"/>
+      </w:pPr>
+      <w:r>
+        <w:rPr>
+          <w:lang w:val="en-US"/>
+        </w:rPr>
+        <w:t xml:space="preserve">1.4 </w:t>
+      </w:r>
+      <w:r>
+        <w:t>Интерфейс программного обеспечения</w:t>
+      </w:r>
+    </w:p>
+    <w:p>
+      <w:r>
+        <w:t xml:space="preserve">На рисунках </w:t>
+      </w:r>
+      <w:r>
+        <w:t>1.4</w:t>
+      </w:r>
+      <w:r>
+        <w:t xml:space="preserve"> </w:t>
+      </w:r>
+      <w:r>
+        <w:t>–</w:t>
+      </w:r>
+      <w:r>
+        <w:t xml:space="preserve"> </w:t>
+      </w:r>
+      <w:r>
+        <w:t>1.7</w:t>
+      </w:r>
+      <w:r>
+        <w:t xml:space="preserve"> </w:t>
+      </w:r>
+      <w:r>
+        <w:t>предоставлены интерфейсы всех фрагментов приложения.</w:t>
+      </w:r>
+    </w:p>
+    <w:p>
+      <w:r>
+        <w:t>На рисунк</w:t>
+      </w:r>
+      <w:r>
+        <w:t>ах</w:t>
+      </w:r>
+      <w:r>
+        <w:t xml:space="preserve"> </w:t>
+      </w:r>
+      <w:r>
+        <w:t>1.5 – 1.6</w:t>
+      </w:r>
+      <w:r>
+        <w:t xml:space="preserve"> предоставлен интерфейс </w:t>
+      </w:r>
+      <w:r>
+        <w:t>главного окна приложения.</w:t>
+      </w:r>
+    </w:p>
+    <w:p>
+      <w:r>
+        <w:t>На рисунках 1.7 – 1.8 предоставлен интерфейс окна выбора организаций.</w:t>
+      </w:r>
+    </w:p>
+    <w:p/>
+    <w:p>
+      <w:pPr>
+        <w:keepNext/>
+      </w:pPr>
+      <w:r>
+        <w:drawing>
+          <wp:inline distT="0" distB="0" distL="0" distR="0" wp14:anchorId="1D469AF3" wp14:editId="160C19F6">
+            <wp:extent cx="5006138" cy="3352800"/>
+            <wp:effectExtent l="0" t="0" r="4445" b="0"/>
+            <wp:docPr id="10" name="Рисунок 10"/>
+            <wp:cNvGraphicFramePr>
+              <a:graphicFrameLocks xmlns:a="http://schemas.openxmlformats.org/drawingml/2006/main" noChangeAspect="1"/>
+            </wp:cNvGraphicFramePr>
+            <a:graphic xmlns:a="http://schemas.openxmlformats.org/drawingml/2006/main">
+              <a:graphicData uri="http://schemas.openxmlformats.org/drawingml/2006/picture">
+                <pic:pic xmlns:pic="http://schemas.openxmlformats.org/drawingml/2006/picture">
+                  <pic:nvPicPr>
+                    <pic:cNvPr id="1" name=""/>
+                    <pic:cNvPicPr/>
+                  </pic:nvPicPr>
+                  <pic:blipFill rotWithShape="1">
+                    <a:blip r:embed="rId10"/>
+                    <a:srcRect b="1812"/>
+                    <a:stretch/>
+                  </pic:blipFill>
+                  <pic:spPr bwMode="auto">
+                    <a:xfrm>
+                      <a:off x="0" y="0"/>
+                      <a:ext cx="5016288" cy="3359598"/>
+                    </a:xfrm>
+                    <a:prstGeom prst="rect">
+                      <a:avLst/>
+                    </a:prstGeom>
+                    <a:ln>
+                      <a:noFill/>
+                    </a:ln>
+                    <a:extLst>
+                      <a:ext uri="{53640926-AAD7-44D8-BBD7-CCE9431645EC}">
+                        <a14:shadowObscured xmlns:a14="http://schemas.microsoft.com/office/drawing/2010/main"/>
+                      </a:ext>
+                    </a:extLst>
+                  </pic:spPr>
+                </pic:pic>
+              </a:graphicData>
+            </a:graphic>
+          </wp:inline>
+        </w:drawing>
+      </w:r>
+    </w:p>
+    <w:p>
+      <w:pPr>
+        <w:pStyle w:val="ab"/>
+        <w:jc w:val="center"/>
+        <w:rPr>
+          <w:i w:val="0"/>
+          <w:iCs w:val="0"/>
+          <w:color w:val="000000" w:themeColor="text1"/>
+          <w:sz w:val="24"/>
+          <w:szCs w:val="24"/>
+        </w:rPr>
+      </w:pPr>
+      <w:r>
+        <w:rPr>
+          <w:i w:val="0"/>
+          <w:iCs w:val="0"/>
+          <w:color w:val="000000" w:themeColor="text1"/>
+          <w:sz w:val="24"/>
+          <w:szCs w:val="24"/>
+        </w:rPr>
+        <w:t xml:space="preserve">Рис. </w:t>
+      </w:r>
+      <w:r>
+        <w:rPr>
+          <w:i w:val="0"/>
+          <w:iCs w:val="0"/>
+          <w:color w:val="000000" w:themeColor="text1"/>
+          <w:sz w:val="24"/>
+          <w:szCs w:val="24"/>
+        </w:rPr>
+        <w:t>1.4 Интерфейс главного окна приложения</w:t>
+      </w:r>
+    </w:p>
+    <w:p/>
+    <w:p>
+      <w:pPr>
+        <w:keepNext/>
+      </w:pPr>
+      <w:r>
+        <w:lastRenderedPageBreak/>
+        <w:drawing>
+          <wp:inline distT="0" distB="0" distL="0" distR="0" wp14:anchorId="420093F2" wp14:editId="566B0972">
+            <wp:extent cx="5144580" cy="3448050"/>
+            <wp:effectExtent l="0" t="0" r="0" b="0"/>
+            <wp:docPr id="11" name="Рисунок 11"/>
+            <wp:cNvGraphicFramePr>
+              <a:graphicFrameLocks xmlns:a="http://schemas.openxmlformats.org/drawingml/2006/main" noChangeAspect="1"/>
+            </wp:cNvGraphicFramePr>
+            <a:graphic xmlns:a="http://schemas.openxmlformats.org/drawingml/2006/main">
+              <a:graphicData uri="http://schemas.openxmlformats.org/drawingml/2006/picture">
+                <pic:pic xmlns:pic="http://schemas.openxmlformats.org/drawingml/2006/picture">
+                  <pic:nvPicPr>
+                    <pic:cNvPr id="1" name=""/>
+                    <pic:cNvPicPr/>
+                  </pic:nvPicPr>
+                  <pic:blipFill rotWithShape="1">
+                    <a:blip r:embed="rId11"/>
+                    <a:srcRect b="1970"/>
+                    <a:stretch/>
+                  </pic:blipFill>
+                  <pic:spPr bwMode="auto">
+                    <a:xfrm>
+                      <a:off x="0" y="0"/>
+                      <a:ext cx="5170175" cy="3465205"/>
+                    </a:xfrm>
+                    <a:prstGeom prst="rect">
+                      <a:avLst/>
+                    </a:prstGeom>
+                    <a:ln>
+                      <a:noFill/>
+                    </a:ln>
+                    <a:extLst>
+                      <a:ext uri="{53640926-AAD7-44D8-BBD7-CCE9431645EC}">
+                        <a14:shadowObscured xmlns:a14="http://schemas.microsoft.com/office/drawing/2010/main"/>
+                      </a:ext>
+                    </a:extLst>
+                  </pic:spPr>
+                </pic:pic>
+              </a:graphicData>
+            </a:graphic>
+          </wp:inline>
+        </w:drawing>
+      </w:r>
+    </w:p>
+    <w:p>
+      <w:pPr>
+        <w:pStyle w:val="ab"/>
+        <w:jc w:val="center"/>
+        <w:rPr>
+          <w:i w:val="0"/>
+          <w:iCs w:val="0"/>
+          <w:color w:val="000000" w:themeColor="text1"/>
+          <w:sz w:val="24"/>
+          <w:szCs w:val="24"/>
+        </w:rPr>
+      </w:pPr>
+      <w:r>
+        <w:rPr>
+          <w:i w:val="0"/>
+          <w:iCs w:val="0"/>
+          <w:color w:val="000000" w:themeColor="text1"/>
+          <w:sz w:val="24"/>
+          <w:szCs w:val="24"/>
+        </w:rPr>
+        <w:t>Рис. 1.5 Интерфейс главного окна, версия с заданными параметрами</w:t>
+      </w:r>
+    </w:p>
+    <w:p>
+      <w:pPr>
+        <w:keepNext/>
+      </w:pPr>
+      <w:r>
+        <w:drawing>
+          <wp:inline distT="0" distB="0" distL="0" distR="0" wp14:anchorId="574A3CBB" wp14:editId="23F4A126">
+            <wp:extent cx="5144135" cy="3441703"/>
+            <wp:effectExtent l="0" t="0" r="0" b="6350"/>
+            <wp:docPr id="12" name="Рисунок 12"/>
+            <wp:cNvGraphicFramePr>
+              <a:graphicFrameLocks xmlns:a="http://schemas.openxmlformats.org/drawingml/2006/main" noChangeAspect="1"/>
+            </wp:cNvGraphicFramePr>
+            <a:graphic xmlns:a="http://schemas.openxmlformats.org/drawingml/2006/main">
+              <a:graphicData uri="http://schemas.openxmlformats.org/drawingml/2006/picture">
+                <pic:pic xmlns:pic="http://schemas.openxmlformats.org/drawingml/2006/picture">
+                  <pic:nvPicPr>
+                    <pic:cNvPr id="1" name=""/>
+                    <pic:cNvPicPr/>
+                  </pic:nvPicPr>
+                  <pic:blipFill>
+                    <a:blip r:embed="rId12"/>
+                    <a:stretch>
+                      <a:fillRect/>
+                    </a:stretch>
+                  </pic:blipFill>
+                  <pic:spPr>
+                    <a:xfrm>
+                      <a:off x="0" y="0"/>
+                      <a:ext cx="5154263" cy="3448479"/>
+                    </a:xfrm>
+                    <a:prstGeom prst="rect">
+                      <a:avLst/>
+                    </a:prstGeom>
+                  </pic:spPr>
+                </pic:pic>
+              </a:graphicData>
+            </a:graphic>
+          </wp:inline>
+        </w:drawing>
+      </w:r>
+    </w:p>
+    <w:p>
+      <w:pPr>
+        <w:jc w:val="center"/>
+        <w:rPr>
+          <w:sz w:val="24"/>
+          <w:szCs w:val="20"/>
+        </w:rPr>
+      </w:pPr>
+      <w:r>
+        <w:rPr>
+          <w:sz w:val="24"/>
+          <w:szCs w:val="20"/>
+        </w:rPr>
+        <w:t>Рис. 1.6 Интерфейс окна выбора организации</w:t>
+      </w:r>
+    </w:p>
+    <w:p>
+      <w:pPr>
+        <w:keepNext/>
+      </w:pPr>
+      <w:r>
+        <w:lastRenderedPageBreak/>
+        <w:drawing>
+          <wp:inline distT="0" distB="0" distL="0" distR="0" wp14:anchorId="2C25FD0A" wp14:editId="4BC266BA">
+            <wp:extent cx="5439091" cy="3609975"/>
+            <wp:effectExtent l="0" t="0" r="9525" b="0"/>
+            <wp:docPr id="13" name="Рисунок 13"/>
+            <wp:cNvGraphicFramePr>
+              <a:graphicFrameLocks xmlns:a="http://schemas.openxmlformats.org/drawingml/2006/main" noChangeAspect="1"/>
+            </wp:cNvGraphicFramePr>
+            <a:graphic xmlns:a="http://schemas.openxmlformats.org/drawingml/2006/main">
+              <a:graphicData uri="http://schemas.openxmlformats.org/drawingml/2006/picture">
+                <pic:pic xmlns:pic="http://schemas.openxmlformats.org/drawingml/2006/picture">
+                  <pic:nvPicPr>
+                    <pic:cNvPr id="1" name=""/>
+                    <pic:cNvPicPr/>
+                  </pic:nvPicPr>
+                  <pic:blipFill>
+                    <a:blip r:embed="rId13"/>
+                    <a:stretch>
+                      <a:fillRect/>
+                    </a:stretch>
+                  </pic:blipFill>
+                  <pic:spPr>
+                    <a:xfrm>
+                      <a:off x="0" y="0"/>
+                      <a:ext cx="5445783" cy="3614417"/>
+                    </a:xfrm>
+                    <a:prstGeom prst="rect">
+                      <a:avLst/>
+                    </a:prstGeom>
+                  </pic:spPr>
+                </pic:pic>
+              </a:graphicData>
+            </a:graphic>
+          </wp:inline>
+        </w:drawing>
+      </w:r>
+    </w:p>
+    <w:p>
+      <w:pPr>
+        <w:jc w:val="center"/>
+      </w:pPr>
+      <w:r>
+        <w:rPr>
+          <w:sz w:val="24"/>
+          <w:szCs w:val="20"/>
+        </w:rPr>
+        <w:t xml:space="preserve">Рис. 1.7 Интерфейс окна выбора организации </w:t>
+      </w:r>
+      <w:r>
+        <w:rPr>
+          <w:sz w:val="24"/>
+          <w:szCs w:val="20"/>
+        </w:rPr>
+        <w:t>с выбранными организациями ООО «ОПТИМЕНГА-777», ООО «Сознательные машины» и АО «ПК Миландр»</w:t>
+      </w:r>
+    </w:p>
+    <w:p>
+      <w:pPr>
         <w:pStyle w:val="1"/>
       </w:pPr>
       <w:r>
+        <w:t>Вывод</w:t>
+      </w:r>
+    </w:p>
+    <w:p>
+      <w:r>
+        <w:t>В качестве средств реализации были выбраны…</w:t>
+      </w:r>
+    </w:p>
+    <w:p>
+      <w:r>
+        <w:t>В качестве используемого фреймворка для…</w:t>
+      </w:r>
+    </w:p>
+    <w:p>
+      <w:r>
+        <w:t xml:space="preserve">В разделе также были рассмотрены структура и состав классов, представленных в форме </w:t>
+      </w:r>
+      <w:r>
+        <w:rPr>
+          <w:lang w:val="en-US"/>
+        </w:rPr>
+        <w:t>UML</w:t>
+      </w:r>
+      <w:r>
+        <w:t>-</w:t>
+      </w:r>
+      <w:r>
+        <w:t>диаграммы…? (не знаю, надо ли продолжать)</w:t>
+      </w:r>
+    </w:p>
+    <w:p>
+      <w:r>
+        <w:t>Также был предоставлен интерфейс программного обеспечения.</w:t>
+      </w:r>
+    </w:p>
+    <w:p>
+      <w:r>
+        <w:t>В приложении предоставлен пример работы программы – отчёт, автоматически составленный по организации «ОПТИМЕНГА-777».</w:t>
+      </w:r>
+    </w:p>
+    <w:p>
+      <w:pPr>
+        <w:pStyle w:val="1"/>
+      </w:pPr>
+      <w:r>
+        <w:t>2 Заключение</w:t>
+      </w:r>
+    </w:p>
+    <w:p>
+      <w:r>
+        <w:t>По результатам прохождения практики практикант…</w:t>
+      </w:r>
+    </w:p>
+    <w:p>
+      <w:pPr>
+        <w:pStyle w:val="1"/>
+      </w:pPr>
+      <w:r>
+        <w:lastRenderedPageBreak/>
         <w:t>Литература</w:t>
       </w:r>
       <w:bookmarkEnd w:id="4"/>
@@ -5017,7 +5418,7 @@
       <w:r>
         <w:t xml:space="preserve">: </w:t>
       </w:r>
-      <w:hyperlink r:id="rId10" w:history="1">
+      <w:hyperlink r:id="rId14" w:history="1">
         <w:r>
           <w:rPr>
             <w:rStyle w:val="a4"/>
@@ -5189,7 +5590,7 @@
       <w:r>
         <w:t xml:space="preserve">. Режим доступа: </w:t>
       </w:r>
-      <w:hyperlink r:id="rId11" w:history="1">
+      <w:hyperlink r:id="rId15" w:history="1">
         <w:r>
           <w:rPr>
             <w:rStyle w:val="a4"/>
@@ -5226,7 +5627,7 @@
       <w:r>
         <w:t xml:space="preserve">. Режим доступа: </w:t>
       </w:r>
-      <w:hyperlink r:id="rId12" w:history="1">
+      <w:hyperlink r:id="rId16" w:history="1">
         <w:r>
           <w:rPr>
             <w:rStyle w:val="a4"/>
@@ -5284,7 +5685,7 @@
       <w:r>
         <w:t xml:space="preserve">Режим доступа: </w:t>
       </w:r>
-      <w:hyperlink r:id="rId13" w:history="1">
+      <w:hyperlink r:id="rId17" w:history="1">
         <w:r>
           <w:rPr>
             <w:rStyle w:val="a4"/>
@@ -5336,7 +5737,7 @@
       <w:r>
         <w:t xml:space="preserve">. Режим доступа: </w:t>
       </w:r>
-      <w:hyperlink r:id="rId14" w:history="1">
+      <w:hyperlink r:id="rId18" w:history="1">
         <w:r>
           <w:rPr>
             <w:rStyle w:val="a4"/>
@@ -5385,7 +5786,7 @@
       <w:r>
         <w:t xml:space="preserve">. Режим доступа: </w:t>
       </w:r>
-      <w:hyperlink r:id="rId15" w:history="1">
+      <w:hyperlink r:id="rId19" w:history="1">
         <w:r>
           <w:rPr>
             <w:rStyle w:val="a4"/>
@@ -5428,7 +5829,7 @@
       <w:r>
         <w:t xml:space="preserve">. Режим доступа: </w:t>
       </w:r>
-      <w:hyperlink r:id="rId16" w:history="1">
+      <w:hyperlink r:id="rId20" w:history="1">
         <w:r>
           <w:rPr>
             <w:rStyle w:val="a4"/>
@@ -5477,7 +5878,7 @@
       <w:r>
         <w:t xml:space="preserve">. Режим доступа: </w:t>
       </w:r>
-      <w:hyperlink r:id="rId17" w:history="1">
+      <w:hyperlink r:id="rId21" w:history="1">
         <w:r>
           <w:rPr>
             <w:rStyle w:val="a4"/>
@@ -5526,7 +5927,7 @@
       <w:r>
         <w:t xml:space="preserve">. Режим доступа: </w:t>
       </w:r>
-      <w:hyperlink r:id="rId18" w:anchor="what_gds" w:history="1">
+      <w:hyperlink r:id="rId22" w:anchor="what_gds" w:history="1">
         <w:r>
           <w:rPr>
             <w:rStyle w:val="a4"/>
@@ -5593,24 +5994,18 @@
       <w:r>
         <w:t xml:space="preserve">. Режим доступа: </w:t>
       </w:r>
-      <w:hyperlink r:id="rId19" w:history="1">
+      <w:hyperlink r:id="rId23" w:history="1">
         <w:r>
           <w:rPr>
             <w:rStyle w:val="a4"/>
           </w:rPr>
-          <w:t>https://ru.bmstu.wiki/%D0%97%D0%B0%D0%B3%D0%BB%D0%B0%D0%B2</w:t>
-        </w:r>
-        <w:r>
-          <w:rPr>
-            <w:rStyle w:val="a4"/>
-          </w:rPr>
-          <w:lastRenderedPageBreak/>
-          <w:t>%D0%BD%D0%B0%D1%8F_%D1%81%D1%82%D1%80%D0%B0%D0%BD%D0%B8%D1%86%D0%B0</w:t>
+          <w:t>https://ru.bmstu.wiki/%D0%97%D0%B0%D0%B3%D0%BB%D0%B0%D0%B2%D0%BD%D0%B0%D1%8F_%D1%81%D1%82%D1%80%D0%B0%D0%BD%D0%B8%D1%86%D0%B0</w:t>
         </w:r>
       </w:hyperlink>
     </w:p>
     <w:p>
       <w:r>
+        <w:lastRenderedPageBreak/>
         <w:t xml:space="preserve">[11] </w:t>
       </w:r>
       <w:r>
@@ -5640,7 +6035,7 @@
       <w:r>
         <w:t xml:space="preserve">. Режим доступа: </w:t>
       </w:r>
-      <w:hyperlink r:id="rId20" w:history="1">
+      <w:hyperlink r:id="rId24" w:history="1">
         <w:r>
           <w:rPr>
             <w:rStyle w:val="a4"/>
@@ -5674,7 +6069,7 @@
       <w:r>
         <w:t xml:space="preserve">. Режим доступа: </w:t>
       </w:r>
-      <w:hyperlink r:id="rId21" w:history="1">
+      <w:hyperlink r:id="rId25" w:history="1">
         <w:r>
           <w:rPr>
             <w:rStyle w:val="a4"/>
@@ -5714,7 +6109,7 @@
       <w:r>
         <w:t xml:space="preserve">. Режим доступа: </w:t>
       </w:r>
-      <w:hyperlink r:id="rId22" w:history="1">
+      <w:hyperlink r:id="rId26" w:history="1">
         <w:r>
           <w:rPr>
             <w:rStyle w:val="a4"/>
@@ -5760,7 +6155,7 @@
       <w:r>
         <w:t xml:space="preserve">. Режим доступа: </w:t>
       </w:r>
-      <w:hyperlink r:id="rId23" w:history="1">
+      <w:hyperlink r:id="rId27" w:history="1">
         <w:r>
           <w:rPr>
             <w:rStyle w:val="a4"/>
@@ -5800,7 +6195,7 @@
       <w:r>
         <w:t xml:space="preserve">. Режим доступа: </w:t>
       </w:r>
-      <w:hyperlink r:id="rId24" w:history="1">
+      <w:hyperlink r:id="rId28" w:history="1">
         <w:r>
           <w:rPr>
             <w:rStyle w:val="a4"/>
@@ -5843,7 +6238,7 @@
       <w:r>
         <w:t xml:space="preserve">Режим доступа: </w:t>
       </w:r>
-      <w:hyperlink r:id="rId25" w:history="1">
+      <w:hyperlink r:id="rId29" w:history="1">
         <w:r>
           <w:rPr>
             <w:rStyle w:val="a4"/>
@@ -5883,7 +6278,7 @@
       <w:r>
         <w:t xml:space="preserve">. Режим доступа: </w:t>
       </w:r>
-      <w:hyperlink r:id="rId26" w:history="1">
+      <w:hyperlink r:id="rId30" w:history="1">
         <w:r>
           <w:rPr>
             <w:rStyle w:val="a4"/>
@@ -5929,7 +6324,7 @@
       <w:r>
         <w:t xml:space="preserve">. Режим доступа: </w:t>
       </w:r>
-      <w:hyperlink r:id="rId27" w:history="1">
+      <w:hyperlink r:id="rId31" w:history="1">
         <w:r>
           <w:rPr>
             <w:rStyle w:val="a4"/>
@@ -5975,7 +6370,7 @@
       <w:r>
         <w:t xml:space="preserve">. Режим доступа: </w:t>
       </w:r>
-      <w:hyperlink r:id="rId28" w:history="1">
+      <w:hyperlink r:id="rId32" w:history="1">
         <w:r>
           <w:rPr>
             <w:rStyle w:val="a4"/>
@@ -6015,7 +6410,7 @@
       <w:r>
         <w:t xml:space="preserve">. Режим доступа: </w:t>
       </w:r>
-      <w:hyperlink r:id="rId29" w:history="1">
+      <w:hyperlink r:id="rId33" w:history="1">
         <w:r>
           <w:rPr>
             <w:rStyle w:val="a4"/>
@@ -6061,7 +6456,7 @@
       <w:r>
         <w:t xml:space="preserve">Режим доступа: </w:t>
       </w:r>
-      <w:hyperlink r:id="rId30" w:history="1">
+      <w:hyperlink r:id="rId34" w:history="1">
         <w:r>
           <w:rPr>
             <w:rStyle w:val="a4"/>
@@ -6075,7 +6470,6 @@
         <w:ind w:firstLine="0"/>
       </w:pPr>
       <w:r>
-        <w:lastRenderedPageBreak/>
         <w:tab/>
       </w:r>
       <w:r>
@@ -6108,7 +6502,7 @@
       <w:r>
         <w:t xml:space="preserve">. Режим доступа: </w:t>
       </w:r>
-      <w:hyperlink r:id="rId31" w:history="1">
+      <w:hyperlink r:id="rId35" w:history="1">
         <w:r>
           <w:rPr>
             <w:rStyle w:val="a4"/>
@@ -6122,6 +6516,7 @@
         <w:ind w:firstLine="0"/>
       </w:pPr>
       <w:r>
+        <w:lastRenderedPageBreak/>
         <w:tab/>
       </w:r>
       <w:r>
@@ -6145,7 +6540,7 @@
       <w:r>
         <w:t xml:space="preserve">. Режим доступа: </w:t>
       </w:r>
-      <w:hyperlink r:id="rId32" w:history="1">
+      <w:hyperlink r:id="rId36" w:history="1">
         <w:r>
           <w:rPr>
             <w:rStyle w:val="a4"/>
@@ -6191,7 +6586,7 @@
       <w:r>
         <w:t xml:space="preserve">. Режим доступа: </w:t>
       </w:r>
-      <w:hyperlink r:id="rId33" w:history="1">
+      <w:hyperlink r:id="rId37" w:history="1">
         <w:r>
           <w:rPr>
             <w:rStyle w:val="a4"/>
@@ -6252,7 +6647,7 @@
       <w:r>
         <w:t xml:space="preserve">. Режим доступа: </w:t>
       </w:r>
-      <w:hyperlink r:id="rId34" w:history="1">
+      <w:hyperlink r:id="rId38" w:history="1">
         <w:r>
           <w:rPr>
             <w:rStyle w:val="a4"/>
@@ -6289,7 +6684,7 @@
       <w:r>
         <w:t xml:space="preserve">. Режим доступа: </w:t>
       </w:r>
-      <w:hyperlink r:id="rId35" w:history="1">
+      <w:hyperlink r:id="rId39" w:history="1">
         <w:r>
           <w:rPr>
             <w:rStyle w:val="a4"/>
@@ -6344,7 +6739,7 @@
       <w:r>
         <w:t xml:space="preserve">. Режим доступа: </w:t>
       </w:r>
-      <w:hyperlink r:id="rId36" w:history="1">
+      <w:hyperlink r:id="rId40" w:history="1">
         <w:r>
           <w:rPr>
             <w:rStyle w:val="a4"/>
@@ -6399,7 +6794,7 @@
       <w:r>
         <w:t xml:space="preserve">. Режим доступа: </w:t>
       </w:r>
-      <w:hyperlink r:id="rId37" w:history="1">
+      <w:hyperlink r:id="rId41" w:history="1">
         <w:r>
           <w:rPr>
             <w:rStyle w:val="a4"/>
@@ -6448,7 +6843,7 @@
       <w:r>
         <w:t xml:space="preserve">. Режим доступа: </w:t>
       </w:r>
-      <w:hyperlink r:id="rId38" w:history="1">
+      <w:hyperlink r:id="rId42" w:history="1">
         <w:r>
           <w:rPr>
             <w:rStyle w:val="a4"/>
@@ -6460,6 +6855,10 @@
     <w:p>
       <w:pPr>
         <w:ind w:firstLine="0"/>
+        <w:rPr>
+          <w:color w:val="0563C1" w:themeColor="hyperlink"/>
+          <w:u w:val="single"/>
+        </w:rPr>
       </w:pPr>
       <w:r>
         <w:tab/>
@@ -6494,7 +6893,7 @@
       <w:r>
         <w:t xml:space="preserve">. Режим доступа: </w:t>
       </w:r>
-      <w:hyperlink r:id="rId39" w:history="1">
+      <w:hyperlink r:id="rId43" w:history="1">
         <w:r>
           <w:rPr>
             <w:rStyle w:val="a4"/>
@@ -6503,38 +6902,66 @@
         </w:r>
       </w:hyperlink>
     </w:p>
-    <w:p>
-      <w:pPr>
-        <w:ind w:firstLine="0"/>
-      </w:pPr>
-    </w:p>
-    <w:p>
-      <w:pPr>
-        <w:ind w:firstLine="0"/>
-      </w:pPr>
-    </w:p>
-    <w:p>
-      <w:pPr>
-        <w:ind w:firstLine="0"/>
-      </w:pPr>
-    </w:p>
-    <w:p>
-      <w:pPr>
-        <w:ind w:firstLine="0"/>
-      </w:pPr>
-    </w:p>
-    <w:p>
-      <w:pPr>
-        <w:ind w:firstLine="0"/>
-      </w:pPr>
-    </w:p>
     <w:p/>
     <w:p/>
     <w:p/>
     <w:p/>
     <w:p/>
+    <w:p/>
+    <w:p/>
+    <w:p/>
+    <w:p/>
+    <w:p/>
+    <w:p/>
+    <w:p/>
+    <w:p/>
+    <w:p/>
+    <w:p/>
+    <w:p/>
+    <w:p/>
+    <w:p/>
+    <w:p/>
+    <w:p>
+      <w:pPr>
+        <w:pStyle w:val="1"/>
+      </w:pPr>
+      <w:r>
+        <w:t>Приложение</w:t>
+      </w:r>
+    </w:p>
+    <w:p>
+      <w:pPr>
+        <w:ind w:firstLine="0"/>
+      </w:pPr>
+    </w:p>
+    <w:p>
+      <w:pPr>
+        <w:ind w:firstLine="0"/>
+      </w:pPr>
+    </w:p>
+    <w:p>
+      <w:pPr>
+        <w:ind w:firstLine="0"/>
+      </w:pPr>
+    </w:p>
+    <w:p>
+      <w:pPr>
+        <w:ind w:firstLine="0"/>
+      </w:pPr>
+    </w:p>
+    <w:p>
+      <w:pPr>
+        <w:ind w:firstLine="0"/>
+      </w:pPr>
+    </w:p>
+    <w:p/>
+    <w:p>
+      <w:pPr>
+        <w:ind w:firstLine="0"/>
+      </w:pPr>
+    </w:p>
     <w:sectPr>
-      <w:footerReference w:type="default" r:id="rId40"/>
+      <w:footerReference w:type="default" r:id="rId44"/>
       <w:pgSz w:w="11906" w:h="16838"/>
       <w:pgMar w:top="1134" w:right="850" w:bottom="1134" w:left="1701" w:header="708" w:footer="708" w:gutter="0"/>
       <w:pgNumType w:start="2"/>

</xml_diff>

<commit_message>
ADD: a few words about languages and pdf for :person_frowning:
</commit_message>
<xml_diff>
--- a/doc/Report.docx
+++ b/doc/Report.docx
@@ -3820,9 +3820,6 @@
         <w:pStyle w:val="2"/>
       </w:pPr>
       <w:r>
-        <w:rPr>
-          <w:lang w:val="en-US"/>
-        </w:rPr>
         <w:t xml:space="preserve">1.3 </w:t>
       </w:r>
       <w:r>
@@ -4958,9 +4955,6 @@
         <w:pStyle w:val="2"/>
       </w:pPr>
       <w:r>
-        <w:rPr>
-          <w:lang w:val="en-US"/>
-        </w:rPr>
         <w:t xml:space="preserve">1.4 </w:t>
       </w:r>
       <w:r>
@@ -5024,6 +5018,9 @@
         <w:keepNext/>
       </w:pPr>
       <w:r>
+        <w:rPr>
+          <w:noProof/>
+        </w:rPr>
         <w:drawing>
           <wp:inline distT="0" distB="0" distL="0" distR="0" wp14:anchorId="1D469AF3" wp14:editId="160C19F6">
             <wp:extent cx="5006138" cy="3352800"/>
@@ -5107,6 +5104,9 @@
         <w:keepNext/>
       </w:pPr>
       <w:r>
+        <w:rPr>
+          <w:noProof/>
+        </w:rPr>
         <w:lastRenderedPageBreak/>
         <w:drawing>
           <wp:inline distT="0" distB="0" distL="0" distR="0" wp14:anchorId="420093F2" wp14:editId="566B0972">
@@ -5180,6 +5180,9 @@
         <w:keepNext/>
       </w:pPr>
       <w:r>
+        <w:rPr>
+          <w:noProof/>
+        </w:rPr>
         <w:drawing>
           <wp:inline distT="0" distB="0" distL="0" distR="0" wp14:anchorId="574A3CBB" wp14:editId="23F4A126">
             <wp:extent cx="5144135" cy="3441703"/>
@@ -5238,6 +5241,9 @@
         <w:keepNext/>
       </w:pPr>
       <w:r>
+        <w:rPr>
+          <w:noProof/>
+        </w:rPr>
         <w:lastRenderedPageBreak/>
         <w:drawing>
           <wp:inline distT="0" distB="0" distL="0" distR="0" wp14:anchorId="2C25FD0A" wp14:editId="4BC266BA">
@@ -5305,12 +5311,111 @@
     </w:p>
     <w:p>
       <w:r>
-        <w:t>В качестве средств реализации были выбраны…</w:t>
-      </w:r>
-    </w:p>
-    <w:p>
-      <w:r>
-        <w:t>В качестве используемого фреймворка для…</w:t>
+        <w:t>В качестве средств реализации были выбраны</w:t>
+      </w:r>
+      <w:r>
+        <w:t xml:space="preserve"> языки программирования </w:t>
+      </w:r>
+      <w:r>
+        <w:rPr>
+          <w:lang w:val="en-US"/>
+        </w:rPr>
+        <w:t>C</w:t>
+      </w:r>
+      <w:r>
+        <w:t xml:space="preserve">++ </w:t>
+      </w:r>
+      <w:r>
+        <w:t xml:space="preserve">и </w:t>
+      </w:r>
+      <w:r>
+        <w:rPr>
+          <w:lang w:val="en-US"/>
+        </w:rPr>
+        <w:t>Python</w:t>
+      </w:r>
+      <w:r>
+        <w:t xml:space="preserve">. </w:t>
+      </w:r>
+      <w:r>
+        <w:t>Данный выбор обусловлен следующими факторами:</w:t>
+      </w:r>
+    </w:p>
+    <w:p>
+      <w:pPr>
+        <w:pStyle w:val="a5"/>
+        <w:numPr>
+          <w:ilvl w:val="0"/>
+          <w:numId w:val="17"/>
+        </w:numPr>
+      </w:pPr>
+      <w:r>
+        <w:rPr>
+          <w:lang w:val="en-US"/>
+        </w:rPr>
+        <w:t>C</w:t>
+      </w:r>
+      <w:r>
+        <w:t xml:space="preserve">++ </w:t>
+      </w:r>
+      <w:r>
+        <w:t>отвечает требованиям скорости и использования объектно-ориентированной парадигмы программирования,</w:t>
+      </w:r>
+    </w:p>
+    <w:p>
+      <w:pPr>
+        <w:pStyle w:val="a5"/>
+        <w:numPr>
+          <w:ilvl w:val="0"/>
+          <w:numId w:val="17"/>
+        </w:numPr>
+      </w:pPr>
+      <w:r>
+        <w:rPr>
+          <w:lang w:val="en-US"/>
+        </w:rPr>
+        <w:t>Python</w:t>
+      </w:r>
+      <w:r>
+        <w:t xml:space="preserve"> </w:t>
+      </w:r>
+      <w:r>
+        <w:t xml:space="preserve">отвечает требованиям скорости разработки и наличием большого количества библиотек, которые позволяют проводить работу с файлами </w:t>
+      </w:r>
+      <w:r>
+        <w:rPr>
+          <w:lang w:val="en-US"/>
+        </w:rPr>
+        <w:t>Excel</w:t>
+      </w:r>
+      <w:r>
+        <w:t xml:space="preserve"> </w:t>
+      </w:r>
+      <w:r>
+        <w:t xml:space="preserve">и </w:t>
+      </w:r>
+      <w:r>
+        <w:rPr>
+          <w:lang w:val="en-US"/>
+        </w:rPr>
+        <w:t>Word</w:t>
+      </w:r>
+      <w:r>
+        <w:t>.</w:t>
+      </w:r>
+    </w:p>
+    <w:p>
+      <w:r>
+        <w:t xml:space="preserve">Для разработки оконного приложения был использован фреймворк для разработки кроссплатформенного программного обеспечения </w:t>
+      </w:r>
+      <w:r>
+        <w:rPr>
+          <w:lang w:val="en-US"/>
+        </w:rPr>
+        <w:t>Qt</w:t>
+      </w:r>
+      <w:r>
+        <w:t>.</w:t>
       </w:r>
     </w:p>
     <w:p>
@@ -5337,6 +5442,7 @@
     </w:p>
     <w:p>
       <w:r>
+        <w:lastRenderedPageBreak/>
         <w:t>В приложении предоставлен пример работы программы – отчёт, автоматически составленный по организации «ОПТИМЕНГА-777».</w:t>
       </w:r>
     </w:p>
@@ -5356,9 +5462,11 @@
     <w:p>
       <w:pPr>
         <w:pStyle w:val="1"/>
-      </w:pPr>
-      <w:r>
-        <w:lastRenderedPageBreak/>
+        <w:rPr>
+          <w:lang w:val="en-US"/>
+        </w:rPr>
+      </w:pPr>
+      <w:r>
         <w:t>Литература</w:t>
       </w:r>
       <w:bookmarkEnd w:id="4"/>
@@ -5938,6 +6046,7 @@
     </w:p>
     <w:p>
       <w:r>
+        <w:lastRenderedPageBreak/>
         <w:t xml:space="preserve">[10] </w:t>
       </w:r>
       <w:r>
@@ -6005,7 +6114,6 @@
     </w:p>
     <w:p>
       <w:r>
-        <w:lastRenderedPageBreak/>
         <w:t xml:space="preserve">[11] </w:t>
       </w:r>
       <w:r>
@@ -6424,6 +6532,7 @@
         <w:ind w:firstLine="0"/>
       </w:pPr>
       <w:r>
+        <w:lastRenderedPageBreak/>
         <w:tab/>
       </w:r>
       <w:r>
@@ -6516,7 +6625,6 @@
         <w:ind w:firstLine="0"/>
       </w:pPr>
       <w:r>
-        <w:lastRenderedPageBreak/>
         <w:tab/>
       </w:r>
       <w:r>
@@ -8736,6 +8844,119 @@
     </w:lvl>
   </w:abstractNum>
   <w:abstractNum w:abstractNumId="15" w15:restartNumberingAfterBreak="0">
+    <w:nsid w:val="7B01173D"/>
+    <w:multiLevelType w:val="hybridMultilevel"/>
+    <w:tmpl w:val="6234C480"/>
+    <w:lvl w:ilvl="0" w:tplc="04190001">
+      <w:start w:val="1"/>
+      <w:numFmt w:val="bullet"/>
+      <w:lvlText w:val=""/>
+      <w:lvlJc w:val="left"/>
+      <w:pPr>
+        <w:ind w:left="1429" w:hanging="360"/>
+      </w:pPr>
+      <w:rPr>
+        <w:rFonts w:ascii="Symbol" w:hAnsi="Symbol" w:hint="default"/>
+      </w:rPr>
+    </w:lvl>
+    <w:lvl w:ilvl="1" w:tplc="04190003" w:tentative="1">
+      <w:start w:val="1"/>
+      <w:numFmt w:val="bullet"/>
+      <w:lvlText w:val="o"/>
+      <w:lvlJc w:val="left"/>
+      <w:pPr>
+        <w:ind w:left="2149" w:hanging="360"/>
+      </w:pPr>
+      <w:rPr>
+        <w:rFonts w:ascii="Courier New" w:hAnsi="Courier New" w:cs="Courier New" w:hint="default"/>
+      </w:rPr>
+    </w:lvl>
+    <w:lvl w:ilvl="2" w:tplc="04190005" w:tentative="1">
+      <w:start w:val="1"/>
+      <w:numFmt w:val="bullet"/>
+      <w:lvlText w:val=""/>
+      <w:lvlJc w:val="left"/>
+      <w:pPr>
+        <w:ind w:left="2869" w:hanging="360"/>
+      </w:pPr>
+      <w:rPr>
+        <w:rFonts w:ascii="Wingdings" w:hAnsi="Wingdings" w:hint="default"/>
+      </w:rPr>
+    </w:lvl>
+    <w:lvl w:ilvl="3" w:tplc="04190001" w:tentative="1">
+      <w:start w:val="1"/>
+      <w:numFmt w:val="bullet"/>
+      <w:lvlText w:val=""/>
+      <w:lvlJc w:val="left"/>
+      <w:pPr>
+        <w:ind w:left="3589" w:hanging="360"/>
+      </w:pPr>
+      <w:rPr>
+        <w:rFonts w:ascii="Symbol" w:hAnsi="Symbol" w:hint="default"/>
+      </w:rPr>
+    </w:lvl>
+    <w:lvl w:ilvl="4" w:tplc="04190003" w:tentative="1">
+      <w:start w:val="1"/>
+      <w:numFmt w:val="bullet"/>
+      <w:lvlText w:val="o"/>
+      <w:lvlJc w:val="left"/>
+      <w:pPr>
+        <w:ind w:left="4309" w:hanging="360"/>
+      </w:pPr>
+      <w:rPr>
+        <w:rFonts w:ascii="Courier New" w:hAnsi="Courier New" w:cs="Courier New" w:hint="default"/>
+      </w:rPr>
+    </w:lvl>
+    <w:lvl w:ilvl="5" w:tplc="04190005" w:tentative="1">
+      <w:start w:val="1"/>
+      <w:numFmt w:val="bullet"/>
+      <w:lvlText w:val=""/>
+      <w:lvlJc w:val="left"/>
+      <w:pPr>
+        <w:ind w:left="5029" w:hanging="360"/>
+      </w:pPr>
+      <w:rPr>
+        <w:rFonts w:ascii="Wingdings" w:hAnsi="Wingdings" w:hint="default"/>
+      </w:rPr>
+    </w:lvl>
+    <w:lvl w:ilvl="6" w:tplc="04190001" w:tentative="1">
+      <w:start w:val="1"/>
+      <w:numFmt w:val="bullet"/>
+      <w:lvlText w:val=""/>
+      <w:lvlJc w:val="left"/>
+      <w:pPr>
+        <w:ind w:left="5749" w:hanging="360"/>
+      </w:pPr>
+      <w:rPr>
+        <w:rFonts w:ascii="Symbol" w:hAnsi="Symbol" w:hint="default"/>
+      </w:rPr>
+    </w:lvl>
+    <w:lvl w:ilvl="7" w:tplc="04190003" w:tentative="1">
+      <w:start w:val="1"/>
+      <w:numFmt w:val="bullet"/>
+      <w:lvlText w:val="o"/>
+      <w:lvlJc w:val="left"/>
+      <w:pPr>
+        <w:ind w:left="6469" w:hanging="360"/>
+      </w:pPr>
+      <w:rPr>
+        <w:rFonts w:ascii="Courier New" w:hAnsi="Courier New" w:cs="Courier New" w:hint="default"/>
+      </w:rPr>
+    </w:lvl>
+    <w:lvl w:ilvl="8" w:tplc="04190005" w:tentative="1">
+      <w:start w:val="1"/>
+      <w:numFmt w:val="bullet"/>
+      <w:lvlText w:val=""/>
+      <w:lvlJc w:val="left"/>
+      <w:pPr>
+        <w:ind w:left="7189" w:hanging="360"/>
+      </w:pPr>
+      <w:rPr>
+        <w:rFonts w:ascii="Wingdings" w:hAnsi="Wingdings" w:hint="default"/>
+      </w:rPr>
+    </w:lvl>
+  </w:abstractNum>
+  <w:abstractNum w:abstractNumId="16" w15:restartNumberingAfterBreak="0">
     <w:nsid w:val="7B610F2E"/>
     <w:multiLevelType w:val="hybridMultilevel"/>
     <w:tmpl w:val="9E966FCE"/>
@@ -8879,7 +9100,7 @@
     <w:abstractNumId w:val="8"/>
   </w:num>
   <w:num w:numId="11">
-    <w:abstractNumId w:val="15"/>
+    <w:abstractNumId w:val="16"/>
   </w:num>
   <w:num w:numId="12">
     <w:abstractNumId w:val="0"/>
@@ -8895,6 +9116,9 @@
   </w:num>
   <w:num w:numId="16">
     <w:abstractNumId w:val="7"/>
+  </w:num>
+  <w:num w:numId="17">
+    <w:abstractNumId w:val="15"/>
   </w:num>
 </w:numbering>
 </file>

</xml_diff>

<commit_message>
FIX: moments in intro
</commit_message>
<xml_diff>
--- a/doc/Report.docx
+++ b/doc/Report.docx
@@ -1742,7 +1742,13 @@
     </w:p>
     <w:p>
       <w:r>
-        <w:t xml:space="preserve">Подготовка отчётов для работника может оказаться сложной задачей. Их создание занимает много времени, которое работник мог потратить на что-то, что ещё </w:t>
+        <w:t xml:space="preserve">Подготовка отчётов для работника может оказаться сложной задачей. Их создание занимает много времени, которое </w:t>
+      </w:r>
+      <w:r>
+        <w:t>человек</w:t>
+      </w:r>
+      <w:r>
+        <w:t xml:space="preserve"> мог потратить на что-то, что ещё </w:t>
       </w:r>
       <w:r>
         <w:t>на сегодняшний день</w:t>
@@ -1797,7 +1803,13 @@
         <w:t xml:space="preserve">, </w:t>
       </w:r>
       <w:r>
-        <w:t xml:space="preserve">и, используя конфигурационный файл составить на основании информации, предоставленной в нём, отчёт в формате </w:t>
+        <w:t>и, используя конфигурационный файл</w:t>
+      </w:r>
+      <w:r>
+        <w:t>,</w:t>
+      </w:r>
+      <w:r>
+        <w:t xml:space="preserve"> составить на основании информации, предоставленной в нём, отчёт в формате </w:t>
       </w:r>
       <w:r>
         <w:rPr>
@@ -1823,7 +1835,13 @@
         </w:numPr>
       </w:pPr>
       <w:r>
-        <w:t>провести анализ средств автоматизации отчётности</w:t>
+        <w:t xml:space="preserve">провести анализ </w:t>
+      </w:r>
+      <w:r>
+        <w:t xml:space="preserve">программных реализаций </w:t>
+      </w:r>
+      <w:r>
+        <w:t>средств автоматизации отчётности</w:t>
       </w:r>
       <w:r>
         <w:t xml:space="preserve"> </w:t>
@@ -1856,7 +1874,13 @@
         <w:t xml:space="preserve">провести анализ </w:t>
       </w:r>
       <w:r>
-        <w:t xml:space="preserve">способов создания файлов с расширением </w:t>
+        <w:t xml:space="preserve">способов </w:t>
+      </w:r>
+      <w:r>
+        <w:t>генерации</w:t>
+      </w:r>
+      <w:r>
+        <w:t xml:space="preserve"> файлов с расширением </w:t>
       </w:r>
       <w:r>
         <w:t>.</w:t>
@@ -1871,7 +1895,13 @@
         <w:t xml:space="preserve"> </w:t>
       </w:r>
       <w:r>
-        <w:t xml:space="preserve">на основании файла с расширением </w:t>
+        <w:t>на основании</w:t>
+      </w:r>
+      <w:r>
+        <w:t xml:space="preserve"> информации, взятой из</w:t>
+      </w:r>
+      <w:r>
+        <w:t xml:space="preserve"> файла с расширением </w:t>
       </w:r>
       <w:r>
         <w:t>.</w:t>

</xml_diff>

<commit_message>
ADD: intro in outtro
</commit_message>
<xml_diff>
--- a/doc/Report.docx
+++ b/doc/Report.docx
@@ -1871,46 +1871,31 @@
         </w:numPr>
       </w:pPr>
       <w:r>
-        <w:t xml:space="preserve">провести анализ </w:t>
-      </w:r>
-      <w:r>
-        <w:t xml:space="preserve">способов </w:t>
-      </w:r>
-      <w:r>
-        <w:t>генерации</w:t>
-      </w:r>
-      <w:r>
-        <w:t xml:space="preserve"> файлов с расширением </w:t>
-      </w:r>
-      <w:r>
-        <w:t>.</w:t>
-      </w:r>
-      <w:r>
-        <w:rPr>
-          <w:lang w:val="en-US"/>
-        </w:rPr>
-        <w:t>docx</w:t>
-      </w:r>
-      <w:r>
-        <w:t xml:space="preserve"> </w:t>
-      </w:r>
-      <w:r>
-        <w:t>на основании</w:t>
-      </w:r>
-      <w:r>
-        <w:t xml:space="preserve"> информации, взятой из</w:t>
-      </w:r>
-      <w:r>
-        <w:t xml:space="preserve"> файла с расширением </w:t>
-      </w:r>
-      <w:r>
-        <w:t>.</w:t>
-      </w:r>
-      <w:r>
-        <w:rPr>
-          <w:lang w:val="en-US"/>
-        </w:rPr>
-        <w:t>xlsx</w:t>
+        <w:t xml:space="preserve">провести анализ библиотек, позволяющих создавать </w:t>
+      </w:r>
+      <w:r>
+        <w:rPr>
+          <w:lang w:val="en-US"/>
+        </w:rPr>
+        <w:t>Word</w:t>
+      </w:r>
+      <w:r>
+        <w:t>-</w:t>
+      </w:r>
+      <w:r>
+        <w:t xml:space="preserve">файлы, а также анализировать </w:t>
+      </w:r>
+      <w:r>
+        <w:rPr>
+          <w:lang w:val="en-US"/>
+        </w:rPr>
+        <w:t>Excel</w:t>
+      </w:r>
+      <w:r>
+        <w:t>-</w:t>
+      </w:r>
+      <w:r>
+        <w:t>файлы</w:t>
       </w:r>
       <w:r>
         <w:t>;</w:t>
@@ -1925,31 +1910,7 @@
         </w:numPr>
       </w:pPr>
       <w:r>
-        <w:t xml:space="preserve">провести анализ библиотек, позволяющих создавать </w:t>
-      </w:r>
-      <w:r>
-        <w:rPr>
-          <w:lang w:val="en-US"/>
-        </w:rPr>
-        <w:t>Word</w:t>
-      </w:r>
-      <w:r>
-        <w:t>-</w:t>
-      </w:r>
-      <w:r>
-        <w:t xml:space="preserve">файлы, а также анализировать </w:t>
-      </w:r>
-      <w:r>
-        <w:rPr>
-          <w:lang w:val="en-US"/>
-        </w:rPr>
-        <w:t>Excel</w:t>
-      </w:r>
-      <w:r>
-        <w:t>-</w:t>
-      </w:r>
-      <w:r>
-        <w:t>файлы</w:t>
+        <w:t>спроектировать программное обеспечение для автоматизации отчётности</w:t>
       </w:r>
       <w:r>
         <w:t>;</w:t>
@@ -1964,7 +1925,13 @@
         </w:numPr>
       </w:pPr>
       <w:r>
-        <w:t>разработать программное обеспечения для автоматизации отчётности.</w:t>
+        <w:t>разработать программное обеспечени</w:t>
+      </w:r>
+      <w:r>
+        <w:t>е</w:t>
+      </w:r>
+      <w:r>
+        <w:t xml:space="preserve"> для автоматизации отчётности.</w:t>
       </w:r>
     </w:p>
     <w:p/>
@@ -6772,12 +6739,129 @@
     <w:p>
       <w:pPr>
         <w:pStyle w:val="1"/>
+        <w:tabs>
+          <w:tab w:val="left" w:pos="3030"/>
+        </w:tabs>
       </w:pPr>
       <w:bookmarkStart w:id="19" w:name="_Toc81414618"/>
       <w:r>
         <w:t>2 Заключение</w:t>
       </w:r>
       <w:bookmarkEnd w:id="19"/>
+    </w:p>
+    <w:p>
+      <w:r>
+        <w:t>Был проведён анализ программных реализаций средств</w:t>
+      </w:r>
+      <w:r>
+        <w:t xml:space="preserve"> программных реализаций средств автоматизации отчётности. На его основании был сделан вывод о </w:t>
+      </w:r>
+      <w:r>
+        <w:t xml:space="preserve">том, что рассмотренные средства не отвечают </w:t>
+      </w:r>
+      <w:r>
+        <w:t>пожеланиям</w:t>
+      </w:r>
+      <w:r>
+        <w:t xml:space="preserve"> заказчика.</w:t>
+      </w:r>
+    </w:p>
+    <w:p>
+      <w:r>
+        <w:t>Был проведён анализ библиотек, позволяющих создавать</w:t>
+      </w:r>
+      <w:r>
+        <w:t xml:space="preserve"> </w:t>
+      </w:r>
+      <w:r>
+        <w:rPr>
+          <w:lang w:val="en-US"/>
+        </w:rPr>
+        <w:t>Word</w:t>
+      </w:r>
+      <w:r>
+        <w:t>-</w:t>
+      </w:r>
+      <w:r>
+        <w:t xml:space="preserve">файлы и анализировать </w:t>
+      </w:r>
+      <w:r>
+        <w:rPr>
+          <w:lang w:val="en-US"/>
+        </w:rPr>
+        <w:t>Excel</w:t>
+      </w:r>
+      <w:r>
+        <w:t>-</w:t>
+      </w:r>
+      <w:r>
+        <w:t xml:space="preserve">файлы. </w:t>
+      </w:r>
+      <w:r>
+        <w:t xml:space="preserve">При проведении анализа не было выявлено работоспособных библиотек для обработки файлов с расширением </w:t>
+      </w:r>
+      <w:r>
+        <w:t>.</w:t>
+      </w:r>
+      <w:r>
+        <w:rPr>
+          <w:lang w:val="en-US"/>
+        </w:rPr>
+        <w:t>docx</w:t>
+      </w:r>
+      <w:r>
+        <w:t xml:space="preserve"> </w:t>
+      </w:r>
+      <w:r>
+        <w:t xml:space="preserve">на языке </w:t>
+      </w:r>
+      <w:r>
+        <w:rPr>
+          <w:lang w:val="en-US"/>
+        </w:rPr>
+        <w:t>C</w:t>
+      </w:r>
+      <w:r>
+        <w:t xml:space="preserve">++. </w:t>
+      </w:r>
+      <w:r>
+        <w:t xml:space="preserve">В связи с сложившейся ситуацией, в качестве используемых средств реализации программного обеспечения были выбраны два языка программирования: </w:t>
+      </w:r>
+      <w:r>
+        <w:rPr>
+          <w:lang w:val="en-US"/>
+        </w:rPr>
+        <w:t>C</w:t>
+      </w:r>
+      <w:r>
+        <w:t xml:space="preserve">++ </w:t>
+      </w:r>
+      <w:r>
+        <w:t xml:space="preserve">и </w:t>
+      </w:r>
+      <w:r>
+        <w:rPr>
+          <w:lang w:val="en-US"/>
+        </w:rPr>
+        <w:t>Python</w:t>
+      </w:r>
+      <w:r>
+        <w:t>.</w:t>
+      </w:r>
+    </w:p>
+    <w:p>
+      <w:r>
+        <w:t xml:space="preserve">Было </w:t>
+      </w:r>
+      <w:r>
+        <w:t xml:space="preserve">спроектировано и </w:t>
+      </w:r>
+      <w:r>
+        <w:t>разработано программное обеспечени</w:t>
+      </w:r>
+      <w:r>
+        <w:t>е для автоматизации отчётности, которое полностью удовлетворило все потребности заказчика.</w:t>
+      </w:r>
     </w:p>
     <w:p>
       <w:r>
@@ -6897,6 +6981,7 @@
         </w:numPr>
       </w:pPr>
       <w:r>
+        <w:lastRenderedPageBreak/>
         <w:t>поэтапное утверждение модулей программного обеспечения,</w:t>
       </w:r>
     </w:p>
@@ -7211,7 +7296,6 @@
     </w:p>
     <w:p>
       <w:r>
-        <w:lastRenderedPageBreak/>
         <w:t xml:space="preserve">[4] </w:t>
       </w:r>
       <w:r>
@@ -7693,7 +7777,6 @@
     </w:p>
     <w:p>
       <w:r>
-        <w:lastRenderedPageBreak/>
         <w:t xml:space="preserve">[14] </w:t>
       </w:r>
       <w:r>
@@ -8044,6 +8127,7 @@
         <w:ind w:firstLine="0"/>
       </w:pPr>
       <w:r>
+        <w:lastRenderedPageBreak/>
         <w:tab/>
       </w:r>
       <w:r>
@@ -8271,7 +8355,6 @@
         <w:ind w:firstLine="0"/>
       </w:pPr>
       <w:r>
-        <w:lastRenderedPageBreak/>
         <w:tab/>
       </w:r>
       <w:r>
@@ -8476,14 +8559,6 @@
         </w:r>
       </w:hyperlink>
     </w:p>
-    <w:p/>
-    <w:p/>
-    <w:p/>
-    <w:p/>
-    <w:p/>
-    <w:p/>
-    <w:p/>
-    <w:p/>
     <w:p/>
     <w:p/>
     <w:p/>

</xml_diff>

<commit_message>
FIN: first final version :cool:
</commit_message>
<xml_diff>
--- a/doc/Report.docx
+++ b/doc/Report.docx
@@ -60,7 +60,7 @@
           <w:r>
             <w:fldChar w:fldCharType="separate"/>
           </w:r>
-          <w:hyperlink w:anchor="_Toc81414599" w:history="1">
+          <w:hyperlink w:anchor="_Toc81485534" w:history="1">
             <w:r>
               <w:rPr>
                 <w:rStyle w:val="a4"/>
@@ -87,7 +87,7 @@
                 <w:noProof/>
                 <w:webHidden/>
               </w:rPr>
-              <w:instrText xml:space="preserve"> PAGEREF _Toc81414599 \h </w:instrText>
+              <w:instrText xml:space="preserve"> PAGEREF _Toc81485534 \h </w:instrText>
             </w:r>
             <w:r>
               <w:rPr>
@@ -131,7 +131,7 @@
               <w:lang w:eastAsia="ru-RU"/>
             </w:rPr>
           </w:pPr>
-          <w:hyperlink w:anchor="_Toc81414600" w:history="1">
+          <w:hyperlink w:anchor="_Toc81485535" w:history="1">
             <w:r>
               <w:rPr>
                 <w:rStyle w:val="a4"/>
@@ -158,7 +158,7 @@
                 <w:noProof/>
                 <w:webHidden/>
               </w:rPr>
-              <w:instrText xml:space="preserve"> PAGEREF _Toc81414600 \h </w:instrText>
+              <w:instrText xml:space="preserve"> PAGEREF _Toc81485535 \h </w:instrText>
             </w:r>
             <w:r>
               <w:rPr>
@@ -202,7 +202,7 @@
               <w:lang w:eastAsia="ru-RU"/>
             </w:rPr>
           </w:pPr>
-          <w:hyperlink w:anchor="_Toc81414601" w:history="1">
+          <w:hyperlink w:anchor="_Toc81485536" w:history="1">
             <w:r>
               <w:rPr>
                 <w:rStyle w:val="a4"/>
@@ -229,7 +229,7 @@
                 <w:noProof/>
                 <w:webHidden/>
               </w:rPr>
-              <w:instrText xml:space="preserve"> PAGEREF _Toc81414601 \h </w:instrText>
+              <w:instrText xml:space="preserve"> PAGEREF _Toc81485536 \h </w:instrText>
             </w:r>
             <w:r>
               <w:rPr>
@@ -273,7 +273,7 @@
               <w:lang w:eastAsia="ru-RU"/>
             </w:rPr>
           </w:pPr>
-          <w:hyperlink w:anchor="_Toc81414602" w:history="1">
+          <w:hyperlink w:anchor="_Toc81485537" w:history="1">
             <w:r>
               <w:rPr>
                 <w:rStyle w:val="a4"/>
@@ -338,7 +338,7 @@
                 <w:noProof/>
                 <w:webHidden/>
               </w:rPr>
-              <w:instrText xml:space="preserve"> PAGEREF _Toc81414602 \h </w:instrText>
+              <w:instrText xml:space="preserve"> PAGEREF _Toc81485537 \h </w:instrText>
             </w:r>
             <w:r>
               <w:rPr>
@@ -382,7 +382,7 @@
               <w:lang w:eastAsia="ru-RU"/>
             </w:rPr>
           </w:pPr>
-          <w:hyperlink w:anchor="_Toc81414603" w:history="1">
+          <w:hyperlink w:anchor="_Toc81485538" w:history="1">
             <w:r>
               <w:rPr>
                 <w:rStyle w:val="a4"/>
@@ -477,7 +477,7 @@
                 <w:noProof/>
                 <w:webHidden/>
               </w:rPr>
-              <w:instrText xml:space="preserve"> PAGEREF _Toc81414603 \h </w:instrText>
+              <w:instrText xml:space="preserve"> PAGEREF _Toc81485538 \h </w:instrText>
             </w:r>
             <w:r>
               <w:rPr>
@@ -521,7 +521,7 @@
               <w:lang w:eastAsia="ru-RU"/>
             </w:rPr>
           </w:pPr>
-          <w:hyperlink w:anchor="_Toc81414604" w:history="1">
+          <w:hyperlink w:anchor="_Toc81485539" w:history="1">
             <w:r>
               <w:rPr>
                 <w:rStyle w:val="a4"/>
@@ -571,7 +571,7 @@
                 <w:noProof/>
                 <w:webHidden/>
               </w:rPr>
-              <w:instrText xml:space="preserve"> PAGEREF _Toc81414604 \h </w:instrText>
+              <w:instrText xml:space="preserve"> PAGEREF _Toc81485539 \h </w:instrText>
             </w:r>
             <w:r>
               <w:rPr>
@@ -615,7 +615,7 @@
               <w:lang w:eastAsia="ru-RU"/>
             </w:rPr>
           </w:pPr>
-          <w:hyperlink w:anchor="_Toc81414605" w:history="1">
+          <w:hyperlink w:anchor="_Toc81485540" w:history="1">
             <w:r>
               <w:rPr>
                 <w:rStyle w:val="a4"/>
@@ -665,7 +665,7 @@
                 <w:noProof/>
                 <w:webHidden/>
               </w:rPr>
-              <w:instrText xml:space="preserve"> PAGEREF _Toc81414605 \h </w:instrText>
+              <w:instrText xml:space="preserve"> PAGEREF _Toc81485540 \h </w:instrText>
             </w:r>
             <w:r>
               <w:rPr>
@@ -709,7 +709,7 @@
               <w:lang w:eastAsia="ru-RU"/>
             </w:rPr>
           </w:pPr>
-          <w:hyperlink w:anchor="_Toc81414606" w:history="1">
+          <w:hyperlink w:anchor="_Toc81485541" w:history="1">
             <w:r>
               <w:rPr>
                 <w:rStyle w:val="a4"/>
@@ -774,7 +774,7 @@
                 <w:noProof/>
                 <w:webHidden/>
               </w:rPr>
-              <w:instrText xml:space="preserve"> PAGEREF _Toc81414606 \h </w:instrText>
+              <w:instrText xml:space="preserve"> PAGEREF _Toc81485541 \h </w:instrText>
             </w:r>
             <w:r>
               <w:rPr>
@@ -818,7 +818,7 @@
               <w:lang w:eastAsia="ru-RU"/>
             </w:rPr>
           </w:pPr>
-          <w:hyperlink w:anchor="_Toc81414607" w:history="1">
+          <w:hyperlink w:anchor="_Toc81485543" w:history="1">
             <w:r>
               <w:rPr>
                 <w:rStyle w:val="a4"/>
@@ -845,7 +845,7 @@
                 <w:noProof/>
                 <w:webHidden/>
               </w:rPr>
-              <w:instrText xml:space="preserve"> PAGEREF _Toc81414607 \h </w:instrText>
+              <w:instrText xml:space="preserve"> PAGEREF _Toc81485543 \h </w:instrText>
             </w:r>
             <w:r>
               <w:rPr>
@@ -889,7 +889,7 @@
               <w:lang w:eastAsia="ru-RU"/>
             </w:rPr>
           </w:pPr>
-          <w:hyperlink w:anchor="_Toc81414608" w:history="1">
+          <w:hyperlink w:anchor="_Toc81485544" w:history="1">
             <w:r>
               <w:rPr>
                 <w:rStyle w:val="a4"/>
@@ -916,7 +916,7 @@
                 <w:noProof/>
                 <w:webHidden/>
               </w:rPr>
-              <w:instrText xml:space="preserve"> PAGEREF _Toc81414608 \h </w:instrText>
+              <w:instrText xml:space="preserve"> PAGEREF _Toc81485544 \h </w:instrText>
             </w:r>
             <w:r>
               <w:rPr>
@@ -960,7 +960,7 @@
               <w:lang w:eastAsia="ru-RU"/>
             </w:rPr>
           </w:pPr>
-          <w:hyperlink w:anchor="_Toc81414609" w:history="1">
+          <w:hyperlink w:anchor="_Toc81485545" w:history="1">
             <w:r>
               <w:rPr>
                 <w:rStyle w:val="a4"/>
@@ -987,7 +987,7 @@
                 <w:noProof/>
                 <w:webHidden/>
               </w:rPr>
-              <w:instrText xml:space="preserve"> PAGEREF _Toc81414609 \h </w:instrText>
+              <w:instrText xml:space="preserve"> PAGEREF _Toc81485545 \h </w:instrText>
             </w:r>
             <w:r>
               <w:rPr>
@@ -1031,7 +1031,7 @@
               <w:lang w:eastAsia="ru-RU"/>
             </w:rPr>
           </w:pPr>
-          <w:hyperlink w:anchor="_Toc81414610" w:history="1">
+          <w:hyperlink w:anchor="_Toc81485547" w:history="1">
             <w:r>
               <w:rPr>
                 <w:rStyle w:val="a4"/>
@@ -1058,7 +1058,7 @@
                 <w:noProof/>
                 <w:webHidden/>
               </w:rPr>
-              <w:instrText xml:space="preserve"> PAGEREF _Toc81414610 \h </w:instrText>
+              <w:instrText xml:space="preserve"> PAGEREF _Toc81485547 \h </w:instrText>
             </w:r>
             <w:r>
               <w:rPr>
@@ -1078,7 +1078,7 @@
                 <w:noProof/>
                 <w:webHidden/>
               </w:rPr>
-              <w:t>13</w:t>
+              <w:t>12</w:t>
             </w:r>
             <w:r>
               <w:rPr>
@@ -1102,7 +1102,7 @@
               <w:lang w:eastAsia="ru-RU"/>
             </w:rPr>
           </w:pPr>
-          <w:hyperlink w:anchor="_Toc81414611" w:history="1">
+          <w:hyperlink w:anchor="_Toc81485549" w:history="1">
             <w:r>
               <w:rPr>
                 <w:rStyle w:val="a4"/>
@@ -1129,7 +1129,7 @@
                 <w:noProof/>
                 <w:webHidden/>
               </w:rPr>
-              <w:instrText xml:space="preserve"> PAGEREF _Toc81414611 \h </w:instrText>
+              <w:instrText xml:space="preserve"> PAGEREF _Toc81485549 \h </w:instrText>
             </w:r>
             <w:r>
               <w:rPr>
@@ -1149,7 +1149,7 @@
                 <w:noProof/>
                 <w:webHidden/>
               </w:rPr>
-              <w:t>16</w:t>
+              <w:t>15</w:t>
             </w:r>
             <w:r>
               <w:rPr>
@@ -1173,7 +1173,7 @@
               <w:lang w:eastAsia="ru-RU"/>
             </w:rPr>
           </w:pPr>
-          <w:hyperlink w:anchor="_Toc81414612" w:history="1">
+          <w:hyperlink w:anchor="_Toc81485550" w:history="1">
             <w:r>
               <w:rPr>
                 <w:rStyle w:val="a4"/>
@@ -1200,7 +1200,7 @@
                 <w:noProof/>
                 <w:webHidden/>
               </w:rPr>
-              <w:instrText xml:space="preserve"> PAGEREF _Toc81414612 \h </w:instrText>
+              <w:instrText xml:space="preserve"> PAGEREF _Toc81485550 \h </w:instrText>
             </w:r>
             <w:r>
               <w:rPr>
@@ -1220,7 +1220,7 @@
                 <w:noProof/>
                 <w:webHidden/>
               </w:rPr>
-              <w:t>16</w:t>
+              <w:t>15</w:t>
             </w:r>
             <w:r>
               <w:rPr>
@@ -1244,7 +1244,7 @@
               <w:lang w:eastAsia="ru-RU"/>
             </w:rPr>
           </w:pPr>
-          <w:hyperlink w:anchor="_Toc81414613" w:history="1">
+          <w:hyperlink w:anchor="_Toc81485551" w:history="1">
             <w:r>
               <w:rPr>
                 <w:rStyle w:val="a4"/>
@@ -1286,7 +1286,7 @@
                 <w:noProof/>
                 <w:webHidden/>
               </w:rPr>
-              <w:instrText xml:space="preserve"> PAGEREF _Toc81414613 \h </w:instrText>
+              <w:instrText xml:space="preserve"> PAGEREF _Toc81485551 \h </w:instrText>
             </w:r>
             <w:r>
               <w:rPr>
@@ -1306,7 +1306,7 @@
                 <w:noProof/>
                 <w:webHidden/>
               </w:rPr>
-              <w:t>17</w:t>
+              <w:t>16</w:t>
             </w:r>
             <w:r>
               <w:rPr>
@@ -1330,7 +1330,7 @@
               <w:lang w:eastAsia="ru-RU"/>
             </w:rPr>
           </w:pPr>
-          <w:hyperlink w:anchor="_Toc81414614" w:history="1">
+          <w:hyperlink w:anchor="_Toc81485552" w:history="1">
             <w:r>
               <w:rPr>
                 <w:rStyle w:val="a4"/>
@@ -1357,7 +1357,7 @@
                 <w:noProof/>
                 <w:webHidden/>
               </w:rPr>
-              <w:instrText xml:space="preserve"> PAGEREF _Toc81414614 \h </w:instrText>
+              <w:instrText xml:space="preserve"> PAGEREF _Toc81485552 \h </w:instrText>
             </w:r>
             <w:r>
               <w:rPr>
@@ -1377,7 +1377,7 @@
                 <w:noProof/>
                 <w:webHidden/>
               </w:rPr>
-              <w:t>18</w:t>
+              <w:t>17</w:t>
             </w:r>
             <w:r>
               <w:rPr>
@@ -1401,7 +1401,7 @@
               <w:lang w:eastAsia="ru-RU"/>
             </w:rPr>
           </w:pPr>
-          <w:hyperlink w:anchor="_Toc81414616" w:history="1">
+          <w:hyperlink w:anchor="_Toc81485554" w:history="1">
             <w:r>
               <w:rPr>
                 <w:rStyle w:val="a4"/>
@@ -1428,7 +1428,7 @@
                 <w:noProof/>
                 <w:webHidden/>
               </w:rPr>
-              <w:instrText xml:space="preserve"> PAGEREF _Toc81414616 \h </w:instrText>
+              <w:instrText xml:space="preserve"> PAGEREF _Toc81485554 \h </w:instrText>
             </w:r>
             <w:r>
               <w:rPr>
@@ -1448,7 +1448,7 @@
                 <w:noProof/>
                 <w:webHidden/>
               </w:rPr>
-              <w:t>20</w:t>
+              <w:t>19</w:t>
             </w:r>
             <w:r>
               <w:rPr>
@@ -1472,7 +1472,7 @@
               <w:lang w:eastAsia="ru-RU"/>
             </w:rPr>
           </w:pPr>
-          <w:hyperlink w:anchor="_Toc81414618" w:history="1">
+          <w:hyperlink w:anchor="_Toc81485556" w:history="1">
             <w:r>
               <w:rPr>
                 <w:rStyle w:val="a4"/>
@@ -1499,7 +1499,7 @@
                 <w:noProof/>
                 <w:webHidden/>
               </w:rPr>
-              <w:instrText xml:space="preserve"> PAGEREF _Toc81414618 \h </w:instrText>
+              <w:instrText xml:space="preserve"> PAGEREF _Toc81485556 \h </w:instrText>
             </w:r>
             <w:r>
               <w:rPr>
@@ -1519,7 +1519,7 @@
                 <w:noProof/>
                 <w:webHidden/>
               </w:rPr>
-              <w:t>23</w:t>
+              <w:t>22</w:t>
             </w:r>
             <w:r>
               <w:rPr>
@@ -1543,7 +1543,7 @@
               <w:lang w:eastAsia="ru-RU"/>
             </w:rPr>
           </w:pPr>
-          <w:hyperlink w:anchor="_Toc81414619" w:history="1">
+          <w:hyperlink w:anchor="_Toc81485557" w:history="1">
             <w:r>
               <w:rPr>
                 <w:rStyle w:val="a4"/>
@@ -1570,7 +1570,7 @@
                 <w:noProof/>
                 <w:webHidden/>
               </w:rPr>
-              <w:instrText xml:space="preserve"> PAGEREF _Toc81414619 \h </w:instrText>
+              <w:instrText xml:space="preserve"> PAGEREF _Toc81485557 \h </w:instrText>
             </w:r>
             <w:r>
               <w:rPr>
@@ -1614,7 +1614,7 @@
               <w:lang w:eastAsia="ru-RU"/>
             </w:rPr>
           </w:pPr>
-          <w:hyperlink w:anchor="_Toc81414620" w:history="1">
+          <w:hyperlink w:anchor="_Toc81485558" w:history="1">
             <w:r>
               <w:rPr>
                 <w:rStyle w:val="a4"/>
@@ -1641,7 +1641,7 @@
                 <w:noProof/>
                 <w:webHidden/>
               </w:rPr>
-              <w:instrText xml:space="preserve"> PAGEREF _Toc81414620 \h </w:instrText>
+              <w:instrText xml:space="preserve"> PAGEREF _Toc81485558 \h </w:instrText>
             </w:r>
             <w:r>
               <w:rPr>
@@ -1698,7 +1698,7 @@
       <w:pPr>
         <w:pStyle w:val="1"/>
       </w:pPr>
-      <w:bookmarkStart w:id="0" w:name="_Toc81414599"/>
+      <w:bookmarkStart w:id="0" w:name="_Toc81485534"/>
       <w:r>
         <w:lastRenderedPageBreak/>
         <w:t>Введение</w:t>
@@ -1939,7 +1939,7 @@
       <w:pPr>
         <w:pStyle w:val="1"/>
       </w:pPr>
-      <w:bookmarkStart w:id="1" w:name="_Toc81414600"/>
+      <w:bookmarkStart w:id="1" w:name="_Toc81485535"/>
       <w:r>
         <w:lastRenderedPageBreak/>
         <w:t xml:space="preserve">1 </w:t>
@@ -1958,7 +1958,7 @@
       <w:pPr>
         <w:pStyle w:val="2"/>
       </w:pPr>
-      <w:bookmarkStart w:id="2" w:name="_Toc81414601"/>
+      <w:bookmarkStart w:id="2" w:name="_Toc81485536"/>
       <w:r>
         <w:t>1.1 Анализ средств автоматизации отчётности</w:t>
       </w:r>
@@ -1996,7 +1996,7 @@
           <w:tab w:val="center" w:pos="5032"/>
         </w:tabs>
       </w:pPr>
-      <w:bookmarkStart w:id="3" w:name="_Toc81414602"/>
+      <w:bookmarkStart w:id="3" w:name="_Toc81485537"/>
       <w:r>
         <w:t xml:space="preserve">1.1.1 </w:t>
       </w:r>
@@ -2380,7 +2380,7 @@
           <w:rFonts w:ascii="Cambria Math" w:hAnsi="Cambria Math" w:cs="Cambria Math"/>
         </w:rPr>
       </w:pPr>
-      <w:bookmarkStart w:id="4" w:name="_Toc81414603"/>
+      <w:bookmarkStart w:id="4" w:name="_Toc81485538"/>
       <w:r>
         <w:t>1</w:t>
       </w:r>
@@ -2698,7 +2698,7 @@
       <w:pPr>
         <w:pStyle w:val="3"/>
       </w:pPr>
-      <w:bookmarkStart w:id="5" w:name="_Toc81414604"/>
+      <w:bookmarkStart w:id="5" w:name="_Toc81485539"/>
       <w:r>
         <w:t>1.1.</w:t>
       </w:r>
@@ -2864,7 +2864,7 @@
           <w:tab w:val="left" w:pos="3220"/>
         </w:tabs>
       </w:pPr>
-      <w:bookmarkStart w:id="6" w:name="_Toc81414605"/>
+      <w:bookmarkStart w:id="6" w:name="_Toc81485540"/>
       <w:r>
         <w:t>1.1.</w:t>
       </w:r>
@@ -3020,7 +3020,7 @@
       <w:pPr>
         <w:pStyle w:val="3"/>
       </w:pPr>
-      <w:bookmarkStart w:id="7" w:name="_Toc81414606"/>
+      <w:bookmarkStart w:id="7" w:name="_Toc81485541"/>
       <w:r>
         <w:t>1.1.</w:t>
       </w:r>
@@ -3222,15 +3222,17 @@
     </w:p>
     <w:p>
       <w:pPr>
-        <w:pStyle w:val="4"/>
-      </w:pPr>
+        <w:pStyle w:val="3"/>
+      </w:pPr>
+      <w:bookmarkStart w:id="8" w:name="_Toc81485542"/>
       <w:r>
         <w:t>Вывод</w:t>
       </w:r>
-    </w:p>
-    <w:p>
-      <w:r>
-        <w:t>Из перечисленного перечня программных решений в области рассматриваемой проблемы, ни один из рассмотренных продуктов не позволит полноценно решить поставленную задачу. Две основные проблемы:</w:t>
+      <w:bookmarkEnd w:id="8"/>
+    </w:p>
+    <w:p>
+      <w:r>
+        <w:t>Из перечня программных решений в области рассматриваемой проблемы, ни один из рассмотренных продуктов не позволит полноценно решить поставленную задачу. Две основные проблемы:</w:t>
       </w:r>
     </w:p>
     <w:p>
@@ -3294,7 +3296,7 @@
       <w:pPr>
         <w:pStyle w:val="2"/>
       </w:pPr>
-      <w:bookmarkStart w:id="8" w:name="_Toc81414607"/>
+      <w:bookmarkStart w:id="9" w:name="_Toc81485543"/>
       <w:r>
         <w:t xml:space="preserve">1.2 </w:t>
       </w:r>
@@ -3304,7 +3306,7 @@
       <w:r>
         <w:t>реализации программного обеспечения</w:t>
       </w:r>
-      <w:bookmarkEnd w:id="8"/>
+      <w:bookmarkEnd w:id="9"/>
     </w:p>
     <w:p>
       <w:r>
@@ -3321,14 +3323,14 @@
       <w:pPr>
         <w:pStyle w:val="3"/>
       </w:pPr>
-      <w:bookmarkStart w:id="9" w:name="_Toc81414608"/>
+      <w:bookmarkStart w:id="10" w:name="_Toc81485544"/>
       <w:r>
         <w:t>1.2.1 Требования</w:t>
       </w:r>
       <w:r>
         <w:t xml:space="preserve"> к реализации программного продукта</w:t>
       </w:r>
-      <w:bookmarkEnd w:id="9"/>
+      <w:bookmarkEnd w:id="10"/>
     </w:p>
     <w:p>
       <w:r>
@@ -3500,12 +3502,12 @@
       <w:pPr>
         <w:pStyle w:val="3"/>
       </w:pPr>
-      <w:bookmarkStart w:id="10" w:name="_Toc81414609"/>
+      <w:bookmarkStart w:id="11" w:name="_Toc81485545"/>
       <w:r>
         <w:lastRenderedPageBreak/>
         <w:t>1.2.2 Выбор языка программирования</w:t>
       </w:r>
-      <w:bookmarkEnd w:id="10"/>
+      <w:bookmarkEnd w:id="11"/>
     </w:p>
     <w:p>
       <w:r>
@@ -4214,11 +4216,13 @@
     </w:p>
     <w:p>
       <w:pPr>
-        <w:pStyle w:val="4"/>
-      </w:pPr>
+        <w:pStyle w:val="3"/>
+      </w:pPr>
+      <w:bookmarkStart w:id="12" w:name="_Toc81485546"/>
       <w:r>
         <w:t>Вывод</w:t>
       </w:r>
+      <w:bookmarkEnd w:id="12"/>
     </w:p>
     <w:p>
       <w:r>
@@ -4360,14 +4364,14 @@
       <w:pPr>
         <w:pStyle w:val="3"/>
       </w:pPr>
-      <w:bookmarkStart w:id="11" w:name="_Toc81414610"/>
+      <w:bookmarkStart w:id="13" w:name="_Toc81485547"/>
       <w:r>
         <w:t xml:space="preserve">1.2.3 </w:t>
       </w:r>
       <w:r>
         <w:t>Выбор библиотек</w:t>
       </w:r>
-      <w:bookmarkEnd w:id="11"/>
+      <w:bookmarkEnd w:id="13"/>
     </w:p>
     <w:p>
       <w:r>
@@ -5148,11 +5152,13 @@
     </w:p>
     <w:p>
       <w:pPr>
-        <w:pStyle w:val="4"/>
-      </w:pPr>
+        <w:pStyle w:val="3"/>
+      </w:pPr>
+      <w:bookmarkStart w:id="14" w:name="_Toc81485548"/>
       <w:r>
         <w:t>Вывод</w:t>
       </w:r>
+      <w:bookmarkEnd w:id="14"/>
     </w:p>
     <w:p>
       <w:r>
@@ -5351,14 +5357,14 @@
       <w:pPr>
         <w:pStyle w:val="2"/>
       </w:pPr>
-      <w:bookmarkStart w:id="12" w:name="_Toc81414611"/>
+      <w:bookmarkStart w:id="15" w:name="_Toc81485549"/>
       <w:r>
         <w:t xml:space="preserve">1.3 </w:t>
       </w:r>
       <w:r>
         <w:t>Проектирование программного обеспечения</w:t>
       </w:r>
-      <w:bookmarkEnd w:id="12"/>
+      <w:bookmarkEnd w:id="15"/>
     </w:p>
     <w:p>
       <w:r>
@@ -5369,11 +5375,11 @@
       <w:pPr>
         <w:pStyle w:val="3"/>
       </w:pPr>
-      <w:bookmarkStart w:id="13" w:name="_Toc81414612"/>
+      <w:bookmarkStart w:id="16" w:name="_Toc81485550"/>
       <w:r>
         <w:t>1.3.1 Принцип работы программного обеспечения</w:t>
       </w:r>
-      <w:bookmarkEnd w:id="13"/>
+      <w:bookmarkEnd w:id="16"/>
     </w:p>
     <w:p>
       <w:r>
@@ -5404,6 +5410,9 @@
         <w:t>файлов, которые удовлетворяли бы требованиям, программное обеспечение будет состоять из двух частей: из оконного приложения (</w:t>
       </w:r>
       <w:r>
+        <w:t xml:space="preserve">написанного на ЯП </w:t>
+      </w:r>
+      <w:r>
         <w:rPr>
           <w:lang w:val="en-US"/>
         </w:rPr>
@@ -5416,6 +5425,9 @@
         <w:t>и генератора отчёта (</w:t>
       </w:r>
       <w:r>
+        <w:t xml:space="preserve">написанного на ЯП </w:t>
+      </w:r>
+      <w:r>
         <w:rPr>
           <w:lang w:val="en-US"/>
         </w:rPr>
@@ -5443,6 +5455,9 @@
         <w:t xml:space="preserve">интерпретируемый код, написанный на </w:t>
       </w:r>
       <w:r>
+        <w:t xml:space="preserve">ЯП </w:t>
+      </w:r>
+      <w:r>
         <w:rPr>
           <w:lang w:val="en-US"/>
         </w:rPr>
@@ -5471,7 +5486,7 @@
       <w:pPr>
         <w:pStyle w:val="3"/>
       </w:pPr>
-      <w:bookmarkStart w:id="14" w:name="_Toc81414613"/>
+      <w:bookmarkStart w:id="17" w:name="_Toc81485551"/>
       <w:r>
         <w:lastRenderedPageBreak/>
         <w:t xml:space="preserve">1.3.2 </w:t>
@@ -5488,7 +5503,7 @@
       <w:r>
         <w:t>диаграмма оконного приложения</w:t>
       </w:r>
-      <w:bookmarkEnd w:id="14"/>
+      <w:bookmarkEnd w:id="17"/>
     </w:p>
     <w:p>
       <w:r>
@@ -5690,11 +5705,11 @@
       <w:pPr>
         <w:pStyle w:val="3"/>
       </w:pPr>
-      <w:bookmarkStart w:id="15" w:name="_Toc81414614"/>
+      <w:bookmarkStart w:id="18" w:name="_Toc81485552"/>
       <w:r>
         <w:t>1.3.3 Схема работы генератора отчёта</w:t>
       </w:r>
-      <w:bookmarkEnd w:id="15"/>
+      <w:bookmarkEnd w:id="18"/>
     </w:p>
     <w:p>
       <w:pPr>
@@ -5702,6 +5717,67 @@
           <w:noProof/>
         </w:rPr>
       </w:pPr>
+      <w:r>
+        <w:rPr>
+          <w:noProof/>
+        </w:rPr>
+        <w:drawing>
+          <wp:anchor distT="0" distB="0" distL="114300" distR="114300" simplePos="0" relativeHeight="251660288" behindDoc="1" locked="0" layoutInCell="1" allowOverlap="1" wp14:anchorId="3FC97046" wp14:editId="4AA982A4">
+            <wp:simplePos x="0" y="0"/>
+            <wp:positionH relativeFrom="column">
+              <wp:posOffset>-32385</wp:posOffset>
+            </wp:positionH>
+            <wp:positionV relativeFrom="paragraph">
+              <wp:posOffset>412115</wp:posOffset>
+            </wp:positionV>
+            <wp:extent cx="5940425" cy="6697345"/>
+            <wp:effectExtent l="0" t="0" r="3175" b="8255"/>
+            <wp:wrapSquare wrapText="bothSides"/>
+            <wp:docPr id="7" name="Рисунок 7"/>
+            <wp:cNvGraphicFramePr>
+              <a:graphicFrameLocks xmlns:a="http://schemas.openxmlformats.org/drawingml/2006/main" noChangeAspect="1"/>
+            </wp:cNvGraphicFramePr>
+            <a:graphic xmlns:a="http://schemas.openxmlformats.org/drawingml/2006/main">
+              <a:graphicData uri="http://schemas.openxmlformats.org/drawingml/2006/picture">
+                <pic:pic xmlns:pic="http://schemas.openxmlformats.org/drawingml/2006/picture">
+                  <pic:nvPicPr>
+                    <pic:cNvPr id="0" name="Picture 13"/>
+                    <pic:cNvPicPr>
+                      <a:picLocks noChangeAspect="1" noChangeArrowheads="1"/>
+                    </pic:cNvPicPr>
+                  </pic:nvPicPr>
+                  <pic:blipFill>
+                    <a:blip r:embed="rId9" cstate="print">
+                      <a:extLst>
+                        <a:ext uri="{28A0092B-C50C-407E-A947-70E740481C1C}">
+                          <a14:useLocalDpi xmlns:a14="http://schemas.microsoft.com/office/drawing/2010/main" val="0"/>
+                        </a:ext>
+                      </a:extLst>
+                    </a:blip>
+                    <a:srcRect/>
+                    <a:stretch>
+                      <a:fillRect/>
+                    </a:stretch>
+                  </pic:blipFill>
+                  <pic:spPr bwMode="auto">
+                    <a:xfrm>
+                      <a:off x="0" y="0"/>
+                      <a:ext cx="5940425" cy="6697345"/>
+                    </a:xfrm>
+                    <a:prstGeom prst="rect">
+                      <a:avLst/>
+                    </a:prstGeom>
+                    <a:noFill/>
+                    <a:ln>
+                      <a:noFill/>
+                    </a:ln>
+                  </pic:spPr>
+                </pic:pic>
+              </a:graphicData>
+            </a:graphic>
+          </wp:anchor>
+        </w:drawing>
+      </w:r>
       <w:r>
         <w:rPr>
           <w:noProof/>
@@ -5729,7 +5805,7 @@
         <mc:AlternateContent>
           <mc:Choice Requires="wps">
             <w:drawing>
-              <wp:anchor distT="0" distB="0" distL="114300" distR="114300" simplePos="0" relativeHeight="251662336" behindDoc="0" locked="0" layoutInCell="1" allowOverlap="1" wp14:anchorId="0133782A" wp14:editId="318C8AF0">
+              <wp:anchor distT="0" distB="0" distL="114300" distR="114300" simplePos="0" relativeHeight="251662336" behindDoc="0" locked="0" layoutInCell="1" allowOverlap="1" wp14:anchorId="0133782A" wp14:editId="319CD49D">
                 <wp:simplePos x="0" y="0"/>
                 <wp:positionH relativeFrom="column">
                   <wp:posOffset>-32385</wp:posOffset>
@@ -5981,67 +6057,6 @@
             </w:pict>
           </mc:Fallback>
         </mc:AlternateContent>
-      </w:r>
-      <w:r>
-        <w:rPr>
-          <w:noProof/>
-        </w:rPr>
-        <w:drawing>
-          <wp:anchor distT="0" distB="0" distL="114300" distR="114300" simplePos="0" relativeHeight="251660288" behindDoc="1" locked="0" layoutInCell="1" allowOverlap="1" wp14:anchorId="3FC97046" wp14:editId="56BA0821">
-            <wp:simplePos x="0" y="0"/>
-            <wp:positionH relativeFrom="column">
-              <wp:posOffset>-99060</wp:posOffset>
-            </wp:positionH>
-            <wp:positionV relativeFrom="paragraph">
-              <wp:posOffset>3810</wp:posOffset>
-            </wp:positionV>
-            <wp:extent cx="5940425" cy="6697345"/>
-            <wp:effectExtent l="0" t="0" r="3175" b="8255"/>
-            <wp:wrapSquare wrapText="bothSides"/>
-            <wp:docPr id="7" name="Рисунок 7"/>
-            <wp:cNvGraphicFramePr>
-              <a:graphicFrameLocks xmlns:a="http://schemas.openxmlformats.org/drawingml/2006/main" noChangeAspect="1"/>
-            </wp:cNvGraphicFramePr>
-            <a:graphic xmlns:a="http://schemas.openxmlformats.org/drawingml/2006/main">
-              <a:graphicData uri="http://schemas.openxmlformats.org/drawingml/2006/picture">
-                <pic:pic xmlns:pic="http://schemas.openxmlformats.org/drawingml/2006/picture">
-                  <pic:nvPicPr>
-                    <pic:cNvPr id="0" name="Picture 13"/>
-                    <pic:cNvPicPr>
-                      <a:picLocks noChangeAspect="1" noChangeArrowheads="1"/>
-                    </pic:cNvPicPr>
-                  </pic:nvPicPr>
-                  <pic:blipFill>
-                    <a:blip r:embed="rId9" cstate="print">
-                      <a:extLst>
-                        <a:ext uri="{28A0092B-C50C-407E-A947-70E740481C1C}">
-                          <a14:useLocalDpi xmlns:a14="http://schemas.microsoft.com/office/drawing/2010/main" val="0"/>
-                        </a:ext>
-                      </a:extLst>
-                    </a:blip>
-                    <a:srcRect/>
-                    <a:stretch>
-                      <a:fillRect/>
-                    </a:stretch>
-                  </pic:blipFill>
-                  <pic:spPr bwMode="auto">
-                    <a:xfrm>
-                      <a:off x="0" y="0"/>
-                      <a:ext cx="5940425" cy="6697345"/>
-                    </a:xfrm>
-                    <a:prstGeom prst="rect">
-                      <a:avLst/>
-                    </a:prstGeom>
-                    <a:noFill/>
-                    <a:ln>
-                      <a:noFill/>
-                    </a:ln>
-                  </pic:spPr>
-                </pic:pic>
-              </a:graphicData>
-            </a:graphic>
-          </wp:anchor>
-        </w:drawing>
       </w:r>
       <w:r>
         <w:rPr>
@@ -6429,11 +6444,13 @@
       <w:pPr>
         <w:pStyle w:val="3"/>
       </w:pPr>
-      <w:bookmarkStart w:id="16" w:name="_Toc81414615"/>
+      <w:bookmarkStart w:id="19" w:name="_Toc81414615"/>
+      <w:bookmarkStart w:id="20" w:name="_Toc81485553"/>
       <w:r>
         <w:t>Вывод</w:t>
       </w:r>
-      <w:bookmarkEnd w:id="16"/>
+      <w:bookmarkEnd w:id="19"/>
+      <w:bookmarkEnd w:id="20"/>
     </w:p>
     <w:p>
       <w:r>
@@ -6460,33 +6477,39 @@
         <w:rPr>
           <w:lang w:val="en-US"/>
         </w:rPr>
+        <w:lastRenderedPageBreak/>
         <w:t>UML</w:t>
       </w:r>
       <w:r>
         <w:t>-</w:t>
       </w:r>
       <w:r>
-        <w:t>диаграмма отразила пожелания заказчика об использовании объектно-ориентированной парадигмы программирования.</w:t>
-      </w:r>
-    </w:p>
-    <w:p>
-      <w:r>
-        <w:lastRenderedPageBreak/>
-        <w:t>Схема работы генератора отчёта позволила отразить часть технического задания в алгоритме действий части составления отчёта.</w:t>
+        <w:t>диаграмма отразила пожелания заказчика об использовании объектно-ориентированной парадигмы программирования</w:t>
+      </w:r>
+      <w:r>
+        <w:t xml:space="preserve"> при реализации программного обеспечения</w:t>
+      </w:r>
+      <w:r>
+        <w:t>.</w:t>
+      </w:r>
+    </w:p>
+    <w:p>
+      <w:r>
+        <w:t>Схема работы генератора отчёта позволила отразить часть технического задания в алгоритме действий составления отчёта.</w:t>
       </w:r>
     </w:p>
     <w:p>
       <w:pPr>
         <w:pStyle w:val="2"/>
       </w:pPr>
-      <w:bookmarkStart w:id="17" w:name="_Toc81414616"/>
+      <w:bookmarkStart w:id="21" w:name="_Toc81485554"/>
       <w:r>
         <w:t xml:space="preserve">1.4 </w:t>
       </w:r>
       <w:r>
         <w:t>Интерфейс программного обеспечения</w:t>
       </w:r>
-      <w:bookmarkEnd w:id="17"/>
+      <w:bookmarkEnd w:id="21"/>
     </w:p>
     <w:p>
       <w:r>
@@ -6832,11 +6855,108 @@
       <w:pPr>
         <w:pStyle w:val="1"/>
       </w:pPr>
-      <w:bookmarkStart w:id="18" w:name="_Toc81414617"/>
+      <w:bookmarkStart w:id="22" w:name="_Toc81414617"/>
+      <w:bookmarkStart w:id="23" w:name="_Toc81485555"/>
       <w:r>
         <w:t>Вывод</w:t>
       </w:r>
-      <w:bookmarkEnd w:id="18"/>
+      <w:bookmarkEnd w:id="22"/>
+      <w:bookmarkEnd w:id="23"/>
+    </w:p>
+    <w:p>
+      <w:r>
+        <w:t>В разделе был проведён анализ средств автоматизации отчётности.</w:t>
+      </w:r>
+      <w:r>
+        <w:t xml:space="preserve"> </w:t>
+      </w:r>
+      <w:r>
+        <w:t xml:space="preserve">Из </w:t>
+      </w:r>
+      <w:r>
+        <w:t xml:space="preserve">рассмотренного </w:t>
+      </w:r>
+      <w:r>
+        <w:t xml:space="preserve">перечня </w:t>
+      </w:r>
+      <w:r>
+        <w:t>сервисов</w:t>
+      </w:r>
+      <w:r>
+        <w:t xml:space="preserve"> </w:t>
+      </w:r>
+      <w:r>
+        <w:t xml:space="preserve">ни один </w:t>
+      </w:r>
+      <w:r>
+        <w:t xml:space="preserve">продукт не </w:t>
+      </w:r>
+      <w:r>
+        <w:t xml:space="preserve">позволил </w:t>
+      </w:r>
+      <w:r>
+        <w:t xml:space="preserve">полноценно решить поставленную задачу. </w:t>
+      </w:r>
+      <w:r>
+        <w:t>К потребности в написании собственного программного обеспечения привели две следующие проблемы:</w:t>
+      </w:r>
+    </w:p>
+    <w:p>
+      <w:pPr>
+        <w:pStyle w:val="a5"/>
+        <w:numPr>
+          <w:ilvl w:val="0"/>
+          <w:numId w:val="10"/>
+        </w:numPr>
+      </w:pPr>
+      <w:r>
+        <w:t>дорогостоящ</w:t>
+      </w:r>
+      <w:r>
+        <w:t>ая</w:t>
+      </w:r>
+      <w:r>
+        <w:t xml:space="preserve"> лицензи</w:t>
+      </w:r>
+      <w:r>
+        <w:t>я</w:t>
+      </w:r>
+      <w:r>
+        <w:t>,</w:t>
+      </w:r>
+    </w:p>
+    <w:p>
+      <w:pPr>
+        <w:pStyle w:val="a5"/>
+        <w:numPr>
+          <w:ilvl w:val="0"/>
+          <w:numId w:val="10"/>
+        </w:numPr>
+      </w:pPr>
+      <w:r>
+        <w:t xml:space="preserve">отсутствие экспорта в файл </w:t>
+      </w:r>
+      <w:r>
+        <w:rPr>
+          <w:lang w:val="en-US"/>
+        </w:rPr>
+        <w:t>Word</w:t>
+      </w:r>
+      <w:r>
+        <w:t xml:space="preserve">, </w:t>
+      </w:r>
+      <w:r>
+        <w:t xml:space="preserve">либо импорта информации из таблицы </w:t>
+      </w:r>
+      <w:r>
+        <w:rPr>
+          <w:lang w:val="en-US"/>
+        </w:rPr>
+        <w:t>Excel</w:t>
+      </w:r>
+      <w:r>
+        <w:t>.</w:t>
+      </w:r>
     </w:p>
     <w:p>
       <w:r>
@@ -6903,6 +7023,7 @@
         <w:rPr>
           <w:lang w:val="en-US"/>
         </w:rPr>
+        <w:lastRenderedPageBreak/>
         <w:t>Python</w:t>
       </w:r>
       <w:r>
@@ -6975,7 +7096,6 @@
     </w:p>
     <w:p>
       <w:r>
-        <w:lastRenderedPageBreak/>
         <w:t>Б</w:t>
       </w:r>
       <w:r>
@@ -6987,10 +7107,16 @@
         <w:t xml:space="preserve">В приложении </w:t>
       </w:r>
       <w:r>
-        <w:t>расположен</w:t>
-      </w:r>
-      <w:r>
-        <w:t xml:space="preserve"> пример работы программы – отчёт, автоматически составленный по организации «ОПТИМЕНГА-777».</w:t>
+        <w:t>предоставлен</w:t>
+      </w:r>
+      <w:r>
+        <w:t xml:space="preserve"> отчёт, составленный по организации «ОПТИМЕНГА-777»</w:t>
+      </w:r>
+      <w:r>
+        <w:t xml:space="preserve"> с использованием реализованного программного обеспечения</w:t>
+      </w:r>
+      <w:r>
+        <w:t>.</w:t>
       </w:r>
     </w:p>
     <w:p>
@@ -7000,18 +7126,18 @@
           <w:tab w:val="left" w:pos="3030"/>
         </w:tabs>
       </w:pPr>
-      <w:bookmarkStart w:id="19" w:name="_Toc81414618"/>
+      <w:bookmarkStart w:id="24" w:name="_Toc81485556"/>
       <w:r>
         <w:t>2 Заключение</w:t>
       </w:r>
-      <w:bookmarkEnd w:id="19"/>
+      <w:bookmarkEnd w:id="24"/>
     </w:p>
     <w:p>
       <w:r>
         <w:t>Был проведён анализ программных реализаций средств</w:t>
       </w:r>
       <w:r>
-        <w:t xml:space="preserve"> программных реализаций средств автоматизации отчётности. На его основании был сделан вывод о </w:t>
+        <w:t xml:space="preserve"> автоматизации отчётности. На его основании был сделан вывод о </w:t>
       </w:r>
       <w:r>
         <w:t xml:space="preserve">том, что рассмотренные средства не отвечают </w:t>
@@ -7137,6 +7263,7 @@
         </w:numPr>
       </w:pPr>
       <w:r>
+        <w:lastRenderedPageBreak/>
         <w:t>навыки взаимодействия</w:t>
       </w:r>
       <w:r>
@@ -7238,7 +7365,6 @@
         </w:numPr>
       </w:pPr>
       <w:r>
-        <w:lastRenderedPageBreak/>
         <w:t>поэтапное утверждение модулей программного обеспечения,</w:t>
       </w:r>
     </w:p>
@@ -7272,11 +7398,11 @@
           <w:lang w:val="en-US"/>
         </w:rPr>
       </w:pPr>
-      <w:bookmarkStart w:id="20" w:name="_Toc81414619"/>
+      <w:bookmarkStart w:id="25" w:name="_Toc81485557"/>
       <w:r>
         <w:t>Литература</w:t>
       </w:r>
-      <w:bookmarkEnd w:id="20"/>
+      <w:bookmarkEnd w:id="25"/>
     </w:p>
     <w:p>
       <w:r>
@@ -7663,6 +7789,7 @@
     </w:p>
     <w:p>
       <w:r>
+        <w:lastRenderedPageBreak/>
         <w:t xml:space="preserve">[6] </w:t>
       </w:r>
       <w:r>
@@ -8163,6 +8290,7 @@
     </w:p>
     <w:p>
       <w:r>
+        <w:lastRenderedPageBreak/>
         <w:t xml:space="preserve">[17] </w:t>
       </w:r>
       <w:r>
@@ -8384,7 +8512,6 @@
         <w:ind w:firstLine="0"/>
       </w:pPr>
       <w:r>
-        <w:lastRenderedPageBreak/>
         <w:tab/>
       </w:r>
       <w:r>
@@ -8775,6 +8902,7 @@
         </w:rPr>
       </w:pPr>
       <w:r>
+        <w:lastRenderedPageBreak/>
         <w:tab/>
       </w:r>
       <w:r>
@@ -8829,24 +8957,74 @@
     </w:p>
     <w:p>
       <w:pPr>
+        <w:ind w:firstLine="0"/>
+      </w:pPr>
+    </w:p>
+    <w:p>
+      <w:pPr>
+        <w:ind w:firstLine="0"/>
+      </w:pPr>
+    </w:p>
+    <w:p>
+      <w:pPr>
+        <w:ind w:firstLine="0"/>
+      </w:pPr>
+    </w:p>
+    <w:p>
+      <w:pPr>
+        <w:ind w:firstLine="0"/>
+      </w:pPr>
+    </w:p>
+    <w:p>
+      <w:pPr>
+        <w:ind w:firstLine="0"/>
+      </w:pPr>
+    </w:p>
+    <w:p>
+      <w:pPr>
+        <w:ind w:firstLine="0"/>
+      </w:pPr>
+    </w:p>
+    <w:p>
+      <w:pPr>
+        <w:ind w:firstLine="0"/>
+      </w:pPr>
+    </w:p>
+    <w:p>
+      <w:pPr>
+        <w:ind w:firstLine="0"/>
+      </w:pPr>
+    </w:p>
+    <w:p>
+      <w:pPr>
+        <w:ind w:firstLine="0"/>
+      </w:pPr>
+    </w:p>
+    <w:p>
+      <w:pPr>
+        <w:ind w:firstLine="0"/>
+      </w:pPr>
+    </w:p>
+    <w:p>
+      <w:pPr>
+        <w:ind w:firstLine="0"/>
+      </w:pPr>
+    </w:p>
+    <w:p>
+      <w:pPr>
+        <w:ind w:firstLine="0"/>
+      </w:pPr>
+    </w:p>
+    <w:p>
+      <w:pPr>
         <w:pStyle w:val="1"/>
       </w:pPr>
-      <w:bookmarkStart w:id="21" w:name="_Toc81414620"/>
+      <w:bookmarkStart w:id="26" w:name="_Toc81485558"/>
       <w:r>
         <w:lastRenderedPageBreak/>
         <w:t>Приложение</w:t>
       </w:r>
-      <w:bookmarkEnd w:id="21"/>
-    </w:p>
-    <w:p>
-      <w:pPr>
-        <w:ind w:firstLine="0"/>
-      </w:pPr>
-    </w:p>
-    <w:p>
-      <w:pPr>
-        <w:ind w:firstLine="0"/>
-      </w:pPr>
+      <w:bookmarkEnd w:id="26"/>
     </w:p>
     <w:p>
       <w:pPr>
@@ -11554,7 +11732,7 @@
   <w:style w:type="paragraph" w:default="1" w:styleId="a">
     <w:name w:val="Normal"/>
     <w:qFormat/>
-    <w:rsid w:val="00BC6728"/>
+    <w:rsid w:val="000C0A72"/>
     <w:pPr>
       <w:spacing w:line="360" w:lineRule="auto"/>
       <w:ind w:firstLine="709"/>

</xml_diff>